<commit_message>
Creación de la carátula para el documento
</commit_message>
<xml_diff>
--- a/documentacion/Documento.docx
+++ b/documentacion/Documento.docx
@@ -3,12 +3,719 @@
 <w:document xmlns:wpc="http://schemas.microsoft.com/office/word/2010/wordprocessingCanvas" xmlns:mc="http://schemas.openxmlformats.org/markup-compatibility/2006" xmlns:o="urn:schemas-microsoft-com:office:office" xmlns:r="http://schemas.openxmlformats.org/officeDocument/2006/relationships" xmlns:m="http://schemas.openxmlformats.org/officeDocument/2006/math" xmlns:v="urn:schemas-microsoft-com:vml" xmlns:wp14="http://schemas.microsoft.com/office/word/2010/wordprocessingDrawing" xmlns:wp="http://schemas.openxmlformats.org/drawingml/2006/wordprocessingDrawing" xmlns:w10="urn:schemas-microsoft-com:office:word" xmlns:w="http://schemas.openxmlformats.org/wordprocessingml/2006/main" xmlns:w14="http://schemas.microsoft.com/office/word/2010/wordml" xmlns:w15="http://schemas.microsoft.com/office/word/2012/wordml" xmlns:wpg="http://schemas.microsoft.com/office/word/2010/wordprocessingGroup" xmlns:wpi="http://schemas.microsoft.com/office/word/2010/wordprocessingInk" xmlns:wne="http://schemas.microsoft.com/office/word/2006/wordml" xmlns:wps="http://schemas.microsoft.com/office/word/2010/wordprocessingShape" mc:Ignorable="w14 w15 wp14">
   <w:body>
     <w:p>
+      <w:pPr>
+        <w:spacing w:after="0" w:line="240" w:lineRule="auto"/>
+        <w:rPr>
+          <w:rFonts w:ascii="Arial" w:hAnsi="Arial" w:cs="Arial"/>
+          <w:b/>
+          <w:szCs w:val="28"/>
+        </w:rPr>
+      </w:pPr>
+      <w:r>
+        <w:rPr>
+          <w:noProof/>
+          <w:lang w:eastAsia="es-BO"/>
+        </w:rPr>
+        <mc:AlternateContent>
+          <mc:Choice Requires="wps">
+            <w:drawing>
+              <wp:anchor distT="0" distB="0" distL="114300" distR="114300" simplePos="0" relativeHeight="251659264" behindDoc="0" locked="0" layoutInCell="1" allowOverlap="1" wp14:anchorId="735627B1" wp14:editId="4B3DB77F">
+                <wp:simplePos x="0" y="0"/>
+                <wp:positionH relativeFrom="column">
+                  <wp:posOffset>-760958</wp:posOffset>
+                </wp:positionH>
+                <wp:positionV relativeFrom="paragraph">
+                  <wp:posOffset>-700573</wp:posOffset>
+                </wp:positionV>
+                <wp:extent cx="7142672" cy="914400"/>
+                <wp:effectExtent l="0" t="0" r="0" b="0"/>
+                <wp:wrapNone/>
+                <wp:docPr id="335" name="Cuadro de texto 2"/>
+                <wp:cNvGraphicFramePr>
+                  <a:graphicFrameLocks xmlns:a="http://schemas.openxmlformats.org/drawingml/2006/main"/>
+                </wp:cNvGraphicFramePr>
+                <a:graphic xmlns:a="http://schemas.openxmlformats.org/drawingml/2006/main">
+                  <a:graphicData uri="http://schemas.microsoft.com/office/word/2010/wordprocessingShape">
+                    <wps:wsp>
+                      <wps:cNvSpPr txBox="1">
+                        <a:spLocks noChangeArrowheads="1"/>
+                      </wps:cNvSpPr>
+                      <wps:spPr bwMode="auto">
+                        <a:xfrm>
+                          <a:off x="0" y="0"/>
+                          <a:ext cx="7142672" cy="914400"/>
+                        </a:xfrm>
+                        <a:prstGeom prst="rect">
+                          <a:avLst/>
+                        </a:prstGeom>
+                        <a:noFill/>
+                        <a:ln>
+                          <a:noFill/>
+                        </a:ln>
+                        <a:extLst>
+                          <a:ext uri="{909E8E84-426E-40DD-AFC4-6F175D3DCCD1}">
+                            <a14:hiddenFill xmlns:a14="http://schemas.microsoft.com/office/drawing/2010/main">
+                              <a:solidFill>
+                                <a:srgbClr val="FFFFFF"/>
+                              </a:solidFill>
+                            </a14:hiddenFill>
+                          </a:ext>
+                          <a:ext uri="{91240B29-F687-4F45-9708-019B960494DF}">
+                            <a14:hiddenLine xmlns:a14="http://schemas.microsoft.com/office/drawing/2010/main" w="9525">
+                              <a:solidFill>
+                                <a:srgbClr val="000000"/>
+                              </a:solidFill>
+                              <a:miter lim="800000"/>
+                              <a:headEnd/>
+                              <a:tailEnd/>
+                            </a14:hiddenLine>
+                          </a:ext>
+                        </a:extLst>
+                      </wps:spPr>
+                      <wps:txbx>
+                        <w:txbxContent>
+                          <w:p>
+                            <w:pPr>
+                              <w:spacing w:after="0" w:line="240" w:lineRule="auto"/>
+                              <w:jc w:val="center"/>
+                              <w:rPr>
+                                <w:rFonts w:ascii="Arial" w:hAnsi="Arial" w:cs="Arial"/>
+                                <w:b/>
+                                <w:sz w:val="40"/>
+                                <w:szCs w:val="28"/>
+                              </w:rPr>
+                            </w:pPr>
+                            <w:r>
+                              <w:rPr>
+                                <w:rFonts w:ascii="Arial" w:hAnsi="Arial" w:cs="Arial"/>
+                                <w:b/>
+                                <w:sz w:val="40"/>
+                                <w:szCs w:val="28"/>
+                              </w:rPr>
+                              <w:t>UNIVERSIDAD AUTÓNOMA GABRIEL RENE MORENO</w:t>
+                            </w:r>
+                          </w:p>
+                          <w:p>
+                            <w:pPr>
+                              <w:spacing w:after="0" w:line="240" w:lineRule="auto"/>
+                              <w:jc w:val="center"/>
+                              <w:rPr>
+                                <w:rFonts w:ascii="Arial" w:hAnsi="Arial" w:cs="Arial"/>
+                                <w:b/>
+                                <w:sz w:val="40"/>
+                                <w:szCs w:val="28"/>
+                              </w:rPr>
+                            </w:pPr>
+                            <w:r>
+                              <w:rPr>
+                                <w:rFonts w:ascii="Arial" w:hAnsi="Arial" w:cs="Arial"/>
+                                <w:b/>
+                                <w:sz w:val="40"/>
+                                <w:szCs w:val="28"/>
+                              </w:rPr>
+                              <w:t>FACULTAD INTEGRAL DEL CHACO</w:t>
+                            </w:r>
+                          </w:p>
+                          <w:p>
+                            <w:pPr>
+                              <w:spacing w:after="0" w:line="240" w:lineRule="auto"/>
+                              <w:jc w:val="center"/>
+                              <w:rPr>
+                                <w:rFonts w:ascii="Arial" w:hAnsi="Arial" w:cs="Arial"/>
+                                <w:b/>
+                                <w:sz w:val="40"/>
+                                <w:szCs w:val="28"/>
+                              </w:rPr>
+                            </w:pPr>
+                            <w:r>
+                              <w:rPr>
+                                <w:rFonts w:ascii="Arial" w:hAnsi="Arial" w:cs="Arial"/>
+                                <w:b/>
+                                <w:sz w:val="40"/>
+                                <w:szCs w:val="28"/>
+                              </w:rPr>
+                              <w:t>INGENIERÍA INFORMÁTICA</w:t>
+                            </w:r>
+                          </w:p>
+                          <w:p>
+                            <w:pPr>
+                              <w:spacing w:after="0" w:line="240" w:lineRule="auto"/>
+                              <w:rPr>
+                                <w:rFonts w:ascii="Arial" w:hAnsi="Arial" w:cs="Arial"/>
+                                <w:b/>
+                                <w:sz w:val="40"/>
+                                <w:szCs w:val="28"/>
+                              </w:rPr>
+                            </w:pPr>
+                          </w:p>
+                          <w:p>
+                            <w:pPr>
+                              <w:jc w:val="center"/>
+                              <w:rPr>
+                                <w:sz w:val="40"/>
+                              </w:rPr>
+                            </w:pPr>
+                          </w:p>
+                        </w:txbxContent>
+                      </wps:txbx>
+                      <wps:bodyPr rot="0" vert="horz" wrap="square" lIns="91440" tIns="45720" rIns="91440" bIns="45720" anchor="t" anchorCtr="0" upright="1">
+                        <a:noAutofit/>
+                      </wps:bodyPr>
+                    </wps:wsp>
+                  </a:graphicData>
+                </a:graphic>
+                <wp14:sizeRelH relativeFrom="margin">
+                  <wp14:pctWidth>0</wp14:pctWidth>
+                </wp14:sizeRelH>
+                <wp14:sizeRelV relativeFrom="margin">
+                  <wp14:pctHeight>0</wp14:pctHeight>
+                </wp14:sizeRelV>
+              </wp:anchor>
+            </w:drawing>
+          </mc:Choice>
+          <mc:Fallback>
+            <w:pict>
+              <v:shapetype w14:anchorId="735627B1" id="_x0000_t202" coordsize="21600,21600" o:spt="202" path="m,l,21600r21600,l21600,xe">
+                <v:stroke joinstyle="miter"/>
+                <v:path gradientshapeok="t" o:connecttype="rect"/>
+              </v:shapetype>
+              <v:shape id="Cuadro de texto 2" o:spid="_x0000_s1026" type="#_x0000_t202" style="position:absolute;left:0;text-align:left;margin-left:-59.9pt;margin-top:-55.15pt;width:562.4pt;height:1in;z-index:251659264;visibility:visible;mso-wrap-style:square;mso-width-percent:0;mso-height-percent:0;mso-wrap-distance-left:9pt;mso-wrap-distance-top:0;mso-wrap-distance-right:9pt;mso-wrap-distance-bottom:0;mso-position-horizontal:absolute;mso-position-horizontal-relative:text;mso-position-vertical:absolute;mso-position-vertical-relative:text;mso-width-percent:0;mso-height-percent:0;mso-width-relative:margin;mso-height-relative:margin;v-text-anchor:top" o:gfxdata="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" filled="f" stroked="f">
+                <v:textbox>
+                  <w:txbxContent>
+                    <w:p>
+                      <w:pPr>
+                        <w:spacing w:after="0" w:line="240" w:lineRule="auto"/>
+                        <w:jc w:val="center"/>
+                        <w:rPr>
+                          <w:rFonts w:ascii="Arial" w:hAnsi="Arial" w:cs="Arial"/>
+                          <w:b/>
+                          <w:sz w:val="40"/>
+                          <w:szCs w:val="28"/>
+                        </w:rPr>
+                      </w:pPr>
+                      <w:r>
+                        <w:rPr>
+                          <w:rFonts w:ascii="Arial" w:hAnsi="Arial" w:cs="Arial"/>
+                          <w:b/>
+                          <w:sz w:val="40"/>
+                          <w:szCs w:val="28"/>
+                        </w:rPr>
+                        <w:t>UNIVERSIDAD AUTÓNOMA GABRIEL RENE MORENO</w:t>
+                      </w:r>
+                    </w:p>
+                    <w:p>
+                      <w:pPr>
+                        <w:spacing w:after="0" w:line="240" w:lineRule="auto"/>
+                        <w:jc w:val="center"/>
+                        <w:rPr>
+                          <w:rFonts w:ascii="Arial" w:hAnsi="Arial" w:cs="Arial"/>
+                          <w:b/>
+                          <w:sz w:val="40"/>
+                          <w:szCs w:val="28"/>
+                        </w:rPr>
+                      </w:pPr>
+                      <w:r>
+                        <w:rPr>
+                          <w:rFonts w:ascii="Arial" w:hAnsi="Arial" w:cs="Arial"/>
+                          <w:b/>
+                          <w:sz w:val="40"/>
+                          <w:szCs w:val="28"/>
+                        </w:rPr>
+                        <w:t>FACULTAD INTEGRAL DEL CHACO</w:t>
+                      </w:r>
+                    </w:p>
+                    <w:p>
+                      <w:pPr>
+                        <w:spacing w:after="0" w:line="240" w:lineRule="auto"/>
+                        <w:jc w:val="center"/>
+                        <w:rPr>
+                          <w:rFonts w:ascii="Arial" w:hAnsi="Arial" w:cs="Arial"/>
+                          <w:b/>
+                          <w:sz w:val="40"/>
+                          <w:szCs w:val="28"/>
+                        </w:rPr>
+                      </w:pPr>
+                      <w:r>
+                        <w:rPr>
+                          <w:rFonts w:ascii="Arial" w:hAnsi="Arial" w:cs="Arial"/>
+                          <w:b/>
+                          <w:sz w:val="40"/>
+                          <w:szCs w:val="28"/>
+                        </w:rPr>
+                        <w:t>INGENIERÍA INFORMÁTICA</w:t>
+                      </w:r>
+                    </w:p>
+                    <w:p>
+                      <w:pPr>
+                        <w:spacing w:after="0" w:line="240" w:lineRule="auto"/>
+                        <w:rPr>
+                          <w:rFonts w:ascii="Arial" w:hAnsi="Arial" w:cs="Arial"/>
+                          <w:b/>
+                          <w:sz w:val="40"/>
+                          <w:szCs w:val="28"/>
+                        </w:rPr>
+                      </w:pPr>
+                    </w:p>
+                    <w:p>
+                      <w:pPr>
+                        <w:jc w:val="center"/>
+                        <w:rPr>
+                          <w:sz w:val="40"/>
+                        </w:rPr>
+                      </w:pPr>
+                    </w:p>
+                  </w:txbxContent>
+                </v:textbox>
+              </v:shape>
+            </w:pict>
+          </mc:Fallback>
+        </mc:AlternateContent>
+      </w:r>
+    </w:p>
+    <w:p>
+      <w:pPr>
+        <w:spacing w:before="240" w:after="0" w:line="240" w:lineRule="auto"/>
+        <w:jc w:val="center"/>
+        <w:rPr>
+          <w:rFonts w:ascii="Arial" w:hAnsi="Arial" w:cs="Arial"/>
+          <w:b/>
+          <w:sz w:val="44"/>
+          <w:szCs w:val="44"/>
+        </w:rPr>
+      </w:pPr>
+      <w:r>
+        <w:rPr>
+          <w:rFonts w:ascii="Arial" w:eastAsia="Times New Roman" w:hAnsi="Arial" w:cs="Arial"/>
+          <w:b/>
+          <w:noProof/>
+          <w:color w:val="17365D"/>
+          <w:spacing w:val="5"/>
+          <w:kern w:val="28"/>
+          <w:sz w:val="44"/>
+          <w:szCs w:val="44"/>
+          <w:lang w:eastAsia="es-BO"/>
+        </w:rPr>
+        <w:drawing>
+          <wp:inline distT="0" distB="0" distL="0" distR="0" wp14:anchorId="19B56944" wp14:editId="5F941F48">
+            <wp:extent cx="2669504" cy="3657600"/>
+            <wp:effectExtent l="0" t="0" r="0" b="0"/>
+            <wp:docPr id="3" name="1 Imagen"/>
+            <wp:cNvGraphicFramePr>
+              <a:graphicFrameLocks xmlns:a="http://schemas.openxmlformats.org/drawingml/2006/main" noChangeAspect="1"/>
+            </wp:cNvGraphicFramePr>
+            <a:graphic xmlns:a="http://schemas.openxmlformats.org/drawingml/2006/main">
+              <a:graphicData uri="http://schemas.openxmlformats.org/drawingml/2006/picture">
+                <pic:pic xmlns:pic="http://schemas.openxmlformats.org/drawingml/2006/picture">
+                  <pic:nvPicPr>
+                    <pic:cNvPr id="0" name="logo_uagrm_2.jpg"/>
+                    <pic:cNvPicPr/>
+                  </pic:nvPicPr>
+                  <pic:blipFill>
+                    <a:blip r:embed="rId4">
+                      <a:extLst>
+                        <a:ext uri="{28A0092B-C50C-407E-A947-70E740481C1C}">
+                          <a14:useLocalDpi xmlns:a14="http://schemas.microsoft.com/office/drawing/2010/main" val="0"/>
+                        </a:ext>
+                      </a:extLst>
+                    </a:blip>
+                    <a:stretch>
+                      <a:fillRect/>
+                    </a:stretch>
+                  </pic:blipFill>
+                  <pic:spPr bwMode="auto">
+                    <a:xfrm>
+                      <a:off x="0" y="0"/>
+                      <a:ext cx="2680244" cy="3672316"/>
+                    </a:xfrm>
+                    <a:prstGeom prst="rect">
+                      <a:avLst/>
+                    </a:prstGeom>
+                    <a:ln>
+                      <a:noFill/>
+                    </a:ln>
+                    <a:extLst>
+                      <a:ext uri="{53640926-AAD7-44D8-BBD7-CCE9431645EC}">
+                        <a14:shadowObscured xmlns:a14="http://schemas.microsoft.com/office/drawing/2010/main"/>
+                      </a:ext>
+                    </a:extLst>
+                  </pic:spPr>
+                </pic:pic>
+              </a:graphicData>
+            </a:graphic>
+          </wp:inline>
+        </w:drawing>
+      </w:r>
+    </w:p>
+    <w:p>
+      <w:pPr>
+        <w:spacing w:before="240" w:after="0" w:line="240" w:lineRule="auto"/>
+        <w:jc w:val="center"/>
+        <w:rPr>
+          <w:rFonts w:ascii="Arial" w:hAnsi="Arial" w:cs="Arial"/>
+          <w:b/>
+          <w:sz w:val="2"/>
+          <w:szCs w:val="44"/>
+        </w:rPr>
+      </w:pPr>
+    </w:p>
+    <w:p>
+      <w:pPr>
+        <w:tabs>
+          <w:tab w:val="left" w:pos="8222"/>
+        </w:tabs>
+        <w:spacing w:after="0" w:line="240" w:lineRule="auto"/>
+        <w:ind w:left="1134" w:right="1041"/>
+        <w:jc w:val="center"/>
+        <w:rPr>
+          <w:rFonts w:ascii="Arial" w:hAnsi="Arial" w:cs="Arial"/>
+          <w:b/>
+          <w:sz w:val="32"/>
+          <w:szCs w:val="44"/>
+          <w:u w:val="single"/>
+        </w:rPr>
+      </w:pPr>
+      <w:r>
+        <w:rPr>
+          <w:rFonts w:ascii="Arial" w:hAnsi="Arial" w:cs="Arial"/>
+          <w:b/>
+          <w:sz w:val="32"/>
+          <w:szCs w:val="44"/>
+          <w:u w:val="single"/>
+        </w:rPr>
+        <w:t>DESARROLLO DE UNA PLATAFORMA VIRTUAL A MEDIDA PARA LA FACULTAD INTEGRAL DEL CHACO</w:t>
+      </w:r>
+    </w:p>
+    <w:p>
+      <w:pPr>
+        <w:tabs>
+          <w:tab w:val="left" w:pos="8222"/>
+        </w:tabs>
+        <w:spacing w:after="0" w:line="240" w:lineRule="auto"/>
+        <w:ind w:left="1134" w:right="1041"/>
+        <w:jc w:val="center"/>
+        <w:rPr>
+          <w:rFonts w:ascii="Arial" w:hAnsi="Arial" w:cs="Arial"/>
+          <w:b/>
+          <w:sz w:val="28"/>
+          <w:szCs w:val="44"/>
+        </w:rPr>
+      </w:pPr>
+    </w:p>
+    <w:p>
+      <w:pPr>
+        <w:tabs>
+          <w:tab w:val="left" w:pos="8222"/>
+        </w:tabs>
+        <w:spacing w:after="0" w:line="240" w:lineRule="auto"/>
+        <w:ind w:left="1134" w:right="1041"/>
+        <w:jc w:val="center"/>
+        <w:rPr>
+          <w:rFonts w:ascii="Arial" w:hAnsi="Arial" w:cs="Arial"/>
+          <w:b/>
+          <w:sz w:val="28"/>
+          <w:szCs w:val="44"/>
+        </w:rPr>
+      </w:pPr>
+    </w:p>
+    <w:p>
+      <w:pPr>
+        <w:spacing w:after="0" w:line="360" w:lineRule="auto"/>
+        <w:ind w:firstLine="708"/>
+        <w:jc w:val="left"/>
+        <w:rPr>
+          <w:rFonts w:ascii="Arial" w:eastAsia="Times New Roman" w:hAnsi="Arial" w:cs="Arial"/>
+          <w:sz w:val="28"/>
+          <w:szCs w:val="24"/>
+          <w:lang w:eastAsia="es-CL"/>
+        </w:rPr>
+      </w:pPr>
+      <w:r>
+        <w:rPr>
+          <w:rFonts w:ascii="Arial" w:hAnsi="Arial" w:cs="Arial"/>
+          <w:b/>
+          <w:sz w:val="28"/>
+          <w:szCs w:val="28"/>
+        </w:rPr>
+        <w:t>INTEGRANTES:</w:t>
+      </w:r>
+      <w:r>
+        <w:rPr>
+          <w:rFonts w:ascii="Arial" w:hAnsi="Arial" w:cs="Arial"/>
+          <w:b/>
+          <w:sz w:val="28"/>
+          <w:szCs w:val="28"/>
+        </w:rPr>
+        <w:tab/>
+        <w:t xml:space="preserve"> </w:t>
+      </w:r>
+      <w:r>
+        <w:rPr>
+          <w:rFonts w:ascii="Arial" w:hAnsi="Arial" w:cs="Arial"/>
+          <w:b/>
+          <w:sz w:val="28"/>
+          <w:szCs w:val="28"/>
+        </w:rPr>
+        <w:tab/>
+      </w:r>
+      <w:r>
+        <w:rPr>
+          <w:rFonts w:ascii="Arial" w:eastAsia="Times New Roman" w:hAnsi="Arial" w:cs="Arial"/>
+          <w:sz w:val="28"/>
+          <w:szCs w:val="24"/>
+          <w:lang w:eastAsia="es-CL"/>
+        </w:rPr>
+        <w:t>Gustavo Vargas Miranda</w:t>
+      </w:r>
+    </w:p>
+    <w:p>
+      <w:pPr>
+        <w:spacing w:after="0" w:line="360" w:lineRule="auto"/>
+        <w:ind w:left="2124" w:firstLine="708"/>
+        <w:rPr>
+          <w:rFonts w:ascii="Arial" w:eastAsia="Times New Roman" w:hAnsi="Arial" w:cs="Arial"/>
+          <w:sz w:val="28"/>
+          <w:szCs w:val="24"/>
+          <w:lang w:eastAsia="es-CL"/>
+        </w:rPr>
+      </w:pPr>
+      <w:r>
+        <w:rPr>
+          <w:rFonts w:ascii="Arial" w:eastAsia="Times New Roman" w:hAnsi="Arial" w:cs="Arial"/>
+          <w:sz w:val="28"/>
+          <w:szCs w:val="24"/>
+          <w:lang w:eastAsia="es-CL"/>
+        </w:rPr>
+        <w:t xml:space="preserve"> </w:t>
+      </w:r>
+      <w:r>
+        <w:rPr>
+          <w:rFonts w:ascii="Arial" w:eastAsia="Times New Roman" w:hAnsi="Arial" w:cs="Arial"/>
+          <w:sz w:val="28"/>
+          <w:szCs w:val="24"/>
+          <w:lang w:eastAsia="es-CL"/>
+        </w:rPr>
+        <w:tab/>
+        <w:t xml:space="preserve">Luis Carlo </w:t>
+      </w:r>
+      <w:proofErr w:type="spellStart"/>
+      <w:r>
+        <w:rPr>
+          <w:rFonts w:ascii="Arial" w:eastAsia="Times New Roman" w:hAnsi="Arial" w:cs="Arial"/>
+          <w:sz w:val="28"/>
+          <w:szCs w:val="24"/>
+          <w:lang w:eastAsia="es-CL"/>
+        </w:rPr>
+        <w:t>Osinaga</w:t>
+      </w:r>
+      <w:proofErr w:type="spellEnd"/>
+      <w:r>
+        <w:rPr>
+          <w:rFonts w:ascii="Arial" w:eastAsia="Times New Roman" w:hAnsi="Arial" w:cs="Arial"/>
+          <w:sz w:val="28"/>
+          <w:szCs w:val="24"/>
+          <w:lang w:eastAsia="es-CL"/>
+        </w:rPr>
+        <w:t xml:space="preserve"> Soria</w:t>
+      </w:r>
+    </w:p>
+    <w:p>
+      <w:pPr>
+        <w:spacing w:after="0" w:line="360" w:lineRule="auto"/>
+        <w:ind w:left="2124" w:firstLine="708"/>
+        <w:rPr>
+          <w:rFonts w:ascii="Arial" w:eastAsia="Times New Roman" w:hAnsi="Arial" w:cs="Arial"/>
+          <w:szCs w:val="24"/>
+          <w:lang w:eastAsia="es-CL"/>
+        </w:rPr>
+      </w:pPr>
+    </w:p>
+    <w:p>
+      <w:pPr>
+        <w:spacing w:after="0" w:line="360" w:lineRule="auto"/>
+        <w:ind w:firstLine="708"/>
+        <w:rPr>
+          <w:rFonts w:ascii="Arial" w:eastAsia="Times New Roman" w:hAnsi="Arial" w:cs="Arial"/>
+          <w:szCs w:val="24"/>
+          <w:lang w:eastAsia="es-CL"/>
+        </w:rPr>
+      </w:pPr>
+      <w:r>
+        <w:rPr>
+          <w:rFonts w:ascii="Arial" w:eastAsia="Times New Roman" w:hAnsi="Arial" w:cs="Arial"/>
+          <w:b/>
+          <w:sz w:val="28"/>
+          <w:szCs w:val="24"/>
+          <w:lang w:eastAsia="es-CL"/>
+        </w:rPr>
+        <w:t>MATERIA:</w:t>
+      </w:r>
+      <w:r>
+        <w:rPr>
+          <w:rFonts w:ascii="Arial" w:eastAsia="Times New Roman" w:hAnsi="Arial" w:cs="Arial"/>
+          <w:sz w:val="28"/>
+          <w:szCs w:val="24"/>
+          <w:lang w:eastAsia="es-CL"/>
+        </w:rPr>
+        <w:tab/>
+      </w:r>
+      <w:r>
+        <w:rPr>
+          <w:rFonts w:ascii="Arial" w:eastAsia="Times New Roman" w:hAnsi="Arial" w:cs="Arial"/>
+          <w:szCs w:val="24"/>
+          <w:lang w:eastAsia="es-CL"/>
+        </w:rPr>
+        <w:tab/>
+      </w:r>
+      <w:r>
+        <w:rPr>
+          <w:rFonts w:ascii="Arial" w:eastAsia="Times New Roman" w:hAnsi="Arial" w:cs="Arial"/>
+          <w:szCs w:val="24"/>
+          <w:lang w:eastAsia="es-CL"/>
+        </w:rPr>
+        <w:tab/>
+      </w:r>
+      <w:r>
+        <w:rPr>
+          <w:rFonts w:ascii="Arial" w:eastAsia="Times New Roman" w:hAnsi="Arial" w:cs="Arial"/>
+          <w:sz w:val="28"/>
+          <w:szCs w:val="24"/>
+          <w:lang w:eastAsia="es-CL"/>
+        </w:rPr>
+        <w:t>Taller de Grado 1</w:t>
+      </w:r>
+    </w:p>
+    <w:p>
+      <w:pPr>
+        <w:spacing w:after="0" w:line="360" w:lineRule="auto"/>
+        <w:ind w:firstLine="708"/>
+        <w:rPr>
+          <w:rFonts w:ascii="Arial" w:eastAsia="Times New Roman" w:hAnsi="Arial" w:cs="Arial"/>
+          <w:szCs w:val="24"/>
+          <w:lang w:eastAsia="es-CL"/>
+        </w:rPr>
+      </w:pPr>
+    </w:p>
+    <w:p>
+      <w:pPr>
+        <w:spacing w:line="360" w:lineRule="auto"/>
+        <w:ind w:firstLine="709"/>
+        <w:rPr>
+          <w:rFonts w:ascii="Arial" w:eastAsia="Times New Roman" w:hAnsi="Arial" w:cs="Arial"/>
+          <w:sz w:val="28"/>
+          <w:szCs w:val="24"/>
+          <w:lang w:eastAsia="es-CL"/>
+        </w:rPr>
+      </w:pPr>
+      <w:r>
+        <w:rPr>
+          <w:rFonts w:ascii="Arial" w:eastAsia="Times New Roman" w:hAnsi="Arial" w:cs="Arial"/>
+          <w:b/>
+          <w:sz w:val="28"/>
+          <w:szCs w:val="24"/>
+          <w:lang w:eastAsia="es-CL"/>
+        </w:rPr>
+        <w:t>DOCENTE:</w:t>
+      </w:r>
+      <w:r>
+        <w:rPr>
+          <w:rFonts w:ascii="Arial" w:eastAsia="Times New Roman" w:hAnsi="Arial" w:cs="Arial"/>
+          <w:b/>
+          <w:sz w:val="28"/>
+          <w:szCs w:val="24"/>
+          <w:lang w:eastAsia="es-CL"/>
+        </w:rPr>
+        <w:tab/>
+      </w:r>
+      <w:r>
+        <w:rPr>
+          <w:rFonts w:ascii="Arial" w:eastAsia="Times New Roman" w:hAnsi="Arial" w:cs="Arial"/>
+          <w:b/>
+          <w:sz w:val="28"/>
+          <w:szCs w:val="24"/>
+          <w:lang w:eastAsia="es-CL"/>
+        </w:rPr>
+        <w:tab/>
+      </w:r>
+      <w:r>
+        <w:rPr>
+          <w:rFonts w:ascii="Arial" w:eastAsia="Times New Roman" w:hAnsi="Arial" w:cs="Arial"/>
+          <w:sz w:val="28"/>
+          <w:szCs w:val="24"/>
+          <w:lang w:eastAsia="es-CL"/>
+        </w:rPr>
+        <w:t xml:space="preserve">Ing. Iveth Robles </w:t>
+      </w:r>
+    </w:p>
+    <w:p>
+      <w:pPr>
+        <w:spacing w:line="360" w:lineRule="auto"/>
+        <w:ind w:firstLine="709"/>
+        <w:rPr>
+          <w:rFonts w:ascii="Arial" w:eastAsia="Times New Roman" w:hAnsi="Arial" w:cs="Arial"/>
+          <w:sz w:val="32"/>
+          <w:szCs w:val="24"/>
+          <w:lang w:eastAsia="es-CL"/>
+        </w:rPr>
+      </w:pPr>
       <w:bookmarkStart w:id="0" w:name="_GoBack"/>
       <w:bookmarkEnd w:id="0"/>
     </w:p>
+    <w:p>
+      <w:pPr>
+        <w:jc w:val="center"/>
+        <w:rPr>
+          <w:rFonts w:ascii="Arial" w:hAnsi="Arial" w:cs="Arial"/>
+          <w:sz w:val="28"/>
+        </w:rPr>
+      </w:pPr>
+      <w:r>
+        <w:rPr>
+          <w:rFonts w:ascii="Arial" w:hAnsi="Arial" w:cs="Arial"/>
+          <w:sz w:val="28"/>
+        </w:rPr>
+        <w:t xml:space="preserve">CAMIRI </w:t>
+      </w:r>
+      <w:r>
+        <w:rPr>
+          <w:rFonts w:ascii="Arial" w:hAnsi="Arial" w:cs="Arial"/>
+          <w:sz w:val="28"/>
+        </w:rPr>
+        <w:t xml:space="preserve">- </w:t>
+      </w:r>
+      <w:r>
+        <w:rPr>
+          <w:rFonts w:ascii="Arial" w:hAnsi="Arial" w:cs="Arial"/>
+          <w:sz w:val="28"/>
+        </w:rPr>
+        <w:t>201</w:t>
+      </w:r>
+      <w:r>
+        <w:rPr>
+          <w:rFonts w:ascii="Arial" w:hAnsi="Arial" w:cs="Arial"/>
+          <w:sz w:val="28"/>
+        </w:rPr>
+        <w:t>5</w:t>
+      </w:r>
+    </w:p>
+    <w:p>
+      <w:pPr>
+        <w:jc w:val="left"/>
+      </w:pPr>
+      <w:r>
+        <w:lastRenderedPageBreak/>
+        <w:br w:type="page"/>
+      </w:r>
+    </w:p>
+    <w:p/>
     <w:sectPr>
-      <w:pgSz w:w="11906" w:h="16838"/>
-      <w:pgMar w:top="1440" w:right="1440" w:bottom="1440" w:left="1440" w:header="720" w:footer="720" w:gutter="0"/>
+      <w:pgSz w:w="12240" w:h="15840" w:code="1"/>
+      <w:pgMar w:top="1701" w:right="1701" w:bottom="1701" w:left="1701" w:header="720" w:footer="720" w:gutter="0"/>
+      <w:pgBorders w:display="firstPage" w:offsetFrom="page">
+        <w:top w:val="double" w:sz="4" w:space="24" w:color="auto"/>
+        <w:left w:val="double" w:sz="4" w:space="24" w:color="auto"/>
+        <w:bottom w:val="double" w:sz="4" w:space="24" w:color="auto"/>
+        <w:right w:val="double" w:sz="4" w:space="24" w:color="auto"/>
+      </w:pgBorders>
       <w:cols w:space="720"/>
       <w:docGrid w:linePitch="360"/>
     </w:sectPr>
@@ -409,6 +1116,16 @@
   <w:style w:type="paragraph" w:default="1" w:styleId="Normal">
     <w:name w:val="Normal"/>
     <w:qFormat/>
+    <w:rsid w:val="005A5F27"/>
+    <w:pPr>
+      <w:jc w:val="both"/>
+    </w:pPr>
+    <w:rPr>
+      <w:rFonts w:eastAsiaTheme="minorEastAsia"/>
+      <w:sz w:val="24"/>
+      <w:szCs w:val="20"/>
+      <w:lang w:val="es-BO"/>
+    </w:rPr>
   </w:style>
   <w:style w:type="paragraph" w:styleId="Ttulo1">
     <w:name w:val="heading 1"/>
@@ -421,6 +1138,7 @@
       <w:keepNext/>
       <w:keepLines/>
       <w:spacing w:before="480" w:after="0"/>
+      <w:jc w:val="left"/>
       <w:outlineLvl w:val="0"/>
     </w:pPr>
     <w:rPr>
@@ -430,6 +1148,7 @@
       <w:color w:val="365F91" w:themeColor="accent1" w:themeShade="BF"/>
       <w:sz w:val="28"/>
       <w:szCs w:val="28"/>
+      <w:lang w:val="es-ES"/>
     </w:rPr>
   </w:style>
   <w:style w:type="paragraph" w:styleId="Ttulo2">
@@ -444,6 +1163,7 @@
       <w:keepNext/>
       <w:keepLines/>
       <w:spacing w:before="200" w:after="0"/>
+      <w:jc w:val="left"/>
       <w:outlineLvl w:val="1"/>
     </w:pPr>
     <w:rPr>
@@ -453,6 +1173,7 @@
       <w:color w:val="4F81BD" w:themeColor="accent1"/>
       <w:sz w:val="26"/>
       <w:szCs w:val="26"/>
+      <w:lang w:val="es-ES"/>
     </w:rPr>
   </w:style>
   <w:style w:type="paragraph" w:styleId="Ttulo3">
@@ -467,6 +1188,7 @@
       <w:keepNext/>
       <w:keepLines/>
       <w:spacing w:before="200" w:after="0"/>
+      <w:jc w:val="left"/>
       <w:outlineLvl w:val="2"/>
     </w:pPr>
     <w:rPr>
@@ -474,6 +1196,9 @@
       <w:b/>
       <w:bCs/>
       <w:color w:val="4F81BD" w:themeColor="accent1"/>
+      <w:sz w:val="22"/>
+      <w:szCs w:val="22"/>
+      <w:lang w:val="es-ES"/>
     </w:rPr>
   </w:style>
   <w:style w:type="paragraph" w:styleId="Ttulo4">
@@ -488,6 +1213,7 @@
       <w:keepNext/>
       <w:keepLines/>
       <w:spacing w:before="200" w:after="0"/>
+      <w:jc w:val="left"/>
       <w:outlineLvl w:val="3"/>
     </w:pPr>
     <w:rPr>
@@ -497,6 +1223,9 @@
       <w:i/>
       <w:iCs/>
       <w:color w:val="4F81BD" w:themeColor="accent1"/>
+      <w:sz w:val="22"/>
+      <w:szCs w:val="22"/>
+      <w:lang w:val="es-ES"/>
     </w:rPr>
   </w:style>
   <w:style w:type="paragraph" w:styleId="Ttulo5">
@@ -511,11 +1240,15 @@
       <w:keepNext/>
       <w:keepLines/>
       <w:spacing w:before="200" w:after="0"/>
+      <w:jc w:val="left"/>
       <w:outlineLvl w:val="4"/>
     </w:pPr>
     <w:rPr>
       <w:rFonts w:asciiTheme="majorHAnsi" w:eastAsiaTheme="majorEastAsia" w:hAnsiTheme="majorHAnsi" w:cstheme="majorBidi"/>
       <w:color w:val="243F60" w:themeColor="accent1" w:themeShade="7F"/>
+      <w:sz w:val="22"/>
+      <w:szCs w:val="22"/>
+      <w:lang w:val="es-ES"/>
     </w:rPr>
   </w:style>
   <w:style w:type="paragraph" w:styleId="Ttulo6">
@@ -530,6 +1263,7 @@
       <w:keepNext/>
       <w:keepLines/>
       <w:spacing w:before="200" w:after="0"/>
+      <w:jc w:val="left"/>
       <w:outlineLvl w:val="5"/>
     </w:pPr>
     <w:rPr>
@@ -537,6 +1271,9 @@
       <w:i/>
       <w:iCs/>
       <w:color w:val="243F60" w:themeColor="accent1" w:themeShade="7F"/>
+      <w:sz w:val="22"/>
+      <w:szCs w:val="22"/>
+      <w:lang w:val="es-ES"/>
     </w:rPr>
   </w:style>
   <w:style w:type="paragraph" w:styleId="Ttulo7">
@@ -551,6 +1288,7 @@
       <w:keepNext/>
       <w:keepLines/>
       <w:spacing w:before="200" w:after="0"/>
+      <w:jc w:val="left"/>
       <w:outlineLvl w:val="6"/>
     </w:pPr>
     <w:rPr>
@@ -558,6 +1296,9 @@
       <w:i/>
       <w:iCs/>
       <w:color w:val="404040" w:themeColor="text1" w:themeTint="BF"/>
+      <w:sz w:val="22"/>
+      <w:szCs w:val="22"/>
+      <w:lang w:val="es-ES"/>
     </w:rPr>
   </w:style>
   <w:style w:type="paragraph" w:styleId="Ttulo8">
@@ -572,13 +1313,14 @@
       <w:keepNext/>
       <w:keepLines/>
       <w:spacing w:before="200" w:after="0"/>
+      <w:jc w:val="left"/>
       <w:outlineLvl w:val="7"/>
     </w:pPr>
     <w:rPr>
       <w:rFonts w:asciiTheme="majorHAnsi" w:eastAsiaTheme="majorEastAsia" w:hAnsiTheme="majorHAnsi" w:cstheme="majorBidi"/>
       <w:color w:val="404040" w:themeColor="text1" w:themeTint="BF"/>
       <w:sz w:val="20"/>
-      <w:szCs w:val="20"/>
+      <w:lang w:val="es-ES"/>
     </w:rPr>
   </w:style>
   <w:style w:type="paragraph" w:styleId="Ttulo9">
@@ -593,6 +1335,7 @@
       <w:keepNext/>
       <w:keepLines/>
       <w:spacing w:before="200" w:after="0"/>
+      <w:jc w:val="left"/>
       <w:outlineLvl w:val="8"/>
     </w:pPr>
     <w:rPr>
@@ -601,7 +1344,7 @@
       <w:iCs/>
       <w:color w:val="404040" w:themeColor="text1" w:themeTint="BF"/>
       <w:sz w:val="20"/>
-      <w:szCs w:val="20"/>
+      <w:lang w:val="es-ES"/>
     </w:rPr>
   </w:style>
   <w:style w:type="character" w:default="1" w:styleId="Fuentedeprrafopredeter">
@@ -758,6 +1501,7 @@
       </w:pBdr>
       <w:spacing w:after="300" w:line="240" w:lineRule="auto"/>
       <w:contextualSpacing/>
+      <w:jc w:val="left"/>
     </w:pPr>
     <w:rPr>
       <w:rFonts w:asciiTheme="majorHAnsi" w:eastAsiaTheme="majorEastAsia" w:hAnsiTheme="majorHAnsi" w:cstheme="majorBidi"/>
@@ -766,6 +1510,7 @@
       <w:kern w:val="28"/>
       <w:sz w:val="52"/>
       <w:szCs w:val="52"/>
+      <w:lang w:val="es-ES"/>
     </w:rPr>
   </w:style>
   <w:style w:type="character" w:customStyle="1" w:styleId="PuestoCar">
@@ -793,7 +1538,23 @@
       <w:numPr>
         <w:ilvl w:val="1"/>
       </w:numPr>
+      <w:jc w:val="left"/>
     </w:pPr>
+    <w:rPr>
+      <w:rFonts w:asciiTheme="majorHAnsi" w:eastAsiaTheme="majorEastAsia" w:hAnsiTheme="majorHAnsi" w:cstheme="majorBidi"/>
+      <w:i/>
+      <w:iCs/>
+      <w:color w:val="4F81BD" w:themeColor="accent1"/>
+      <w:spacing w:val="15"/>
+      <w:szCs w:val="24"/>
+      <w:lang w:val="es-ES"/>
+    </w:rPr>
+  </w:style>
+  <w:style w:type="character" w:customStyle="1" w:styleId="SubttuloCar">
+    <w:name w:val="Subtítulo Car"/>
+    <w:basedOn w:val="Fuentedeprrafopredeter"/>
+    <w:link w:val="Subttulo"/>
+    <w:uiPriority w:val="11"/>
     <w:rPr>
       <w:rFonts w:asciiTheme="majorHAnsi" w:eastAsiaTheme="majorEastAsia" w:hAnsiTheme="majorHAnsi" w:cstheme="majorBidi"/>
       <w:i/>
@@ -804,21 +1565,6 @@
       <w:szCs w:val="24"/>
     </w:rPr>
   </w:style>
-  <w:style w:type="character" w:customStyle="1" w:styleId="SubttuloCar">
-    <w:name w:val="Subtítulo Car"/>
-    <w:basedOn w:val="Fuentedeprrafopredeter"/>
-    <w:link w:val="Subttulo"/>
-    <w:uiPriority w:val="11"/>
-    <w:rPr>
-      <w:rFonts w:asciiTheme="majorHAnsi" w:eastAsiaTheme="majorEastAsia" w:hAnsiTheme="majorHAnsi" w:cstheme="majorBidi"/>
-      <w:i/>
-      <w:iCs/>
-      <w:color w:val="4F81BD" w:themeColor="accent1"/>
-      <w:spacing w:val="15"/>
-      <w:sz w:val="24"/>
-      <w:szCs w:val="24"/>
-    </w:rPr>
-  </w:style>
   <w:style w:type="character" w:styleId="nfasissutil">
     <w:name w:val="Subtle Emphasis"/>
     <w:basedOn w:val="Fuentedeprrafopredeter"/>
@@ -870,10 +1616,17 @@
     <w:link w:val="CitaCar"/>
     <w:uiPriority w:val="29"/>
     <w:qFormat/>
-    <w:rPr>
+    <w:pPr>
+      <w:jc w:val="left"/>
+    </w:pPr>
+    <w:rPr>
+      <w:rFonts w:eastAsiaTheme="minorHAnsi"/>
       <w:i/>
       <w:iCs/>
       <w:color w:val="000000" w:themeColor="text1"/>
+      <w:sz w:val="22"/>
+      <w:szCs w:val="22"/>
+      <w:lang w:val="es-ES"/>
     </w:rPr>
   </w:style>
   <w:style w:type="character" w:customStyle="1" w:styleId="CitaCar">
@@ -900,13 +1653,18 @@
       </w:pBdr>
       <w:spacing w:before="200" w:after="280"/>
       <w:ind w:left="936" w:right="936"/>
+      <w:jc w:val="left"/>
     </w:pPr>
     <w:rPr>
+      <w:rFonts w:eastAsiaTheme="minorHAnsi"/>
       <w:b/>
       <w:bCs/>
       <w:i/>
       <w:iCs/>
       <w:color w:val="4F81BD" w:themeColor="accent1"/>
+      <w:sz w:val="22"/>
+      <w:szCs w:val="22"/>
+      <w:lang w:val="es-ES"/>
     </w:rPr>
   </w:style>
   <w:style w:type="character" w:customStyle="1" w:styleId="CitadestacadaCar">
@@ -967,7 +1725,14 @@
     <w:pPr>
       <w:ind w:left="720"/>
       <w:contextualSpacing/>
+      <w:jc w:val="left"/>
     </w:pPr>
+    <w:rPr>
+      <w:rFonts w:eastAsiaTheme="minorHAnsi"/>
+      <w:sz w:val="22"/>
+      <w:szCs w:val="22"/>
+      <w:lang w:val="es-ES"/>
+    </w:rPr>
   </w:style>
   <w:style w:type="character" w:styleId="Hipervnculo">
     <w:name w:val="Hyperlink"/>

</xml_diff>

<commit_message>
Agregado de Índice, numeración y estilo de títulos, subtítulos y letras
</commit_message>
<xml_diff>
--- a/documentacion/Documento.docx
+++ b/documentacion/Documento.docx
@@ -311,7 +311,7 @@
                     <pic:cNvPicPr/>
                   </pic:nvPicPr>
                   <pic:blipFill>
-                    <a:blip r:embed="rId4">
+                    <a:blip r:embed="rId8">
                       <a:extLst>
                         <a:ext uri="{28A0092B-C50C-407E-A947-70E740481C1C}">
                           <a14:useLocalDpi xmlns:a14="http://schemas.microsoft.com/office/drawing/2010/main" val="0"/>
@@ -657,8 +657,6 @@
           <w:lang w:eastAsia="es-CL"/>
         </w:rPr>
       </w:pPr>
-      <w:bookmarkStart w:id="0" w:name="_GoBack"/>
-      <w:bookmarkEnd w:id="0"/>
     </w:p>
     <w:p>
       <w:pPr>
@@ -697,17 +695,1089 @@
         <w:t>5</w:t>
       </w:r>
     </w:p>
+    <w:sdt>
+      <w:sdtPr>
+        <w:id w:val="363174645"/>
+        <w:docPartObj>
+          <w:docPartGallery w:val="Table of Contents"/>
+          <w:docPartUnique/>
+        </w:docPartObj>
+      </w:sdtPr>
+      <w:sdtEndPr>
+        <w:rPr>
+          <w:b w:val="0"/>
+          <w:bCs w:val="0"/>
+          <w:i w:val="0"/>
+          <w:iCs w:val="0"/>
+          <w:spacing w:val="4"/>
+          <w:sz w:val="24"/>
+          <w:szCs w:val="24"/>
+        </w:rPr>
+      </w:sdtEndPr>
+      <w:sdtContent>
+        <w:p>
+          <w:pPr>
+            <w:pStyle w:val="Ttulo6"/>
+            <w:rPr>
+              <w:rStyle w:val="Referenciaintensa"/>
+              <w:i w:val="0"/>
+            </w:rPr>
+          </w:pPr>
+          <w:r>
+            <w:rPr>
+              <w:i w:val="0"/>
+            </w:rPr>
+            <w:t>INDICE</w:t>
+          </w:r>
+        </w:p>
+        <w:p>
+          <w:pPr>
+            <w:pStyle w:val="TDC1"/>
+            <w:tabs>
+              <w:tab w:val="left" w:pos="440"/>
+              <w:tab w:val="right" w:leader="dot" w:pos="8828"/>
+            </w:tabs>
+            <w:rPr>
+              <w:noProof/>
+            </w:rPr>
+          </w:pPr>
+          <w:r>
+            <w:fldChar w:fldCharType="begin"/>
+          </w:r>
+          <w:r>
+            <w:instrText xml:space="preserve"> TOC \o "1-3" \h \z \u </w:instrText>
+          </w:r>
+          <w:r>
+            <w:fldChar w:fldCharType="separate"/>
+          </w:r>
+          <w:hyperlink w:anchor="_Toc412676419" w:history="1">
+            <w:r>
+              <w:rPr>
+                <w:rStyle w:val="Hipervnculo"/>
+                <w:noProof/>
+              </w:rPr>
+              <w:t>1.</w:t>
+            </w:r>
+            <w:r>
+              <w:rPr>
+                <w:noProof/>
+              </w:rPr>
+              <w:tab/>
+            </w:r>
+            <w:r>
+              <w:rPr>
+                <w:rStyle w:val="Hipervnculo"/>
+                <w:noProof/>
+              </w:rPr>
+              <w:t>Capítulo 1</w:t>
+            </w:r>
+            <w:r>
+              <w:rPr>
+                <w:noProof/>
+                <w:webHidden/>
+              </w:rPr>
+              <w:tab/>
+            </w:r>
+            <w:r>
+              <w:rPr>
+                <w:noProof/>
+                <w:webHidden/>
+              </w:rPr>
+              <w:fldChar w:fldCharType="begin"/>
+            </w:r>
+            <w:r>
+              <w:rPr>
+                <w:noProof/>
+                <w:webHidden/>
+              </w:rPr>
+              <w:instrText xml:space="preserve"> PAGEREF _Toc412676419 \h </w:instrText>
+            </w:r>
+            <w:r>
+              <w:rPr>
+                <w:noProof/>
+                <w:webHidden/>
+              </w:rPr>
+            </w:r>
+            <w:r>
+              <w:rPr>
+                <w:noProof/>
+                <w:webHidden/>
+              </w:rPr>
+              <w:fldChar w:fldCharType="separate"/>
+            </w:r>
+            <w:r>
+              <w:rPr>
+                <w:noProof/>
+                <w:webHidden/>
+              </w:rPr>
+              <w:t>2</w:t>
+            </w:r>
+            <w:r>
+              <w:rPr>
+                <w:noProof/>
+                <w:webHidden/>
+              </w:rPr>
+              <w:fldChar w:fldCharType="end"/>
+            </w:r>
+          </w:hyperlink>
+        </w:p>
+        <w:p>
+          <w:pPr>
+            <w:pStyle w:val="TDC2"/>
+            <w:tabs>
+              <w:tab w:val="left" w:pos="880"/>
+              <w:tab w:val="right" w:leader="dot" w:pos="8828"/>
+            </w:tabs>
+            <w:rPr>
+              <w:noProof/>
+            </w:rPr>
+          </w:pPr>
+          <w:hyperlink w:anchor="_Toc412676420" w:history="1">
+            <w:r>
+              <w:rPr>
+                <w:rStyle w:val="Hipervnculo"/>
+                <w:noProof/>
+              </w:rPr>
+              <w:t>1.1.</w:t>
+            </w:r>
+            <w:r>
+              <w:rPr>
+                <w:noProof/>
+              </w:rPr>
+              <w:tab/>
+            </w:r>
+            <w:r>
+              <w:rPr>
+                <w:rStyle w:val="Hipervnculo"/>
+                <w:noProof/>
+              </w:rPr>
+              <w:t>Introducción.</w:t>
+            </w:r>
+            <w:r>
+              <w:rPr>
+                <w:noProof/>
+                <w:webHidden/>
+              </w:rPr>
+              <w:tab/>
+            </w:r>
+            <w:r>
+              <w:rPr>
+                <w:noProof/>
+                <w:webHidden/>
+              </w:rPr>
+              <w:fldChar w:fldCharType="begin"/>
+            </w:r>
+            <w:r>
+              <w:rPr>
+                <w:noProof/>
+                <w:webHidden/>
+              </w:rPr>
+              <w:instrText xml:space="preserve"> PAGEREF _Toc412676420 \h </w:instrText>
+            </w:r>
+            <w:r>
+              <w:rPr>
+                <w:noProof/>
+                <w:webHidden/>
+              </w:rPr>
+            </w:r>
+            <w:r>
+              <w:rPr>
+                <w:noProof/>
+                <w:webHidden/>
+              </w:rPr>
+              <w:fldChar w:fldCharType="separate"/>
+            </w:r>
+            <w:r>
+              <w:rPr>
+                <w:noProof/>
+                <w:webHidden/>
+              </w:rPr>
+              <w:t>2</w:t>
+            </w:r>
+            <w:r>
+              <w:rPr>
+                <w:noProof/>
+                <w:webHidden/>
+              </w:rPr>
+              <w:fldChar w:fldCharType="end"/>
+            </w:r>
+          </w:hyperlink>
+        </w:p>
+        <w:p>
+          <w:pPr>
+            <w:pStyle w:val="TDC2"/>
+            <w:tabs>
+              <w:tab w:val="left" w:pos="880"/>
+              <w:tab w:val="right" w:leader="dot" w:pos="8828"/>
+            </w:tabs>
+            <w:rPr>
+              <w:noProof/>
+            </w:rPr>
+          </w:pPr>
+          <w:hyperlink w:anchor="_Toc412676421" w:history="1">
+            <w:r>
+              <w:rPr>
+                <w:rStyle w:val="Hipervnculo"/>
+                <w:noProof/>
+              </w:rPr>
+              <w:t>1.2.</w:t>
+            </w:r>
+            <w:r>
+              <w:rPr>
+                <w:noProof/>
+              </w:rPr>
+              <w:tab/>
+            </w:r>
+            <w:r>
+              <w:rPr>
+                <w:rStyle w:val="Hipervnculo"/>
+                <w:noProof/>
+              </w:rPr>
+              <w:t>Antecedentes.</w:t>
+            </w:r>
+            <w:r>
+              <w:rPr>
+                <w:noProof/>
+                <w:webHidden/>
+              </w:rPr>
+              <w:tab/>
+            </w:r>
+            <w:r>
+              <w:rPr>
+                <w:noProof/>
+                <w:webHidden/>
+              </w:rPr>
+              <w:fldChar w:fldCharType="begin"/>
+            </w:r>
+            <w:r>
+              <w:rPr>
+                <w:noProof/>
+                <w:webHidden/>
+              </w:rPr>
+              <w:instrText xml:space="preserve"> PAGEREF _Toc412676421 \h </w:instrText>
+            </w:r>
+            <w:r>
+              <w:rPr>
+                <w:noProof/>
+                <w:webHidden/>
+              </w:rPr>
+            </w:r>
+            <w:r>
+              <w:rPr>
+                <w:noProof/>
+                <w:webHidden/>
+              </w:rPr>
+              <w:fldChar w:fldCharType="separate"/>
+            </w:r>
+            <w:r>
+              <w:rPr>
+                <w:noProof/>
+                <w:webHidden/>
+              </w:rPr>
+              <w:t>2</w:t>
+            </w:r>
+            <w:r>
+              <w:rPr>
+                <w:noProof/>
+                <w:webHidden/>
+              </w:rPr>
+              <w:fldChar w:fldCharType="end"/>
+            </w:r>
+          </w:hyperlink>
+        </w:p>
+        <w:p>
+          <w:pPr>
+            <w:pStyle w:val="TDC2"/>
+            <w:tabs>
+              <w:tab w:val="left" w:pos="880"/>
+              <w:tab w:val="right" w:leader="dot" w:pos="8828"/>
+            </w:tabs>
+            <w:rPr>
+              <w:noProof/>
+            </w:rPr>
+          </w:pPr>
+          <w:hyperlink w:anchor="_Toc412676422" w:history="1">
+            <w:r>
+              <w:rPr>
+                <w:rStyle w:val="Hipervnculo"/>
+                <w:noProof/>
+              </w:rPr>
+              <w:t>1.3.</w:t>
+            </w:r>
+            <w:r>
+              <w:rPr>
+                <w:noProof/>
+              </w:rPr>
+              <w:tab/>
+            </w:r>
+            <w:r>
+              <w:rPr>
+                <w:rStyle w:val="Hipervnculo"/>
+                <w:noProof/>
+              </w:rPr>
+              <w:t>Descripción del Problema</w:t>
+            </w:r>
+            <w:r>
+              <w:rPr>
+                <w:noProof/>
+                <w:webHidden/>
+              </w:rPr>
+              <w:tab/>
+            </w:r>
+            <w:r>
+              <w:rPr>
+                <w:noProof/>
+                <w:webHidden/>
+              </w:rPr>
+              <w:fldChar w:fldCharType="begin"/>
+            </w:r>
+            <w:r>
+              <w:rPr>
+                <w:noProof/>
+                <w:webHidden/>
+              </w:rPr>
+              <w:instrText xml:space="preserve"> PAGEREF _Toc412676422 \h </w:instrText>
+            </w:r>
+            <w:r>
+              <w:rPr>
+                <w:noProof/>
+                <w:webHidden/>
+              </w:rPr>
+            </w:r>
+            <w:r>
+              <w:rPr>
+                <w:noProof/>
+                <w:webHidden/>
+              </w:rPr>
+              <w:fldChar w:fldCharType="separate"/>
+            </w:r>
+            <w:r>
+              <w:rPr>
+                <w:noProof/>
+                <w:webHidden/>
+              </w:rPr>
+              <w:t>2</w:t>
+            </w:r>
+            <w:r>
+              <w:rPr>
+                <w:noProof/>
+                <w:webHidden/>
+              </w:rPr>
+              <w:fldChar w:fldCharType="end"/>
+            </w:r>
+          </w:hyperlink>
+        </w:p>
+        <w:p>
+          <w:pPr>
+            <w:pStyle w:val="TDC2"/>
+            <w:tabs>
+              <w:tab w:val="left" w:pos="880"/>
+              <w:tab w:val="right" w:leader="dot" w:pos="8828"/>
+            </w:tabs>
+            <w:rPr>
+              <w:noProof/>
+            </w:rPr>
+          </w:pPr>
+          <w:hyperlink w:anchor="_Toc412676423" w:history="1">
+            <w:r>
+              <w:rPr>
+                <w:rStyle w:val="Hipervnculo"/>
+                <w:noProof/>
+              </w:rPr>
+              <w:t>1.4.</w:t>
+            </w:r>
+            <w:r>
+              <w:rPr>
+                <w:noProof/>
+              </w:rPr>
+              <w:tab/>
+            </w:r>
+            <w:r>
+              <w:rPr>
+                <w:rStyle w:val="Hipervnculo"/>
+                <w:noProof/>
+              </w:rPr>
+              <w:t>Objetivos</w:t>
+            </w:r>
+            <w:r>
+              <w:rPr>
+                <w:noProof/>
+                <w:webHidden/>
+              </w:rPr>
+              <w:tab/>
+            </w:r>
+            <w:r>
+              <w:rPr>
+                <w:noProof/>
+                <w:webHidden/>
+              </w:rPr>
+              <w:fldChar w:fldCharType="begin"/>
+            </w:r>
+            <w:r>
+              <w:rPr>
+                <w:noProof/>
+                <w:webHidden/>
+              </w:rPr>
+              <w:instrText xml:space="preserve"> PAGEREF _Toc412676423 \h </w:instrText>
+            </w:r>
+            <w:r>
+              <w:rPr>
+                <w:noProof/>
+                <w:webHidden/>
+              </w:rPr>
+            </w:r>
+            <w:r>
+              <w:rPr>
+                <w:noProof/>
+                <w:webHidden/>
+              </w:rPr>
+              <w:fldChar w:fldCharType="separate"/>
+            </w:r>
+            <w:r>
+              <w:rPr>
+                <w:noProof/>
+                <w:webHidden/>
+              </w:rPr>
+              <w:t>2</w:t>
+            </w:r>
+            <w:r>
+              <w:rPr>
+                <w:noProof/>
+                <w:webHidden/>
+              </w:rPr>
+              <w:fldChar w:fldCharType="end"/>
+            </w:r>
+          </w:hyperlink>
+        </w:p>
+        <w:p>
+          <w:pPr>
+            <w:pStyle w:val="TDC3"/>
+            <w:tabs>
+              <w:tab w:val="left" w:pos="1320"/>
+              <w:tab w:val="right" w:leader="dot" w:pos="8828"/>
+            </w:tabs>
+            <w:rPr>
+              <w:noProof/>
+            </w:rPr>
+          </w:pPr>
+          <w:hyperlink w:anchor="_Toc412676424" w:history="1">
+            <w:r>
+              <w:rPr>
+                <w:rStyle w:val="Hipervnculo"/>
+                <w:noProof/>
+              </w:rPr>
+              <w:t>1.4.1.</w:t>
+            </w:r>
+            <w:r>
+              <w:rPr>
+                <w:noProof/>
+              </w:rPr>
+              <w:tab/>
+            </w:r>
+            <w:r>
+              <w:rPr>
+                <w:rStyle w:val="Hipervnculo"/>
+                <w:noProof/>
+              </w:rPr>
+              <w:t>Objetivo General</w:t>
+            </w:r>
+            <w:r>
+              <w:rPr>
+                <w:noProof/>
+                <w:webHidden/>
+              </w:rPr>
+              <w:tab/>
+            </w:r>
+            <w:r>
+              <w:rPr>
+                <w:noProof/>
+                <w:webHidden/>
+              </w:rPr>
+              <w:fldChar w:fldCharType="begin"/>
+            </w:r>
+            <w:r>
+              <w:rPr>
+                <w:noProof/>
+                <w:webHidden/>
+              </w:rPr>
+              <w:instrText xml:space="preserve"> PAGEREF _Toc412676424 \h </w:instrText>
+            </w:r>
+            <w:r>
+              <w:rPr>
+                <w:noProof/>
+                <w:webHidden/>
+              </w:rPr>
+            </w:r>
+            <w:r>
+              <w:rPr>
+                <w:noProof/>
+                <w:webHidden/>
+              </w:rPr>
+              <w:fldChar w:fldCharType="separate"/>
+            </w:r>
+            <w:r>
+              <w:rPr>
+                <w:noProof/>
+                <w:webHidden/>
+              </w:rPr>
+              <w:t>2</w:t>
+            </w:r>
+            <w:r>
+              <w:rPr>
+                <w:noProof/>
+                <w:webHidden/>
+              </w:rPr>
+              <w:fldChar w:fldCharType="end"/>
+            </w:r>
+          </w:hyperlink>
+        </w:p>
+        <w:p>
+          <w:pPr>
+            <w:pStyle w:val="TDC3"/>
+            <w:tabs>
+              <w:tab w:val="left" w:pos="1320"/>
+              <w:tab w:val="right" w:leader="dot" w:pos="8828"/>
+            </w:tabs>
+            <w:rPr>
+              <w:noProof/>
+            </w:rPr>
+          </w:pPr>
+          <w:hyperlink w:anchor="_Toc412676425" w:history="1">
+            <w:r>
+              <w:rPr>
+                <w:rStyle w:val="Hipervnculo"/>
+                <w:noProof/>
+              </w:rPr>
+              <w:t>1.4.2.</w:t>
+            </w:r>
+            <w:r>
+              <w:rPr>
+                <w:noProof/>
+              </w:rPr>
+              <w:tab/>
+            </w:r>
+            <w:r>
+              <w:rPr>
+                <w:rStyle w:val="Hipervnculo"/>
+                <w:noProof/>
+              </w:rPr>
+              <w:t>Objetivos Específicos</w:t>
+            </w:r>
+            <w:r>
+              <w:rPr>
+                <w:noProof/>
+                <w:webHidden/>
+              </w:rPr>
+              <w:tab/>
+            </w:r>
+            <w:r>
+              <w:rPr>
+                <w:noProof/>
+                <w:webHidden/>
+              </w:rPr>
+              <w:fldChar w:fldCharType="begin"/>
+            </w:r>
+            <w:r>
+              <w:rPr>
+                <w:noProof/>
+                <w:webHidden/>
+              </w:rPr>
+              <w:instrText xml:space="preserve"> PAGEREF _Toc412676425 \h </w:instrText>
+            </w:r>
+            <w:r>
+              <w:rPr>
+                <w:noProof/>
+                <w:webHidden/>
+              </w:rPr>
+            </w:r>
+            <w:r>
+              <w:rPr>
+                <w:noProof/>
+                <w:webHidden/>
+              </w:rPr>
+              <w:fldChar w:fldCharType="separate"/>
+            </w:r>
+            <w:r>
+              <w:rPr>
+                <w:noProof/>
+                <w:webHidden/>
+              </w:rPr>
+              <w:t>2</w:t>
+            </w:r>
+            <w:r>
+              <w:rPr>
+                <w:noProof/>
+                <w:webHidden/>
+              </w:rPr>
+              <w:fldChar w:fldCharType="end"/>
+            </w:r>
+          </w:hyperlink>
+        </w:p>
+        <w:p>
+          <w:pPr>
+            <w:pStyle w:val="TDC2"/>
+            <w:tabs>
+              <w:tab w:val="left" w:pos="880"/>
+              <w:tab w:val="right" w:leader="dot" w:pos="8828"/>
+            </w:tabs>
+            <w:rPr>
+              <w:noProof/>
+            </w:rPr>
+          </w:pPr>
+          <w:hyperlink w:anchor="_Toc412676426" w:history="1">
+            <w:r>
+              <w:rPr>
+                <w:rStyle w:val="Hipervnculo"/>
+                <w:noProof/>
+              </w:rPr>
+              <w:t>1.5.</w:t>
+            </w:r>
+            <w:r>
+              <w:rPr>
+                <w:noProof/>
+              </w:rPr>
+              <w:tab/>
+            </w:r>
+            <w:r>
+              <w:rPr>
+                <w:rStyle w:val="Hipervnculo"/>
+                <w:noProof/>
+              </w:rPr>
+              <w:t>Justificación del Proyecto</w:t>
+            </w:r>
+            <w:r>
+              <w:rPr>
+                <w:noProof/>
+                <w:webHidden/>
+              </w:rPr>
+              <w:tab/>
+            </w:r>
+            <w:r>
+              <w:rPr>
+                <w:noProof/>
+                <w:webHidden/>
+              </w:rPr>
+              <w:fldChar w:fldCharType="begin"/>
+            </w:r>
+            <w:r>
+              <w:rPr>
+                <w:noProof/>
+                <w:webHidden/>
+              </w:rPr>
+              <w:instrText xml:space="preserve"> PAGEREF _Toc412676426 \h </w:instrText>
+            </w:r>
+            <w:r>
+              <w:rPr>
+                <w:noProof/>
+                <w:webHidden/>
+              </w:rPr>
+            </w:r>
+            <w:r>
+              <w:rPr>
+                <w:noProof/>
+                <w:webHidden/>
+              </w:rPr>
+              <w:fldChar w:fldCharType="separate"/>
+            </w:r>
+            <w:r>
+              <w:rPr>
+                <w:noProof/>
+                <w:webHidden/>
+              </w:rPr>
+              <w:t>2</w:t>
+            </w:r>
+            <w:r>
+              <w:rPr>
+                <w:noProof/>
+                <w:webHidden/>
+              </w:rPr>
+              <w:fldChar w:fldCharType="end"/>
+            </w:r>
+          </w:hyperlink>
+        </w:p>
+        <w:p>
+          <w:pPr>
+            <w:pStyle w:val="TDC2"/>
+            <w:tabs>
+              <w:tab w:val="left" w:pos="880"/>
+              <w:tab w:val="right" w:leader="dot" w:pos="8828"/>
+            </w:tabs>
+            <w:rPr>
+              <w:noProof/>
+            </w:rPr>
+          </w:pPr>
+          <w:hyperlink w:anchor="_Toc412676427" w:history="1">
+            <w:r>
+              <w:rPr>
+                <w:rStyle w:val="Hipervnculo"/>
+                <w:noProof/>
+              </w:rPr>
+              <w:t>1.6.</w:t>
+            </w:r>
+            <w:r>
+              <w:rPr>
+                <w:noProof/>
+              </w:rPr>
+              <w:tab/>
+            </w:r>
+            <w:r>
+              <w:rPr>
+                <w:rStyle w:val="Hipervnculo"/>
+                <w:noProof/>
+              </w:rPr>
+              <w:t>Metodología</w:t>
+            </w:r>
+            <w:r>
+              <w:rPr>
+                <w:noProof/>
+                <w:webHidden/>
+              </w:rPr>
+              <w:tab/>
+            </w:r>
+            <w:r>
+              <w:rPr>
+                <w:noProof/>
+                <w:webHidden/>
+              </w:rPr>
+              <w:fldChar w:fldCharType="begin"/>
+            </w:r>
+            <w:r>
+              <w:rPr>
+                <w:noProof/>
+                <w:webHidden/>
+              </w:rPr>
+              <w:instrText xml:space="preserve"> PAGEREF _Toc412676427 \h </w:instrText>
+            </w:r>
+            <w:r>
+              <w:rPr>
+                <w:noProof/>
+                <w:webHidden/>
+              </w:rPr>
+            </w:r>
+            <w:r>
+              <w:rPr>
+                <w:noProof/>
+                <w:webHidden/>
+              </w:rPr>
+              <w:fldChar w:fldCharType="separate"/>
+            </w:r>
+            <w:r>
+              <w:rPr>
+                <w:noProof/>
+                <w:webHidden/>
+              </w:rPr>
+              <w:t>2</w:t>
+            </w:r>
+            <w:r>
+              <w:rPr>
+                <w:noProof/>
+                <w:webHidden/>
+              </w:rPr>
+              <w:fldChar w:fldCharType="end"/>
+            </w:r>
+          </w:hyperlink>
+        </w:p>
+        <w:p>
+          <w:pPr>
+            <w:pStyle w:val="TDC2"/>
+            <w:tabs>
+              <w:tab w:val="left" w:pos="880"/>
+              <w:tab w:val="right" w:leader="dot" w:pos="8828"/>
+            </w:tabs>
+            <w:rPr>
+              <w:noProof/>
+            </w:rPr>
+          </w:pPr>
+          <w:hyperlink w:anchor="_Toc412676428" w:history="1">
+            <w:r>
+              <w:rPr>
+                <w:rStyle w:val="Hipervnculo"/>
+                <w:noProof/>
+              </w:rPr>
+              <w:t>1.7.</w:t>
+            </w:r>
+            <w:r>
+              <w:rPr>
+                <w:noProof/>
+              </w:rPr>
+              <w:tab/>
+            </w:r>
+            <w:r>
+              <w:rPr>
+                <w:rStyle w:val="Hipervnculo"/>
+                <w:noProof/>
+              </w:rPr>
+              <w:t>Cronograma</w:t>
+            </w:r>
+            <w:r>
+              <w:rPr>
+                <w:noProof/>
+                <w:webHidden/>
+              </w:rPr>
+              <w:tab/>
+            </w:r>
+            <w:r>
+              <w:rPr>
+                <w:noProof/>
+                <w:webHidden/>
+              </w:rPr>
+              <w:fldChar w:fldCharType="begin"/>
+            </w:r>
+            <w:r>
+              <w:rPr>
+                <w:noProof/>
+                <w:webHidden/>
+              </w:rPr>
+              <w:instrText xml:space="preserve"> PAGEREF _Toc412676428 \h </w:instrText>
+            </w:r>
+            <w:r>
+              <w:rPr>
+                <w:noProof/>
+                <w:webHidden/>
+              </w:rPr>
+            </w:r>
+            <w:r>
+              <w:rPr>
+                <w:noProof/>
+                <w:webHidden/>
+              </w:rPr>
+              <w:fldChar w:fldCharType="separate"/>
+            </w:r>
+            <w:r>
+              <w:rPr>
+                <w:noProof/>
+                <w:webHidden/>
+              </w:rPr>
+              <w:t>2</w:t>
+            </w:r>
+            <w:r>
+              <w:rPr>
+                <w:noProof/>
+                <w:webHidden/>
+              </w:rPr>
+              <w:fldChar w:fldCharType="end"/>
+            </w:r>
+          </w:hyperlink>
+        </w:p>
+        <w:p>
+          <w:pPr>
+            <w:pStyle w:val="Ttulo3"/>
+          </w:pPr>
+          <w:r>
+            <w:fldChar w:fldCharType="end"/>
+          </w:r>
+        </w:p>
+      </w:sdtContent>
+    </w:sdt>
     <w:p>
-      <w:pPr>
-        <w:jc w:val="left"/>
-      </w:pPr>
-      <w:r>
+      <w:r>
+        <w:br w:type="page"/>
+      </w:r>
+    </w:p>
+    <w:p>
+      <w:pPr>
+        <w:pStyle w:val="Ttulo1"/>
+        <w:numPr>
+          <w:ilvl w:val="0"/>
+          <w:numId w:val="1"/>
+        </w:numPr>
+        <w:ind w:left="0" w:firstLine="0"/>
+        <w:rPr>
+          <w:rStyle w:val="nfasisintenso"/>
+          <w:b/>
+          <w:bCs/>
+          <w:i w:val="0"/>
+          <w:iCs w:val="0"/>
+        </w:rPr>
+      </w:pPr>
+      <w:bookmarkStart w:id="0" w:name="_Toc412676419"/>
+      <w:r>
+        <w:rPr>
+          <w:rStyle w:val="nfasisintenso"/>
+          <w:b/>
+          <w:bCs/>
+          <w:i w:val="0"/>
+          <w:iCs w:val="0"/>
+        </w:rPr>
         <w:lastRenderedPageBreak/>
-        <w:br w:type="page"/>
+        <w:t>Capítulo 1</w:t>
+      </w:r>
+      <w:bookmarkEnd w:id="0"/>
+      <w:r>
+        <w:rPr>
+          <w:rStyle w:val="nfasisintenso"/>
+          <w:b/>
+          <w:bCs/>
+          <w:i w:val="0"/>
+          <w:iCs w:val="0"/>
+        </w:rPr>
+        <w:t>: pERFIL DE pROYECTO</w:t>
+      </w:r>
+    </w:p>
+    <w:p>
+      <w:pPr>
+        <w:pStyle w:val="Ttulo2"/>
+        <w:numPr>
+          <w:ilvl w:val="1"/>
+          <w:numId w:val="1"/>
+        </w:numPr>
+        <w:ind w:left="709" w:hanging="567"/>
+      </w:pPr>
+      <w:bookmarkStart w:id="1" w:name="_Toc412676420"/>
+      <w:r>
+        <w:t>Introducción.</w:t>
+      </w:r>
+      <w:bookmarkEnd w:id="1"/>
+    </w:p>
+    <w:p>
+      <w:pPr>
+        <w:pStyle w:val="Ttulo2"/>
+        <w:numPr>
+          <w:ilvl w:val="1"/>
+          <w:numId w:val="1"/>
+        </w:numPr>
+        <w:ind w:left="709" w:hanging="567"/>
+      </w:pPr>
+      <w:bookmarkStart w:id="2" w:name="_Toc412676421"/>
+      <w:r>
+        <w:t>Antecedentes.</w:t>
+      </w:r>
+      <w:bookmarkEnd w:id="2"/>
+    </w:p>
+    <w:p>
+      <w:pPr>
+        <w:pStyle w:val="Ttulo2"/>
+        <w:numPr>
+          <w:ilvl w:val="1"/>
+          <w:numId w:val="1"/>
+        </w:numPr>
+        <w:ind w:left="709" w:hanging="567"/>
+      </w:pPr>
+      <w:bookmarkStart w:id="3" w:name="_Toc412676422"/>
+      <w:r>
+        <w:t>Descripción del Problema</w:t>
+      </w:r>
+      <w:bookmarkEnd w:id="3"/>
+      <w:r>
+        <w:t>.</w:t>
+      </w:r>
+    </w:p>
+    <w:p>
+      <w:pPr>
+        <w:pStyle w:val="Ttulo2"/>
+        <w:numPr>
+          <w:ilvl w:val="1"/>
+          <w:numId w:val="1"/>
+        </w:numPr>
+        <w:ind w:left="709" w:hanging="567"/>
+      </w:pPr>
+      <w:bookmarkStart w:id="4" w:name="_Toc412676423"/>
+      <w:r>
+        <w:t>Objetivos</w:t>
+      </w:r>
+      <w:bookmarkEnd w:id="4"/>
+      <w:r>
+        <w:t>.</w:t>
+      </w:r>
+    </w:p>
+    <w:p>
+      <w:pPr>
+        <w:pStyle w:val="Ttulo3"/>
+        <w:numPr>
+          <w:ilvl w:val="2"/>
+          <w:numId w:val="1"/>
+        </w:numPr>
+        <w:ind w:left="851" w:hanging="709"/>
+      </w:pPr>
+      <w:bookmarkStart w:id="5" w:name="_Toc412676424"/>
+      <w:r>
+        <w:t>Objetivo General</w:t>
+      </w:r>
+      <w:bookmarkEnd w:id="5"/>
+      <w:r>
+        <w:t>.</w:t>
+      </w:r>
+    </w:p>
+    <w:p>
+      <w:pPr>
+        <w:pStyle w:val="Ttulo3"/>
+        <w:numPr>
+          <w:ilvl w:val="2"/>
+          <w:numId w:val="1"/>
+        </w:numPr>
+        <w:ind w:left="851" w:hanging="709"/>
+      </w:pPr>
+      <w:bookmarkStart w:id="6" w:name="_Toc412676425"/>
+      <w:r>
+        <w:t>Objetivos Específicos</w:t>
+      </w:r>
+      <w:bookmarkEnd w:id="6"/>
+      <w:r>
+        <w:t>.</w:t>
+      </w:r>
+      <w:bookmarkStart w:id="7" w:name="_GoBack"/>
+      <w:bookmarkEnd w:id="7"/>
+    </w:p>
+    <w:p>
+      <w:pPr>
+        <w:pStyle w:val="Ttulo2"/>
+        <w:numPr>
+          <w:ilvl w:val="1"/>
+          <w:numId w:val="1"/>
+        </w:numPr>
+        <w:ind w:left="709" w:hanging="567"/>
+      </w:pPr>
+      <w:bookmarkStart w:id="8" w:name="_Toc412676426"/>
+      <w:r>
+        <w:t>Justificación del Proyecto</w:t>
+      </w:r>
+      <w:bookmarkEnd w:id="8"/>
+      <w:r>
+        <w:t>.</w:t>
+      </w:r>
+    </w:p>
+    <w:p>
+      <w:pPr>
+        <w:pStyle w:val="Ttulo2"/>
+        <w:numPr>
+          <w:ilvl w:val="1"/>
+          <w:numId w:val="1"/>
+        </w:numPr>
+        <w:ind w:left="709" w:hanging="567"/>
+      </w:pPr>
+      <w:bookmarkStart w:id="9" w:name="_Toc412676427"/>
+      <w:r>
+        <w:t>Metodología</w:t>
+      </w:r>
+      <w:bookmarkEnd w:id="9"/>
+      <w:r>
+        <w:t>.</w:t>
+      </w:r>
+    </w:p>
+    <w:p>
+      <w:pPr>
+        <w:pStyle w:val="Ttulo2"/>
+        <w:numPr>
+          <w:ilvl w:val="1"/>
+          <w:numId w:val="1"/>
+        </w:numPr>
+        <w:ind w:left="709" w:hanging="567"/>
+      </w:pPr>
+      <w:bookmarkStart w:id="10" w:name="_Toc412676428"/>
+      <w:r>
+        <w:t>Cronograma</w:t>
+      </w:r>
+      <w:bookmarkEnd w:id="10"/>
+      <w:r>
+        <w:t>.</w:t>
       </w:r>
     </w:p>
     <w:p/>
+    <w:p/>
+    <w:p/>
     <w:sectPr>
+      <w:headerReference w:type="default" r:id="rId9"/>
+      <w:footerReference w:type="default" r:id="rId10"/>
       <w:pgSz w:w="12240" w:h="15840" w:code="1"/>
       <w:pgMar w:top="1701" w:right="1701" w:bottom="1701" w:left="1701" w:header="720" w:footer="720" w:gutter="0"/>
       <w:pgBorders w:display="firstPage" w:offsetFrom="page">
@@ -716,11 +1786,400 @@
         <w:bottom w:val="double" w:sz="4" w:space="24" w:color="auto"/>
         <w:right w:val="double" w:sz="4" w:space="24" w:color="auto"/>
       </w:pgBorders>
+      <w:pgNumType w:start="0"/>
       <w:cols w:space="720"/>
+      <w:titlePg/>
       <w:docGrid w:linePitch="360"/>
     </w:sectPr>
   </w:body>
 </w:document>
+</file>
+
+<file path=word/endnotes.xml><?xml version="1.0" encoding="utf-8"?>
+<w:endnotes xmlns:wpc="http://schemas.microsoft.com/office/word/2010/wordprocessingCanvas" xmlns:mc="http://schemas.openxmlformats.org/markup-compatibility/2006" xmlns:o="urn:schemas-microsoft-com:office:office" xmlns:r="http://schemas.openxmlformats.org/officeDocument/2006/relationships" xmlns:m="http://schemas.openxmlformats.org/officeDocument/2006/math" xmlns:v="urn:schemas-microsoft-com:vml" xmlns:wp14="http://schemas.microsoft.com/office/word/2010/wordprocessingDrawing" xmlns:wp="http://schemas.openxmlformats.org/drawingml/2006/wordprocessingDrawing" xmlns:w10="urn:schemas-microsoft-com:office:word" xmlns:w="http://schemas.openxmlformats.org/wordprocessingml/2006/main" xmlns:w14="http://schemas.microsoft.com/office/word/2010/wordml" xmlns:w15="http://schemas.microsoft.com/office/word/2012/wordml" xmlns:wpg="http://schemas.microsoft.com/office/word/2010/wordprocessingGroup" xmlns:wpi="http://schemas.microsoft.com/office/word/2010/wordprocessingInk" xmlns:wne="http://schemas.microsoft.com/office/word/2006/wordml" xmlns:wps="http://schemas.microsoft.com/office/word/2010/wordprocessingShape" mc:Ignorable="w14 w15 wp14">
+  <w:endnote w:type="separator" w:id="-1">
+    <w:p>
+      <w:pPr>
+        <w:spacing w:after="0" w:line="240" w:lineRule="auto"/>
+      </w:pPr>
+      <w:r>
+        <w:separator/>
+      </w:r>
+    </w:p>
+  </w:endnote>
+  <w:endnote w:type="continuationSeparator" w:id="0">
+    <w:p>
+      <w:pPr>
+        <w:spacing w:after="0" w:line="240" w:lineRule="auto"/>
+      </w:pPr>
+      <w:r>
+        <w:continuationSeparator/>
+      </w:r>
+    </w:p>
+  </w:endnote>
+</w:endnotes>
+</file>
+
+<file path=word/footer1.xml><?xml version="1.0" encoding="utf-8"?>
+<w:ftr xmlns:wpc="http://schemas.microsoft.com/office/word/2010/wordprocessingCanvas" xmlns:mc="http://schemas.openxmlformats.org/markup-compatibility/2006" xmlns:o="urn:schemas-microsoft-com:office:office" xmlns:r="http://schemas.openxmlformats.org/officeDocument/2006/relationships" xmlns:m="http://schemas.openxmlformats.org/officeDocument/2006/math" xmlns:v="urn:schemas-microsoft-com:vml" xmlns:wp14="http://schemas.microsoft.com/office/word/2010/wordprocessingDrawing" xmlns:wp="http://schemas.openxmlformats.org/drawingml/2006/wordprocessingDrawing" xmlns:w10="urn:schemas-microsoft-com:office:word" xmlns:w="http://schemas.openxmlformats.org/wordprocessingml/2006/main" xmlns:w14="http://schemas.microsoft.com/office/word/2010/wordml" xmlns:w15="http://schemas.microsoft.com/office/word/2012/wordml" xmlns:wpg="http://schemas.microsoft.com/office/word/2010/wordprocessingGroup" xmlns:wpi="http://schemas.microsoft.com/office/word/2010/wordprocessingInk" xmlns:wne="http://schemas.microsoft.com/office/word/2006/wordml" xmlns:wps="http://schemas.microsoft.com/office/word/2010/wordprocessingShape" mc:Ignorable="w14 w15 wp14">
+  <w:sdt>
+    <w:sdtPr>
+      <w:id w:val="-1367513788"/>
+      <w:docPartObj>
+        <w:docPartGallery w:val="Page Numbers (Bottom of Page)"/>
+        <w:docPartUnique/>
+      </w:docPartObj>
+    </w:sdtPr>
+    <w:sdtContent>
+      <w:p>
+        <w:pPr>
+          <w:pStyle w:val="Piedepgina"/>
+          <w:jc w:val="right"/>
+        </w:pPr>
+        <w:r>
+          <w:fldChar w:fldCharType="begin"/>
+        </w:r>
+        <w:r>
+          <w:instrText>PAGE   \* MERGEFORMAT</w:instrText>
+        </w:r>
+        <w:r>
+          <w:fldChar w:fldCharType="separate"/>
+        </w:r>
+        <w:r>
+          <w:rPr>
+            <w:noProof/>
+          </w:rPr>
+          <w:t>2</w:t>
+        </w:r>
+        <w:r>
+          <w:fldChar w:fldCharType="end"/>
+        </w:r>
+      </w:p>
+    </w:sdtContent>
+  </w:sdt>
+  <w:p>
+    <w:pPr>
+      <w:pStyle w:val="Piedepgina"/>
+    </w:pPr>
+  </w:p>
+</w:ftr>
+</file>
+
+<file path=word/footnotes.xml><?xml version="1.0" encoding="utf-8"?>
+<w:footnotes xmlns:wpc="http://schemas.microsoft.com/office/word/2010/wordprocessingCanvas" xmlns:mc="http://schemas.openxmlformats.org/markup-compatibility/2006" xmlns:o="urn:schemas-microsoft-com:office:office" xmlns:r="http://schemas.openxmlformats.org/officeDocument/2006/relationships" xmlns:m="http://schemas.openxmlformats.org/officeDocument/2006/math" xmlns:v="urn:schemas-microsoft-com:vml" xmlns:wp14="http://schemas.microsoft.com/office/word/2010/wordprocessingDrawing" xmlns:wp="http://schemas.openxmlformats.org/drawingml/2006/wordprocessingDrawing" xmlns:w10="urn:schemas-microsoft-com:office:word" xmlns:w="http://schemas.openxmlformats.org/wordprocessingml/2006/main" xmlns:w14="http://schemas.microsoft.com/office/word/2010/wordml" xmlns:w15="http://schemas.microsoft.com/office/word/2012/wordml" xmlns:wpg="http://schemas.microsoft.com/office/word/2010/wordprocessingGroup" xmlns:wpi="http://schemas.microsoft.com/office/word/2010/wordprocessingInk" xmlns:wne="http://schemas.microsoft.com/office/word/2006/wordml" xmlns:wps="http://schemas.microsoft.com/office/word/2010/wordprocessingShape" mc:Ignorable="w14 w15 wp14">
+  <w:footnote w:type="separator" w:id="-1">
+    <w:p>
+      <w:pPr>
+        <w:spacing w:after="0" w:line="240" w:lineRule="auto"/>
+      </w:pPr>
+      <w:r>
+        <w:separator/>
+      </w:r>
+    </w:p>
+  </w:footnote>
+  <w:footnote w:type="continuationSeparator" w:id="0">
+    <w:p>
+      <w:pPr>
+        <w:spacing w:after="0" w:line="240" w:lineRule="auto"/>
+      </w:pPr>
+      <w:r>
+        <w:continuationSeparator/>
+      </w:r>
+    </w:p>
+  </w:footnote>
+</w:footnotes>
+</file>
+
+<file path=word/header1.xml><?xml version="1.0" encoding="utf-8"?>
+<w:hdr xmlns:wpc="http://schemas.microsoft.com/office/word/2010/wordprocessingCanvas" xmlns:mc="http://schemas.openxmlformats.org/markup-compatibility/2006" xmlns:o="urn:schemas-microsoft-com:office:office" xmlns:r="http://schemas.openxmlformats.org/officeDocument/2006/relationships" xmlns:m="http://schemas.openxmlformats.org/officeDocument/2006/math" xmlns:v="urn:schemas-microsoft-com:vml" xmlns:wp14="http://schemas.microsoft.com/office/word/2010/wordprocessingDrawing" xmlns:wp="http://schemas.openxmlformats.org/drawingml/2006/wordprocessingDrawing" xmlns:w10="urn:schemas-microsoft-com:office:word" xmlns:w="http://schemas.openxmlformats.org/wordprocessingml/2006/main" xmlns:w14="http://schemas.microsoft.com/office/word/2010/wordml" xmlns:w15="http://schemas.microsoft.com/office/word/2012/wordml" xmlns:wpg="http://schemas.microsoft.com/office/word/2010/wordprocessingGroup" xmlns:wpi="http://schemas.microsoft.com/office/word/2010/wordprocessingInk" xmlns:wne="http://schemas.microsoft.com/office/word/2006/wordml" xmlns:wps="http://schemas.microsoft.com/office/word/2010/wordprocessingShape" mc:Ignorable="w14 w15 wp14">
+  <w:p>
+    <w:pPr>
+      <w:pStyle w:val="Encabezado"/>
+      <w:rPr>
+        <w:b/>
+        <w:sz w:val="28"/>
+        <w:lang w:val="es-BO"/>
+        <w14:shadow w14:blurRad="50800" w14:dist="38100" w14:dir="8100000" w14:sx="100000" w14:sy="100000" w14:kx="0" w14:ky="0" w14:algn="tr">
+          <w14:srgbClr w14:val="000000">
+            <w14:alpha w14:val="60000"/>
+          </w14:srgbClr>
+        </w14:shadow>
+      </w:rPr>
+    </w:pPr>
+    <w:r>
+      <w:rPr>
+        <w:b/>
+        <w:noProof/>
+        <w:sz w:val="28"/>
+        <w:lang w:val="es-BO" w:eastAsia="es-BO"/>
+        <w14:shadow w14:blurRad="50800" w14:dist="38100" w14:dir="8100000" w14:sx="100000" w14:sy="100000" w14:kx="0" w14:ky="0" w14:algn="tr">
+          <w14:srgbClr w14:val="000000">
+            <w14:alpha w14:val="60000"/>
+          </w14:srgbClr>
+        </w14:shadow>
+      </w:rPr>
+      <mc:AlternateContent>
+        <mc:Choice Requires="wps">
+          <w:drawing>
+            <wp:anchor distT="0" distB="0" distL="114300" distR="114300" simplePos="0" relativeHeight="251659264" behindDoc="0" locked="0" layoutInCell="1" allowOverlap="1" wp14:anchorId="458A0598" wp14:editId="5B057009">
+              <wp:simplePos x="0" y="0"/>
+              <wp:positionH relativeFrom="column">
+                <wp:posOffset>-237490</wp:posOffset>
+              </wp:positionH>
+              <wp:positionV relativeFrom="paragraph">
+                <wp:posOffset>382270</wp:posOffset>
+              </wp:positionV>
+              <wp:extent cx="6120000" cy="0"/>
+              <wp:effectExtent l="57150" t="38100" r="52705" b="95250"/>
+              <wp:wrapNone/>
+              <wp:docPr id="1" name="Conector recto 1"/>
+              <wp:cNvGraphicFramePr/>
+              <a:graphic xmlns:a="http://schemas.openxmlformats.org/drawingml/2006/main">
+                <a:graphicData uri="http://schemas.microsoft.com/office/word/2010/wordprocessingShape">
+                  <wps:wsp>
+                    <wps:cNvCnPr/>
+                    <wps:spPr>
+                      <a:xfrm flipV="1">
+                        <a:off x="0" y="0"/>
+                        <a:ext cx="6120000" cy="0"/>
+                      </a:xfrm>
+                      <a:prstGeom prst="line">
+                        <a:avLst/>
+                      </a:prstGeom>
+                    </wps:spPr>
+                    <wps:style>
+                      <a:lnRef idx="3">
+                        <a:schemeClr val="dk1"/>
+                      </a:lnRef>
+                      <a:fillRef idx="0">
+                        <a:schemeClr val="dk1"/>
+                      </a:fillRef>
+                      <a:effectRef idx="2">
+                        <a:schemeClr val="dk1"/>
+                      </a:effectRef>
+                      <a:fontRef idx="minor">
+                        <a:schemeClr val="tx1"/>
+                      </a:fontRef>
+                    </wps:style>
+                    <wps:bodyPr/>
+                  </wps:wsp>
+                </a:graphicData>
+              </a:graphic>
+              <wp14:sizeRelH relativeFrom="margin">
+                <wp14:pctWidth>0</wp14:pctWidth>
+              </wp14:sizeRelH>
+              <wp14:sizeRelV relativeFrom="margin">
+                <wp14:pctHeight>0</wp14:pctHeight>
+              </wp14:sizeRelV>
+            </wp:anchor>
+          </w:drawing>
+        </mc:Choice>
+        <mc:Fallback>
+          <w:pict>
+            <v:line w14:anchorId="1F74A298" id="Conector recto 1" o:spid="_x0000_s1026" style="position:absolute;flip:y;z-index:251659264;visibility:visible;mso-wrap-style:square;mso-width-percent:0;mso-height-percent:0;mso-wrap-distance-left:9pt;mso-wrap-distance-top:0;mso-wrap-distance-right:9pt;mso-wrap-distance-bottom:0;mso-position-horizontal:absolute;mso-position-horizontal-relative:text;mso-position-vertical:absolute;mso-position-vertical-relative:text;mso-width-percent:0;mso-height-percent:0;mso-width-relative:margin;mso-height-relative:margin" from="-18.7pt,30.1pt" to="463.2pt,30.1pt" o:gfxdata="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" strokecolor="black [3200]" strokeweight="3pt">
+              <v:shadow on="t" color="black" opacity="22937f" origin=",.5" offset="0,.63889mm"/>
+            </v:line>
+          </w:pict>
+        </mc:Fallback>
+      </mc:AlternateContent>
+    </w:r>
+    <w:r>
+      <w:rPr>
+        <w:b/>
+        <w:sz w:val="28"/>
+        <w:lang w:val="es-BO"/>
+        <w14:shadow w14:blurRad="50800" w14:dist="38100" w14:dir="8100000" w14:sx="100000" w14:sy="100000" w14:kx="0" w14:ky="0" w14:algn="tr">
+          <w14:srgbClr w14:val="000000">
+            <w14:alpha w14:val="60000"/>
+          </w14:srgbClr>
+        </w14:shadow>
+      </w:rPr>
+      <w:t>Taller de Grado 1</w:t>
+    </w:r>
+    <w:r>
+      <w:rPr>
+        <w:b/>
+        <w:sz w:val="28"/>
+        <w:lang w:val="es-BO"/>
+        <w14:shadow w14:blurRad="50800" w14:dist="38100" w14:dir="8100000" w14:sx="100000" w14:sy="100000" w14:kx="0" w14:ky="0" w14:algn="tr">
+          <w14:srgbClr w14:val="000000">
+            <w14:alpha w14:val="60000"/>
+          </w14:srgbClr>
+        </w14:shadow>
+      </w:rPr>
+      <w:tab/>
+      <w:t xml:space="preserve">    </w:t>
+    </w:r>
+    <w:r>
+      <w:rPr>
+        <w:b/>
+        <w:sz w:val="28"/>
+        <w:lang w:val="es-BO"/>
+        <w14:shadow w14:blurRad="50800" w14:dist="38100" w14:dir="8100000" w14:sx="100000" w14:sy="100000" w14:kx="0" w14:ky="0" w14:algn="tr">
+          <w14:srgbClr w14:val="000000">
+            <w14:alpha w14:val="60000"/>
+          </w14:srgbClr>
+        </w14:shadow>
+      </w:rPr>
+      <w:tab/>
+    </w:r>
+    <w:r>
+      <w:rPr>
+        <w:b/>
+        <w:sz w:val="28"/>
+        <w:lang w:val="es-BO"/>
+        <w14:shadow w14:blurRad="50800" w14:dist="38100" w14:dir="8100000" w14:sx="100000" w14:sy="100000" w14:kx="0" w14:ky="0" w14:algn="tr">
+          <w14:srgbClr w14:val="000000">
+            <w14:alpha w14:val="60000"/>
+          </w14:srgbClr>
+        </w14:shadow>
+      </w:rPr>
+      <w:t xml:space="preserve">                       </w:t>
+    </w:r>
+    <w:r>
+      <w:rPr>
+        <w:b/>
+        <w:sz w:val="28"/>
+        <w:lang w:val="es-BO"/>
+        <w14:shadow w14:blurRad="50800" w14:dist="38100" w14:dir="8100000" w14:sx="100000" w14:sy="100000" w14:kx="0" w14:ky="0" w14:algn="tr">
+          <w14:srgbClr w14:val="000000">
+            <w14:alpha w14:val="60000"/>
+          </w14:srgbClr>
+        </w14:shadow>
+      </w:rPr>
+      <w:t>INF-511</w:t>
+    </w:r>
+  </w:p>
+</w:hdr>
+</file>
+
+<file path=word/numbering.xml><?xml version="1.0" encoding="utf-8"?>
+<w:numbering xmlns:wpc="http://schemas.microsoft.com/office/word/2010/wordprocessingCanvas" xmlns:mc="http://schemas.openxmlformats.org/markup-compatibility/2006" xmlns:o="urn:schemas-microsoft-com:office:office" xmlns:r="http://schemas.openxmlformats.org/officeDocument/2006/relationships" xmlns:m="http://schemas.openxmlformats.org/officeDocument/2006/math" xmlns:v="urn:schemas-microsoft-com:vml" xmlns:wp14="http://schemas.microsoft.com/office/word/2010/wordprocessingDrawing" xmlns:wp="http://schemas.openxmlformats.org/drawingml/2006/wordprocessingDrawing" xmlns:w10="urn:schemas-microsoft-com:office:word" xmlns:w="http://schemas.openxmlformats.org/wordprocessingml/2006/main" xmlns:w14="http://schemas.microsoft.com/office/word/2010/wordml" xmlns:w15="http://schemas.microsoft.com/office/word/2012/wordml" xmlns:wpg="http://schemas.microsoft.com/office/word/2010/wordprocessingGroup" xmlns:wpi="http://schemas.microsoft.com/office/word/2010/wordprocessingInk" xmlns:wne="http://schemas.microsoft.com/office/word/2006/wordml" xmlns:wps="http://schemas.microsoft.com/office/word/2010/wordprocessingShape" mc:Ignorable="w14 w15 wp14">
+  <w:abstractNum w:abstractNumId="0">
+    <w:nsid w:val="1BCE5410"/>
+    <w:multiLevelType w:val="multilevel"/>
+    <w:tmpl w:val="B64855A0"/>
+    <w:lvl w:ilvl="0">
+      <w:start w:val="1"/>
+      <w:numFmt w:val="decimal"/>
+      <w:lvlText w:val="%1."/>
+      <w:lvlJc w:val="left"/>
+      <w:pPr>
+        <w:ind w:left="720" w:hanging="360"/>
+      </w:pPr>
+      <w:rPr>
+        <w:rFonts w:hint="default"/>
+      </w:rPr>
+    </w:lvl>
+    <w:lvl w:ilvl="1">
+      <w:start w:val="1"/>
+      <w:numFmt w:val="decimal"/>
+      <w:isLgl/>
+      <w:lvlText w:val="%1.%2."/>
+      <w:lvlJc w:val="left"/>
+      <w:pPr>
+        <w:ind w:left="1080" w:hanging="720"/>
+      </w:pPr>
+      <w:rPr>
+        <w:rFonts w:hint="default"/>
+      </w:rPr>
+    </w:lvl>
+    <w:lvl w:ilvl="2">
+      <w:start w:val="1"/>
+      <w:numFmt w:val="decimal"/>
+      <w:isLgl/>
+      <w:lvlText w:val="%1.%2.%3."/>
+      <w:lvlJc w:val="left"/>
+      <w:pPr>
+        <w:ind w:left="1080" w:hanging="720"/>
+      </w:pPr>
+      <w:rPr>
+        <w:rFonts w:hint="default"/>
+      </w:rPr>
+    </w:lvl>
+    <w:lvl w:ilvl="3">
+      <w:start w:val="1"/>
+      <w:numFmt w:val="decimal"/>
+      <w:isLgl/>
+      <w:lvlText w:val="%1.%2.%3.%4."/>
+      <w:lvlJc w:val="left"/>
+      <w:pPr>
+        <w:ind w:left="1440" w:hanging="1080"/>
+      </w:pPr>
+      <w:rPr>
+        <w:rFonts w:hint="default"/>
+      </w:rPr>
+    </w:lvl>
+    <w:lvl w:ilvl="4">
+      <w:start w:val="1"/>
+      <w:numFmt w:val="decimal"/>
+      <w:isLgl/>
+      <w:lvlText w:val="%1.%2.%3.%4.%5."/>
+      <w:lvlJc w:val="left"/>
+      <w:pPr>
+        <w:ind w:left="1440" w:hanging="1080"/>
+      </w:pPr>
+      <w:rPr>
+        <w:rFonts w:hint="default"/>
+      </w:rPr>
+    </w:lvl>
+    <w:lvl w:ilvl="5">
+      <w:start w:val="1"/>
+      <w:numFmt w:val="decimal"/>
+      <w:isLgl/>
+      <w:lvlText w:val="%1.%2.%3.%4.%5.%6."/>
+      <w:lvlJc w:val="left"/>
+      <w:pPr>
+        <w:ind w:left="1800" w:hanging="1440"/>
+      </w:pPr>
+      <w:rPr>
+        <w:rFonts w:hint="default"/>
+      </w:rPr>
+    </w:lvl>
+    <w:lvl w:ilvl="6">
+      <w:start w:val="1"/>
+      <w:numFmt w:val="decimal"/>
+      <w:isLgl/>
+      <w:lvlText w:val="%1.%2.%3.%4.%5.%6.%7."/>
+      <w:lvlJc w:val="left"/>
+      <w:pPr>
+        <w:ind w:left="1800" w:hanging="1440"/>
+      </w:pPr>
+      <w:rPr>
+        <w:rFonts w:hint="default"/>
+      </w:rPr>
+    </w:lvl>
+    <w:lvl w:ilvl="7">
+      <w:start w:val="1"/>
+      <w:numFmt w:val="decimal"/>
+      <w:isLgl/>
+      <w:lvlText w:val="%1.%2.%3.%4.%5.%6.%7.%8."/>
+      <w:lvlJc w:val="left"/>
+      <w:pPr>
+        <w:ind w:left="2160" w:hanging="1800"/>
+      </w:pPr>
+      <w:rPr>
+        <w:rFonts w:hint="default"/>
+      </w:rPr>
+    </w:lvl>
+    <w:lvl w:ilvl="8">
+      <w:start w:val="1"/>
+      <w:numFmt w:val="decimal"/>
+      <w:isLgl/>
+      <w:lvlText w:val="%1.%2.%3.%4.%5.%6.%7.%8.%9."/>
+      <w:lvlJc w:val="left"/>
+      <w:pPr>
+        <w:ind w:left="2160" w:hanging="1800"/>
+      </w:pPr>
+      <w:rPr>
+        <w:rFonts w:hint="default"/>
+      </w:rPr>
+    </w:lvl>
+  </w:abstractNum>
+  <w:num w:numId="1">
+    <w:abstractNumId w:val="0"/>
+  </w:num>
+</w:numbering>
 </file>
 
 <file path=word/styles.xml><?xml version="1.0" encoding="utf-8"?>
@@ -728,7 +2187,7 @@
   <w:docDefaults>
     <w:rPrDefault>
       <w:rPr>
-        <w:rFonts w:asciiTheme="minorHAnsi" w:eastAsiaTheme="minorHAnsi" w:hAnsiTheme="minorHAnsi" w:cstheme="minorBidi"/>
+        <w:rFonts w:asciiTheme="minorHAnsi" w:eastAsiaTheme="minorEastAsia" w:hAnsiTheme="minorHAnsi" w:cstheme="minorBidi"/>
         <w:sz w:val="22"/>
         <w:szCs w:val="22"/>
         <w:lang w:val="es-ES" w:eastAsia="en-US" w:bidi="ar-SA"/>
@@ -736,7 +2195,8 @@
     </w:rPrDefault>
     <w:pPrDefault>
       <w:pPr>
-        <w:spacing w:after="200" w:line="276" w:lineRule="auto"/>
+        <w:spacing w:after="160" w:line="252" w:lineRule="auto"/>
+        <w:jc w:val="both"/>
       </w:pPr>
     </w:pPrDefault>
   </w:docDefaults>
@@ -1116,16 +2576,7 @@
   <w:style w:type="paragraph" w:default="1" w:styleId="Normal">
     <w:name w:val="Normal"/>
     <w:qFormat/>
-    <w:rsid w:val="005A5F27"/>
-    <w:pPr>
-      <w:jc w:val="both"/>
-    </w:pPr>
-    <w:rPr>
-      <w:rFonts w:eastAsiaTheme="minorEastAsia"/>
-      <w:sz w:val="24"/>
-      <w:szCs w:val="20"/>
-      <w:lang w:val="es-BO"/>
-    </w:rPr>
+    <w:rsid w:val="002C1A73"/>
   </w:style>
   <w:style w:type="paragraph" w:styleId="Ttulo1">
     <w:name w:val="heading 1"/>
@@ -1134,21 +2585,21 @@
     <w:link w:val="Ttulo1Car"/>
     <w:uiPriority w:val="9"/>
     <w:qFormat/>
+    <w:rsid w:val="002C1A73"/>
     <w:pPr>
       <w:keepNext/>
       <w:keepLines/>
-      <w:spacing w:before="480" w:after="0"/>
-      <w:jc w:val="left"/>
+      <w:spacing w:before="320" w:after="40"/>
       <w:outlineLvl w:val="0"/>
     </w:pPr>
     <w:rPr>
       <w:rFonts w:asciiTheme="majorHAnsi" w:eastAsiaTheme="majorEastAsia" w:hAnsiTheme="majorHAnsi" w:cstheme="majorBidi"/>
       <w:b/>
       <w:bCs/>
-      <w:color w:val="365F91" w:themeColor="accent1" w:themeShade="BF"/>
+      <w:caps/>
+      <w:spacing w:val="4"/>
       <w:sz w:val="28"/>
       <w:szCs w:val="28"/>
-      <w:lang w:val="es-ES"/>
     </w:rPr>
   </w:style>
   <w:style w:type="paragraph" w:styleId="Ttulo2">
@@ -1159,21 +2610,19 @@
     <w:uiPriority w:val="9"/>
     <w:unhideWhenUsed/>
     <w:qFormat/>
+    <w:rsid w:val="002C1A73"/>
     <w:pPr>
       <w:keepNext/>
       <w:keepLines/>
-      <w:spacing w:before="200" w:after="0"/>
-      <w:jc w:val="left"/>
+      <w:spacing w:before="120" w:after="0"/>
       <w:outlineLvl w:val="1"/>
     </w:pPr>
     <w:rPr>
       <w:rFonts w:asciiTheme="majorHAnsi" w:eastAsiaTheme="majorEastAsia" w:hAnsiTheme="majorHAnsi" w:cstheme="majorBidi"/>
       <w:b/>
       <w:bCs/>
-      <w:color w:val="4F81BD" w:themeColor="accent1"/>
-      <w:sz w:val="26"/>
-      <w:szCs w:val="26"/>
-      <w:lang w:val="es-ES"/>
+      <w:sz w:val="28"/>
+      <w:szCs w:val="28"/>
     </w:rPr>
   </w:style>
   <w:style w:type="paragraph" w:styleId="Ttulo3">
@@ -1184,21 +2633,18 @@
     <w:uiPriority w:val="9"/>
     <w:unhideWhenUsed/>
     <w:qFormat/>
+    <w:rsid w:val="002C1A73"/>
     <w:pPr>
       <w:keepNext/>
       <w:keepLines/>
-      <w:spacing w:before="200" w:after="0"/>
-      <w:jc w:val="left"/>
+      <w:spacing w:before="120" w:after="0"/>
       <w:outlineLvl w:val="2"/>
     </w:pPr>
     <w:rPr>
       <w:rFonts w:asciiTheme="majorHAnsi" w:eastAsiaTheme="majorEastAsia" w:hAnsiTheme="majorHAnsi" w:cstheme="majorBidi"/>
-      <w:b/>
-      <w:bCs/>
-      <w:color w:val="4F81BD" w:themeColor="accent1"/>
-      <w:sz w:val="22"/>
-      <w:szCs w:val="22"/>
-      <w:lang w:val="es-ES"/>
+      <w:spacing w:val="4"/>
+      <w:sz w:val="24"/>
+      <w:szCs w:val="24"/>
     </w:rPr>
   </w:style>
   <w:style w:type="paragraph" w:styleId="Ttulo4">
@@ -1209,23 +2655,19 @@
     <w:uiPriority w:val="9"/>
     <w:unhideWhenUsed/>
     <w:qFormat/>
+    <w:rsid w:val="002C1A73"/>
     <w:pPr>
       <w:keepNext/>
       <w:keepLines/>
-      <w:spacing w:before="200" w:after="0"/>
-      <w:jc w:val="left"/>
+      <w:spacing w:before="120" w:after="0"/>
       <w:outlineLvl w:val="3"/>
     </w:pPr>
     <w:rPr>
       <w:rFonts w:asciiTheme="majorHAnsi" w:eastAsiaTheme="majorEastAsia" w:hAnsiTheme="majorHAnsi" w:cstheme="majorBidi"/>
-      <w:b/>
-      <w:bCs/>
       <w:i/>
       <w:iCs/>
-      <w:color w:val="4F81BD" w:themeColor="accent1"/>
-      <w:sz w:val="22"/>
-      <w:szCs w:val="22"/>
-      <w:lang w:val="es-ES"/>
+      <w:sz w:val="24"/>
+      <w:szCs w:val="24"/>
     </w:rPr>
   </w:style>
   <w:style w:type="paragraph" w:styleId="Ttulo5">
@@ -1236,19 +2678,17 @@
     <w:uiPriority w:val="9"/>
     <w:unhideWhenUsed/>
     <w:qFormat/>
+    <w:rsid w:val="002C1A73"/>
     <w:pPr>
       <w:keepNext/>
       <w:keepLines/>
-      <w:spacing w:before="200" w:after="0"/>
-      <w:jc w:val="left"/>
+      <w:spacing w:before="120" w:after="0"/>
       <w:outlineLvl w:val="4"/>
     </w:pPr>
     <w:rPr>
       <w:rFonts w:asciiTheme="majorHAnsi" w:eastAsiaTheme="majorEastAsia" w:hAnsiTheme="majorHAnsi" w:cstheme="majorBidi"/>
-      <w:color w:val="243F60" w:themeColor="accent1" w:themeShade="7F"/>
-      <w:sz w:val="22"/>
-      <w:szCs w:val="22"/>
-      <w:lang w:val="es-ES"/>
+      <w:b/>
+      <w:bCs/>
     </w:rPr>
   </w:style>
   <w:style w:type="paragraph" w:styleId="Ttulo6">
@@ -1259,21 +2699,19 @@
     <w:uiPriority w:val="9"/>
     <w:unhideWhenUsed/>
     <w:qFormat/>
+    <w:rsid w:val="002C1A73"/>
     <w:pPr>
       <w:keepNext/>
       <w:keepLines/>
-      <w:spacing w:before="200" w:after="0"/>
-      <w:jc w:val="left"/>
+      <w:spacing w:before="120" w:after="0"/>
       <w:outlineLvl w:val="5"/>
     </w:pPr>
     <w:rPr>
       <w:rFonts w:asciiTheme="majorHAnsi" w:eastAsiaTheme="majorEastAsia" w:hAnsiTheme="majorHAnsi" w:cstheme="majorBidi"/>
+      <w:b/>
+      <w:bCs/>
       <w:i/>
       <w:iCs/>
-      <w:color w:val="243F60" w:themeColor="accent1" w:themeShade="7F"/>
-      <w:sz w:val="22"/>
-      <w:szCs w:val="22"/>
-      <w:lang w:val="es-ES"/>
     </w:rPr>
   </w:style>
   <w:style w:type="paragraph" w:styleId="Ttulo7">
@@ -1284,21 +2722,16 @@
     <w:uiPriority w:val="9"/>
     <w:unhideWhenUsed/>
     <w:qFormat/>
+    <w:rsid w:val="002C1A73"/>
     <w:pPr>
       <w:keepNext/>
       <w:keepLines/>
-      <w:spacing w:before="200" w:after="0"/>
-      <w:jc w:val="left"/>
+      <w:spacing w:before="120" w:after="0"/>
       <w:outlineLvl w:val="6"/>
     </w:pPr>
     <w:rPr>
-      <w:rFonts w:asciiTheme="majorHAnsi" w:eastAsiaTheme="majorEastAsia" w:hAnsiTheme="majorHAnsi" w:cstheme="majorBidi"/>
       <w:i/>
       <w:iCs/>
-      <w:color w:val="404040" w:themeColor="text1" w:themeTint="BF"/>
-      <w:sz w:val="22"/>
-      <w:szCs w:val="22"/>
-      <w:lang w:val="es-ES"/>
     </w:rPr>
   </w:style>
   <w:style w:type="paragraph" w:styleId="Ttulo8">
@@ -1309,18 +2742,16 @@
     <w:uiPriority w:val="9"/>
     <w:unhideWhenUsed/>
     <w:qFormat/>
+    <w:rsid w:val="002C1A73"/>
     <w:pPr>
       <w:keepNext/>
       <w:keepLines/>
-      <w:spacing w:before="200" w:after="0"/>
-      <w:jc w:val="left"/>
+      <w:spacing w:before="120" w:after="0"/>
       <w:outlineLvl w:val="7"/>
     </w:pPr>
     <w:rPr>
-      <w:rFonts w:asciiTheme="majorHAnsi" w:eastAsiaTheme="majorEastAsia" w:hAnsiTheme="majorHAnsi" w:cstheme="majorBidi"/>
-      <w:color w:val="404040" w:themeColor="text1" w:themeTint="BF"/>
-      <w:sz w:val="20"/>
-      <w:lang w:val="es-ES"/>
+      <w:b/>
+      <w:bCs/>
     </w:rPr>
   </w:style>
   <w:style w:type="paragraph" w:styleId="Ttulo9">
@@ -1331,20 +2762,16 @@
     <w:uiPriority w:val="9"/>
     <w:unhideWhenUsed/>
     <w:qFormat/>
+    <w:rsid w:val="002C1A73"/>
     <w:pPr>
       <w:keepNext/>
       <w:keepLines/>
-      <w:spacing w:before="200" w:after="0"/>
-      <w:jc w:val="left"/>
+      <w:spacing w:before="120" w:after="0"/>
       <w:outlineLvl w:val="8"/>
     </w:pPr>
     <w:rPr>
-      <w:rFonts w:asciiTheme="majorHAnsi" w:eastAsiaTheme="majorEastAsia" w:hAnsiTheme="majorHAnsi" w:cstheme="majorBidi"/>
       <w:i/>
       <w:iCs/>
-      <w:color w:val="404040" w:themeColor="text1" w:themeTint="BF"/>
-      <w:sz w:val="20"/>
-      <w:lang w:val="es-ES"/>
     </w:rPr>
   </w:style>
   <w:style w:type="character" w:default="1" w:styleId="Fuentedeprrafopredeter">
@@ -1379,11 +2806,13 @@
     <w:basedOn w:val="Fuentedeprrafopredeter"/>
     <w:link w:val="Ttulo1"/>
     <w:uiPriority w:val="9"/>
+    <w:rsid w:val="002C1A73"/>
     <w:rPr>
       <w:rFonts w:asciiTheme="majorHAnsi" w:eastAsiaTheme="majorEastAsia" w:hAnsiTheme="majorHAnsi" w:cstheme="majorBidi"/>
       <w:b/>
       <w:bCs/>
-      <w:color w:val="365F91" w:themeColor="accent1" w:themeShade="BF"/>
+      <w:caps/>
+      <w:spacing w:val="4"/>
       <w:sz w:val="28"/>
       <w:szCs w:val="28"/>
     </w:rPr>
@@ -1393,13 +2822,13 @@
     <w:basedOn w:val="Fuentedeprrafopredeter"/>
     <w:link w:val="Ttulo2"/>
     <w:uiPriority w:val="9"/>
+    <w:rsid w:val="002C1A73"/>
     <w:rPr>
       <w:rFonts w:asciiTheme="majorHAnsi" w:eastAsiaTheme="majorEastAsia" w:hAnsiTheme="majorHAnsi" w:cstheme="majorBidi"/>
       <w:b/>
       <w:bCs/>
-      <w:color w:val="4F81BD" w:themeColor="accent1"/>
-      <w:sz w:val="26"/>
-      <w:szCs w:val="26"/>
+      <w:sz w:val="28"/>
+      <w:szCs w:val="28"/>
     </w:rPr>
   </w:style>
   <w:style w:type="character" w:customStyle="1" w:styleId="Ttulo3Car">
@@ -1407,11 +2836,12 @@
     <w:basedOn w:val="Fuentedeprrafopredeter"/>
     <w:link w:val="Ttulo3"/>
     <w:uiPriority w:val="9"/>
+    <w:rsid w:val="002C1A73"/>
     <w:rPr>
       <w:rFonts w:asciiTheme="majorHAnsi" w:eastAsiaTheme="majorEastAsia" w:hAnsiTheme="majorHAnsi" w:cstheme="majorBidi"/>
-      <w:b/>
-      <w:bCs/>
-      <w:color w:val="4F81BD" w:themeColor="accent1"/>
+      <w:spacing w:val="4"/>
+      <w:sz w:val="24"/>
+      <w:szCs w:val="24"/>
     </w:rPr>
   </w:style>
   <w:style w:type="character" w:customStyle="1" w:styleId="Ttulo4Car">
@@ -1419,35 +2849,39 @@
     <w:basedOn w:val="Fuentedeprrafopredeter"/>
     <w:link w:val="Ttulo4"/>
     <w:uiPriority w:val="9"/>
+    <w:rsid w:val="002C1A73"/>
+    <w:rPr>
+      <w:rFonts w:asciiTheme="majorHAnsi" w:eastAsiaTheme="majorEastAsia" w:hAnsiTheme="majorHAnsi" w:cstheme="majorBidi"/>
+      <w:i/>
+      <w:iCs/>
+      <w:sz w:val="24"/>
+      <w:szCs w:val="24"/>
+    </w:rPr>
+  </w:style>
+  <w:style w:type="character" w:customStyle="1" w:styleId="Ttulo5Car">
+    <w:name w:val="Título 5 Car"/>
+    <w:basedOn w:val="Fuentedeprrafopredeter"/>
+    <w:link w:val="Ttulo5"/>
+    <w:uiPriority w:val="9"/>
+    <w:rsid w:val="002C1A73"/>
+    <w:rPr>
+      <w:rFonts w:asciiTheme="majorHAnsi" w:eastAsiaTheme="majorEastAsia" w:hAnsiTheme="majorHAnsi" w:cstheme="majorBidi"/>
+      <w:b/>
+      <w:bCs/>
+    </w:rPr>
+  </w:style>
+  <w:style w:type="character" w:customStyle="1" w:styleId="Ttulo6Car">
+    <w:name w:val="Título 6 Car"/>
+    <w:basedOn w:val="Fuentedeprrafopredeter"/>
+    <w:link w:val="Ttulo6"/>
+    <w:uiPriority w:val="9"/>
+    <w:rsid w:val="002C1A73"/>
     <w:rPr>
       <w:rFonts w:asciiTheme="majorHAnsi" w:eastAsiaTheme="majorEastAsia" w:hAnsiTheme="majorHAnsi" w:cstheme="majorBidi"/>
       <w:b/>
       <w:bCs/>
       <w:i/>
       <w:iCs/>
-      <w:color w:val="4F81BD" w:themeColor="accent1"/>
-    </w:rPr>
-  </w:style>
-  <w:style w:type="character" w:customStyle="1" w:styleId="Ttulo5Car">
-    <w:name w:val="Título 5 Car"/>
-    <w:basedOn w:val="Fuentedeprrafopredeter"/>
-    <w:link w:val="Ttulo5"/>
-    <w:uiPriority w:val="9"/>
-    <w:rPr>
-      <w:rFonts w:asciiTheme="majorHAnsi" w:eastAsiaTheme="majorEastAsia" w:hAnsiTheme="majorHAnsi" w:cstheme="majorBidi"/>
-      <w:color w:val="243F60" w:themeColor="accent1" w:themeShade="7F"/>
-    </w:rPr>
-  </w:style>
-  <w:style w:type="character" w:customStyle="1" w:styleId="Ttulo6Car">
-    <w:name w:val="Título 6 Car"/>
-    <w:basedOn w:val="Fuentedeprrafopredeter"/>
-    <w:link w:val="Ttulo6"/>
-    <w:uiPriority w:val="9"/>
-    <w:rPr>
-      <w:rFonts w:asciiTheme="majorHAnsi" w:eastAsiaTheme="majorEastAsia" w:hAnsiTheme="majorHAnsi" w:cstheme="majorBidi"/>
-      <w:i/>
-      <w:iCs/>
-      <w:color w:val="243F60" w:themeColor="accent1" w:themeShade="7F"/>
     </w:rPr>
   </w:style>
   <w:style w:type="character" w:customStyle="1" w:styleId="Ttulo7Car">
@@ -1455,11 +2889,10 @@
     <w:basedOn w:val="Fuentedeprrafopredeter"/>
     <w:link w:val="Ttulo7"/>
     <w:uiPriority w:val="9"/>
+    <w:rsid w:val="002C1A73"/>
     <w:rPr>
-      <w:rFonts w:asciiTheme="majorHAnsi" w:eastAsiaTheme="majorEastAsia" w:hAnsiTheme="majorHAnsi" w:cstheme="majorBidi"/>
       <w:i/>
       <w:iCs/>
-      <w:color w:val="404040" w:themeColor="text1" w:themeTint="BF"/>
     </w:rPr>
   </w:style>
   <w:style w:type="character" w:customStyle="1" w:styleId="Ttulo8Car">
@@ -1467,11 +2900,10 @@
     <w:basedOn w:val="Fuentedeprrafopredeter"/>
     <w:link w:val="Ttulo8"/>
     <w:uiPriority w:val="9"/>
+    <w:rsid w:val="002C1A73"/>
     <w:rPr>
-      <w:rFonts w:asciiTheme="majorHAnsi" w:eastAsiaTheme="majorEastAsia" w:hAnsiTheme="majorHAnsi" w:cstheme="majorBidi"/>
-      <w:color w:val="404040" w:themeColor="text1" w:themeTint="BF"/>
-      <w:sz w:val="20"/>
-      <w:szCs w:val="20"/>
+      <w:b/>
+      <w:bCs/>
     </w:rPr>
   </w:style>
   <w:style w:type="character" w:customStyle="1" w:styleId="Ttulo9Car">
@@ -1479,13 +2911,10 @@
     <w:basedOn w:val="Fuentedeprrafopredeter"/>
     <w:link w:val="Ttulo9"/>
     <w:uiPriority w:val="9"/>
+    <w:rsid w:val="002C1A73"/>
     <w:rPr>
-      <w:rFonts w:asciiTheme="majorHAnsi" w:eastAsiaTheme="majorEastAsia" w:hAnsiTheme="majorHAnsi" w:cstheme="majorBidi"/>
       <w:i/>
       <w:iCs/>
-      <w:color w:val="404040" w:themeColor="text1" w:themeTint="BF"/>
-      <w:sz w:val="20"/>
-      <w:szCs w:val="20"/>
     </w:rPr>
   </w:style>
   <w:style w:type="paragraph" w:styleId="Puesto">
@@ -1495,22 +2924,19 @@
     <w:link w:val="PuestoCar"/>
     <w:uiPriority w:val="10"/>
     <w:qFormat/>
+    <w:rsid w:val="002C1A73"/>
     <w:pPr>
-      <w:pBdr>
-        <w:bottom w:val="single" w:sz="8" w:space="4" w:color="4F81BD" w:themeColor="accent1"/>
-      </w:pBdr>
-      <w:spacing w:after="300" w:line="240" w:lineRule="auto"/>
+      <w:spacing w:after="0" w:line="240" w:lineRule="auto"/>
       <w:contextualSpacing/>
-      <w:jc w:val="left"/>
+      <w:jc w:val="center"/>
     </w:pPr>
     <w:rPr>
       <w:rFonts w:asciiTheme="majorHAnsi" w:eastAsiaTheme="majorEastAsia" w:hAnsiTheme="majorHAnsi" w:cstheme="majorBidi"/>
-      <w:color w:val="17365D" w:themeColor="text2" w:themeShade="BF"/>
-      <w:spacing w:val="5"/>
-      <w:kern w:val="28"/>
-      <w:sz w:val="52"/>
-      <w:szCs w:val="52"/>
-      <w:lang w:val="es-ES"/>
+      <w:b/>
+      <w:bCs/>
+      <w:spacing w:val="-7"/>
+      <w:sz w:val="48"/>
+      <w:szCs w:val="48"/>
     </w:rPr>
   </w:style>
   <w:style w:type="character" w:customStyle="1" w:styleId="PuestoCar">
@@ -1518,13 +2944,14 @@
     <w:basedOn w:val="Fuentedeprrafopredeter"/>
     <w:link w:val="Puesto"/>
     <w:uiPriority w:val="10"/>
+    <w:rsid w:val="002C1A73"/>
     <w:rPr>
       <w:rFonts w:asciiTheme="majorHAnsi" w:eastAsiaTheme="majorEastAsia" w:hAnsiTheme="majorHAnsi" w:cstheme="majorBidi"/>
-      <w:color w:val="17365D" w:themeColor="text2" w:themeShade="BF"/>
-      <w:spacing w:val="5"/>
-      <w:kern w:val="28"/>
-      <w:sz w:val="52"/>
-      <w:szCs w:val="52"/>
+      <w:b/>
+      <w:bCs/>
+      <w:spacing w:val="-7"/>
+      <w:sz w:val="48"/>
+      <w:szCs w:val="48"/>
     </w:rPr>
   </w:style>
   <w:style w:type="paragraph" w:styleId="Subttulo">
@@ -1534,20 +2961,18 @@
     <w:link w:val="SubttuloCar"/>
     <w:uiPriority w:val="11"/>
     <w:qFormat/>
+    <w:rsid w:val="002C1A73"/>
     <w:pPr>
       <w:numPr>
         <w:ilvl w:val="1"/>
       </w:numPr>
-      <w:jc w:val="left"/>
+      <w:spacing w:after="240"/>
+      <w:jc w:val="center"/>
     </w:pPr>
     <w:rPr>
       <w:rFonts w:asciiTheme="majorHAnsi" w:eastAsiaTheme="majorEastAsia" w:hAnsiTheme="majorHAnsi" w:cstheme="majorBidi"/>
-      <w:i/>
-      <w:iCs/>
-      <w:color w:val="4F81BD" w:themeColor="accent1"/>
-      <w:spacing w:val="15"/>
+      <w:sz w:val="24"/>
       <w:szCs w:val="24"/>
-      <w:lang w:val="es-ES"/>
     </w:rPr>
   </w:style>
   <w:style w:type="character" w:customStyle="1" w:styleId="SubttuloCar">
@@ -1555,12 +2980,9 @@
     <w:basedOn w:val="Fuentedeprrafopredeter"/>
     <w:link w:val="Subttulo"/>
     <w:uiPriority w:val="11"/>
+    <w:rsid w:val="002C1A73"/>
     <w:rPr>
       <w:rFonts w:asciiTheme="majorHAnsi" w:eastAsiaTheme="majorEastAsia" w:hAnsiTheme="majorHAnsi" w:cstheme="majorBidi"/>
-      <w:i/>
-      <w:iCs/>
-      <w:color w:val="4F81BD" w:themeColor="accent1"/>
-      <w:spacing w:val="15"/>
       <w:sz w:val="24"/>
       <w:szCs w:val="24"/>
     </w:rPr>
@@ -1570,10 +2992,11 @@
     <w:basedOn w:val="Fuentedeprrafopredeter"/>
     <w:uiPriority w:val="19"/>
     <w:qFormat/>
+    <w:rsid w:val="002C1A73"/>
     <w:rPr>
       <w:i/>
       <w:iCs/>
-      <w:color w:val="808080" w:themeColor="text1" w:themeTint="7F"/>
+      <w:color w:val="auto"/>
     </w:rPr>
   </w:style>
   <w:style w:type="character" w:styleId="nfasis">
@@ -1581,9 +3004,11 @@
     <w:basedOn w:val="Fuentedeprrafopredeter"/>
     <w:uiPriority w:val="20"/>
     <w:qFormat/>
+    <w:rsid w:val="002C1A73"/>
     <w:rPr>
       <w:i/>
       <w:iCs/>
+      <w:color w:val="auto"/>
     </w:rPr>
   </w:style>
   <w:style w:type="character" w:styleId="nfasisintenso">
@@ -1591,12 +3016,13 @@
     <w:basedOn w:val="Fuentedeprrafopredeter"/>
     <w:uiPriority w:val="21"/>
     <w:qFormat/>
+    <w:rsid w:val="002C1A73"/>
     <w:rPr>
       <w:b/>
       <w:bCs/>
       <w:i/>
       <w:iCs/>
-      <w:color w:val="4F81BD" w:themeColor="accent1"/>
+      <w:color w:val="auto"/>
     </w:rPr>
   </w:style>
   <w:style w:type="character" w:styleId="Textoennegrita">
@@ -1604,9 +3030,11 @@
     <w:basedOn w:val="Fuentedeprrafopredeter"/>
     <w:uiPriority w:val="22"/>
     <w:qFormat/>
+    <w:rsid w:val="002C1A73"/>
     <w:rPr>
       <w:b/>
       <w:bCs/>
+      <w:color w:val="auto"/>
     </w:rPr>
   </w:style>
   <w:style w:type="paragraph" w:styleId="Cita">
@@ -1616,17 +3044,18 @@
     <w:link w:val="CitaCar"/>
     <w:uiPriority w:val="29"/>
     <w:qFormat/>
+    <w:rsid w:val="002C1A73"/>
     <w:pPr>
-      <w:jc w:val="left"/>
+      <w:spacing w:before="200" w:line="264" w:lineRule="auto"/>
+      <w:ind w:left="864" w:right="864"/>
+      <w:jc w:val="center"/>
     </w:pPr>
     <w:rPr>
-      <w:rFonts w:eastAsiaTheme="minorHAnsi"/>
+      <w:rFonts w:asciiTheme="majorHAnsi" w:eastAsiaTheme="majorEastAsia" w:hAnsiTheme="majorHAnsi" w:cstheme="majorBidi"/>
       <w:i/>
       <w:iCs/>
-      <w:color w:val="000000" w:themeColor="text1"/>
-      <w:sz w:val="22"/>
-      <w:szCs w:val="22"/>
-      <w:lang w:val="es-ES"/>
+      <w:sz w:val="24"/>
+      <w:szCs w:val="24"/>
     </w:rPr>
   </w:style>
   <w:style w:type="character" w:customStyle="1" w:styleId="CitaCar">
@@ -1634,10 +3063,13 @@
     <w:basedOn w:val="Fuentedeprrafopredeter"/>
     <w:link w:val="Cita"/>
     <w:uiPriority w:val="29"/>
+    <w:rsid w:val="002C1A73"/>
     <w:rPr>
+      <w:rFonts w:asciiTheme="majorHAnsi" w:eastAsiaTheme="majorEastAsia" w:hAnsiTheme="majorHAnsi" w:cstheme="majorBidi"/>
       <w:i/>
       <w:iCs/>
-      <w:color w:val="000000" w:themeColor="text1"/>
+      <w:sz w:val="24"/>
+      <w:szCs w:val="24"/>
     </w:rPr>
   </w:style>
   <w:style w:type="paragraph" w:styleId="Citadestacada">
@@ -1647,24 +3079,16 @@
     <w:link w:val="CitadestacadaCar"/>
     <w:uiPriority w:val="30"/>
     <w:qFormat/>
+    <w:rsid w:val="002C1A73"/>
     <w:pPr>
-      <w:pBdr>
-        <w:bottom w:val="single" w:sz="4" w:space="4" w:color="4F81BD" w:themeColor="accent1"/>
-      </w:pBdr>
-      <w:spacing w:before="200" w:after="280"/>
+      <w:spacing w:before="100" w:beforeAutospacing="1" w:after="240"/>
       <w:ind w:left="936" w:right="936"/>
-      <w:jc w:val="left"/>
+      <w:jc w:val="center"/>
     </w:pPr>
     <w:rPr>
-      <w:rFonts w:eastAsiaTheme="minorHAnsi"/>
-      <w:b/>
-      <w:bCs/>
-      <w:i/>
-      <w:iCs/>
-      <w:color w:val="4F81BD" w:themeColor="accent1"/>
-      <w:sz w:val="22"/>
-      <w:szCs w:val="22"/>
-      <w:lang w:val="es-ES"/>
+      <w:rFonts w:asciiTheme="majorHAnsi" w:eastAsiaTheme="majorEastAsia" w:hAnsiTheme="majorHAnsi" w:cstheme="majorBidi"/>
+      <w:sz w:val="26"/>
+      <w:szCs w:val="26"/>
     </w:rPr>
   </w:style>
   <w:style w:type="character" w:customStyle="1" w:styleId="CitadestacadaCar">
@@ -1672,12 +3096,11 @@
     <w:basedOn w:val="Fuentedeprrafopredeter"/>
     <w:link w:val="Citadestacada"/>
     <w:uiPriority w:val="30"/>
+    <w:rsid w:val="002C1A73"/>
     <w:rPr>
-      <w:b/>
-      <w:bCs/>
-      <w:i/>
-      <w:iCs/>
-      <w:color w:val="4F81BD" w:themeColor="accent1"/>
+      <w:rFonts w:asciiTheme="majorHAnsi" w:eastAsiaTheme="majorEastAsia" w:hAnsiTheme="majorHAnsi" w:cstheme="majorBidi"/>
+      <w:sz w:val="26"/>
+      <w:szCs w:val="26"/>
     </w:rPr>
   </w:style>
   <w:style w:type="character" w:styleId="Referenciasutil">
@@ -1685,10 +3108,11 @@
     <w:basedOn w:val="Fuentedeprrafopredeter"/>
     <w:uiPriority w:val="31"/>
     <w:qFormat/>
+    <w:rsid w:val="002C1A73"/>
     <w:rPr>
       <w:smallCaps/>
-      <w:color w:val="C0504D" w:themeColor="accent2"/>
-      <w:u w:val="single"/>
+      <w:color w:val="auto"/>
+      <w:u w:val="single" w:color="7F7F7F" w:themeColor="text1" w:themeTint="80"/>
     </w:rPr>
   </w:style>
   <w:style w:type="character" w:styleId="Referenciaintensa">
@@ -1696,12 +3120,12 @@
     <w:basedOn w:val="Fuentedeprrafopredeter"/>
     <w:uiPriority w:val="32"/>
     <w:qFormat/>
+    <w:rsid w:val="002C1A73"/>
     <w:rPr>
       <w:b/>
       <w:bCs/>
       <w:smallCaps/>
-      <w:color w:val="C0504D" w:themeColor="accent2"/>
-      <w:spacing w:val="5"/>
+      <w:color w:val="auto"/>
       <w:u w:val="single"/>
     </w:rPr>
   </w:style>
@@ -1710,11 +3134,12 @@
     <w:basedOn w:val="Fuentedeprrafopredeter"/>
     <w:uiPriority w:val="33"/>
     <w:qFormat/>
+    <w:rsid w:val="002C1A73"/>
     <w:rPr>
       <w:b/>
       <w:bCs/>
       <w:smallCaps/>
-      <w:spacing w:val="5"/>
+      <w:color w:val="auto"/>
     </w:rPr>
   </w:style>
   <w:style w:type="paragraph" w:styleId="Prrafodelista">
@@ -1725,14 +3150,7 @@
     <w:pPr>
       <w:ind w:left="720"/>
       <w:contextualSpacing/>
-      <w:jc w:val="left"/>
     </w:pPr>
-    <w:rPr>
-      <w:rFonts w:eastAsiaTheme="minorHAnsi"/>
-      <w:sz w:val="22"/>
-      <w:szCs w:val="22"/>
-      <w:lang w:val="es-ES"/>
-    </w:rPr>
   </w:style>
   <w:style w:type="character" w:styleId="Hipervnculo">
     <w:name w:val="Hyperlink"/>
@@ -1753,6 +3171,125 @@
       <w:color w:val="800080" w:themeColor="followedHyperlink"/>
       <w:u w:val="single"/>
     </w:rPr>
+  </w:style>
+  <w:style w:type="paragraph" w:styleId="TtulodeTDC">
+    <w:name w:val="TOC Heading"/>
+    <w:basedOn w:val="Ttulo1"/>
+    <w:next w:val="Normal"/>
+    <w:uiPriority w:val="39"/>
+    <w:unhideWhenUsed/>
+    <w:qFormat/>
+    <w:rsid w:val="002C1A73"/>
+    <w:pPr>
+      <w:outlineLvl w:val="9"/>
+    </w:pPr>
+  </w:style>
+  <w:style w:type="paragraph" w:styleId="Descripcin">
+    <w:name w:val="caption"/>
+    <w:basedOn w:val="Normal"/>
+    <w:next w:val="Normal"/>
+    <w:uiPriority w:val="35"/>
+    <w:semiHidden/>
+    <w:unhideWhenUsed/>
+    <w:qFormat/>
+    <w:rsid w:val="002C1A73"/>
+    <w:rPr>
+      <w:b/>
+      <w:bCs/>
+      <w:sz w:val="18"/>
+      <w:szCs w:val="18"/>
+    </w:rPr>
+  </w:style>
+  <w:style w:type="paragraph" w:styleId="Sinespaciado">
+    <w:name w:val="No Spacing"/>
+    <w:uiPriority w:val="1"/>
+    <w:qFormat/>
+    <w:rsid w:val="002C1A73"/>
+    <w:pPr>
+      <w:spacing w:after="0" w:line="240" w:lineRule="auto"/>
+    </w:pPr>
+  </w:style>
+  <w:style w:type="paragraph" w:styleId="TDC1">
+    <w:name w:val="toc 1"/>
+    <w:basedOn w:val="Normal"/>
+    <w:next w:val="Normal"/>
+    <w:autoRedefine/>
+    <w:uiPriority w:val="39"/>
+    <w:unhideWhenUsed/>
+    <w:rsid w:val="002C1A73"/>
+    <w:pPr>
+      <w:spacing w:after="100"/>
+    </w:pPr>
+  </w:style>
+  <w:style w:type="paragraph" w:styleId="TDC2">
+    <w:name w:val="toc 2"/>
+    <w:basedOn w:val="Normal"/>
+    <w:next w:val="Normal"/>
+    <w:autoRedefine/>
+    <w:uiPriority w:val="39"/>
+    <w:unhideWhenUsed/>
+    <w:rsid w:val="002C1A73"/>
+    <w:pPr>
+      <w:spacing w:after="100"/>
+      <w:ind w:left="220"/>
+    </w:pPr>
+  </w:style>
+  <w:style w:type="paragraph" w:styleId="TDC3">
+    <w:name w:val="toc 3"/>
+    <w:basedOn w:val="Normal"/>
+    <w:next w:val="Normal"/>
+    <w:autoRedefine/>
+    <w:uiPriority w:val="39"/>
+    <w:unhideWhenUsed/>
+    <w:rsid w:val="002C1A73"/>
+    <w:pPr>
+      <w:spacing w:after="100"/>
+      <w:ind w:left="440"/>
+    </w:pPr>
+  </w:style>
+  <w:style w:type="paragraph" w:styleId="Encabezado">
+    <w:name w:val="header"/>
+    <w:basedOn w:val="Normal"/>
+    <w:link w:val="EncabezadoCar"/>
+    <w:uiPriority w:val="99"/>
+    <w:unhideWhenUsed/>
+    <w:rsid w:val="00722D02"/>
+    <w:pPr>
+      <w:tabs>
+        <w:tab w:val="center" w:pos="4419"/>
+        <w:tab w:val="right" w:pos="8838"/>
+      </w:tabs>
+      <w:spacing w:after="0" w:line="240" w:lineRule="auto"/>
+    </w:pPr>
+  </w:style>
+  <w:style w:type="character" w:customStyle="1" w:styleId="EncabezadoCar">
+    <w:name w:val="Encabezado Car"/>
+    <w:basedOn w:val="Fuentedeprrafopredeter"/>
+    <w:link w:val="Encabezado"/>
+    <w:uiPriority w:val="99"/>
+    <w:rsid w:val="00722D02"/>
+  </w:style>
+  <w:style w:type="paragraph" w:styleId="Piedepgina">
+    <w:name w:val="footer"/>
+    <w:basedOn w:val="Normal"/>
+    <w:link w:val="PiedepginaCar"/>
+    <w:uiPriority w:val="99"/>
+    <w:unhideWhenUsed/>
+    <w:rsid w:val="00722D02"/>
+    <w:pPr>
+      <w:tabs>
+        <w:tab w:val="center" w:pos="4419"/>
+        <w:tab w:val="right" w:pos="8838"/>
+      </w:tabs>
+      <w:spacing w:after="0" w:line="240" w:lineRule="auto"/>
+    </w:pPr>
+  </w:style>
+  <w:style w:type="character" w:customStyle="1" w:styleId="PiedepginaCar">
+    <w:name w:val="Pie de página Car"/>
+    <w:basedOn w:val="Fuentedeprrafopredeter"/>
+    <w:link w:val="Piedepgina"/>
+    <w:uiPriority w:val="99"/>
+    <w:rsid w:val="00722D02"/>
   </w:style>
 </w:styles>
 </file>
@@ -1798,22 +3335,22 @@
         <a:srgbClr val="800080"/>
       </a:folHlink>
     </a:clrScheme>
-    <a:fontScheme name="Office">
+    <a:fontScheme name="Arial">
       <a:majorFont>
-        <a:latin typeface="Cambria"/>
+        <a:latin typeface="Arial" panose="020B0604020202020204"/>
         <a:ea typeface=""/>
         <a:cs typeface=""/>
-        <a:font script="Jpan" typeface="ＭＳ ゴシック"/>
-        <a:font script="Hang" typeface="맑은 고딕"/>
-        <a:font script="Hans" typeface="宋体"/>
-        <a:font script="Hant" typeface="新細明體"/>
-        <a:font script="Arab" typeface="Times New Roman"/>
-        <a:font script="Hebr" typeface="Times New Roman"/>
-        <a:font script="Thai" typeface="Angsana New"/>
+        <a:font script="Jpan" typeface="ＭＳ Ｐゴシック"/>
+        <a:font script="Hang" typeface="굴림"/>
+        <a:font script="Hans" typeface="黑体"/>
+        <a:font script="Hant" typeface="微軟正黑體"/>
+        <a:font script="Arab" typeface="Arial"/>
+        <a:font script="Hebr" typeface="Arial"/>
+        <a:font script="Thai" typeface="Cordia New"/>
         <a:font script="Ethi" typeface="Nyala"/>
         <a:font script="Beng" typeface="Vrinda"/>
         <a:font script="Gujr" typeface="Shruti"/>
-        <a:font script="Khmr" typeface="MoolBoran"/>
+        <a:font script="Khmr" typeface="DaunPenh"/>
         <a:font script="Knda" typeface="Tunga"/>
         <a:font script="Guru" typeface="Raavi"/>
         <a:font script="Cans" typeface="Euphemia"/>
@@ -1830,18 +3367,18 @@
         <a:font script="Laoo" typeface="DokChampa"/>
         <a:font script="Sinh" typeface="Iskoola Pota"/>
         <a:font script="Mong" typeface="Mongolian Baiti"/>
-        <a:font script="Viet" typeface="Times New Roman"/>
+        <a:font script="Viet" typeface="Arial"/>
         <a:font script="Uigh" typeface="Microsoft Uighur"/>
         <a:font script="Geor" typeface="Sylfaen"/>
       </a:majorFont>
       <a:minorFont>
-        <a:latin typeface="Calibri"/>
+        <a:latin typeface="Arial" panose="020B0604020202020204"/>
         <a:ea typeface=""/>
         <a:cs typeface=""/>
-        <a:font script="Jpan" typeface="ＭＳ 明朝"/>
-        <a:font script="Hang" typeface="맑은 고딕"/>
-        <a:font script="Hans" typeface="宋体"/>
-        <a:font script="Hant" typeface="新細明體"/>
+        <a:font script="Jpan" typeface="ＭＳ Ｐゴシック"/>
+        <a:font script="Hang" typeface="굴림"/>
+        <a:font script="Hans" typeface="黑体"/>
+        <a:font script="Hant" typeface="微軟正黑體"/>
         <a:font script="Arab" typeface="Arial"/>
         <a:font script="Hebr" typeface="Arial"/>
         <a:font script="Thai" typeface="Cordia New"/>
@@ -2040,4 +3577,16 @@
   <a:objectDefaults/>
   <a:extraClrSchemeLst/>
 </a:theme>
+</file>
+
+<file path=customXml/item1.xml><?xml version="1.0" encoding="utf-8"?>
+<b:Sources xmlns:b="http://schemas.openxmlformats.org/officeDocument/2006/bibliography" xmlns="http://schemas.openxmlformats.org/officeDocument/2006/bibliography" SelectedStyle="\APASixthEditionOfficeOnline.xsl" StyleName="APA" Version="6"/>
+</file>
+
+<file path=customXml/itemProps1.xml><?xml version="1.0" encoding="utf-8"?>
+<ds:datastoreItem xmlns:ds="http://schemas.openxmlformats.org/officeDocument/2006/customXml" ds:itemID="{118F27C6-AC65-4308-B217-75213789D35A}">
+  <ds:schemaRefs>
+    <ds:schemaRef ds:uri="http://schemas.openxmlformats.org/officeDocument/2006/bibliography"/>
+  </ds:schemaRefs>
+</ds:datastoreItem>
 </file>
</xml_diff>

<commit_message>
Agregando párrafos a la introducción y todos los antecedentes
</commit_message>
<xml_diff>
--- a/documentacion/Documento.docx
+++ b/documentacion/Documento.docx
@@ -5,272 +5,99 @@
     <w:p>
       <w:pPr>
         <w:spacing w:after="0" w:line="240" w:lineRule="auto"/>
+        <w:jc w:val="center"/>
         <w:rPr>
           <w:rFonts w:ascii="Arial" w:hAnsi="Arial" w:cs="Arial"/>
           <w:b/>
+          <w:sz w:val="16"/>
+          <w:szCs w:val="34"/>
+        </w:rPr>
+      </w:pPr>
+    </w:p>
+    <w:p>
+      <w:pPr>
+        <w:spacing w:after="0" w:line="276" w:lineRule="auto"/>
+        <w:jc w:val="center"/>
+        <w:rPr>
+          <w:rFonts w:ascii="Arial" w:hAnsi="Arial" w:cs="Arial"/>
+          <w:b/>
+          <w:sz w:val="34"/>
+          <w:szCs w:val="34"/>
+        </w:rPr>
+      </w:pPr>
+      <w:r>
+        <w:rPr>
+          <w:rFonts w:ascii="Arial" w:hAnsi="Arial" w:cs="Arial"/>
+          <w:b/>
+          <w:sz w:val="34"/>
+          <w:szCs w:val="34"/>
+        </w:rPr>
+        <w:t>UNIVERSIDAD AUTÓNOMA GABRIEL RENE MORENO</w:t>
+      </w:r>
+    </w:p>
+    <w:p>
+      <w:pPr>
+        <w:spacing w:after="0" w:line="276" w:lineRule="auto"/>
+        <w:jc w:val="center"/>
+        <w:rPr>
+          <w:rFonts w:ascii="Arial" w:hAnsi="Arial" w:cs="Arial"/>
+          <w:b/>
+          <w:sz w:val="34"/>
+          <w:szCs w:val="34"/>
+        </w:rPr>
+      </w:pPr>
+      <w:r>
+        <w:rPr>
+          <w:rFonts w:ascii="Arial" w:hAnsi="Arial" w:cs="Arial"/>
+          <w:b/>
+          <w:sz w:val="34"/>
+          <w:szCs w:val="34"/>
+        </w:rPr>
+        <w:t>FACULTAD INTEGRAL DEL CHACO</w:t>
+      </w:r>
+    </w:p>
+    <w:p>
+      <w:pPr>
+        <w:spacing w:after="0" w:line="276" w:lineRule="auto"/>
+        <w:jc w:val="center"/>
+        <w:rPr>
+          <w:rFonts w:ascii="Arial" w:hAnsi="Arial" w:cs="Arial"/>
+          <w:b/>
+          <w:sz w:val="32"/>
           <w:szCs w:val="28"/>
         </w:rPr>
       </w:pPr>
       <w:r>
         <w:rPr>
-          <w:noProof/>
-          <w:lang w:val="es-BO" w:eastAsia="es-BO"/>
-        </w:rPr>
-        <mc:AlternateContent>
-          <mc:Choice Requires="wps">
-            <w:drawing>
-              <wp:anchor distT="0" distB="0" distL="114300" distR="114300" simplePos="0" relativeHeight="251659264" behindDoc="0" locked="0" layoutInCell="1" allowOverlap="1" wp14:anchorId="735627B1" wp14:editId="4B3DB77F">
-                <wp:simplePos x="0" y="0"/>
-                <wp:positionH relativeFrom="column">
-                  <wp:posOffset>-760958</wp:posOffset>
-                </wp:positionH>
-                <wp:positionV relativeFrom="paragraph">
-                  <wp:posOffset>-700573</wp:posOffset>
-                </wp:positionV>
-                <wp:extent cx="7142672" cy="914400"/>
-                <wp:effectExtent l="0" t="0" r="0" b="0"/>
-                <wp:wrapNone/>
-                <wp:docPr id="335" name="Cuadro de texto 2"/>
-                <wp:cNvGraphicFramePr>
-                  <a:graphicFrameLocks xmlns:a="http://schemas.openxmlformats.org/drawingml/2006/main"/>
-                </wp:cNvGraphicFramePr>
-                <a:graphic xmlns:a="http://schemas.openxmlformats.org/drawingml/2006/main">
-                  <a:graphicData uri="http://schemas.microsoft.com/office/word/2010/wordprocessingShape">
-                    <wps:wsp>
-                      <wps:cNvSpPr txBox="1">
-                        <a:spLocks noChangeArrowheads="1"/>
-                      </wps:cNvSpPr>
-                      <wps:spPr bwMode="auto">
-                        <a:xfrm>
-                          <a:off x="0" y="0"/>
-                          <a:ext cx="7142672" cy="914400"/>
-                        </a:xfrm>
-                        <a:prstGeom prst="rect">
-                          <a:avLst/>
-                        </a:prstGeom>
-                        <a:noFill/>
-                        <a:ln>
-                          <a:noFill/>
-                        </a:ln>
-                        <a:extLst>
-                          <a:ext uri="{909E8E84-426E-40DD-AFC4-6F175D3DCCD1}">
-                            <a14:hiddenFill xmlns:a14="http://schemas.microsoft.com/office/drawing/2010/main">
-                              <a:solidFill>
-                                <a:srgbClr val="FFFFFF"/>
-                              </a:solidFill>
-                            </a14:hiddenFill>
-                          </a:ext>
-                          <a:ext uri="{91240B29-F687-4F45-9708-019B960494DF}">
-                            <a14:hiddenLine xmlns:a14="http://schemas.microsoft.com/office/drawing/2010/main" w="9525">
-                              <a:solidFill>
-                                <a:srgbClr val="000000"/>
-                              </a:solidFill>
-                              <a:miter lim="800000"/>
-                              <a:headEnd/>
-                              <a:tailEnd/>
-                            </a14:hiddenLine>
-                          </a:ext>
-                        </a:extLst>
-                      </wps:spPr>
-                      <wps:txbx>
-                        <w:txbxContent>
-                          <w:p>
-                            <w:pPr>
-                              <w:spacing w:after="0" w:line="240" w:lineRule="auto"/>
-                              <w:jc w:val="center"/>
-                              <w:rPr>
-                                <w:rFonts w:ascii="Arial" w:hAnsi="Arial" w:cs="Arial"/>
-                                <w:b/>
-                                <w:sz w:val="40"/>
-                                <w:szCs w:val="28"/>
-                              </w:rPr>
-                            </w:pPr>
-                            <w:r>
-                              <w:rPr>
-                                <w:rFonts w:ascii="Arial" w:hAnsi="Arial" w:cs="Arial"/>
-                                <w:b/>
-                                <w:sz w:val="40"/>
-                                <w:szCs w:val="28"/>
-                              </w:rPr>
-                              <w:t>UNIVERSIDAD AUTÓNOMA GABRIEL RENE MORENO</w:t>
-                            </w:r>
-                          </w:p>
-                          <w:p>
-                            <w:pPr>
-                              <w:spacing w:after="0" w:line="240" w:lineRule="auto"/>
-                              <w:jc w:val="center"/>
-                              <w:rPr>
-                                <w:rFonts w:ascii="Arial" w:hAnsi="Arial" w:cs="Arial"/>
-                                <w:b/>
-                                <w:sz w:val="40"/>
-                                <w:szCs w:val="28"/>
-                              </w:rPr>
-                            </w:pPr>
-                            <w:r>
-                              <w:rPr>
-                                <w:rFonts w:ascii="Arial" w:hAnsi="Arial" w:cs="Arial"/>
-                                <w:b/>
-                                <w:sz w:val="40"/>
-                                <w:szCs w:val="28"/>
-                              </w:rPr>
-                              <w:t>FACULTAD INTEGRAL DEL CHACO</w:t>
-                            </w:r>
-                          </w:p>
-                          <w:p>
-                            <w:pPr>
-                              <w:spacing w:after="0" w:line="240" w:lineRule="auto"/>
-                              <w:jc w:val="center"/>
-                              <w:rPr>
-                                <w:rFonts w:ascii="Arial" w:hAnsi="Arial" w:cs="Arial"/>
-                                <w:b/>
-                                <w:sz w:val="40"/>
-                                <w:szCs w:val="28"/>
-                              </w:rPr>
-                            </w:pPr>
-                            <w:r>
-                              <w:rPr>
-                                <w:rFonts w:ascii="Arial" w:hAnsi="Arial" w:cs="Arial"/>
-                                <w:b/>
-                                <w:sz w:val="40"/>
-                                <w:szCs w:val="28"/>
-                              </w:rPr>
-                              <w:t>INGENIERÍA INFORMÁTICA</w:t>
-                            </w:r>
-                          </w:p>
-                          <w:p>
-                            <w:pPr>
-                              <w:spacing w:after="0" w:line="240" w:lineRule="auto"/>
-                              <w:rPr>
-                                <w:rFonts w:ascii="Arial" w:hAnsi="Arial" w:cs="Arial"/>
-                                <w:b/>
-                                <w:sz w:val="40"/>
-                                <w:szCs w:val="28"/>
-                              </w:rPr>
-                            </w:pPr>
-                          </w:p>
-                          <w:p>
-                            <w:pPr>
-                              <w:jc w:val="center"/>
-                              <w:rPr>
-                                <w:sz w:val="40"/>
-                              </w:rPr>
-                            </w:pPr>
-                          </w:p>
-                        </w:txbxContent>
-                      </wps:txbx>
-                      <wps:bodyPr rot="0" vert="horz" wrap="square" lIns="91440" tIns="45720" rIns="91440" bIns="45720" anchor="t" anchorCtr="0" upright="1">
-                        <a:noAutofit/>
-                      </wps:bodyPr>
-                    </wps:wsp>
-                  </a:graphicData>
-                </a:graphic>
-                <wp14:sizeRelH relativeFrom="margin">
-                  <wp14:pctWidth>0</wp14:pctWidth>
-                </wp14:sizeRelH>
-                <wp14:sizeRelV relativeFrom="margin">
-                  <wp14:pctHeight>0</wp14:pctHeight>
-                </wp14:sizeRelV>
-              </wp:anchor>
-            </w:drawing>
-          </mc:Choice>
-          <mc:Fallback>
-            <w:pict>
-              <v:shapetype w14:anchorId="735627B1" id="_x0000_t202" coordsize="21600,21600" o:spt="202" path="m,l,21600r21600,l21600,xe">
-                <v:stroke joinstyle="miter"/>
-                <v:path gradientshapeok="t" o:connecttype="rect"/>
-              </v:shapetype>
-              <v:shape id="Cuadro de texto 2" o:spid="_x0000_s1026" type="#_x0000_t202" style="position:absolute;left:0;text-align:left;margin-left:-59.9pt;margin-top:-55.15pt;width:562.4pt;height:1in;z-index:251659264;visibility:visible;mso-wrap-style:square;mso-width-percent:0;mso-height-percent:0;mso-wrap-distance-left:9pt;mso-wrap-distance-top:0;mso-wrap-distance-right:9pt;mso-wrap-distance-bottom:0;mso-position-horizontal:absolute;mso-position-horizontal-relative:text;mso-position-vertical:absolute;mso-position-vertical-relative:text;mso-width-percent:0;mso-height-percent:0;mso-width-relative:margin;mso-height-relative:margin;v-text-anchor:top" o:gfxdata="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" filled="f" stroked="f">
-                <v:textbox>
-                  <w:txbxContent>
-                    <w:p>
-                      <w:pPr>
-                        <w:spacing w:after="0" w:line="240" w:lineRule="auto"/>
-                        <w:jc w:val="center"/>
-                        <w:rPr>
-                          <w:rFonts w:ascii="Arial" w:hAnsi="Arial" w:cs="Arial"/>
-                          <w:b/>
-                          <w:sz w:val="40"/>
-                          <w:szCs w:val="28"/>
-                        </w:rPr>
-                      </w:pPr>
-                      <w:r>
-                        <w:rPr>
-                          <w:rFonts w:ascii="Arial" w:hAnsi="Arial" w:cs="Arial"/>
-                          <w:b/>
-                          <w:sz w:val="40"/>
-                          <w:szCs w:val="28"/>
-                        </w:rPr>
-                        <w:t>UNIVERSIDAD AUTÓNOMA GABRIEL RENE MORENO</w:t>
-                      </w:r>
-                    </w:p>
-                    <w:p>
-                      <w:pPr>
-                        <w:spacing w:after="0" w:line="240" w:lineRule="auto"/>
-                        <w:jc w:val="center"/>
-                        <w:rPr>
-                          <w:rFonts w:ascii="Arial" w:hAnsi="Arial" w:cs="Arial"/>
-                          <w:b/>
-                          <w:sz w:val="40"/>
-                          <w:szCs w:val="28"/>
-                        </w:rPr>
-                      </w:pPr>
-                      <w:r>
-                        <w:rPr>
-                          <w:rFonts w:ascii="Arial" w:hAnsi="Arial" w:cs="Arial"/>
-                          <w:b/>
-                          <w:sz w:val="40"/>
-                          <w:szCs w:val="28"/>
-                        </w:rPr>
-                        <w:t>FACULTAD INTEGRAL DEL CHACO</w:t>
-                      </w:r>
-                    </w:p>
-                    <w:p>
-                      <w:pPr>
-                        <w:spacing w:after="0" w:line="240" w:lineRule="auto"/>
-                        <w:jc w:val="center"/>
-                        <w:rPr>
-                          <w:rFonts w:ascii="Arial" w:hAnsi="Arial" w:cs="Arial"/>
-                          <w:b/>
-                          <w:sz w:val="40"/>
-                          <w:szCs w:val="28"/>
-                        </w:rPr>
-                      </w:pPr>
-                      <w:r>
-                        <w:rPr>
-                          <w:rFonts w:ascii="Arial" w:hAnsi="Arial" w:cs="Arial"/>
-                          <w:b/>
-                          <w:sz w:val="40"/>
-                          <w:szCs w:val="28"/>
-                        </w:rPr>
-                        <w:t>INGENIERÍA INFORMÁTICA</w:t>
-                      </w:r>
-                    </w:p>
-                    <w:p>
-                      <w:pPr>
-                        <w:spacing w:after="0" w:line="240" w:lineRule="auto"/>
-                        <w:rPr>
-                          <w:rFonts w:ascii="Arial" w:hAnsi="Arial" w:cs="Arial"/>
-                          <w:b/>
-                          <w:sz w:val="40"/>
-                          <w:szCs w:val="28"/>
-                        </w:rPr>
-                      </w:pPr>
-                    </w:p>
-                    <w:p>
-                      <w:pPr>
-                        <w:jc w:val="center"/>
-                        <w:rPr>
-                          <w:sz w:val="40"/>
-                        </w:rPr>
-                      </w:pPr>
-                    </w:p>
-                  </w:txbxContent>
-                </v:textbox>
-              </v:shape>
-            </w:pict>
-          </mc:Fallback>
-        </mc:AlternateContent>
-      </w:r>
+          <w:rFonts w:ascii="Arial" w:hAnsi="Arial" w:cs="Arial"/>
+          <w:b/>
+          <w:sz w:val="34"/>
+          <w:szCs w:val="34"/>
+        </w:rPr>
+        <w:t>INGENIERÍA INFORMÁTICA</w:t>
+      </w:r>
+    </w:p>
+    <w:p>
+      <w:pPr>
+        <w:spacing w:after="0" w:line="240" w:lineRule="auto"/>
+        <w:rPr>
+          <w:rFonts w:ascii="Arial" w:hAnsi="Arial" w:cs="Arial"/>
+          <w:b/>
+          <w:sz w:val="2"/>
+          <w:szCs w:val="28"/>
+        </w:rPr>
+      </w:pPr>
+    </w:p>
+    <w:p>
+      <w:pPr>
+        <w:spacing w:after="0" w:line="240" w:lineRule="auto"/>
+        <w:rPr>
+          <w:rFonts w:ascii="Arial" w:hAnsi="Arial" w:cs="Arial"/>
+          <w:b/>
+          <w:sz w:val="2"/>
+          <w:szCs w:val="28"/>
+        </w:rPr>
+      </w:pPr>
     </w:p>
     <w:p>
       <w:pPr>
@@ -297,8 +124,8 @@
         </w:rPr>
         <w:drawing>
           <wp:inline distT="0" distB="0" distL="0" distR="0" wp14:anchorId="19B56944" wp14:editId="5F941F48">
-            <wp:extent cx="2669504" cy="3657600"/>
-            <wp:effectExtent l="0" t="0" r="0" b="0"/>
+            <wp:extent cx="2933205" cy="4018910"/>
+            <wp:effectExtent l="0" t="0" r="635" b="1270"/>
             <wp:docPr id="3" name="1 Imagen"/>
             <wp:cNvGraphicFramePr>
               <a:graphicFrameLocks xmlns:a="http://schemas.openxmlformats.org/drawingml/2006/main" noChangeAspect="1"/>
@@ -325,7 +152,7 @@
                   <pic:spPr bwMode="auto">
                     <a:xfrm>
                       <a:off x="0" y="0"/>
-                      <a:ext cx="2680244" cy="3672316"/>
+                      <a:ext cx="2978895" cy="4081512"/>
                     </a:xfrm>
                     <a:prstGeom prst="rect">
                       <a:avLst/>
@@ -361,16 +188,16 @@
     <w:p>
       <w:pPr>
         <w:tabs>
-          <w:tab w:val="left" w:pos="8222"/>
+          <w:tab w:val="left" w:pos="7513"/>
         </w:tabs>
-        <w:spacing w:after="0" w:line="240" w:lineRule="auto"/>
-        <w:ind w:left="1134" w:right="1041"/>
+        <w:spacing w:after="0" w:line="360" w:lineRule="auto"/>
+        <w:ind w:left="1134" w:right="616" w:hanging="283"/>
         <w:jc w:val="center"/>
         <w:rPr>
           <w:rFonts w:ascii="Arial" w:hAnsi="Arial" w:cs="Arial"/>
           <w:b/>
-          <w:sz w:val="32"/>
-          <w:szCs w:val="44"/>
+          <w:sz w:val="26"/>
+          <w:szCs w:val="26"/>
           <w:u w:val="single"/>
         </w:rPr>
       </w:pPr>
@@ -378,11 +205,31 @@
         <w:rPr>
           <w:rFonts w:ascii="Arial" w:hAnsi="Arial" w:cs="Arial"/>
           <w:b/>
-          <w:sz w:val="32"/>
-          <w:szCs w:val="44"/>
+          <w:sz w:val="26"/>
+          <w:szCs w:val="26"/>
           <w:u w:val="single"/>
         </w:rPr>
-        <w:t>DESARROLLO DE UNA PLATAFORMA VIRTUAL A MEDIDA PARA LA FACULTAD INTEGRAL DEL CHACO</w:t>
+        <w:t xml:space="preserve">DESARROLLO DE UNA PLATAFORMA VIRTUAL </w:t>
+      </w:r>
+      <w:r>
+        <w:rPr>
+          <w:rFonts w:ascii="Arial" w:hAnsi="Arial" w:cs="Arial"/>
+          <w:b/>
+          <w:sz w:val="26"/>
+          <w:szCs w:val="26"/>
+          <w:u w:val="single"/>
+        </w:rPr>
+        <w:t>EDUCATIVA</w:t>
+      </w:r>
+      <w:r>
+        <w:rPr>
+          <w:rFonts w:ascii="Arial" w:hAnsi="Arial" w:cs="Arial"/>
+          <w:b/>
+          <w:sz w:val="26"/>
+          <w:szCs w:val="26"/>
+          <w:u w:val="single"/>
+        </w:rPr>
+        <w:t xml:space="preserve"> PARA LA FACULTAD INTEGRAL DEL CHACO</w:t>
       </w:r>
     </w:p>
     <w:p>
@@ -396,7 +243,7 @@
         <w:rPr>
           <w:rFonts w:ascii="Arial" w:hAnsi="Arial" w:cs="Arial"/>
           <w:b/>
-          <w:sz w:val="28"/>
+          <w:sz w:val="2"/>
           <w:szCs w:val="44"/>
         </w:rPr>
       </w:pPr>
@@ -407,12 +254,12 @@
           <w:tab w:val="left" w:pos="8222"/>
         </w:tabs>
         <w:spacing w:after="0" w:line="240" w:lineRule="auto"/>
-        <w:ind w:left="1134" w:right="1041"/>
+        <w:ind w:left="851" w:right="1041" w:firstLine="992"/>
         <w:jc w:val="center"/>
         <w:rPr>
           <w:rFonts w:ascii="Arial" w:hAnsi="Arial" w:cs="Arial"/>
           <w:b/>
-          <w:sz w:val="28"/>
+          <w:sz w:val="6"/>
           <w:szCs w:val="44"/>
         </w:rPr>
       </w:pPr>
@@ -420,11 +267,11 @@
     <w:p>
       <w:pPr>
         <w:spacing w:after="0" w:line="360" w:lineRule="auto"/>
-        <w:ind w:firstLine="708"/>
+        <w:ind w:left="851" w:firstLine="992"/>
         <w:jc w:val="left"/>
         <w:rPr>
           <w:rFonts w:ascii="Arial" w:eastAsia="Times New Roman" w:hAnsi="Arial" w:cs="Arial"/>
-          <w:sz w:val="28"/>
+          <w:sz w:val="24"/>
           <w:szCs w:val="24"/>
           <w:lang w:eastAsia="es-CL"/>
         </w:rPr>
@@ -433,7 +280,7 @@
         <w:rPr>
           <w:rFonts w:ascii="Arial" w:hAnsi="Arial" w:cs="Arial"/>
           <w:b/>
-          <w:sz w:val="28"/>
+          <w:sz w:val="24"/>
           <w:szCs w:val="28"/>
         </w:rPr>
         <w:t>INTEGRANTES:</w:t>
@@ -442,38 +289,28 @@
         <w:rPr>
           <w:rFonts w:ascii="Arial" w:hAnsi="Arial" w:cs="Arial"/>
           <w:b/>
-          <w:sz w:val="28"/>
+          <w:sz w:val="24"/>
           <w:szCs w:val="28"/>
         </w:rPr>
         <w:tab/>
-        <w:t xml:space="preserve"> </w:t>
-      </w:r>
-      <w:r>
-        <w:rPr>
-          <w:rFonts w:ascii="Arial" w:hAnsi="Arial" w:cs="Arial"/>
-          <w:b/>
-          <w:sz w:val="28"/>
-          <w:szCs w:val="28"/>
-        </w:rPr>
-        <w:tab/>
       </w:r>
       <w:r>
         <w:rPr>
           <w:rFonts w:ascii="Arial" w:eastAsia="Times New Roman" w:hAnsi="Arial" w:cs="Arial"/>
-          <w:sz w:val="28"/>
+          <w:sz w:val="24"/>
           <w:szCs w:val="24"/>
           <w:lang w:eastAsia="es-CL"/>
         </w:rPr>
-        <w:t>Gustavo Vargas Miranda</w:t>
+        <w:t>GUSTAVO VARGAS MIRANDA</w:t>
       </w:r>
     </w:p>
     <w:p>
       <w:pPr>
         <w:spacing w:after="0" w:line="360" w:lineRule="auto"/>
-        <w:ind w:left="2124" w:firstLine="708"/>
+        <w:ind w:left="3256" w:firstLine="992"/>
         <w:rPr>
           <w:rFonts w:ascii="Arial" w:eastAsia="Times New Roman" w:hAnsi="Arial" w:cs="Arial"/>
-          <w:sz w:val="28"/>
+          <w:sz w:val="24"/>
           <w:szCs w:val="24"/>
           <w:lang w:eastAsia="es-CL"/>
         </w:rPr>
@@ -481,78 +318,112 @@
       <w:r>
         <w:rPr>
           <w:rFonts w:ascii="Arial" w:eastAsia="Times New Roman" w:hAnsi="Arial" w:cs="Arial"/>
-          <w:sz w:val="28"/>
+          <w:sz w:val="24"/>
           <w:szCs w:val="24"/>
           <w:lang w:eastAsia="es-CL"/>
         </w:rPr>
-        <w:t xml:space="preserve"> </w:t>
-      </w:r>
-      <w:r>
+        <w:t>LUIS CARLO OSINAGA SORIA</w:t>
+      </w:r>
+    </w:p>
+    <w:p>
+      <w:pPr>
+        <w:spacing w:after="0" w:line="360" w:lineRule="auto"/>
+        <w:ind w:left="851" w:firstLine="992"/>
         <w:rPr>
           <w:rFonts w:ascii="Arial" w:eastAsia="Times New Roman" w:hAnsi="Arial" w:cs="Arial"/>
-          <w:sz w:val="28"/>
+          <w:sz w:val="20"/>
           <w:szCs w:val="24"/>
           <w:lang w:eastAsia="es-CL"/>
         </w:rPr>
-        <w:tab/>
-        <w:t xml:space="preserve">Luis Carlo </w:t>
-      </w:r>
-      <w:proofErr w:type="spellStart"/>
-      <w:r>
+      </w:pPr>
+    </w:p>
+    <w:p>
+      <w:pPr>
+        <w:spacing w:after="0" w:line="360" w:lineRule="auto"/>
+        <w:ind w:left="851" w:firstLine="992"/>
         <w:rPr>
           <w:rFonts w:ascii="Arial" w:eastAsia="Times New Roman" w:hAnsi="Arial" w:cs="Arial"/>
-          <w:sz w:val="28"/>
+          <w:sz w:val="20"/>
           <w:szCs w:val="24"/>
           <w:lang w:eastAsia="es-CL"/>
         </w:rPr>
-        <w:t>Osinaga</w:t>
-      </w:r>
-      <w:proofErr w:type="spellEnd"/>
+      </w:pPr>
       <w:r>
         <w:rPr>
           <w:rFonts w:ascii="Arial" w:eastAsia="Times New Roman" w:hAnsi="Arial" w:cs="Arial"/>
-          <w:sz w:val="28"/>
+          <w:b/>
+          <w:sz w:val="24"/>
           <w:szCs w:val="24"/>
           <w:lang w:eastAsia="es-CL"/>
         </w:rPr>
-        <w:t xml:space="preserve"> Soria</w:t>
-      </w:r>
-    </w:p>
-    <w:p>
-      <w:pPr>
-        <w:spacing w:after="0" w:line="360" w:lineRule="auto"/>
-        <w:ind w:left="2124" w:firstLine="708"/>
+        <w:t>MATERIA:</w:t>
+      </w:r>
+      <w:r>
         <w:rPr>
           <w:rFonts w:ascii="Arial" w:eastAsia="Times New Roman" w:hAnsi="Arial" w:cs="Arial"/>
+          <w:sz w:val="24"/>
           <w:szCs w:val="24"/>
           <w:lang w:eastAsia="es-CL"/>
         </w:rPr>
-      </w:pPr>
-    </w:p>
-    <w:p>
-      <w:pPr>
-        <w:spacing w:after="0" w:line="360" w:lineRule="auto"/>
-        <w:ind w:firstLine="708"/>
+        <w:tab/>
+      </w:r>
+      <w:r>
         <w:rPr>
           <w:rFonts w:ascii="Arial" w:eastAsia="Times New Roman" w:hAnsi="Arial" w:cs="Arial"/>
+          <w:sz w:val="20"/>
           <w:szCs w:val="24"/>
           <w:lang w:eastAsia="es-CL"/>
         </w:rPr>
+        <w:tab/>
+      </w:r>
+      <w:r>
+        <w:rPr>
+          <w:rFonts w:ascii="Arial" w:eastAsia="Times New Roman" w:hAnsi="Arial" w:cs="Arial"/>
+          <w:sz w:val="24"/>
+          <w:szCs w:val="24"/>
+          <w:lang w:eastAsia="es-CL"/>
+        </w:rPr>
+        <w:t>TALLER DE GRADO 1</w:t>
+      </w:r>
+    </w:p>
+    <w:p>
+      <w:pPr>
+        <w:spacing w:after="0" w:line="360" w:lineRule="auto"/>
+        <w:ind w:left="851" w:firstLine="992"/>
+        <w:rPr>
+          <w:rFonts w:ascii="Arial" w:eastAsia="Times New Roman" w:hAnsi="Arial" w:cs="Arial"/>
+          <w:sz w:val="20"/>
+          <w:szCs w:val="24"/>
+          <w:lang w:eastAsia="es-CL"/>
+        </w:rPr>
+      </w:pPr>
+    </w:p>
+    <w:p>
+      <w:pPr>
+        <w:spacing w:line="360" w:lineRule="auto"/>
+        <w:ind w:left="851" w:firstLine="992"/>
+        <w:rPr>
+          <w:rFonts w:ascii="Arial" w:eastAsia="Times New Roman" w:hAnsi="Arial" w:cs="Arial"/>
+          <w:sz w:val="24"/>
+          <w:szCs w:val="24"/>
+          <w:lang w:eastAsia="es-CL"/>
+        </w:rPr>
       </w:pPr>
       <w:r>
         <w:rPr>
           <w:rFonts w:ascii="Arial" w:eastAsia="Times New Roman" w:hAnsi="Arial" w:cs="Arial"/>
           <w:b/>
-          <w:sz w:val="28"/>
+          <w:sz w:val="24"/>
           <w:szCs w:val="24"/>
           <w:lang w:eastAsia="es-CL"/>
         </w:rPr>
-        <w:t>MATERIA:</w:t>
+        <w:t>DOCENTE:</w:t>
       </w:r>
       <w:r>
         <w:rPr>
           <w:rFonts w:ascii="Arial" w:eastAsia="Times New Roman" w:hAnsi="Arial" w:cs="Arial"/>
-          <w:sz w:val="28"/>
+          <w:b/>
+          <w:sz w:val="24"/>
           <w:szCs w:val="24"/>
           <w:lang w:eastAsia="es-CL"/>
         </w:rPr>
@@ -561,6 +432,8 @@
       <w:r>
         <w:rPr>
           <w:rFonts w:ascii="Arial" w:eastAsia="Times New Roman" w:hAnsi="Arial" w:cs="Arial"/>
+          <w:b/>
+          <w:sz w:val="24"/>
           <w:szCs w:val="24"/>
           <w:lang w:eastAsia="es-CL"/>
         </w:rPr>
@@ -569,93 +442,23 @@
       <w:r>
         <w:rPr>
           <w:rFonts w:ascii="Arial" w:eastAsia="Times New Roman" w:hAnsi="Arial" w:cs="Arial"/>
+          <w:sz w:val="24"/>
           <w:szCs w:val="24"/>
           <w:lang w:eastAsia="es-CL"/>
         </w:rPr>
-        <w:tab/>
-      </w:r>
-      <w:r>
+        <w:t xml:space="preserve">ING. IVETH ROBLES </w:t>
+      </w:r>
+    </w:p>
+    <w:p>
+      <w:pPr>
+        <w:spacing w:line="360" w:lineRule="auto"/>
+        <w:ind w:left="851" w:firstLine="992"/>
         <w:rPr>
           <w:rFonts w:ascii="Arial" w:eastAsia="Times New Roman" w:hAnsi="Arial" w:cs="Arial"/>
-          <w:sz w:val="28"/>
+          <w:sz w:val="24"/>
           <w:szCs w:val="24"/>
           <w:lang w:eastAsia="es-CL"/>
         </w:rPr>
-        <w:t>Taller de Grado 1</w:t>
-      </w:r>
-    </w:p>
-    <w:p>
-      <w:pPr>
-        <w:spacing w:after="0" w:line="360" w:lineRule="auto"/>
-        <w:ind w:firstLine="708"/>
-        <w:rPr>
-          <w:rFonts w:ascii="Arial" w:eastAsia="Times New Roman" w:hAnsi="Arial" w:cs="Arial"/>
-          <w:szCs w:val="24"/>
-          <w:lang w:eastAsia="es-CL"/>
-        </w:rPr>
-      </w:pPr>
-    </w:p>
-    <w:p>
-      <w:pPr>
-        <w:spacing w:line="360" w:lineRule="auto"/>
-        <w:ind w:firstLine="709"/>
-        <w:rPr>
-          <w:rFonts w:ascii="Arial" w:eastAsia="Times New Roman" w:hAnsi="Arial" w:cs="Arial"/>
-          <w:sz w:val="28"/>
-          <w:szCs w:val="24"/>
-          <w:lang w:eastAsia="es-CL"/>
-        </w:rPr>
-      </w:pPr>
-      <w:r>
-        <w:rPr>
-          <w:rFonts w:ascii="Arial" w:eastAsia="Times New Roman" w:hAnsi="Arial" w:cs="Arial"/>
-          <w:b/>
-          <w:sz w:val="28"/>
-          <w:szCs w:val="24"/>
-          <w:lang w:eastAsia="es-CL"/>
-        </w:rPr>
-        <w:t>DOCENTE:</w:t>
-      </w:r>
-      <w:r>
-        <w:rPr>
-          <w:rFonts w:ascii="Arial" w:eastAsia="Times New Roman" w:hAnsi="Arial" w:cs="Arial"/>
-          <w:b/>
-          <w:sz w:val="28"/>
-          <w:szCs w:val="24"/>
-          <w:lang w:eastAsia="es-CL"/>
-        </w:rPr>
-        <w:tab/>
-      </w:r>
-      <w:r>
-        <w:rPr>
-          <w:rFonts w:ascii="Arial" w:eastAsia="Times New Roman" w:hAnsi="Arial" w:cs="Arial"/>
-          <w:b/>
-          <w:sz w:val="28"/>
-          <w:szCs w:val="24"/>
-          <w:lang w:eastAsia="es-CL"/>
-        </w:rPr>
-        <w:tab/>
-      </w:r>
-      <w:r>
-        <w:rPr>
-          <w:rFonts w:ascii="Arial" w:eastAsia="Times New Roman" w:hAnsi="Arial" w:cs="Arial"/>
-          <w:sz w:val="28"/>
-          <w:szCs w:val="24"/>
-          <w:lang w:eastAsia="es-CL"/>
-        </w:rPr>
-        <w:t xml:space="preserve">Ing. Iveth Robles </w:t>
-      </w:r>
-    </w:p>
-    <w:p>
-      <w:pPr>
-        <w:spacing w:line="360" w:lineRule="auto"/>
-        <w:ind w:firstLine="709"/>
-        <w:rPr>
-          <w:rFonts w:ascii="Arial" w:eastAsia="Times New Roman" w:hAnsi="Arial" w:cs="Arial"/>
-          <w:sz w:val="32"/>
-          <w:szCs w:val="24"/>
-          <w:lang w:eastAsia="es-CL"/>
-        </w:rPr>
       </w:pPr>
     </w:p>
     <w:p>
@@ -663,34 +466,34 @@
         <w:jc w:val="center"/>
         <w:rPr>
           <w:rFonts w:ascii="Arial" w:hAnsi="Arial" w:cs="Arial"/>
-          <w:sz w:val="28"/>
+          <w:sz w:val="24"/>
         </w:rPr>
       </w:pPr>
       <w:r>
         <w:rPr>
           <w:rFonts w:ascii="Arial" w:hAnsi="Arial" w:cs="Arial"/>
-          <w:sz w:val="28"/>
+          <w:sz w:val="24"/>
         </w:rPr>
         <w:t xml:space="preserve">CAMIRI </w:t>
       </w:r>
       <w:r>
         <w:rPr>
           <w:rFonts w:ascii="Arial" w:hAnsi="Arial" w:cs="Arial"/>
-          <w:sz w:val="28"/>
+          <w:sz w:val="24"/>
         </w:rPr>
         <w:t xml:space="preserve">- </w:t>
       </w:r>
       <w:r>
         <w:rPr>
           <w:rFonts w:ascii="Arial" w:hAnsi="Arial" w:cs="Arial"/>
-          <w:sz w:val="28"/>
+          <w:sz w:val="24"/>
         </w:rPr>
         <w:t>201</w:t>
       </w:r>
       <w:r>
         <w:rPr>
           <w:rFonts w:ascii="Arial" w:hAnsi="Arial" w:cs="Arial"/>
-          <w:sz w:val="28"/>
+          <w:sz w:val="24"/>
         </w:rPr>
         <w:t>5</w:t>
       </w:r>
@@ -973,7 +776,7 @@
                 <w:noProof/>
                 <w:webHidden/>
               </w:rPr>
-              <w:t>2</w:t>
+              <w:t>4</w:t>
             </w:r>
             <w:r>
               <w:rPr>
@@ -1055,7 +858,7 @@
                 <w:noProof/>
                 <w:webHidden/>
               </w:rPr>
-              <w:t>2</w:t>
+              <w:t>5</w:t>
             </w:r>
             <w:r>
               <w:rPr>
@@ -1137,7 +940,7 @@
                 <w:noProof/>
                 <w:webHidden/>
               </w:rPr>
-              <w:t>2</w:t>
+              <w:t>5</w:t>
             </w:r>
             <w:r>
               <w:rPr>
@@ -1219,7 +1022,7 @@
                 <w:noProof/>
                 <w:webHidden/>
               </w:rPr>
-              <w:t>2</w:t>
+              <w:t>5</w:t>
             </w:r>
             <w:r>
               <w:rPr>
@@ -1301,7 +1104,7 @@
                 <w:noProof/>
                 <w:webHidden/>
               </w:rPr>
-              <w:t>2</w:t>
+              <w:t>5</w:t>
             </w:r>
             <w:r>
               <w:rPr>
@@ -1383,7 +1186,7 @@
                 <w:noProof/>
                 <w:webHidden/>
               </w:rPr>
-              <w:t>2</w:t>
+              <w:t>5</w:t>
             </w:r>
             <w:r>
               <w:rPr>
@@ -1465,7 +1268,7 @@
                 <w:noProof/>
                 <w:webHidden/>
               </w:rPr>
-              <w:t>2</w:t>
+              <w:t>5</w:t>
             </w:r>
             <w:r>
               <w:rPr>
@@ -1547,7 +1350,7 @@
                 <w:noProof/>
                 <w:webHidden/>
               </w:rPr>
-              <w:t>2</w:t>
+              <w:t>5</w:t>
             </w:r>
             <w:r>
               <w:rPr>
@@ -1616,6 +1419,13 @@
     </w:p>
     <w:p>
       <w:pPr>
+        <w:rPr>
+          <w:sz w:val="10"/>
+        </w:rPr>
+      </w:pPr>
+    </w:p>
+    <w:p>
+      <w:pPr>
         <w:pStyle w:val="Ttulo2"/>
         <w:numPr>
           <w:ilvl w:val="1"/>
@@ -1636,66 +1446,7 @@
         <w:ind w:left="708"/>
       </w:pPr>
       <w:r>
-        <w:t>La te</w:t>
-      </w:r>
-      <w:bookmarkStart w:id="2" w:name="_GoBack"/>
-      <w:bookmarkEnd w:id="2"/>
-      <w:r>
-        <w:t>cnología siempre ha causado un gran impacto en la educación,</w:t>
-      </w:r>
-      <w:r>
-        <w:t xml:space="preserve"> </w:t>
-      </w:r>
-      <w:r>
-        <w:t>la impresión de textos permitió la creación de libros</w:t>
-      </w:r>
-      <w:r>
-        <w:t xml:space="preserve"> </w:t>
-      </w:r>
-      <w:r>
-        <w:t>como herramientas para el aprendizaje, y la sustitución de</w:t>
-      </w:r>
-      <w:r>
-        <w:t xml:space="preserve"> </w:t>
-      </w:r>
-      <w:r>
-        <w:t>pizarras y tiza por lápiz y papel permitieron que se preservara</w:t>
-      </w:r>
-      <w:r>
-        <w:t xml:space="preserve"> </w:t>
-      </w:r>
-      <w:r>
-        <w:t>nuestra escritura</w:t>
-      </w:r>
-      <w:r>
-        <w:t xml:space="preserve"> para trasmitir ese conocimiento de manera precisa</w:t>
-      </w:r>
-      <w:r>
-        <w:t>. Actualmente, los esquemas están cambiando,</w:t>
-      </w:r>
-      <w:r>
-        <w:t xml:space="preserve"> </w:t>
-      </w:r>
-      <w:r>
-        <w:t>las nuevas tecnologías están causando repercusión en el</w:t>
-      </w:r>
-      <w:r>
-        <w:t xml:space="preserve"> </w:t>
-      </w:r>
-      <w:r>
-        <w:t>método de aprendizaje de los estudiantes, lo cual debería</w:t>
-      </w:r>
-      <w:r>
-        <w:t xml:space="preserve"> </w:t>
-      </w:r>
-      <w:r>
-        <w:t>provocar transformaciones en la metodología de enseñanza</w:t>
-      </w:r>
-      <w:r>
-        <w:t>, difusión del conocimiento</w:t>
-      </w:r>
-      <w:r>
-        <w:t>.</w:t>
+        <w:t>Las plataformas virtuales, reciben distintos nombres, tales como “entornos virtuales de enseñanza y aprendizaje” o “entornos de aprendizajes integrados”, “ambiente virtual de aprendizaje”, “Sistemas de Gestión del Aprendizaje”, “Sistema de Gestión de Curso”, “Sistema de Gestión de Contenido para el Aprendizaje”, “Ambientes de Aprendizaje Gestionado”, “Sistema de Apoyo al Aprendizaje”, “Plataforma de Aprendizaje” etc.</w:t>
       </w:r>
     </w:p>
     <w:p>
@@ -1704,10 +1455,64 @@
         <w:ind w:left="708"/>
       </w:pPr>
       <w:r>
-        <w:t>Gracias a los avances tecnológicos en las diferentes áreas del desarrollo web, es que de un tiempo a esta parte podemos ver cada vez más universidades, institutos educativos</w:t>
-      </w:r>
-      <w:r>
-        <w:t xml:space="preserve"> y centros de educación; brindar a sus alumnos un sinnúmero de herramientas web, que sirven de apoyo para mejorar el rendimiento académico, facilitando la difusión del conocimiento en la comodidad de sus hogares.</w:t>
+        <w:t>Sin duda l</w:t>
+      </w:r>
+      <w:r>
+        <w:t>a tecnología siempre ha causado un gran impacto en la educación,</w:t>
+      </w:r>
+      <w:r>
+        <w:t xml:space="preserve"> </w:t>
+      </w:r>
+      <w:r>
+        <w:t>la impresión de textos permitió la creación de libros</w:t>
+      </w:r>
+      <w:r>
+        <w:t xml:space="preserve"> </w:t>
+      </w:r>
+      <w:r>
+        <w:t>como herramientas para el aprendizaje, y la sustitución de</w:t>
+      </w:r>
+      <w:r>
+        <w:t xml:space="preserve"> </w:t>
+      </w:r>
+      <w:r>
+        <w:t>pizarras y tiza por lápiz y papel permitieron que se preservara</w:t>
+      </w:r>
+      <w:r>
+        <w:t xml:space="preserve"> </w:t>
+      </w:r>
+      <w:r>
+        <w:t>nuestra escritura</w:t>
+      </w:r>
+      <w:r>
+        <w:t xml:space="preserve"> para trasmitir ese conocimiento de manera precisa</w:t>
+      </w:r>
+      <w:r>
+        <w:t>. Actualmente, los esquemas están cambiando,</w:t>
+      </w:r>
+      <w:r>
+        <w:t xml:space="preserve"> </w:t>
+      </w:r>
+      <w:r>
+        <w:t>las nuevas tecnologías están causando repercusión en el</w:t>
+      </w:r>
+      <w:r>
+        <w:t xml:space="preserve"> </w:t>
+      </w:r>
+      <w:r>
+        <w:t>método de aprendizaje de los estudiantes, lo cual debería</w:t>
+      </w:r>
+      <w:r>
+        <w:t xml:space="preserve"> </w:t>
+      </w:r>
+      <w:r>
+        <w:t>provocar transformaciones en la metodología de enseñanza</w:t>
+      </w:r>
+      <w:r>
+        <w:t>, difusión del conocimiento</w:t>
+      </w:r>
+      <w:r>
+        <w:t>.</w:t>
       </w:r>
     </w:p>
     <w:p>
@@ -1716,6 +1521,30 @@
         <w:ind w:left="708"/>
       </w:pPr>
       <w:r>
+        <w:t>Gracias a los avances tecnológicos en las diferentes áreas del desarrollo web, es que de un tiempo a esta parte podemos ver cada vez más universidades, institutos educativos</w:t>
+      </w:r>
+      <w:r>
+        <w:t xml:space="preserve"> y centros de educación; brindar a sus alumnos un sinnúmero de herramientas web, que sirven de apoyo para mejorar el rendimiento académico, facilitando la difusión del conocimiento en la comodidad</w:t>
+      </w:r>
+      <w:r>
+        <w:t xml:space="preserve"> que puedan ofrecer sus </w:t>
+      </w:r>
+      <w:r>
+        <w:t xml:space="preserve"> hogares</w:t>
+      </w:r>
+      <w:r>
+        <w:t xml:space="preserve"> o lugares de trabajo y estudio</w:t>
+      </w:r>
+      <w:r>
+        <w:t>.</w:t>
+      </w:r>
+    </w:p>
+    <w:p>
+      <w:pPr>
+        <w:spacing w:line="360" w:lineRule="auto"/>
+        <w:ind w:left="708"/>
+      </w:pPr>
+      <w:r>
         <w:t>Sabemos que e</w:t>
       </w:r>
       <w:r>
@@ -1737,76 +1566,356 @@
         <w:t>s</w:t>
       </w:r>
       <w:r>
-        <w:t xml:space="preserve"> e-</w:t>
-      </w:r>
-      <w:proofErr w:type="spellStart"/>
-      <w:r>
-        <w:t>learning</w:t>
-      </w:r>
-      <w:proofErr w:type="spellEnd"/>
-      <w:r>
-        <w:t xml:space="preserve">), algunos gratuitos de código abierto como </w:t>
-      </w:r>
-      <w:proofErr w:type="spellStart"/>
-      <w:r>
-        <w:t>Claroline</w:t>
-      </w:r>
-      <w:proofErr w:type="spellEnd"/>
+        <w:t xml:space="preserve"> e-learning), algunos gratuitos de código abierto como Claroline</w:t>
+      </w:r>
       <w:r>
         <w:t xml:space="preserve">, </w:t>
       </w:r>
-      <w:proofErr w:type="spellStart"/>
-      <w:r>
-        <w:t>Sakai</w:t>
-      </w:r>
-      <w:proofErr w:type="spellEnd"/>
-      <w:r>
-        <w:t xml:space="preserve">, </w:t>
-      </w:r>
-      <w:proofErr w:type="spellStart"/>
-      <w:r>
-        <w:t>Moodle</w:t>
-      </w:r>
-      <w:proofErr w:type="spellEnd"/>
+      <w:r>
+        <w:t>Bodington, Sakai Project, LogiCampus, Kewl</w:t>
+      </w:r>
       <w:r>
         <w:t>,</w:t>
       </w:r>
       <w:r>
         <w:t xml:space="preserve"> </w:t>
       </w:r>
-      <w:proofErr w:type="spellStart"/>
-      <w:r>
-        <w:t>Dokeos</w:t>
-      </w:r>
-      <w:proofErr w:type="spellEnd"/>
-      <w:r>
-        <w:t xml:space="preserve">, </w:t>
-      </w:r>
-      <w:proofErr w:type="spellStart"/>
-      <w:r>
-        <w:t>Ilias</w:t>
-      </w:r>
-      <w:proofErr w:type="spellEnd"/>
+      <w:r>
+        <w:t>Moodle,</w:t>
+      </w:r>
+      <w:r>
+        <w:t xml:space="preserve"> Dokeos, Ilias,</w:t>
+      </w:r>
+      <w:r>
+        <w:t xml:space="preserve"> </w:t>
+      </w:r>
+      <w:r>
+        <w:t>Efront, etc., otros pagos y muchos desarrollados por diferentes instituciones educativas</w:t>
+      </w:r>
+      <w:r>
+        <w:t xml:space="preserve"> de acuerdo a sus diversas necesidades</w:t>
+      </w:r>
+      <w:r>
+        <w:t xml:space="preserve">. </w:t>
+      </w:r>
+    </w:p>
+    <w:p>
+      <w:pPr>
+        <w:spacing w:line="360" w:lineRule="auto"/>
+        <w:ind w:left="708"/>
+      </w:pPr>
+      <w:r>
+        <w:t>Esta modalidad basada en el uso de las nuevas tecnologías de la información y la comunicación, se define como una propuesta flexible, individualizada e interactiva, con el uso y combinación de diversos materiales, formatos y soportes de fácil e inmediata actualización.</w:t>
+      </w:r>
+    </w:p>
+    <w:p>
+      <w:pPr>
+        <w:spacing w:line="360" w:lineRule="auto"/>
+        <w:ind w:left="708"/>
+      </w:pPr>
+      <w:r>
+        <w:lastRenderedPageBreak/>
+        <w:t xml:space="preserve">Las plataformas virtuales o entornos de aprendizaje tienen la función de crear, administrar y gestionar de manera más flexible los contenidos vía Internet. La incorporación de estas plataformas en el ámbito educacional, no sólo debe centrarse en la inclusión de los materiales educativos, sino también en el trabajo colaborativo que fomentan estos entornos, así como las habilidades didácticas que podamos generar con su aplicación. Por otro lado, las herramientas de comunicación tanto entre profesor y alumno como entre usuarios, propician la retroalimentación y la interactividad, que se estimulan a través </w:t>
+      </w:r>
+      <w:r>
+        <w:t xml:space="preserve">de </w:t>
+      </w:r>
+      <w:r>
+        <w:t>blogs, foros,</w:t>
+      </w:r>
+      <w:r>
+        <w:t xml:space="preserve"> chats, correos,</w:t>
+      </w:r>
+      <w:r>
+        <w:t xml:space="preserve"> etc.</w:t>
+      </w:r>
+    </w:p>
+    <w:p>
+      <w:pPr>
+        <w:spacing w:line="360" w:lineRule="auto"/>
+        <w:ind w:left="708"/>
+      </w:pPr>
+      <w:r>
+        <w:t>Para que un sistema web pueda ser considerado una plataforma virtual, necesita contar con ciertas características</w:t>
+      </w:r>
+      <w:r>
+        <w:t xml:space="preserve"> bien definidas</w:t>
+      </w:r>
+      <w:r>
+        <w:t>:</w:t>
+      </w:r>
+    </w:p>
+    <w:p>
+      <w:pPr>
+        <w:pStyle w:val="Prrafodelista"/>
+        <w:numPr>
+          <w:ilvl w:val="0"/>
+          <w:numId w:val="2"/>
+        </w:numPr>
+        <w:spacing w:line="360" w:lineRule="auto"/>
+      </w:pPr>
+      <w:r>
+        <w:t>Herramientas de comunicación, como foros, chats, correo electrónico.</w:t>
+      </w:r>
+    </w:p>
+    <w:p>
+      <w:pPr>
+        <w:pStyle w:val="Prrafodelista"/>
+        <w:numPr>
+          <w:ilvl w:val="0"/>
+          <w:numId w:val="2"/>
+        </w:numPr>
+        <w:spacing w:line="360" w:lineRule="auto"/>
+      </w:pPr>
+      <w:r>
+        <w:t>Herramientas de los estudiantes, como autoevaluaciones, zonas de trabajo en grupo, perfiles.</w:t>
+      </w:r>
+    </w:p>
+    <w:p>
+      <w:pPr>
+        <w:pStyle w:val="Prrafodelista"/>
+        <w:numPr>
+          <w:ilvl w:val="0"/>
+          <w:numId w:val="2"/>
+        </w:numPr>
+        <w:spacing w:line="360" w:lineRule="auto"/>
+      </w:pPr>
+      <w:r>
+        <w:t>Herramientas de productividad, como calendario, marcadores</w:t>
+      </w:r>
+      <w:r>
+        <w:t>, agendas</w:t>
+      </w:r>
+      <w:r>
+        <w:t>, ayuda.</w:t>
+      </w:r>
+    </w:p>
+    <w:p>
+      <w:pPr>
+        <w:pStyle w:val="Prrafodelista"/>
+        <w:numPr>
+          <w:ilvl w:val="0"/>
+          <w:numId w:val="2"/>
+        </w:numPr>
+        <w:spacing w:line="360" w:lineRule="auto"/>
+      </w:pPr>
+      <w:r>
+        <w:t>Herramientas de administración, como autorización</w:t>
+      </w:r>
+      <w:r>
+        <w:t>, generación de respaldos o backups del sistema</w:t>
+      </w:r>
+      <w:r>
+        <w:t>.</w:t>
+      </w:r>
+    </w:p>
+    <w:p>
+      <w:pPr>
+        <w:pStyle w:val="Prrafodelista"/>
+        <w:numPr>
+          <w:ilvl w:val="0"/>
+          <w:numId w:val="2"/>
+        </w:numPr>
+        <w:spacing w:line="360" w:lineRule="auto"/>
+      </w:pPr>
+      <w:r>
+        <w:t>Herramientas del curso, como tablón de anuncios, evaluaciones.</w:t>
+      </w:r>
+    </w:p>
+    <w:p>
+      <w:pPr>
+        <w:spacing w:line="360" w:lineRule="auto"/>
+        <w:ind w:left="708"/>
+      </w:pPr>
+      <w:r>
+        <w:t>Las Plataformas Virtuales se pueden clasificar en 3 grupos:</w:t>
+      </w:r>
+    </w:p>
+    <w:p>
+      <w:pPr>
+        <w:pStyle w:val="Prrafodelista"/>
+        <w:numPr>
+          <w:ilvl w:val="1"/>
+          <w:numId w:val="2"/>
+        </w:numPr>
+        <w:spacing w:line="360" w:lineRule="auto"/>
+        <w:ind w:left="993" w:hanging="284"/>
+      </w:pPr>
+      <w:r>
+        <w:t>Plataformas Comerciales</w:t>
+      </w:r>
+      <w:r>
+        <w:t xml:space="preserve">.- </w:t>
+      </w:r>
+      <w:r>
+        <w:t>Son aquellas que para su adquisición hay que realizar un pago para su compra de licencia. No se puede realizar modificación alguna del programa.</w:t>
+      </w:r>
+    </w:p>
+    <w:p>
+      <w:pPr>
+        <w:pStyle w:val="Prrafodelista"/>
+        <w:numPr>
+          <w:ilvl w:val="1"/>
+          <w:numId w:val="2"/>
+        </w:numPr>
+        <w:spacing w:line="360" w:lineRule="auto"/>
+        <w:ind w:left="993" w:hanging="284"/>
+      </w:pPr>
+      <w:r>
+        <w:t>Plataformas de Software libre (o de investigación y colaboración)</w:t>
+      </w:r>
+      <w:r>
+        <w:t xml:space="preserve">.- </w:t>
+      </w:r>
+      <w:r>
+        <w:t>Son aquellas que se pueden adquirir sin costo alguno, de licencia libre y se pueden realizar modificaciones y/o mejoras del programa, la cual debe estar a disposición de cualquier usuario.</w:t>
+      </w:r>
+    </w:p>
+    <w:p>
+      <w:pPr>
+        <w:pStyle w:val="Prrafodelista"/>
+        <w:numPr>
+          <w:ilvl w:val="1"/>
+          <w:numId w:val="2"/>
+        </w:numPr>
+        <w:spacing w:line="360" w:lineRule="auto"/>
+        <w:ind w:left="708" w:hanging="284"/>
+      </w:pPr>
+      <w:r>
+        <w:t>Plataformas de Software propio (o a medida)</w:t>
+      </w:r>
+      <w:r>
+        <w:t xml:space="preserve">.- </w:t>
+      </w:r>
+      <w:r>
+        <w:t xml:space="preserve">Son aquellas que desarrollan e implementan dentro de la misma Institución Académica. Su finalidad no está dirigida a su comercialización. Se diferencian de las de software libre en que no están pensadas para su distribución masiva a un conjunto de usuarios. Las plataformas de desarrollo propio no persigue objetivos económicos, sino responden más a factores educativos y pedagógicos. </w:t>
+      </w:r>
+    </w:p>
+    <w:p>
+      <w:r>
+        <w:br w:type="page"/>
+      </w:r>
+    </w:p>
+    <w:p>
+      <w:pPr>
+        <w:pStyle w:val="Ttulo2"/>
+        <w:numPr>
+          <w:ilvl w:val="1"/>
+          <w:numId w:val="1"/>
+        </w:numPr>
+        <w:spacing w:after="240" w:line="360" w:lineRule="auto"/>
+        <w:ind w:left="709" w:hanging="567"/>
+      </w:pPr>
+      <w:bookmarkStart w:id="2" w:name="_Toc412676421"/>
+      <w:r>
+        <w:lastRenderedPageBreak/>
+        <w:t>Antecedentes.</w:t>
+      </w:r>
+      <w:bookmarkStart w:id="3" w:name="_GoBack"/>
+      <w:bookmarkEnd w:id="2"/>
+      <w:bookmarkEnd w:id="3"/>
+    </w:p>
+    <w:p>
+      <w:pPr>
+        <w:spacing w:line="360" w:lineRule="auto"/>
+        <w:ind w:left="708"/>
+      </w:pPr>
+      <w:r>
+        <w:t>Los primeros intentos por dejar de limitar la educación a un aula física</w:t>
+      </w:r>
+      <w:r>
+        <w:t xml:space="preserve">, aparecieron en </w:t>
+      </w:r>
+      <w:r>
+        <w:t xml:space="preserve"> casi a mediados del siglo pasado. </w:t>
+      </w:r>
+      <w:r>
+        <w:t>Una de las universidades de educación a distancia más antigua es el Instituto Federal de Capacitación del Magisterio de México, fundado en 1945 y considerado la escuela normal más grande del mundo pues</w:t>
+      </w:r>
+      <w:r>
+        <w:t xml:space="preserve"> por razones históricas para México, </w:t>
+      </w:r>
+      <w:r>
+        <w:t>tuvo que formar a más de 90.000 profesores de educación primaria en servicio que carecían del título</w:t>
+      </w:r>
+      <w:r>
+        <w:t xml:space="preserve">. Esta nueva modalidad de titulación rápidamente fue impulsada en todo el mundo por el éxito que tuvo y la inmediatez de resultados positivos para dicho </w:t>
+      </w:r>
+      <w:r>
+        <w:t>país</w:t>
+      </w:r>
+    </w:p>
+    <w:p>
+      <w:pPr>
+        <w:spacing w:line="360" w:lineRule="auto"/>
+        <w:ind w:left="708"/>
+      </w:pPr>
+      <w:r>
+        <w:t>C</w:t>
+      </w:r>
+      <w:r>
+        <w:t>on la llegada</w:t>
+      </w:r>
+      <w:r>
+        <w:t xml:space="preserve"> y popularización</w:t>
+      </w:r>
+      <w:r>
+        <w:t xml:space="preserve"> del in</w:t>
+      </w:r>
+      <w:r>
+        <w:t>ternet en los años 90, se produce un importante flujo de comunicación en todo el mundo, pronto todos estarían conectados a través de la red, esta tecnología desplazaría rápidamente a la comunicación por correo y por ende a la educación por correspondencia.</w:t>
+      </w:r>
+    </w:p>
+    <w:p>
+      <w:pPr>
+        <w:spacing w:line="360" w:lineRule="auto"/>
+        <w:ind w:left="708"/>
+      </w:pPr>
+      <w:r>
+        <w:t>No obstante esos años (1990 - 1998), la programación web se encontraba en pañales como para permitirse alojar una compleja plataforma que pudiera brindar los beneficios que brindan las actuales plataformas virtuales porque se seguía</w:t>
+      </w:r>
+      <w:r>
+        <w:t xml:space="preserve"> necesitando conocimientos avanzados de programación para crear un curso o un módulo didáctico, y por tanto estos cursos no son accesibles a todo el mundo. </w:t>
+      </w:r>
+    </w:p>
+    <w:p>
+      <w:pPr>
+        <w:spacing w:line="360" w:lineRule="auto"/>
+        <w:ind w:left="708"/>
+      </w:pPr>
+      <w:r>
+        <w:t>Desde mediados de los años 90 empiezan a surgir plataformas didácticas que permiten la creación y la gestión de cursos completos para la web sin que sean necesarios conocimientos profundos de programación o de d</w:t>
+      </w:r>
+      <w:r>
+        <w:t>iseño gráfico y la tecnología.</w:t>
+      </w:r>
+    </w:p>
+    <w:p>
+      <w:pPr>
+        <w:spacing w:line="360" w:lineRule="auto"/>
+        <w:ind w:left="708"/>
+      </w:pPr>
+      <w:r>
+        <w:t>La evolución de la tecnología y la programación web, ayudo en gran medida a facilitar la creación de plataformas más completas y con muchas más herramientas que ayuden a los usuarios de las plataformas virtuales, por ejemplo en los años 90 era difícil pensar en una conferencia que pueda ser transmitida en vivo vía internet a múltiples usuarios distribuidos en todas partes del mundo, ya que para ello hubiera sido necesario un complejo sistema de cámaras, micrófonos, recodificación de la señal para recién ser enviada a través de la red</w:t>
+      </w:r>
       <w:r>
         <w:t>,</w:t>
       </w:r>
       <w:r>
-        <w:t xml:space="preserve"> </w:t>
-      </w:r>
-      <w:proofErr w:type="spellStart"/>
-      <w:r>
-        <w:t>Efront</w:t>
-      </w:r>
-      <w:proofErr w:type="spellEnd"/>
-      <w:r>
-        <w:t>, etc., otros pagos y muchos desarrollados por diferentes instituciones educativas</w:t>
-      </w:r>
-      <w:r>
-        <w:t xml:space="preserve"> de acuerdo a sus diversas necesidades</w:t>
-      </w:r>
-      <w:r>
-        <w:t xml:space="preserve">. </w:t>
-      </w:r>
+        <w:t xml:space="preserve"> a esto se le suma las precarias conexiones y velocidades extremadamente bajas de esos años</w:t>
+      </w:r>
+      <w:r>
+        <w:t>, que volvían imposible el envió de tanta información a través de la red</w:t>
+      </w:r>
+      <w:r>
+        <w:t>.</w:t>
+      </w:r>
+    </w:p>
+    <w:p>
+      <w:pPr>
+        <w:spacing w:line="360" w:lineRule="auto"/>
+        <w:ind w:left="708"/>
+      </w:pPr>
     </w:p>
     <w:p>
       <w:pPr>
@@ -1818,12 +1927,15 @@
         <w:spacing w:line="360" w:lineRule="auto"/>
         <w:ind w:left="709" w:hanging="567"/>
       </w:pPr>
-      <w:bookmarkStart w:id="3" w:name="_Toc412676421"/>
+      <w:bookmarkStart w:id="4" w:name="_Toc412676422"/>
       <w:r>
         <w:lastRenderedPageBreak/>
-        <w:t>Antecedentes.</w:t>
-      </w:r>
-      <w:bookmarkEnd w:id="3"/>
+        <w:t>Descripción del Problema</w:t>
+      </w:r>
+      <w:bookmarkEnd w:id="4"/>
+      <w:r>
+        <w:t>.</w:t>
+      </w:r>
     </w:p>
     <w:p>
       <w:pPr>
@@ -1835,11 +1947,49 @@
         <w:spacing w:line="360" w:lineRule="auto"/>
         <w:ind w:left="709" w:hanging="567"/>
       </w:pPr>
-      <w:bookmarkStart w:id="4" w:name="_Toc412676422"/>
-      <w:r>
-        <w:t>Descripción del Problema</w:t>
-      </w:r>
-      <w:bookmarkEnd w:id="4"/>
+      <w:bookmarkStart w:id="5" w:name="_Toc412676423"/>
+      <w:r>
+        <w:t>Objetivos</w:t>
+      </w:r>
+      <w:bookmarkEnd w:id="5"/>
+      <w:r>
+        <w:t>.</w:t>
+      </w:r>
+    </w:p>
+    <w:p>
+      <w:pPr>
+        <w:pStyle w:val="Ttulo3"/>
+        <w:numPr>
+          <w:ilvl w:val="2"/>
+          <w:numId w:val="1"/>
+        </w:numPr>
+        <w:spacing w:line="360" w:lineRule="auto"/>
+        <w:ind w:left="851" w:hanging="709"/>
+      </w:pPr>
+      <w:bookmarkStart w:id="6" w:name="_Toc412676424"/>
+      <w:r>
+        <w:t>Objetivo General</w:t>
+      </w:r>
+      <w:bookmarkEnd w:id="6"/>
+      <w:r>
+        <w:t>.</w:t>
+      </w:r>
+    </w:p>
+    <w:p>
+      <w:pPr>
+        <w:pStyle w:val="Ttulo3"/>
+        <w:numPr>
+          <w:ilvl w:val="2"/>
+          <w:numId w:val="1"/>
+        </w:numPr>
+        <w:spacing w:line="360" w:lineRule="auto"/>
+        <w:ind w:left="851" w:hanging="709"/>
+      </w:pPr>
+      <w:bookmarkStart w:id="7" w:name="_Toc412676425"/>
+      <w:r>
+        <w:t>Objetivos Específicos</w:t>
+      </w:r>
+      <w:bookmarkEnd w:id="7"/>
       <w:r>
         <w:t>.</w:t>
       </w:r>
@@ -1854,49 +2004,11 @@
         <w:spacing w:line="360" w:lineRule="auto"/>
         <w:ind w:left="709" w:hanging="567"/>
       </w:pPr>
-      <w:bookmarkStart w:id="5" w:name="_Toc412676423"/>
-      <w:r>
-        <w:t>Objetivos</w:t>
-      </w:r>
-      <w:bookmarkEnd w:id="5"/>
-      <w:r>
-        <w:t>.</w:t>
-      </w:r>
-    </w:p>
-    <w:p>
-      <w:pPr>
-        <w:pStyle w:val="Ttulo3"/>
-        <w:numPr>
-          <w:ilvl w:val="2"/>
-          <w:numId w:val="1"/>
-        </w:numPr>
-        <w:spacing w:line="360" w:lineRule="auto"/>
-        <w:ind w:left="851" w:hanging="709"/>
-      </w:pPr>
-      <w:bookmarkStart w:id="6" w:name="_Toc412676424"/>
-      <w:r>
-        <w:t>Objetivo General</w:t>
-      </w:r>
-      <w:bookmarkEnd w:id="6"/>
-      <w:r>
-        <w:t>.</w:t>
-      </w:r>
-    </w:p>
-    <w:p>
-      <w:pPr>
-        <w:pStyle w:val="Ttulo3"/>
-        <w:numPr>
-          <w:ilvl w:val="2"/>
-          <w:numId w:val="1"/>
-        </w:numPr>
-        <w:spacing w:line="360" w:lineRule="auto"/>
-        <w:ind w:left="851" w:hanging="709"/>
-      </w:pPr>
-      <w:bookmarkStart w:id="7" w:name="_Toc412676425"/>
-      <w:r>
-        <w:t>Objetivos Específicos</w:t>
-      </w:r>
-      <w:bookmarkEnd w:id="7"/>
+      <w:bookmarkStart w:id="8" w:name="_Toc412676426"/>
+      <w:r>
+        <w:t>Justificación del Proyecto</w:t>
+      </w:r>
+      <w:bookmarkEnd w:id="8"/>
       <w:r>
         <w:t>.</w:t>
       </w:r>
@@ -1911,11 +2023,11 @@
         <w:spacing w:line="360" w:lineRule="auto"/>
         <w:ind w:left="709" w:hanging="567"/>
       </w:pPr>
-      <w:bookmarkStart w:id="8" w:name="_Toc412676426"/>
-      <w:r>
-        <w:t>Justificación del Proyecto</w:t>
-      </w:r>
-      <w:bookmarkEnd w:id="8"/>
+      <w:bookmarkStart w:id="9" w:name="_Toc412676427"/>
+      <w:r>
+        <w:t>Metodología</w:t>
+      </w:r>
+      <w:bookmarkEnd w:id="9"/>
       <w:r>
         <w:t>.</w:t>
       </w:r>
@@ -1930,25 +2042,6 @@
         <w:spacing w:line="360" w:lineRule="auto"/>
         <w:ind w:left="709" w:hanging="567"/>
       </w:pPr>
-      <w:bookmarkStart w:id="9" w:name="_Toc412676427"/>
-      <w:r>
-        <w:t>Metodología</w:t>
-      </w:r>
-      <w:bookmarkEnd w:id="9"/>
-      <w:r>
-        <w:t>.</w:t>
-      </w:r>
-    </w:p>
-    <w:p>
-      <w:pPr>
-        <w:pStyle w:val="Ttulo2"/>
-        <w:numPr>
-          <w:ilvl w:val="1"/>
-          <w:numId w:val="1"/>
-        </w:numPr>
-        <w:spacing w:line="360" w:lineRule="auto"/>
-        <w:ind w:left="709" w:hanging="567"/>
-      </w:pPr>
       <w:bookmarkStart w:id="10" w:name="_Toc412676428"/>
       <w:r>
         <w:t>Cronograma</w:t>
@@ -1965,12 +2058,12 @@
       <w:headerReference w:type="default" r:id="rId9"/>
       <w:footerReference w:type="default" r:id="rId10"/>
       <w:pgSz w:w="12240" w:h="15840" w:code="1"/>
-      <w:pgMar w:top="1701" w:right="1701" w:bottom="1701" w:left="1701" w:header="720" w:footer="720" w:gutter="0"/>
-      <w:pgBorders w:display="firstPage" w:offsetFrom="page">
-        <w:top w:val="double" w:sz="4" w:space="24" w:color="auto"/>
-        <w:left w:val="double" w:sz="4" w:space="24" w:color="auto"/>
-        <w:bottom w:val="double" w:sz="4" w:space="24" w:color="auto"/>
-        <w:right w:val="double" w:sz="4" w:space="24" w:color="auto"/>
+      <w:pgMar w:top="1418" w:right="1418" w:bottom="1418" w:left="1701" w:header="720" w:footer="720" w:gutter="0"/>
+      <w:pgBorders w:display="firstPage">
+        <w:top w:val="thinThickMediumGap" w:sz="24" w:space="1" w:color="auto"/>
+        <w:left w:val="thinThickMediumGap" w:sz="24" w:space="4" w:color="auto"/>
+        <w:bottom w:val="thickThinMediumGap" w:sz="24" w:space="1" w:color="auto"/>
+        <w:right w:val="thickThinMediumGap" w:sz="24" w:space="4" w:color="auto"/>
       </w:pgBorders>
       <w:pgNumType w:start="0"/>
       <w:cols w:space="720"/>
@@ -2010,7 +2103,7 @@
 <w:ftr xmlns:wpc="http://schemas.microsoft.com/office/word/2010/wordprocessingCanvas" xmlns:mc="http://schemas.openxmlformats.org/markup-compatibility/2006" xmlns:o="urn:schemas-microsoft-com:office:office" xmlns:r="http://schemas.openxmlformats.org/officeDocument/2006/relationships" xmlns:m="http://schemas.openxmlformats.org/officeDocument/2006/math" xmlns:v="urn:schemas-microsoft-com:vml" xmlns:wp14="http://schemas.microsoft.com/office/word/2010/wordprocessingDrawing" xmlns:wp="http://schemas.openxmlformats.org/drawingml/2006/wordprocessingDrawing" xmlns:w10="urn:schemas-microsoft-com:office:word" xmlns:w="http://schemas.openxmlformats.org/wordprocessingml/2006/main" xmlns:w14="http://schemas.microsoft.com/office/word/2010/wordml" xmlns:w15="http://schemas.microsoft.com/office/word/2012/wordml" xmlns:wpg="http://schemas.microsoft.com/office/word/2010/wordprocessingGroup" xmlns:wpi="http://schemas.microsoft.com/office/word/2010/wordprocessingInk" xmlns:wne="http://schemas.microsoft.com/office/word/2006/wordml" xmlns:wps="http://schemas.microsoft.com/office/word/2010/wordprocessingShape" mc:Ignorable="w14 w15 wp14">
   <w:sdt>
     <w:sdtPr>
-      <w:id w:val="-1367513788"/>
+      <w:id w:val="1511490633"/>
       <w:docPartObj>
         <w:docPartGallery w:val="Page Numbers (Bottom of Page)"/>
         <w:docPartUnique/>
@@ -2036,7 +2129,7 @@
           <w:rPr>
             <w:noProof/>
           </w:rPr>
-          <w:t>2</w:t>
+          <w:t>5</w:t>
         </w:r>
         <w:r>
           <w:fldChar w:fldCharType="end"/>
@@ -2082,6 +2175,7 @@
   <w:p>
     <w:pPr>
       <w:pStyle w:val="Encabezado"/>
+      <w:spacing w:before="100" w:beforeAutospacing="1" w:after="120"/>
       <w:rPr>
         <w:b/>
         <w:sz w:val="28"/>
@@ -2110,11 +2204,11 @@
           <w:drawing>
             <wp:anchor distT="0" distB="0" distL="114300" distR="114300" simplePos="0" relativeHeight="251659264" behindDoc="0" locked="0" layoutInCell="1" allowOverlap="1" wp14:anchorId="458A0598" wp14:editId="5B057009">
               <wp:simplePos x="0" y="0"/>
-              <wp:positionH relativeFrom="column">
-                <wp:posOffset>-237490</wp:posOffset>
+              <wp:positionH relativeFrom="margin">
+                <wp:align>center</wp:align>
               </wp:positionH>
               <wp:positionV relativeFrom="paragraph">
-                <wp:posOffset>382270</wp:posOffset>
+                <wp:posOffset>339739</wp:posOffset>
               </wp:positionV>
               <wp:extent cx="6120000" cy="0"/>
               <wp:effectExtent l="57150" t="38100" r="52705" b="95250"/>
@@ -2163,8 +2257,9 @@
         </mc:Choice>
         <mc:Fallback>
           <w:pict>
-            <v:line w14:anchorId="1F74A298" id="Conector recto 1" o:spid="_x0000_s1026" style="position:absolute;flip:y;z-index:251659264;visibility:visible;mso-wrap-style:square;mso-width-percent:0;mso-height-percent:0;mso-wrap-distance-left:9pt;mso-wrap-distance-top:0;mso-wrap-distance-right:9pt;mso-wrap-distance-bottom:0;mso-position-horizontal:absolute;mso-position-horizontal-relative:text;mso-position-vertical:absolute;mso-position-vertical-relative:text;mso-width-percent:0;mso-height-percent:0;mso-width-relative:margin;mso-height-relative:margin" from="-18.7pt,30.1pt" to="463.2pt,30.1pt" o:gfxdata="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" strokecolor="black [3200]" strokeweight="3pt">
+            <v:line w14:anchorId="7DD7FF96" id="Conector recto 1" o:spid="_x0000_s1026" style="position:absolute;flip:y;z-index:251659264;visibility:visible;mso-wrap-style:square;mso-width-percent:0;mso-height-percent:0;mso-wrap-distance-left:9pt;mso-wrap-distance-top:0;mso-wrap-distance-right:9pt;mso-wrap-distance-bottom:0;mso-position-horizontal:center;mso-position-horizontal-relative:margin;mso-position-vertical:absolute;mso-position-vertical-relative:text;mso-width-percent:0;mso-height-percent:0;mso-width-relative:margin;mso-height-relative:margin" from="0,26.75pt" to="481.9pt,26.75pt" o:gfxdata="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" strokecolor="black [3200]" strokeweight="3pt">
               <v:shadow on="t" color="black" opacity="22937f" origin=",.5" offset="0,.63889mm"/>
+              <w10:wrap anchorx="margin"/>
             </v:line>
           </w:pict>
         </mc:Fallback>
@@ -2243,6 +2338,119 @@
 <file path=word/numbering.xml><?xml version="1.0" encoding="utf-8"?>
 <w:numbering xmlns:wpc="http://schemas.microsoft.com/office/word/2010/wordprocessingCanvas" xmlns:mc="http://schemas.openxmlformats.org/markup-compatibility/2006" xmlns:o="urn:schemas-microsoft-com:office:office" xmlns:r="http://schemas.openxmlformats.org/officeDocument/2006/relationships" xmlns:m="http://schemas.openxmlformats.org/officeDocument/2006/math" xmlns:v="urn:schemas-microsoft-com:vml" xmlns:wp14="http://schemas.microsoft.com/office/word/2010/wordprocessingDrawing" xmlns:wp="http://schemas.openxmlformats.org/drawingml/2006/wordprocessingDrawing" xmlns:w10="urn:schemas-microsoft-com:office:word" xmlns:w="http://schemas.openxmlformats.org/wordprocessingml/2006/main" xmlns:w14="http://schemas.microsoft.com/office/word/2010/wordml" xmlns:w15="http://schemas.microsoft.com/office/word/2012/wordml" xmlns:wpg="http://schemas.microsoft.com/office/word/2010/wordprocessingGroup" xmlns:wpi="http://schemas.microsoft.com/office/word/2010/wordprocessingInk" xmlns:wne="http://schemas.microsoft.com/office/word/2006/wordml" xmlns:wps="http://schemas.microsoft.com/office/word/2010/wordprocessingShape" mc:Ignorable="w14 w15 wp14">
   <w:abstractNum w:abstractNumId="0">
+    <w:nsid w:val="0E4800B6"/>
+    <w:multiLevelType w:val="hybridMultilevel"/>
+    <w:tmpl w:val="22928E80"/>
+    <w:lvl w:ilvl="0" w:tplc="12521A10">
+      <w:start w:val="1"/>
+      <w:numFmt w:val="bullet"/>
+      <w:lvlText w:val=""/>
+      <w:lvlJc w:val="left"/>
+      <w:pPr>
+        <w:ind w:left="1308" w:hanging="360"/>
+      </w:pPr>
+      <w:rPr>
+        <w:rFonts w:ascii="Symbol" w:eastAsiaTheme="minorEastAsia" w:hAnsi="Symbol" w:cstheme="minorBidi" w:hint="default"/>
+      </w:rPr>
+    </w:lvl>
+    <w:lvl w:ilvl="1" w:tplc="400A0003">
+      <w:start w:val="1"/>
+      <w:numFmt w:val="bullet"/>
+      <w:lvlText w:val="o"/>
+      <w:lvlJc w:val="left"/>
+      <w:pPr>
+        <w:ind w:left="2028" w:hanging="360"/>
+      </w:pPr>
+      <w:rPr>
+        <w:rFonts w:ascii="Courier New" w:hAnsi="Courier New" w:cs="Courier New" w:hint="default"/>
+      </w:rPr>
+    </w:lvl>
+    <w:lvl w:ilvl="2" w:tplc="400A0005" w:tentative="1">
+      <w:start w:val="1"/>
+      <w:numFmt w:val="bullet"/>
+      <w:lvlText w:val=""/>
+      <w:lvlJc w:val="left"/>
+      <w:pPr>
+        <w:ind w:left="2748" w:hanging="360"/>
+      </w:pPr>
+      <w:rPr>
+        <w:rFonts w:ascii="Wingdings" w:hAnsi="Wingdings" w:hint="default"/>
+      </w:rPr>
+    </w:lvl>
+    <w:lvl w:ilvl="3" w:tplc="400A0001" w:tentative="1">
+      <w:start w:val="1"/>
+      <w:numFmt w:val="bullet"/>
+      <w:lvlText w:val=""/>
+      <w:lvlJc w:val="left"/>
+      <w:pPr>
+        <w:ind w:left="3468" w:hanging="360"/>
+      </w:pPr>
+      <w:rPr>
+        <w:rFonts w:ascii="Symbol" w:hAnsi="Symbol" w:hint="default"/>
+      </w:rPr>
+    </w:lvl>
+    <w:lvl w:ilvl="4" w:tplc="400A0003" w:tentative="1">
+      <w:start w:val="1"/>
+      <w:numFmt w:val="bullet"/>
+      <w:lvlText w:val="o"/>
+      <w:lvlJc w:val="left"/>
+      <w:pPr>
+        <w:ind w:left="4188" w:hanging="360"/>
+      </w:pPr>
+      <w:rPr>
+        <w:rFonts w:ascii="Courier New" w:hAnsi="Courier New" w:cs="Courier New" w:hint="default"/>
+      </w:rPr>
+    </w:lvl>
+    <w:lvl w:ilvl="5" w:tplc="400A0005" w:tentative="1">
+      <w:start w:val="1"/>
+      <w:numFmt w:val="bullet"/>
+      <w:lvlText w:val=""/>
+      <w:lvlJc w:val="left"/>
+      <w:pPr>
+        <w:ind w:left="4908" w:hanging="360"/>
+      </w:pPr>
+      <w:rPr>
+        <w:rFonts w:ascii="Wingdings" w:hAnsi="Wingdings" w:hint="default"/>
+      </w:rPr>
+    </w:lvl>
+    <w:lvl w:ilvl="6" w:tplc="400A0001" w:tentative="1">
+      <w:start w:val="1"/>
+      <w:numFmt w:val="bullet"/>
+      <w:lvlText w:val=""/>
+      <w:lvlJc w:val="left"/>
+      <w:pPr>
+        <w:ind w:left="5628" w:hanging="360"/>
+      </w:pPr>
+      <w:rPr>
+        <w:rFonts w:ascii="Symbol" w:hAnsi="Symbol" w:hint="default"/>
+      </w:rPr>
+    </w:lvl>
+    <w:lvl w:ilvl="7" w:tplc="400A0003" w:tentative="1">
+      <w:start w:val="1"/>
+      <w:numFmt w:val="bullet"/>
+      <w:lvlText w:val="o"/>
+      <w:lvlJc w:val="left"/>
+      <w:pPr>
+        <w:ind w:left="6348" w:hanging="360"/>
+      </w:pPr>
+      <w:rPr>
+        <w:rFonts w:ascii="Courier New" w:hAnsi="Courier New" w:cs="Courier New" w:hint="default"/>
+      </w:rPr>
+    </w:lvl>
+    <w:lvl w:ilvl="8" w:tplc="400A0005" w:tentative="1">
+      <w:start w:val="1"/>
+      <w:numFmt w:val="bullet"/>
+      <w:lvlText w:val=""/>
+      <w:lvlJc w:val="left"/>
+      <w:pPr>
+        <w:ind w:left="7068" w:hanging="360"/>
+      </w:pPr>
+      <w:rPr>
+        <w:rFonts w:ascii="Wingdings" w:hAnsi="Wingdings" w:hint="default"/>
+      </w:rPr>
+    </w:lvl>
+  </w:abstractNum>
+  <w:abstractNum w:abstractNumId="1">
     <w:nsid w:val="1BCE5410"/>
     <w:multiLevelType w:val="multilevel"/>
     <w:tmpl w:val="B64855A0"/>
@@ -2364,6 +2572,9 @@
     </w:lvl>
   </w:abstractNum>
   <w:num w:numId="1">
+    <w:abstractNumId w:val="1"/>
+  </w:num>
+  <w:num w:numId="2">
     <w:abstractNumId w:val="0"/>
   </w:num>
 </w:numbering>
@@ -3771,7 +3982,7 @@
 </file>
 
 <file path=customXml/itemProps1.xml><?xml version="1.0" encoding="utf-8"?>
-<ds:datastoreItem xmlns:ds="http://schemas.openxmlformats.org/officeDocument/2006/customXml" ds:itemID="{307A5766-24F7-4D81-B150-EA2C9D9AC196}">
+<ds:datastoreItem xmlns:ds="http://schemas.openxmlformats.org/officeDocument/2006/customXml" ds:itemID="{EEAD801C-FDD6-4948-A0B1-F25DD0A5EDA4}">
   <ds:schemaRefs>
     <ds:schemaRef ds:uri="http://schemas.openxmlformats.org/officeDocument/2006/bibliography"/>
   </ds:schemaRefs>

</xml_diff>

<commit_message>
Finalizado del perfil de proyecto
</commit_message>
<xml_diff>
--- a/documentacion/Documento.docx
+++ b/documentacion/Documento.docx
@@ -191,7 +191,7 @@
           <w:tab w:val="left" w:pos="7513"/>
         </w:tabs>
         <w:spacing w:after="0" w:line="360" w:lineRule="auto"/>
-        <w:ind w:left="1134" w:right="616" w:hanging="283"/>
+        <w:ind w:left="851" w:right="616"/>
         <w:jc w:val="center"/>
         <w:rPr>
           <w:rFonts w:ascii="Arial" w:hAnsi="Arial" w:cs="Arial"/>
@@ -209,7 +209,7 @@
           <w:szCs w:val="26"/>
           <w:u w:val="single"/>
         </w:rPr>
-        <w:t xml:space="preserve">DESARROLLO DE UNA PLATAFORMA VIRTUAL </w:t>
+        <w:t xml:space="preserve">DISEÑO Y </w:t>
       </w:r>
       <w:r>
         <w:rPr>
@@ -219,7 +219,7 @@
           <w:szCs w:val="26"/>
           <w:u w:val="single"/>
         </w:rPr>
-        <w:t>EDUCATIVA</w:t>
+        <w:t xml:space="preserve">DESARROLLO DE UNA PLATAFORMA VIRTUAL </w:t>
       </w:r>
       <w:r>
         <w:rPr>
@@ -229,8 +229,35 @@
           <w:szCs w:val="26"/>
           <w:u w:val="single"/>
         </w:rPr>
+        <w:t>EDUCATIVA</w:t>
+      </w:r>
+      <w:r>
+        <w:rPr>
+          <w:rFonts w:ascii="Arial" w:hAnsi="Arial" w:cs="Arial"/>
+          <w:b/>
+          <w:sz w:val="26"/>
+          <w:szCs w:val="26"/>
+          <w:u w:val="single"/>
+        </w:rPr>
         <w:t xml:space="preserve"> PARA LA FACULTAD INTEGRAL DEL CHACO</w:t>
       </w:r>
+    </w:p>
+    <w:p>
+      <w:pPr>
+        <w:tabs>
+          <w:tab w:val="left" w:pos="7513"/>
+        </w:tabs>
+        <w:spacing w:after="0" w:line="360" w:lineRule="auto"/>
+        <w:ind w:left="851" w:right="616"/>
+        <w:jc w:val="center"/>
+        <w:rPr>
+          <w:rFonts w:ascii="Arial" w:hAnsi="Arial" w:cs="Arial"/>
+          <w:b/>
+          <w:sz w:val="14"/>
+          <w:szCs w:val="26"/>
+          <w:u w:val="single"/>
+        </w:rPr>
+      </w:pPr>
     </w:p>
     <w:p>
       <w:pPr>
@@ -331,7 +358,7 @@
         <w:ind w:left="851" w:firstLine="992"/>
         <w:rPr>
           <w:rFonts w:ascii="Arial" w:eastAsia="Times New Roman" w:hAnsi="Arial" w:cs="Arial"/>
-          <w:sz w:val="20"/>
+          <w:sz w:val="8"/>
           <w:szCs w:val="24"/>
           <w:lang w:eastAsia="es-CL"/>
         </w:rPr>
@@ -392,7 +419,7 @@
         <w:ind w:left="851" w:firstLine="992"/>
         <w:rPr>
           <w:rFonts w:ascii="Arial" w:eastAsia="Times New Roman" w:hAnsi="Arial" w:cs="Arial"/>
-          <w:sz w:val="20"/>
+          <w:sz w:val="10"/>
           <w:szCs w:val="24"/>
           <w:lang w:eastAsia="es-CL"/>
         </w:rPr>
@@ -1779,7 +1806,7 @@
           <w:numId w:val="2"/>
         </w:numPr>
         <w:spacing w:line="360" w:lineRule="auto"/>
-        <w:ind w:left="708" w:hanging="284"/>
+        <w:ind w:left="993" w:hanging="284"/>
       </w:pPr>
       <w:r>
         <w:t>Plataformas de Software propio (o a medida)</w:t>
@@ -1811,9 +1838,7 @@
         <w:lastRenderedPageBreak/>
         <w:t>Antecedentes.</w:t>
       </w:r>
-      <w:bookmarkStart w:id="3" w:name="_GoBack"/>
       <w:bookmarkEnd w:id="2"/>
-      <w:bookmarkEnd w:id="3"/>
     </w:p>
     <w:p>
       <w:pPr>
@@ -1843,6 +1868,9 @@
       </w:r>
       <w:r>
         <w:t>país</w:t>
+      </w:r>
+      <w:r>
+        <w:t>.</w:t>
       </w:r>
     </w:p>
     <w:p>
@@ -1927,14 +1955,162 @@
         <w:spacing w:line="360" w:lineRule="auto"/>
         <w:ind w:left="709" w:hanging="567"/>
       </w:pPr>
-      <w:bookmarkStart w:id="4" w:name="_Toc412676422"/>
+      <w:bookmarkStart w:id="3" w:name="_Toc412676422"/>
       <w:r>
         <w:lastRenderedPageBreak/>
         <w:t>Descripción del Problema</w:t>
       </w:r>
-      <w:bookmarkEnd w:id="4"/>
+      <w:bookmarkEnd w:id="3"/>
       <w:r>
         <w:t>.</w:t>
+      </w:r>
+    </w:p>
+    <w:p>
+      <w:pPr>
+        <w:spacing w:line="360" w:lineRule="auto"/>
+        <w:ind w:left="708"/>
+      </w:pPr>
+      <w:r>
+        <w:t>La educación presencial enfrenta problemas que pueden ser superados a través de la implantación de una plataforma virtual, sin que esta necesariamente tenga que remplazarla, más bien complementándola. A continuación enumeramos estas dificultades:</w:t>
+      </w:r>
+    </w:p>
+    <w:p>
+      <w:pPr>
+        <w:pStyle w:val="Prrafodelista"/>
+        <w:numPr>
+          <w:ilvl w:val="0"/>
+          <w:numId w:val="2"/>
+        </w:numPr>
+        <w:spacing w:line="360" w:lineRule="auto"/>
+      </w:pPr>
+      <w:r>
+        <w:t>Toda clase dictada en un aula física, irremediablemente tiene un límite de alumnos que pueden estar presentes, esto por el espacio físico limitado con el que se cuenta.</w:t>
+      </w:r>
+    </w:p>
+    <w:p>
+      <w:pPr>
+        <w:pStyle w:val="Prrafodelista"/>
+        <w:numPr>
+          <w:ilvl w:val="0"/>
+          <w:numId w:val="2"/>
+        </w:numPr>
+        <w:spacing w:line="360" w:lineRule="auto"/>
+      </w:pPr>
+      <w:r>
+        <w:t xml:space="preserve">Resulta complicado para los docentes evaluar a un grupo numeroso de alumnos, </w:t>
+      </w:r>
+      <w:r>
+        <w:t xml:space="preserve">y </w:t>
+      </w:r>
+      <w:r>
+        <w:t>esto se va complicando aún más en la medida que el grupo de alumnos es más numeroso</w:t>
+      </w:r>
+      <w:r>
+        <w:t>.</w:t>
+      </w:r>
+    </w:p>
+    <w:p>
+      <w:pPr>
+        <w:pStyle w:val="Prrafodelista"/>
+        <w:numPr>
+          <w:ilvl w:val="0"/>
+          <w:numId w:val="2"/>
+        </w:numPr>
+        <w:spacing w:line="360" w:lineRule="auto"/>
+      </w:pPr>
+      <w:r>
+        <w:t>El acceso limitado a la información necesaria para cursar las diversas materias ofertadas por las carreras de la facultad integral del chaco, hace que los alumnos desperdicien mucho tiempo buscando información específica que fácilmente podría estar centralizada y catalogada.</w:t>
+      </w:r>
+    </w:p>
+    <w:p>
+      <w:pPr>
+        <w:pStyle w:val="Prrafodelista"/>
+        <w:numPr>
+          <w:ilvl w:val="0"/>
+          <w:numId w:val="2"/>
+        </w:numPr>
+        <w:spacing w:line="360" w:lineRule="auto"/>
+      </w:pPr>
+      <w:r>
+        <w:t xml:space="preserve">La limitación de las clases a un espacio físico definido (un aula </w:t>
+      </w:r>
+      <w:r>
+        <w:t>específica</w:t>
+      </w:r>
+      <w:r>
+        <w:t xml:space="preserve">), hace que sea imposible para los docentes dictar una clase cuando tienen viajes de emergencia, o existe </w:t>
+      </w:r>
+      <w:r>
+        <w:t>algún otro inconveniente que le impida llegar a dicha aula, de igual manera sucede con los alumnos que necesitan pasar las clases.</w:t>
+      </w:r>
+    </w:p>
+    <w:p>
+      <w:pPr>
+        <w:pStyle w:val="Prrafodelista"/>
+        <w:numPr>
+          <w:ilvl w:val="0"/>
+          <w:numId w:val="2"/>
+        </w:numPr>
+        <w:spacing w:line="360" w:lineRule="auto"/>
+      </w:pPr>
+      <w:r>
+        <w:t>El desgaste latente de todo el material con el que se cuenta actualmente (libros, muebles, equipos) para facilitar la formación de los alumnos, hace que la UAGRM tenga que destinar enormes cantidades de dinero en refacciones, renovación de material, restauraciones, etc.</w:t>
+      </w:r>
+    </w:p>
+    <w:p>
+      <w:pPr>
+        <w:pStyle w:val="Prrafodelista"/>
+        <w:numPr>
+          <w:ilvl w:val="0"/>
+          <w:numId w:val="2"/>
+        </w:numPr>
+        <w:spacing w:line="360" w:lineRule="auto"/>
+      </w:pPr>
+      <w:r>
+        <w:t>Actualmente el avance de las diversas materias no está normalizado, de tal manera que una misma materia dictada por diferentes docentes puede tener diferente avance de contenido</w:t>
+      </w:r>
+    </w:p>
+    <w:p>
+      <w:pPr>
+        <w:pStyle w:val="Prrafodelista"/>
+        <w:numPr>
+          <w:ilvl w:val="0"/>
+          <w:numId w:val="2"/>
+        </w:numPr>
+        <w:spacing w:line="360" w:lineRule="auto"/>
+      </w:pPr>
+      <w:r>
+        <w:t xml:space="preserve">Existe dificultad para supervisar el trabajo de los docentes, que pueden faltarse a clases, llegar tarde o simplemente no avanzar nada en clases sin que se pueda hacer nada </w:t>
+      </w:r>
+      <w:r>
+        <w:t>para controlarlo.</w:t>
+      </w:r>
+    </w:p>
+    <w:p>
+      <w:pPr>
+        <w:pStyle w:val="Prrafodelista"/>
+        <w:numPr>
+          <w:ilvl w:val="0"/>
+          <w:numId w:val="2"/>
+        </w:numPr>
+        <w:spacing w:line="360" w:lineRule="auto"/>
+      </w:pPr>
+      <w:r>
+        <w:t>Existen materias que requieren de debates, foros, simposios, etc. Para enriquecer su avance. Pero lastimosamente no existen los medios necesarios para facilitar esto.</w:t>
+      </w:r>
+    </w:p>
+    <w:p>
+      <w:pPr>
+        <w:pStyle w:val="Prrafodelista"/>
+        <w:numPr>
+          <w:ilvl w:val="0"/>
+          <w:numId w:val="2"/>
+        </w:numPr>
+        <w:spacing w:line="360" w:lineRule="auto"/>
+      </w:pPr>
+      <w:r>
+        <w:lastRenderedPageBreak/>
+        <w:t>Existen materias que requieren de datos estadísticos de un grupo de personas para diversos estudios, y no existe ninguna herramienta que facilite la recolección de dichos datos. Lo que hace que estos estudios se vuelvan tediosos y morosos.</w:t>
       </w:r>
     </w:p>
     <w:p>
@@ -1947,11 +2123,11 @@
         <w:spacing w:line="360" w:lineRule="auto"/>
         <w:ind w:left="709" w:hanging="567"/>
       </w:pPr>
-      <w:bookmarkStart w:id="5" w:name="_Toc412676423"/>
+      <w:bookmarkStart w:id="4" w:name="_Toc412676423"/>
       <w:r>
         <w:t>Objetivos</w:t>
       </w:r>
-      <w:bookmarkEnd w:id="5"/>
+      <w:bookmarkEnd w:id="4"/>
       <w:r>
         <w:t>.</w:t>
       </w:r>
@@ -1965,12 +2141,33 @@
         </w:numPr>
         <w:spacing w:line="360" w:lineRule="auto"/>
         <w:ind w:left="851" w:hanging="709"/>
-      </w:pPr>
-      <w:bookmarkStart w:id="6" w:name="_Toc412676424"/>
-      <w:r>
+        <w:rPr>
+          <w:b/>
+        </w:rPr>
+      </w:pPr>
+      <w:bookmarkStart w:id="5" w:name="_Toc412676424"/>
+      <w:r>
+        <w:rPr>
+          <w:b/>
+        </w:rPr>
         <w:t>Objetivo General</w:t>
       </w:r>
-      <w:bookmarkEnd w:id="6"/>
+      <w:bookmarkEnd w:id="5"/>
+      <w:r>
+        <w:rPr>
+          <w:b/>
+        </w:rPr>
+        <w:t>.</w:t>
+      </w:r>
+    </w:p>
+    <w:p>
+      <w:pPr>
+        <w:spacing w:line="360" w:lineRule="auto"/>
+        <w:ind w:left="708"/>
+      </w:pPr>
+      <w:r>
+        <w:t>Diseñar y Desarrollar una plataforma Virtual Educativa para la Facultad Integral del Chaco</w:t>
+      </w:r>
       <w:r>
         <w:t>.</w:t>
       </w:r>
@@ -1984,14 +2181,136 @@
         </w:numPr>
         <w:spacing w:line="360" w:lineRule="auto"/>
         <w:ind w:left="851" w:hanging="709"/>
-      </w:pPr>
-      <w:bookmarkStart w:id="7" w:name="_Toc412676425"/>
-      <w:r>
+        <w:rPr>
+          <w:b/>
+        </w:rPr>
+      </w:pPr>
+      <w:bookmarkStart w:id="6" w:name="_Toc412676425"/>
+      <w:r>
+        <w:rPr>
+          <w:b/>
+        </w:rPr>
         <w:t>Objetivos Específicos</w:t>
       </w:r>
-      <w:bookmarkEnd w:id="7"/>
-      <w:r>
+      <w:bookmarkEnd w:id="6"/>
+      <w:r>
+        <w:rPr>
+          <w:b/>
+        </w:rPr>
         <w:t>.</w:t>
+      </w:r>
+    </w:p>
+    <w:p>
+      <w:pPr>
+        <w:spacing w:line="360" w:lineRule="auto"/>
+        <w:ind w:left="708"/>
+      </w:pPr>
+      <w:r>
+        <w:t>Para lograr realizar el diseño y el desarrollo de la plataforma virtual para la facultad integral del chaco, se plantean los siguientes pasos a seguir, aplicando la Metodología Agil de Desarrollo de Software “Scrum”:</w:t>
+      </w:r>
+    </w:p>
+    <w:p>
+      <w:pPr>
+        <w:pStyle w:val="Prrafodelista"/>
+        <w:numPr>
+          <w:ilvl w:val="0"/>
+          <w:numId w:val="3"/>
+        </w:numPr>
+        <w:spacing w:line="360" w:lineRule="auto"/>
+      </w:pPr>
+      <w:r>
+        <w:t>Realizar una reunión de vicion con docentes y autoridades de la FICH (</w:t>
+      </w:r>
+      <w:r>
+        <w:t>stakeholders</w:t>
+      </w:r>
+      <w:r>
+        <w:t xml:space="preserve">) para consensuar los módulos y funcionalidades necesarias con las que deberá contar la plataforma virtual, Con lo que el Dueño del Producto podrá Generar los Diferentes ítems del Backlog. </w:t>
+      </w:r>
+      <w:r>
+        <w:t>A cada ítem del backlog se lo identifica en una tarjeta con: Título, Breve descripción, Forma de validación, Importancia, Estimación</w:t>
+      </w:r>
+    </w:p>
+    <w:p>
+      <w:pPr>
+        <w:pStyle w:val="Prrafodelista"/>
+        <w:numPr>
+          <w:ilvl w:val="0"/>
+          <w:numId w:val="3"/>
+        </w:numPr>
+        <w:spacing w:line="360" w:lineRule="auto"/>
+      </w:pPr>
+      <w:r>
+        <w:t>E</w:t>
+      </w:r>
+      <w:r>
+        <w:t>l Dueño del Producto expon</w:t>
+      </w:r>
+      <w:r>
+        <w:t>dra</w:t>
+      </w:r>
+      <w:r>
+        <w:t xml:space="preserve"> su </w:t>
+      </w:r>
+      <w:r>
+        <w:t>Backlog Del Producto</w:t>
+      </w:r>
+      <w:r>
+        <w:t xml:space="preserve"> el cual ha surgido de la reunión de Visión y de algunas reuniones que el mismo ha mantenido con los stakeholders de la organización</w:t>
+      </w:r>
+      <w:r>
+        <w:t>.</w:t>
+      </w:r>
+    </w:p>
+    <w:p>
+      <w:pPr>
+        <w:pStyle w:val="Prrafodelista"/>
+        <w:numPr>
+          <w:ilvl w:val="0"/>
+          <w:numId w:val="3"/>
+        </w:numPr>
+        <w:spacing w:line="360" w:lineRule="auto"/>
+      </w:pPr>
+      <w:r>
+        <w:t>A partir de aquí se empezaran a planificar cada interacción o sprint, estimando su tiempo de duración con estimaciones realistas y sinceras de acuerdo a la capacidad del equipo</w:t>
+      </w:r>
+    </w:p>
+    <w:p>
+      <w:pPr>
+        <w:pStyle w:val="Prrafodelista"/>
+        <w:numPr>
+          <w:ilvl w:val="0"/>
+          <w:numId w:val="3"/>
+        </w:numPr>
+        <w:spacing w:line="360" w:lineRule="auto"/>
+      </w:pPr>
+      <w:r>
+        <w:t>Diariamente se realizaran reuniones de Scrum, para realizar una actualización diaria del seguimiento del Sprint, para continuar agregando funcionalidades al proyecto hasta completar el desarrollo del ítem planificado para el sprint</w:t>
+      </w:r>
+    </w:p>
+    <w:p>
+      <w:pPr>
+        <w:pStyle w:val="Prrafodelista"/>
+        <w:numPr>
+          <w:ilvl w:val="0"/>
+          <w:numId w:val="3"/>
+        </w:numPr>
+        <w:spacing w:line="360" w:lineRule="auto"/>
+      </w:pPr>
+      <w:r>
+        <w:t>El ultimo día en que finaliza el sprint</w:t>
+      </w:r>
+      <w:r>
+        <w:t xml:space="preserve"> se realizaran pruebas</w:t>
+      </w:r>
+      <w:r>
+        <w:t xml:space="preserve"> finales </w:t>
+      </w:r>
+      <w:r>
+        <w:t xml:space="preserve">para verificar la calidad y funcionalidad del item </w:t>
+      </w:r>
+      <w:r>
+        <w:t>producido, para asi pasar a reunirse con el Dueño del producto y analizar que ítem se seleccionara para el siguiente Sprint, volviendo a repetir el ciclo mencionado antes, hasta completar el proyecto</w:t>
       </w:r>
     </w:p>
     <w:p>
@@ -2004,13 +2323,152 @@
         <w:spacing w:line="360" w:lineRule="auto"/>
         <w:ind w:left="709" w:hanging="567"/>
       </w:pPr>
-      <w:bookmarkStart w:id="8" w:name="_Toc412676426"/>
-      <w:r>
+      <w:bookmarkStart w:id="7" w:name="_Toc412676426"/>
+      <w:r>
+        <w:lastRenderedPageBreak/>
         <w:t>Justificación del Proyecto</w:t>
       </w:r>
-      <w:bookmarkEnd w:id="8"/>
+      <w:bookmarkEnd w:id="7"/>
       <w:r>
         <w:t>.</w:t>
+      </w:r>
+    </w:p>
+    <w:p>
+      <w:pPr>
+        <w:spacing w:line="360" w:lineRule="auto"/>
+        <w:ind w:left="708"/>
+      </w:pPr>
+      <w:r>
+        <w:t>Con el desarrollo de esta Plataforma Virtual, se pretende mejorar los siguientes aspectos en la formación de los Alumnos de la Facultad Integral del Chaco:</w:t>
+      </w:r>
+    </w:p>
+    <w:p>
+      <w:pPr>
+        <w:pStyle w:val="Prrafodelista"/>
+        <w:numPr>
+          <w:ilvl w:val="0"/>
+          <w:numId w:val="3"/>
+        </w:numPr>
+        <w:spacing w:line="360" w:lineRule="auto"/>
+      </w:pPr>
+      <w:r>
+        <w:t xml:space="preserve">Romper las limitaciones </w:t>
+      </w:r>
+      <w:r>
+        <w:t>físicas de espacio de estudio, permitiendo así que muchos más alumnos puedan estudiar al mismo tiempo, sin atentar contra la calidad de educación que se brindara.</w:t>
+      </w:r>
+    </w:p>
+    <w:p>
+      <w:pPr>
+        <w:pStyle w:val="Prrafodelista"/>
+        <w:numPr>
+          <w:ilvl w:val="0"/>
+          <w:numId w:val="3"/>
+        </w:numPr>
+        <w:spacing w:line="360" w:lineRule="auto"/>
+      </w:pPr>
+      <w:r>
+        <w:t>Facilitar las evaluaciones tanto para docentes, en la corrección de exámenes, como para alumnos, en la preparación constante con ayuda de autoevaluaciones brindadas por la plataforma para ayudar a detectar falencias y corregirlas a tiempo.</w:t>
+      </w:r>
+    </w:p>
+    <w:p>
+      <w:pPr>
+        <w:pStyle w:val="Prrafodelista"/>
+        <w:numPr>
+          <w:ilvl w:val="0"/>
+          <w:numId w:val="3"/>
+        </w:numPr>
+        <w:spacing w:line="360" w:lineRule="auto"/>
+      </w:pPr>
+      <w:r>
+        <w:t>Poner a disposición de los alumnos un sinnúmero de material educativo audiovisual, debidamente catalogado, además de herramientas que faciliten las búsquedas, ayudando así a reducir el tiempo empleado para tener el material pertinente para cada materia a mano.</w:t>
+      </w:r>
+    </w:p>
+    <w:p>
+      <w:pPr>
+        <w:pStyle w:val="Prrafodelista"/>
+        <w:numPr>
+          <w:ilvl w:val="0"/>
+          <w:numId w:val="3"/>
+        </w:numPr>
+        <w:spacing w:line="360" w:lineRule="auto"/>
+      </w:pPr>
+      <w:r>
+        <w:t>Brindar a los alumnos y docentes la facilidad de poder asistir</w:t>
+      </w:r>
+      <w:r>
+        <w:t xml:space="preserve"> a clases online, permitiendo que puedan dictar una clase desde cualquier parte del mundo, ayudando a que se pierda la menor cantidad de días de clases posible.</w:t>
+      </w:r>
+    </w:p>
+    <w:p>
+      <w:pPr>
+        <w:pStyle w:val="Prrafodelista"/>
+        <w:numPr>
+          <w:ilvl w:val="0"/>
+          <w:numId w:val="3"/>
+        </w:numPr>
+        <w:spacing w:line="360" w:lineRule="auto"/>
+      </w:pPr>
+      <w:r>
+        <w:t xml:space="preserve">La disminución del uso constante de los diferentes recursos de la Universidad tales como libros, pupitres, </w:t>
+      </w:r>
+      <w:r>
+        <w:t>pizarras</w:t>
+      </w:r>
+      <w:r>
+        <w:t>, etc. Que serán remplazados por materiales intangibles (libros digitales, videos, etc.) permitirá a la UAGRM ahorrar recursos en la reparación y restauración de dichos recursos.</w:t>
+      </w:r>
+    </w:p>
+    <w:p>
+      <w:pPr>
+        <w:pStyle w:val="Prrafodelista"/>
+        <w:numPr>
+          <w:ilvl w:val="0"/>
+          <w:numId w:val="3"/>
+        </w:numPr>
+        <w:spacing w:line="360" w:lineRule="auto"/>
+      </w:pPr>
+      <w:r>
+        <w:t>La centralización de toda la información y materiales, permitirá que se pueda normalizar el avance para cada materia, aunque esta fuera dictada por diferentes docentes.</w:t>
+      </w:r>
+    </w:p>
+    <w:p>
+      <w:pPr>
+        <w:pStyle w:val="Prrafodelista"/>
+        <w:numPr>
+          <w:ilvl w:val="0"/>
+          <w:numId w:val="3"/>
+        </w:numPr>
+        <w:spacing w:line="360" w:lineRule="auto"/>
+      </w:pPr>
+      <w:r>
+        <w:t>Se podrán crear registros de todas las asistencias, trabajos, avance, etc. Que pudieran o no realizar los docentes, ayudando así a controlar su desempeño como docente.</w:t>
+      </w:r>
+    </w:p>
+    <w:p>
+      <w:pPr>
+        <w:pStyle w:val="Prrafodelista"/>
+        <w:numPr>
+          <w:ilvl w:val="0"/>
+          <w:numId w:val="3"/>
+        </w:numPr>
+        <w:spacing w:line="360" w:lineRule="auto"/>
+      </w:pPr>
+      <w:r>
+        <w:t xml:space="preserve">Se pondrán a disposición de los alumnos una gran cantidad de recursos como foros, salas de chat, etc. Para que se puedan realizar debates, simposios, etc. </w:t>
+      </w:r>
+    </w:p>
+    <w:p>
+      <w:pPr>
+        <w:pStyle w:val="Prrafodelista"/>
+        <w:numPr>
+          <w:ilvl w:val="0"/>
+          <w:numId w:val="3"/>
+        </w:numPr>
+        <w:spacing w:line="360" w:lineRule="auto"/>
+      </w:pPr>
+      <w:r>
+        <w:t>También se pondrán a disposición de los alumnos herramientas para gestionar recolección de datos como encuestas, facilitando así el trabajo para realizar muchas investigaciones</w:t>
       </w:r>
     </w:p>
     <w:p>
@@ -2023,13 +2481,181 @@
         <w:spacing w:line="360" w:lineRule="auto"/>
         <w:ind w:left="709" w:hanging="567"/>
       </w:pPr>
-      <w:bookmarkStart w:id="9" w:name="_Toc412676427"/>
-      <w:r>
+      <w:bookmarkStart w:id="8" w:name="_Toc412676427"/>
+      <w:r>
+        <w:lastRenderedPageBreak/>
         <w:t>Metodología</w:t>
       </w:r>
-      <w:bookmarkEnd w:id="9"/>
+      <w:bookmarkEnd w:id="8"/>
       <w:r>
         <w:t>.</w:t>
+      </w:r>
+    </w:p>
+    <w:p>
+      <w:pPr>
+        <w:spacing w:line="360" w:lineRule="auto"/>
+        <w:ind w:left="708"/>
+      </w:pPr>
+      <w:r>
+        <w:t>El sistema se desarrollara siguiendo la metodología de desarrollo Agil “Scrum”</w:t>
+      </w:r>
+      <w:r>
+        <w:t xml:space="preserve"> utilizando la notación estándar de UML</w:t>
+      </w:r>
+      <w:r>
+        <w:t>, ya que facilita el desarrollo de aplicaciones funcionales de manera rápida y precisa</w:t>
+      </w:r>
+      <w:r>
+        <w:t>. Para poder seguir esta metodología es necesario seguir los siguientes pasos:</w:t>
+      </w:r>
+    </w:p>
+    <w:p>
+      <w:pPr>
+        <w:pStyle w:val="Prrafodelista"/>
+        <w:numPr>
+          <w:ilvl w:val="0"/>
+          <w:numId w:val="3"/>
+        </w:numPr>
+        <w:spacing w:line="360" w:lineRule="auto"/>
+      </w:pPr>
+      <w:r>
+        <w:t xml:space="preserve">Reunión de Planificación con los </w:t>
+      </w:r>
+      <w:r>
+        <w:t>stakeholders</w:t>
+      </w:r>
+      <w:r>
+        <w:t xml:space="preserve"> de la organización</w:t>
+      </w:r>
+    </w:p>
+    <w:p>
+      <w:pPr>
+        <w:pStyle w:val="Prrafodelista"/>
+        <w:numPr>
+          <w:ilvl w:val="0"/>
+          <w:numId w:val="3"/>
+        </w:numPr>
+        <w:spacing w:line="360" w:lineRule="auto"/>
+      </w:pPr>
+      <w:r>
+        <w:t>Ordenar pila de tareas del producto</w:t>
+      </w:r>
+    </w:p>
+    <w:p>
+      <w:pPr>
+        <w:pStyle w:val="Prrafodelista"/>
+        <w:numPr>
+          <w:ilvl w:val="0"/>
+          <w:numId w:val="3"/>
+        </w:numPr>
+        <w:spacing w:line="360" w:lineRule="auto"/>
+      </w:pPr>
+      <w:r>
+        <w:t>Estimar cada pila del producto final</w:t>
+      </w:r>
+    </w:p>
+    <w:p>
+      <w:pPr>
+        <w:pStyle w:val="Prrafodelista"/>
+        <w:numPr>
+          <w:ilvl w:val="0"/>
+          <w:numId w:val="3"/>
+        </w:numPr>
+        <w:spacing w:line="360" w:lineRule="auto"/>
+      </w:pPr>
+      <w:r>
+        <w:t>Seleccionar que ítem de la pila se empezara a desarrollar de acuerdo a la importancia del mismo para iniciar un Sprint</w:t>
+      </w:r>
+    </w:p>
+    <w:p>
+      <w:pPr>
+        <w:pStyle w:val="Prrafodelista"/>
+        <w:numPr>
+          <w:ilvl w:val="0"/>
+          <w:numId w:val="3"/>
+        </w:numPr>
+        <w:spacing w:line="360" w:lineRule="auto"/>
+      </w:pPr>
+      <w:r>
+        <w:t>Planificar los requisitos del sprint que se está realizando</w:t>
+      </w:r>
+    </w:p>
+    <w:p>
+      <w:pPr>
+        <w:pStyle w:val="Prrafodelista"/>
+        <w:numPr>
+          <w:ilvl w:val="0"/>
+          <w:numId w:val="3"/>
+        </w:numPr>
+        <w:spacing w:line="360" w:lineRule="auto"/>
+      </w:pPr>
+      <w:r>
+        <w:t>Planificar las tareas del sprint que se está realizando</w:t>
+      </w:r>
+    </w:p>
+    <w:p>
+      <w:pPr>
+        <w:pStyle w:val="Prrafodelista"/>
+        <w:numPr>
+          <w:ilvl w:val="0"/>
+          <w:numId w:val="3"/>
+        </w:numPr>
+        <w:spacing w:line="360" w:lineRule="auto"/>
+      </w:pPr>
+      <w:r>
+        <w:t>Crear un espacio de trabajo colaborativo con tareas bien asignadas y definidas</w:t>
+      </w:r>
+    </w:p>
+    <w:p>
+      <w:pPr>
+        <w:pStyle w:val="Prrafodelista"/>
+        <w:numPr>
+          <w:ilvl w:val="0"/>
+          <w:numId w:val="3"/>
+        </w:numPr>
+        <w:spacing w:line="360" w:lineRule="auto"/>
+      </w:pPr>
+      <w:r>
+        <w:t>Realizar el sprint y pruebas simultaneas de cada funcionalidad que se va agregando al ítem seleccionado para el sprint</w:t>
+      </w:r>
+    </w:p>
+    <w:p>
+      <w:pPr>
+        <w:pStyle w:val="Prrafodelista"/>
+        <w:numPr>
+          <w:ilvl w:val="0"/>
+          <w:numId w:val="3"/>
+        </w:numPr>
+        <w:spacing w:line="360" w:lineRule="auto"/>
+      </w:pPr>
+      <w:r>
+        <w:t>Medición del progreso de desarrollo del sprint</w:t>
+      </w:r>
+    </w:p>
+    <w:p>
+      <w:pPr>
+        <w:pStyle w:val="Prrafodelista"/>
+        <w:numPr>
+          <w:ilvl w:val="0"/>
+          <w:numId w:val="3"/>
+        </w:numPr>
+        <w:spacing w:line="360" w:lineRule="auto"/>
+      </w:pPr>
+      <w:r>
+        <w:t>Pruebas finales del item creado en el sprint</w:t>
+      </w:r>
+    </w:p>
+    <w:p>
+      <w:pPr>
+        <w:pStyle w:val="Prrafodelista"/>
+        <w:numPr>
+          <w:ilvl w:val="0"/>
+          <w:numId w:val="3"/>
+        </w:numPr>
+        <w:spacing w:line="360" w:lineRule="auto"/>
+      </w:pPr>
+      <w:r>
+        <w:t>Selección dee un nuevo ítem para un nuevo sprint (esto hasta cubrir cada uno de los ítems de la pila del producto final)</w:t>
       </w:r>
     </w:p>
     <w:p>
@@ -2042,21 +2668,79 @@
         <w:spacing w:line="360" w:lineRule="auto"/>
         <w:ind w:left="709" w:hanging="567"/>
       </w:pPr>
-      <w:bookmarkStart w:id="10" w:name="_Toc412676428"/>
+      <w:bookmarkStart w:id="9" w:name="_Toc412676428"/>
       <w:r>
         <w:t>Cronograma</w:t>
       </w:r>
+      <w:bookmarkEnd w:id="9"/>
+      <w:r>
+        <w:t>.</w:t>
+      </w:r>
+    </w:p>
+    <w:p>
+      <w:r>
+        <w:rPr>
+          <w:noProof/>
+          <w:lang w:val="es-BO" w:eastAsia="es-BO"/>
+        </w:rPr>
+        <w:drawing>
+          <wp:inline distT="0" distB="0" distL="0" distR="0">
+            <wp:extent cx="5876124" cy="887607"/>
+            <wp:effectExtent l="0" t="0" r="0" b="8255"/>
+            <wp:docPr id="2" name="Imagen 2"/>
+            <wp:cNvGraphicFramePr>
+              <a:graphicFrameLocks xmlns:a="http://schemas.openxmlformats.org/drawingml/2006/main" noChangeAspect="1"/>
+            </wp:cNvGraphicFramePr>
+            <a:graphic xmlns:a="http://schemas.openxmlformats.org/drawingml/2006/main">
+              <a:graphicData uri="http://schemas.openxmlformats.org/drawingml/2006/picture">
+                <pic:pic xmlns:pic="http://schemas.openxmlformats.org/drawingml/2006/picture">
+                  <pic:nvPicPr>
+                    <pic:cNvPr id="0" name="Picture 1"/>
+                    <pic:cNvPicPr>
+                      <a:picLocks noChangeAspect="1" noChangeArrowheads="1"/>
+                    </pic:cNvPicPr>
+                  </pic:nvPicPr>
+                  <pic:blipFill>
+                    <a:blip r:embed="rId9">
+                      <a:extLst>
+                        <a:ext uri="{28A0092B-C50C-407E-A947-70E740481C1C}">
+                          <a14:useLocalDpi xmlns:a14="http://schemas.microsoft.com/office/drawing/2010/main" val="0"/>
+                        </a:ext>
+                      </a:extLst>
+                    </a:blip>
+                    <a:srcRect/>
+                    <a:stretch>
+                      <a:fillRect/>
+                    </a:stretch>
+                  </pic:blipFill>
+                  <pic:spPr bwMode="auto">
+                    <a:xfrm>
+                      <a:off x="0" y="0"/>
+                      <a:ext cx="5942762" cy="897673"/>
+                    </a:xfrm>
+                    <a:prstGeom prst="rect">
+                      <a:avLst/>
+                    </a:prstGeom>
+                    <a:noFill/>
+                    <a:ln>
+                      <a:noFill/>
+                    </a:ln>
+                  </pic:spPr>
+                </pic:pic>
+              </a:graphicData>
+            </a:graphic>
+          </wp:inline>
+        </w:drawing>
+      </w:r>
+    </w:p>
+    <w:p/>
+    <w:p>
+      <w:bookmarkStart w:id="10" w:name="_GoBack"/>
       <w:bookmarkEnd w:id="10"/>
-      <w:r>
-        <w:t>.</w:t>
-      </w:r>
-    </w:p>
-    <w:p/>
-    <w:p/>
-    <w:p/>
+    </w:p>
     <w:sectPr>
-      <w:headerReference w:type="default" r:id="rId9"/>
-      <w:footerReference w:type="default" r:id="rId10"/>
+      <w:headerReference w:type="default" r:id="rId10"/>
+      <w:footerReference w:type="default" r:id="rId11"/>
       <w:pgSz w:w="12240" w:h="15840" w:code="1"/>
       <w:pgMar w:top="1418" w:right="1418" w:bottom="1418" w:left="1701" w:header="720" w:footer="720" w:gutter="0"/>
       <w:pgBorders w:display="firstPage">
@@ -2129,7 +2813,7 @@
           <w:rPr>
             <w:noProof/>
           </w:rPr>
-          <w:t>5</w:t>
+          <w:t>8</w:t>
         </w:r>
         <w:r>
           <w:fldChar w:fldCharType="end"/>
@@ -2257,7 +2941,7 @@
         </mc:Choice>
         <mc:Fallback>
           <w:pict>
-            <v:line w14:anchorId="7DD7FF96" id="Conector recto 1" o:spid="_x0000_s1026" style="position:absolute;flip:y;z-index:251659264;visibility:visible;mso-wrap-style:square;mso-width-percent:0;mso-height-percent:0;mso-wrap-distance-left:9pt;mso-wrap-distance-top:0;mso-wrap-distance-right:9pt;mso-wrap-distance-bottom:0;mso-position-horizontal:center;mso-position-horizontal-relative:margin;mso-position-vertical:absolute;mso-position-vertical-relative:text;mso-width-percent:0;mso-height-percent:0;mso-width-relative:margin;mso-height-relative:margin" from="0,26.75pt" to="481.9pt,26.75pt" o:gfxdata="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" strokecolor="black [3200]" strokeweight="3pt">
+            <v:line w14:anchorId="7D3006EE" id="Conector recto 1" o:spid="_x0000_s1026" style="position:absolute;flip:y;z-index:251659264;visibility:visible;mso-wrap-style:square;mso-width-percent:0;mso-height-percent:0;mso-wrap-distance-left:9pt;mso-wrap-distance-top:0;mso-wrap-distance-right:9pt;mso-wrap-distance-bottom:0;mso-position-horizontal:center;mso-position-horizontal-relative:margin;mso-position-vertical:absolute;mso-position-vertical-relative:text;mso-width-percent:0;mso-height-percent:0;mso-width-relative:margin;mso-height-relative:margin" from="0,26.75pt" to="481.9pt,26.75pt" o:gfxdata="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" strokecolor="black [3200]" strokeweight="3pt">
               <v:shadow on="t" color="black" opacity="22937f" origin=",.5" offset="0,.63889mm"/>
               <w10:wrap anchorx="margin"/>
             </v:line>
@@ -2340,29 +3024,29 @@
   <w:abstractNum w:abstractNumId="0">
     <w:nsid w:val="0E4800B6"/>
     <w:multiLevelType w:val="hybridMultilevel"/>
-    <w:tmpl w:val="22928E80"/>
-    <w:lvl w:ilvl="0" w:tplc="12521A10">
+    <w:tmpl w:val="9946892A"/>
+    <w:lvl w:ilvl="0" w:tplc="400A0009">
       <w:start w:val="1"/>
       <w:numFmt w:val="bullet"/>
-      <w:lvlText w:val=""/>
+      <w:lvlText w:val=""/>
       <w:lvlJc w:val="left"/>
       <w:pPr>
         <w:ind w:left="1308" w:hanging="360"/>
       </w:pPr>
       <w:rPr>
-        <w:rFonts w:ascii="Symbol" w:eastAsiaTheme="minorEastAsia" w:hAnsi="Symbol" w:cstheme="minorBidi" w:hint="default"/>
+        <w:rFonts w:ascii="Wingdings" w:hAnsi="Wingdings" w:hint="default"/>
       </w:rPr>
     </w:lvl>
-    <w:lvl w:ilvl="1" w:tplc="400A0003">
+    <w:lvl w:ilvl="1" w:tplc="400A000B">
       <w:start w:val="1"/>
       <w:numFmt w:val="bullet"/>
-      <w:lvlText w:val="o"/>
+      <w:lvlText w:val=""/>
       <w:lvlJc w:val="left"/>
       <w:pPr>
         <w:ind w:left="2028" w:hanging="360"/>
       </w:pPr>
       <w:rPr>
-        <w:rFonts w:ascii="Courier New" w:hAnsi="Courier New" w:cs="Courier New" w:hint="default"/>
+        <w:rFonts w:ascii="Wingdings" w:hAnsi="Wingdings" w:hint="default"/>
       </w:rPr>
     </w:lvl>
     <w:lvl w:ilvl="2" w:tplc="400A0005" w:tentative="1">
@@ -2571,11 +3255,127 @@
       </w:rPr>
     </w:lvl>
   </w:abstractNum>
+  <w:abstractNum w:abstractNumId="2">
+    <w:nsid w:val="7EE90DD8"/>
+    <w:multiLevelType w:val="hybridMultilevel"/>
+    <w:tmpl w:val="5C0CCFDE"/>
+    <w:lvl w:ilvl="0" w:tplc="AE94F74A">
+      <w:start w:val="1"/>
+      <w:numFmt w:val="bullet"/>
+      <w:lvlText w:val=""/>
+      <w:lvlJc w:val="left"/>
+      <w:pPr>
+        <w:ind w:left="1068" w:hanging="360"/>
+      </w:pPr>
+      <w:rPr>
+        <w:rFonts w:ascii="Symbol" w:eastAsiaTheme="minorEastAsia" w:hAnsi="Symbol" w:cstheme="minorBidi" w:hint="default"/>
+      </w:rPr>
+    </w:lvl>
+    <w:lvl w:ilvl="1" w:tplc="400A0003" w:tentative="1">
+      <w:start w:val="1"/>
+      <w:numFmt w:val="bullet"/>
+      <w:lvlText w:val="o"/>
+      <w:lvlJc w:val="left"/>
+      <w:pPr>
+        <w:ind w:left="1788" w:hanging="360"/>
+      </w:pPr>
+      <w:rPr>
+        <w:rFonts w:ascii="Courier New" w:hAnsi="Courier New" w:cs="Courier New" w:hint="default"/>
+      </w:rPr>
+    </w:lvl>
+    <w:lvl w:ilvl="2" w:tplc="400A0005" w:tentative="1">
+      <w:start w:val="1"/>
+      <w:numFmt w:val="bullet"/>
+      <w:lvlText w:val=""/>
+      <w:lvlJc w:val="left"/>
+      <w:pPr>
+        <w:ind w:left="2508" w:hanging="360"/>
+      </w:pPr>
+      <w:rPr>
+        <w:rFonts w:ascii="Wingdings" w:hAnsi="Wingdings" w:hint="default"/>
+      </w:rPr>
+    </w:lvl>
+    <w:lvl w:ilvl="3" w:tplc="400A0001" w:tentative="1">
+      <w:start w:val="1"/>
+      <w:numFmt w:val="bullet"/>
+      <w:lvlText w:val=""/>
+      <w:lvlJc w:val="left"/>
+      <w:pPr>
+        <w:ind w:left="3228" w:hanging="360"/>
+      </w:pPr>
+      <w:rPr>
+        <w:rFonts w:ascii="Symbol" w:hAnsi="Symbol" w:hint="default"/>
+      </w:rPr>
+    </w:lvl>
+    <w:lvl w:ilvl="4" w:tplc="400A0003" w:tentative="1">
+      <w:start w:val="1"/>
+      <w:numFmt w:val="bullet"/>
+      <w:lvlText w:val="o"/>
+      <w:lvlJc w:val="left"/>
+      <w:pPr>
+        <w:ind w:left="3948" w:hanging="360"/>
+      </w:pPr>
+      <w:rPr>
+        <w:rFonts w:ascii="Courier New" w:hAnsi="Courier New" w:cs="Courier New" w:hint="default"/>
+      </w:rPr>
+    </w:lvl>
+    <w:lvl w:ilvl="5" w:tplc="400A0005" w:tentative="1">
+      <w:start w:val="1"/>
+      <w:numFmt w:val="bullet"/>
+      <w:lvlText w:val=""/>
+      <w:lvlJc w:val="left"/>
+      <w:pPr>
+        <w:ind w:left="4668" w:hanging="360"/>
+      </w:pPr>
+      <w:rPr>
+        <w:rFonts w:ascii="Wingdings" w:hAnsi="Wingdings" w:hint="default"/>
+      </w:rPr>
+    </w:lvl>
+    <w:lvl w:ilvl="6" w:tplc="400A0001" w:tentative="1">
+      <w:start w:val="1"/>
+      <w:numFmt w:val="bullet"/>
+      <w:lvlText w:val=""/>
+      <w:lvlJc w:val="left"/>
+      <w:pPr>
+        <w:ind w:left="5388" w:hanging="360"/>
+      </w:pPr>
+      <w:rPr>
+        <w:rFonts w:ascii="Symbol" w:hAnsi="Symbol" w:hint="default"/>
+      </w:rPr>
+    </w:lvl>
+    <w:lvl w:ilvl="7" w:tplc="400A0003" w:tentative="1">
+      <w:start w:val="1"/>
+      <w:numFmt w:val="bullet"/>
+      <w:lvlText w:val="o"/>
+      <w:lvlJc w:val="left"/>
+      <w:pPr>
+        <w:ind w:left="6108" w:hanging="360"/>
+      </w:pPr>
+      <w:rPr>
+        <w:rFonts w:ascii="Courier New" w:hAnsi="Courier New" w:cs="Courier New" w:hint="default"/>
+      </w:rPr>
+    </w:lvl>
+    <w:lvl w:ilvl="8" w:tplc="400A0005" w:tentative="1">
+      <w:start w:val="1"/>
+      <w:numFmt w:val="bullet"/>
+      <w:lvlText w:val=""/>
+      <w:lvlJc w:val="left"/>
+      <w:pPr>
+        <w:ind w:left="6828" w:hanging="360"/>
+      </w:pPr>
+      <w:rPr>
+        <w:rFonts w:ascii="Wingdings" w:hAnsi="Wingdings" w:hint="default"/>
+      </w:rPr>
+    </w:lvl>
+  </w:abstractNum>
   <w:num w:numId="1">
     <w:abstractNumId w:val="1"/>
   </w:num>
   <w:num w:numId="2">
     <w:abstractNumId w:val="0"/>
+  </w:num>
+  <w:num w:numId="3">
+    <w:abstractNumId w:val="2"/>
   </w:num>
 </w:numbering>
 </file>
@@ -3982,7 +4782,7 @@
 </file>
 
 <file path=customXml/itemProps1.xml><?xml version="1.0" encoding="utf-8"?>
-<ds:datastoreItem xmlns:ds="http://schemas.openxmlformats.org/officeDocument/2006/customXml" ds:itemID="{EEAD801C-FDD6-4948-A0B1-F25DD0A5EDA4}">
+<ds:datastoreItem xmlns:ds="http://schemas.openxmlformats.org/officeDocument/2006/customXml" ds:itemID="{3EE1FBBB-0F84-4F96-B268-53F07C50C95E}">
   <ds:schemaRefs>
     <ds:schemaRef ds:uri="http://schemas.openxmlformats.org/officeDocument/2006/bibliography"/>
   </ds:schemaRefs>

</xml_diff>

<commit_message>
Correcciones a la Documentación
</commit_message>
<xml_diff>
--- a/documentacion/Documento.docx
+++ b/documentacion/Documento.docx
@@ -229,7 +229,7 @@
           <w:szCs w:val="26"/>
           <w:u w:val="single"/>
         </w:rPr>
-        <w:t>EDUCATIVA</w:t>
+        <w:t>A MEDIDA</w:t>
       </w:r>
       <w:r>
         <w:rPr>
@@ -558,18 +558,17 @@
             </w:rPr>
             <w:t>INDICE</w:t>
           </w:r>
-          <w:bookmarkStart w:id="0" w:name="_GoBack"/>
-          <w:bookmarkEnd w:id="0"/>
         </w:p>
         <w:p>
           <w:pPr>
             <w:pStyle w:val="TDC1"/>
             <w:tabs>
               <w:tab w:val="left" w:pos="440"/>
-              <w:tab w:val="right" w:leader="dot" w:pos="8828"/>
+              <w:tab w:val="right" w:leader="dot" w:pos="9111"/>
             </w:tabs>
             <w:rPr>
               <w:noProof/>
+              <w:lang w:val="es-BO" w:eastAsia="es-BO"/>
             </w:rPr>
           </w:pPr>
           <w:r>
@@ -581,7 +580,7 @@
           <w:r>
             <w:fldChar w:fldCharType="separate"/>
           </w:r>
-          <w:hyperlink w:anchor="_Toc412676419" w:history="1">
+          <w:hyperlink w:anchor="_Toc413015772" w:history="1">
             <w:r>
               <w:rPr>
                 <w:rStyle w:val="Hipervnculo"/>
@@ -592,6 +591,7 @@
             <w:r>
               <w:rPr>
                 <w:noProof/>
+                <w:lang w:val="es-BO" w:eastAsia="es-BO"/>
               </w:rPr>
               <w:tab/>
             </w:r>
@@ -600,7 +600,7 @@
                 <w:rStyle w:val="Hipervnculo"/>
                 <w:noProof/>
               </w:rPr>
-              <w:t>Capítulo 1</w:t>
+              <w:t>PERFIL DE PROYECTO</w:t>
             </w:r>
             <w:r>
               <w:rPr>
@@ -621,7 +621,7 @@
                 <w:noProof/>
                 <w:webHidden/>
               </w:rPr>
-              <w:instrText xml:space="preserve"> PAGEREF _Toc412676419 \h </w:instrText>
+              <w:instrText xml:space="preserve"> PAGEREF _Toc413015772 \h </w:instrText>
             </w:r>
             <w:r>
               <w:rPr>
@@ -657,13 +657,14 @@
             <w:pStyle w:val="TDC2"/>
             <w:tabs>
               <w:tab w:val="left" w:pos="880"/>
-              <w:tab w:val="right" w:leader="dot" w:pos="8828"/>
+              <w:tab w:val="right" w:leader="dot" w:pos="9111"/>
             </w:tabs>
             <w:rPr>
               <w:noProof/>
+              <w:lang w:val="es-BO" w:eastAsia="es-BO"/>
             </w:rPr>
           </w:pPr>
-          <w:hyperlink w:anchor="_Toc412676420" w:history="1">
+          <w:hyperlink w:anchor="_Toc413015773" w:history="1">
             <w:r>
               <w:rPr>
                 <w:rStyle w:val="Hipervnculo"/>
@@ -674,6 +675,7 @@
             <w:r>
               <w:rPr>
                 <w:noProof/>
+                <w:lang w:val="es-BO" w:eastAsia="es-BO"/>
               </w:rPr>
               <w:tab/>
             </w:r>
@@ -703,7 +705,7 @@
                 <w:noProof/>
                 <w:webHidden/>
               </w:rPr>
-              <w:instrText xml:space="preserve"> PAGEREF _Toc412676420 \h </w:instrText>
+              <w:instrText xml:space="preserve"> PAGEREF _Toc413015773 \h </w:instrText>
             </w:r>
             <w:r>
               <w:rPr>
@@ -724,6 +726,92 @@
                 <w:webHidden/>
               </w:rPr>
               <w:t>2</w:t>
+            </w:r>
+            <w:r>
+              <w:rPr>
+                <w:noProof/>
+                <w:webHidden/>
+              </w:rPr>
+              <w:fldChar w:fldCharType="end"/>
+            </w:r>
+          </w:hyperlink>
+          <w:bookmarkStart w:id="0" w:name="_GoBack"/>
+          <w:bookmarkEnd w:id="0"/>
+        </w:p>
+        <w:p>
+          <w:pPr>
+            <w:pStyle w:val="TDC2"/>
+            <w:tabs>
+              <w:tab w:val="left" w:pos="880"/>
+              <w:tab w:val="right" w:leader="dot" w:pos="9111"/>
+            </w:tabs>
+            <w:rPr>
+              <w:noProof/>
+              <w:lang w:val="es-BO" w:eastAsia="es-BO"/>
+            </w:rPr>
+          </w:pPr>
+          <w:hyperlink w:anchor="_Toc413015774" w:history="1">
+            <w:r>
+              <w:rPr>
+                <w:rStyle w:val="Hipervnculo"/>
+                <w:noProof/>
+              </w:rPr>
+              <w:t>1.2.</w:t>
+            </w:r>
+            <w:r>
+              <w:rPr>
+                <w:noProof/>
+                <w:lang w:val="es-BO" w:eastAsia="es-BO"/>
+              </w:rPr>
+              <w:tab/>
+            </w:r>
+            <w:r>
+              <w:rPr>
+                <w:rStyle w:val="Hipervnculo"/>
+                <w:noProof/>
+              </w:rPr>
+              <w:t>Antecedentes.</w:t>
+            </w:r>
+            <w:r>
+              <w:rPr>
+                <w:noProof/>
+                <w:webHidden/>
+              </w:rPr>
+              <w:tab/>
+            </w:r>
+            <w:r>
+              <w:rPr>
+                <w:noProof/>
+                <w:webHidden/>
+              </w:rPr>
+              <w:fldChar w:fldCharType="begin"/>
+            </w:r>
+            <w:r>
+              <w:rPr>
+                <w:noProof/>
+                <w:webHidden/>
+              </w:rPr>
+              <w:instrText xml:space="preserve"> PAGEREF _Toc413015774 \h </w:instrText>
+            </w:r>
+            <w:r>
+              <w:rPr>
+                <w:noProof/>
+                <w:webHidden/>
+              </w:rPr>
+            </w:r>
+            <w:r>
+              <w:rPr>
+                <w:noProof/>
+                <w:webHidden/>
+              </w:rPr>
+              <w:fldChar w:fldCharType="separate"/>
+            </w:r>
+            <w:r>
+              <w:rPr>
+                <w:noProof/>
+                <w:webHidden/>
+              </w:rPr>
+              <w:t>3</w:t>
             </w:r>
             <w:r>
               <w:rPr>
@@ -739,23 +827,25 @@
             <w:pStyle w:val="TDC2"/>
             <w:tabs>
               <w:tab w:val="left" w:pos="880"/>
-              <w:tab w:val="right" w:leader="dot" w:pos="8828"/>
+              <w:tab w:val="right" w:leader="dot" w:pos="9111"/>
             </w:tabs>
             <w:rPr>
               <w:noProof/>
+              <w:lang w:val="es-BO" w:eastAsia="es-BO"/>
             </w:rPr>
           </w:pPr>
-          <w:hyperlink w:anchor="_Toc412676421" w:history="1">
+          <w:hyperlink w:anchor="_Toc413015775" w:history="1">
             <w:r>
               <w:rPr>
                 <w:rStyle w:val="Hipervnculo"/>
                 <w:noProof/>
               </w:rPr>
-              <w:t>1.2.</w:t>
-            </w:r>
-            <w:r>
-              <w:rPr>
-                <w:noProof/>
+              <w:t>1.3.</w:t>
+            </w:r>
+            <w:r>
+              <w:rPr>
+                <w:noProof/>
+                <w:lang w:val="es-BO" w:eastAsia="es-BO"/>
               </w:rPr>
               <w:tab/>
             </w:r>
@@ -764,7 +854,7 @@
                 <w:rStyle w:val="Hipervnculo"/>
                 <w:noProof/>
               </w:rPr>
-              <w:t>Antecedentes.</w:t>
+              <w:t>Descripción del Problema.</w:t>
             </w:r>
             <w:r>
               <w:rPr>
@@ -785,7 +875,7 @@
                 <w:noProof/>
                 <w:webHidden/>
               </w:rPr>
-              <w:instrText xml:space="preserve"> PAGEREF _Toc412676421 \h </w:instrText>
+              <w:instrText xml:space="preserve"> PAGEREF _Toc413015775 \h </w:instrText>
             </w:r>
             <w:r>
               <w:rPr>
@@ -821,23 +911,25 @@
             <w:pStyle w:val="TDC2"/>
             <w:tabs>
               <w:tab w:val="left" w:pos="880"/>
-              <w:tab w:val="right" w:leader="dot" w:pos="8828"/>
+              <w:tab w:val="right" w:leader="dot" w:pos="9111"/>
             </w:tabs>
             <w:rPr>
               <w:noProof/>
+              <w:lang w:val="es-BO" w:eastAsia="es-BO"/>
             </w:rPr>
           </w:pPr>
-          <w:hyperlink w:anchor="_Toc412676422" w:history="1">
+          <w:hyperlink w:anchor="_Toc413015776" w:history="1">
             <w:r>
               <w:rPr>
                 <w:rStyle w:val="Hipervnculo"/>
                 <w:noProof/>
               </w:rPr>
-              <w:t>1.3.</w:t>
-            </w:r>
-            <w:r>
-              <w:rPr>
-                <w:noProof/>
+              <w:t>1.4.</w:t>
+            </w:r>
+            <w:r>
+              <w:rPr>
+                <w:noProof/>
+                <w:lang w:val="es-BO" w:eastAsia="es-BO"/>
               </w:rPr>
               <w:tab/>
             </w:r>
@@ -846,7 +938,7 @@
                 <w:rStyle w:val="Hipervnculo"/>
                 <w:noProof/>
               </w:rPr>
-              <w:t>Descripción del Problema</w:t>
+              <w:t>Objetivos.</w:t>
             </w:r>
             <w:r>
               <w:rPr>
@@ -867,7 +959,179 @@
                 <w:noProof/>
                 <w:webHidden/>
               </w:rPr>
-              <w:instrText xml:space="preserve"> PAGEREF _Toc412676422 \h </w:instrText>
+              <w:instrText xml:space="preserve"> PAGEREF _Toc413015776 \h </w:instrText>
+            </w:r>
+            <w:r>
+              <w:rPr>
+                <w:noProof/>
+                <w:webHidden/>
+              </w:rPr>
+            </w:r>
+            <w:r>
+              <w:rPr>
+                <w:noProof/>
+                <w:webHidden/>
+              </w:rPr>
+              <w:fldChar w:fldCharType="separate"/>
+            </w:r>
+            <w:r>
+              <w:rPr>
+                <w:noProof/>
+                <w:webHidden/>
+              </w:rPr>
+              <w:t>5</w:t>
+            </w:r>
+            <w:r>
+              <w:rPr>
+                <w:noProof/>
+                <w:webHidden/>
+              </w:rPr>
+              <w:fldChar w:fldCharType="end"/>
+            </w:r>
+          </w:hyperlink>
+        </w:p>
+        <w:p>
+          <w:pPr>
+            <w:pStyle w:val="TDC3"/>
+            <w:tabs>
+              <w:tab w:val="left" w:pos="1320"/>
+              <w:tab w:val="right" w:leader="dot" w:pos="9111"/>
+            </w:tabs>
+            <w:rPr>
+              <w:noProof/>
+              <w:lang w:val="es-BO" w:eastAsia="es-BO"/>
+            </w:rPr>
+          </w:pPr>
+          <w:hyperlink w:anchor="_Toc413015777" w:history="1">
+            <w:r>
+              <w:rPr>
+                <w:rStyle w:val="Hipervnculo"/>
+                <w:b/>
+                <w:noProof/>
+              </w:rPr>
+              <w:t>1.4.1.</w:t>
+            </w:r>
+            <w:r>
+              <w:rPr>
+                <w:noProof/>
+                <w:lang w:val="es-BO" w:eastAsia="es-BO"/>
+              </w:rPr>
+              <w:tab/>
+            </w:r>
+            <w:r>
+              <w:rPr>
+                <w:rStyle w:val="Hipervnculo"/>
+                <w:b/>
+                <w:noProof/>
+              </w:rPr>
+              <w:t>Objetivo General.</w:t>
+            </w:r>
+            <w:r>
+              <w:rPr>
+                <w:noProof/>
+                <w:webHidden/>
+              </w:rPr>
+              <w:tab/>
+            </w:r>
+            <w:r>
+              <w:rPr>
+                <w:noProof/>
+                <w:webHidden/>
+              </w:rPr>
+              <w:fldChar w:fldCharType="begin"/>
+            </w:r>
+            <w:r>
+              <w:rPr>
+                <w:noProof/>
+                <w:webHidden/>
+              </w:rPr>
+              <w:instrText xml:space="preserve"> PAGEREF _Toc413015777 \h </w:instrText>
+            </w:r>
+            <w:r>
+              <w:rPr>
+                <w:noProof/>
+                <w:webHidden/>
+              </w:rPr>
+            </w:r>
+            <w:r>
+              <w:rPr>
+                <w:noProof/>
+                <w:webHidden/>
+              </w:rPr>
+              <w:fldChar w:fldCharType="separate"/>
+            </w:r>
+            <w:r>
+              <w:rPr>
+                <w:noProof/>
+                <w:webHidden/>
+              </w:rPr>
+              <w:t>5</w:t>
+            </w:r>
+            <w:r>
+              <w:rPr>
+                <w:noProof/>
+                <w:webHidden/>
+              </w:rPr>
+              <w:fldChar w:fldCharType="end"/>
+            </w:r>
+          </w:hyperlink>
+        </w:p>
+        <w:p>
+          <w:pPr>
+            <w:pStyle w:val="TDC3"/>
+            <w:tabs>
+              <w:tab w:val="left" w:pos="1320"/>
+              <w:tab w:val="right" w:leader="dot" w:pos="9111"/>
+            </w:tabs>
+            <w:rPr>
+              <w:noProof/>
+              <w:lang w:val="es-BO" w:eastAsia="es-BO"/>
+            </w:rPr>
+          </w:pPr>
+          <w:hyperlink w:anchor="_Toc413015778" w:history="1">
+            <w:r>
+              <w:rPr>
+                <w:rStyle w:val="Hipervnculo"/>
+                <w:b/>
+                <w:noProof/>
+              </w:rPr>
+              <w:t>1.4.2.</w:t>
+            </w:r>
+            <w:r>
+              <w:rPr>
+                <w:noProof/>
+                <w:lang w:val="es-BO" w:eastAsia="es-BO"/>
+              </w:rPr>
+              <w:tab/>
+            </w:r>
+            <w:r>
+              <w:rPr>
+                <w:rStyle w:val="Hipervnculo"/>
+                <w:b/>
+                <w:noProof/>
+              </w:rPr>
+              <w:t>Objetivos Específicos.</w:t>
+            </w:r>
+            <w:r>
+              <w:rPr>
+                <w:noProof/>
+                <w:webHidden/>
+              </w:rPr>
+              <w:tab/>
+            </w:r>
+            <w:r>
+              <w:rPr>
+                <w:noProof/>
+                <w:webHidden/>
+              </w:rPr>
+              <w:fldChar w:fldCharType="begin"/>
+            </w:r>
+            <w:r>
+              <w:rPr>
+                <w:noProof/>
+                <w:webHidden/>
+              </w:rPr>
+              <w:instrText xml:space="preserve"> PAGEREF _Toc413015778 \h </w:instrText>
             </w:r>
             <w:r>
               <w:rPr>
@@ -903,23 +1167,25 @@
             <w:pStyle w:val="TDC2"/>
             <w:tabs>
               <w:tab w:val="left" w:pos="880"/>
-              <w:tab w:val="right" w:leader="dot" w:pos="8828"/>
+              <w:tab w:val="right" w:leader="dot" w:pos="9111"/>
             </w:tabs>
             <w:rPr>
               <w:noProof/>
+              <w:lang w:val="es-BO" w:eastAsia="es-BO"/>
             </w:rPr>
           </w:pPr>
-          <w:hyperlink w:anchor="_Toc412676423" w:history="1">
+          <w:hyperlink w:anchor="_Toc413015779" w:history="1">
             <w:r>
               <w:rPr>
                 <w:rStyle w:val="Hipervnculo"/>
                 <w:noProof/>
               </w:rPr>
-              <w:t>1.4.</w:t>
-            </w:r>
-            <w:r>
-              <w:rPr>
-                <w:noProof/>
+              <w:t>1.5.</w:t>
+            </w:r>
+            <w:r>
+              <w:rPr>
+                <w:noProof/>
+                <w:lang w:val="es-BO" w:eastAsia="es-BO"/>
               </w:rPr>
               <w:tab/>
             </w:r>
@@ -928,7 +1194,7 @@
                 <w:rStyle w:val="Hipervnculo"/>
                 <w:noProof/>
               </w:rPr>
-              <w:t>Objetivos</w:t>
+              <w:t>Justificación del Proyecto.</w:t>
             </w:r>
             <w:r>
               <w:rPr>
@@ -949,171 +1215,7 @@
                 <w:noProof/>
                 <w:webHidden/>
               </w:rPr>
-              <w:instrText xml:space="preserve"> PAGEREF _Toc412676423 \h </w:instrText>
-            </w:r>
-            <w:r>
-              <w:rPr>
-                <w:noProof/>
-                <w:webHidden/>
-              </w:rPr>
-            </w:r>
-            <w:r>
-              <w:rPr>
-                <w:noProof/>
-                <w:webHidden/>
-              </w:rPr>
-              <w:fldChar w:fldCharType="separate"/>
-            </w:r>
-            <w:r>
-              <w:rPr>
-                <w:noProof/>
-                <w:webHidden/>
-              </w:rPr>
-              <w:t>6</w:t>
-            </w:r>
-            <w:r>
-              <w:rPr>
-                <w:noProof/>
-                <w:webHidden/>
-              </w:rPr>
-              <w:fldChar w:fldCharType="end"/>
-            </w:r>
-          </w:hyperlink>
-        </w:p>
-        <w:p>
-          <w:pPr>
-            <w:pStyle w:val="TDC3"/>
-            <w:tabs>
-              <w:tab w:val="left" w:pos="1320"/>
-              <w:tab w:val="right" w:leader="dot" w:pos="8828"/>
-            </w:tabs>
-            <w:rPr>
-              <w:noProof/>
-            </w:rPr>
-          </w:pPr>
-          <w:hyperlink w:anchor="_Toc412676424" w:history="1">
-            <w:r>
-              <w:rPr>
-                <w:rStyle w:val="Hipervnculo"/>
-                <w:noProof/>
-              </w:rPr>
-              <w:t>1.4.1.</w:t>
-            </w:r>
-            <w:r>
-              <w:rPr>
-                <w:noProof/>
-              </w:rPr>
-              <w:tab/>
-            </w:r>
-            <w:r>
-              <w:rPr>
-                <w:rStyle w:val="Hipervnculo"/>
-                <w:noProof/>
-              </w:rPr>
-              <w:t>Objetivo General</w:t>
-            </w:r>
-            <w:r>
-              <w:rPr>
-                <w:noProof/>
-                <w:webHidden/>
-              </w:rPr>
-              <w:tab/>
-            </w:r>
-            <w:r>
-              <w:rPr>
-                <w:noProof/>
-                <w:webHidden/>
-              </w:rPr>
-              <w:fldChar w:fldCharType="begin"/>
-            </w:r>
-            <w:r>
-              <w:rPr>
-                <w:noProof/>
-                <w:webHidden/>
-              </w:rPr>
-              <w:instrText xml:space="preserve"> PAGEREF _Toc412676424 \h </w:instrText>
-            </w:r>
-            <w:r>
-              <w:rPr>
-                <w:noProof/>
-                <w:webHidden/>
-              </w:rPr>
-            </w:r>
-            <w:r>
-              <w:rPr>
-                <w:noProof/>
-                <w:webHidden/>
-              </w:rPr>
-              <w:fldChar w:fldCharType="separate"/>
-            </w:r>
-            <w:r>
-              <w:rPr>
-                <w:noProof/>
-                <w:webHidden/>
-              </w:rPr>
-              <w:t>6</w:t>
-            </w:r>
-            <w:r>
-              <w:rPr>
-                <w:noProof/>
-                <w:webHidden/>
-              </w:rPr>
-              <w:fldChar w:fldCharType="end"/>
-            </w:r>
-          </w:hyperlink>
-        </w:p>
-        <w:p>
-          <w:pPr>
-            <w:pStyle w:val="TDC3"/>
-            <w:tabs>
-              <w:tab w:val="left" w:pos="1320"/>
-              <w:tab w:val="right" w:leader="dot" w:pos="8828"/>
-            </w:tabs>
-            <w:rPr>
-              <w:noProof/>
-            </w:rPr>
-          </w:pPr>
-          <w:hyperlink w:anchor="_Toc412676425" w:history="1">
-            <w:r>
-              <w:rPr>
-                <w:rStyle w:val="Hipervnculo"/>
-                <w:noProof/>
-              </w:rPr>
-              <w:t>1.4.2.</w:t>
-            </w:r>
-            <w:r>
-              <w:rPr>
-                <w:noProof/>
-              </w:rPr>
-              <w:tab/>
-            </w:r>
-            <w:r>
-              <w:rPr>
-                <w:rStyle w:val="Hipervnculo"/>
-                <w:noProof/>
-              </w:rPr>
-              <w:t>Objetivos Específicos</w:t>
-            </w:r>
-            <w:r>
-              <w:rPr>
-                <w:noProof/>
-                <w:webHidden/>
-              </w:rPr>
-              <w:tab/>
-            </w:r>
-            <w:r>
-              <w:rPr>
-                <w:noProof/>
-                <w:webHidden/>
-              </w:rPr>
-              <w:fldChar w:fldCharType="begin"/>
-            </w:r>
-            <w:r>
-              <w:rPr>
-                <w:noProof/>
-                <w:webHidden/>
-              </w:rPr>
-              <w:instrText xml:space="preserve"> PAGEREF _Toc412676425 \h </w:instrText>
+              <w:instrText xml:space="preserve"> PAGEREF _Toc413015779 \h </w:instrText>
             </w:r>
             <w:r>
               <w:rPr>
@@ -1149,23 +1251,25 @@
             <w:pStyle w:val="TDC2"/>
             <w:tabs>
               <w:tab w:val="left" w:pos="880"/>
-              <w:tab w:val="right" w:leader="dot" w:pos="8828"/>
+              <w:tab w:val="right" w:leader="dot" w:pos="9111"/>
             </w:tabs>
             <w:rPr>
               <w:noProof/>
+              <w:lang w:val="es-BO" w:eastAsia="es-BO"/>
             </w:rPr>
           </w:pPr>
-          <w:hyperlink w:anchor="_Toc412676426" w:history="1">
+          <w:hyperlink w:anchor="_Toc413015780" w:history="1">
             <w:r>
               <w:rPr>
                 <w:rStyle w:val="Hipervnculo"/>
                 <w:noProof/>
               </w:rPr>
-              <w:t>1.5.</w:t>
-            </w:r>
-            <w:r>
-              <w:rPr>
-                <w:noProof/>
+              <w:t>1.6.</w:t>
+            </w:r>
+            <w:r>
+              <w:rPr>
+                <w:noProof/>
+                <w:lang w:val="es-BO" w:eastAsia="es-BO"/>
               </w:rPr>
               <w:tab/>
             </w:r>
@@ -1174,7 +1278,7 @@
                 <w:rStyle w:val="Hipervnculo"/>
                 <w:noProof/>
               </w:rPr>
-              <w:t>Justificación del Proyecto</w:t>
+              <w:t>Metodología.</w:t>
             </w:r>
             <w:r>
               <w:rPr>
@@ -1195,7 +1299,7 @@
                 <w:noProof/>
                 <w:webHidden/>
               </w:rPr>
-              <w:instrText xml:space="preserve"> PAGEREF _Toc412676426 \h </w:instrText>
+              <w:instrText xml:space="preserve"> PAGEREF _Toc413015780 \h </w:instrText>
             </w:r>
             <w:r>
               <w:rPr>
@@ -1231,23 +1335,25 @@
             <w:pStyle w:val="TDC2"/>
             <w:tabs>
               <w:tab w:val="left" w:pos="880"/>
-              <w:tab w:val="right" w:leader="dot" w:pos="8828"/>
+              <w:tab w:val="right" w:leader="dot" w:pos="9111"/>
             </w:tabs>
             <w:rPr>
               <w:noProof/>
+              <w:lang w:val="es-BO" w:eastAsia="es-BO"/>
             </w:rPr>
           </w:pPr>
-          <w:hyperlink w:anchor="_Toc412676427" w:history="1">
+          <w:hyperlink w:anchor="_Toc413015781" w:history="1">
             <w:r>
               <w:rPr>
                 <w:rStyle w:val="Hipervnculo"/>
                 <w:noProof/>
               </w:rPr>
-              <w:t>1.6.</w:t>
-            </w:r>
-            <w:r>
-              <w:rPr>
-                <w:noProof/>
+              <w:t>1.7.</w:t>
+            </w:r>
+            <w:r>
+              <w:rPr>
+                <w:noProof/>
+                <w:lang w:val="es-BO" w:eastAsia="es-BO"/>
               </w:rPr>
               <w:tab/>
             </w:r>
@@ -1256,7 +1362,7 @@
                 <w:rStyle w:val="Hipervnculo"/>
                 <w:noProof/>
               </w:rPr>
-              <w:t>Metodología</w:t>
+              <w:t>Cronograma.</w:t>
             </w:r>
             <w:r>
               <w:rPr>
@@ -1277,7 +1383,7 @@
                 <w:noProof/>
                 <w:webHidden/>
               </w:rPr>
-              <w:instrText xml:space="preserve"> PAGEREF _Toc412676427 \h </w:instrText>
+              <w:instrText xml:space="preserve"> PAGEREF _Toc413015781 \h </w:instrText>
             </w:r>
             <w:r>
               <w:rPr>
@@ -1297,89 +1403,7 @@
                 <w:noProof/>
                 <w:webHidden/>
               </w:rPr>
-              <w:t>8</w:t>
-            </w:r>
-            <w:r>
-              <w:rPr>
-                <w:noProof/>
-                <w:webHidden/>
-              </w:rPr>
-              <w:fldChar w:fldCharType="end"/>
-            </w:r>
-          </w:hyperlink>
-        </w:p>
-        <w:p>
-          <w:pPr>
-            <w:pStyle w:val="TDC2"/>
-            <w:tabs>
-              <w:tab w:val="left" w:pos="880"/>
-              <w:tab w:val="right" w:leader="dot" w:pos="8828"/>
-            </w:tabs>
-            <w:rPr>
-              <w:noProof/>
-            </w:rPr>
-          </w:pPr>
-          <w:hyperlink w:anchor="_Toc412676428" w:history="1">
-            <w:r>
-              <w:rPr>
-                <w:rStyle w:val="Hipervnculo"/>
-                <w:noProof/>
-              </w:rPr>
-              <w:t>1.7.</w:t>
-            </w:r>
-            <w:r>
-              <w:rPr>
-                <w:noProof/>
-              </w:rPr>
-              <w:tab/>
-            </w:r>
-            <w:r>
-              <w:rPr>
-                <w:rStyle w:val="Hipervnculo"/>
-                <w:noProof/>
-              </w:rPr>
-              <w:t>Cronograma</w:t>
-            </w:r>
-            <w:r>
-              <w:rPr>
-                <w:noProof/>
-                <w:webHidden/>
-              </w:rPr>
-              <w:tab/>
-            </w:r>
-            <w:r>
-              <w:rPr>
-                <w:noProof/>
-                <w:webHidden/>
-              </w:rPr>
-              <w:fldChar w:fldCharType="begin"/>
-            </w:r>
-            <w:r>
-              <w:rPr>
-                <w:noProof/>
-                <w:webHidden/>
-              </w:rPr>
-              <w:instrText xml:space="preserve"> PAGEREF _Toc412676428 \h </w:instrText>
-            </w:r>
-            <w:r>
-              <w:rPr>
-                <w:noProof/>
-                <w:webHidden/>
-              </w:rPr>
-            </w:r>
-            <w:r>
-              <w:rPr>
-                <w:noProof/>
-                <w:webHidden/>
-              </w:rPr>
-              <w:fldChar w:fldCharType="separate"/>
-            </w:r>
-            <w:r>
-              <w:rPr>
-                <w:noProof/>
-                <w:webHidden/>
-              </w:rPr>
-              <w:t>8</w:t>
+              <w:t>7</w:t>
             </w:r>
             <w:r>
               <w:rPr>
@@ -1422,7 +1446,7 @@
           <w:iCs w:val="0"/>
         </w:rPr>
       </w:pPr>
-      <w:bookmarkStart w:id="1" w:name="_Toc412676419"/>
+      <w:bookmarkStart w:id="1" w:name="_Toc413015772"/>
       <w:r>
         <w:rPr>
           <w:rStyle w:val="nfasisintenso"/>
@@ -1432,9 +1456,8 @@
           <w:iCs w:val="0"/>
         </w:rPr>
         <w:lastRenderedPageBreak/>
-        <w:t>Capítulo 1</w:t>
-      </w:r>
-      <w:bookmarkEnd w:id="1"/>
+        <w:t>P</w:t>
+      </w:r>
       <w:r>
         <w:rPr>
           <w:rStyle w:val="nfasisintenso"/>
@@ -1443,8 +1466,29 @@
           <w:i w:val="0"/>
           <w:iCs w:val="0"/>
         </w:rPr>
-        <w:t>: pERFIL DE pROYECTO</w:t>
-      </w:r>
+        <w:t xml:space="preserve">ERFIL DE </w:t>
+      </w:r>
+      <w:r>
+        <w:rPr>
+          <w:rStyle w:val="nfasisintenso"/>
+          <w:b/>
+          <w:bCs/>
+          <w:i w:val="0"/>
+          <w:iCs w:val="0"/>
+        </w:rPr>
+        <w:t>P</w:t>
+      </w:r>
+      <w:r>
+        <w:rPr>
+          <w:rStyle w:val="nfasisintenso"/>
+          <w:b/>
+          <w:bCs/>
+          <w:i w:val="0"/>
+          <w:iCs w:val="0"/>
+        </w:rPr>
+        <w:t>ROYECTO</w:t>
+      </w:r>
+      <w:bookmarkEnd w:id="1"/>
     </w:p>
     <w:p>
       <w:pPr>
@@ -1463,7 +1507,7 @@
         <w:spacing w:after="240" w:line="360" w:lineRule="auto"/>
         <w:ind w:left="709" w:hanging="567"/>
       </w:pPr>
-      <w:bookmarkStart w:id="2" w:name="_Toc412676420"/>
+      <w:bookmarkStart w:id="2" w:name="_Toc413015773"/>
       <w:r>
         <w:t>Introducción.</w:t>
       </w:r>
@@ -1475,7 +1519,34 @@
         <w:ind w:left="708"/>
       </w:pPr>
       <w:r>
-        <w:t>Las plataformas virtuales, reciben distintos nombres, tales como “entornos virtuales de enseñanza y aprendizaje” o “entornos de aprendizajes integrados”, “ambiente virtual de aprendizaje”, “Sistemas de Gestión del Aprendizaje”, “Sistema de Gestión de Curso”, “Sistema de Gestión de Contenido para el Aprendizaje”, “Ambientes de Aprendizaje Gestionado”, “Sistema de Apoyo al Aprendizaje”, “Plataforma de Aprendizaje” etc.</w:t>
+        <w:t xml:space="preserve">Gracias a los avances tecnológicos en las diferentes áreas del desarrollo web, es que de un tiempo a esta parte podemos ver cada vez más </w:t>
+      </w:r>
+      <w:r>
+        <w:t>centros de educación</w:t>
+      </w:r>
+      <w:r>
+        <w:t>,</w:t>
+      </w:r>
+      <w:r>
+        <w:t xml:space="preserve"> brindar a sus alumnos un sinnúmero de herramientas web, que facilita</w:t>
+      </w:r>
+      <w:r>
+        <w:t>n</w:t>
+      </w:r>
+      <w:r>
+        <w:t xml:space="preserve"> la difusión del conocimiento en la comodidad</w:t>
+      </w:r>
+      <w:r>
+        <w:t xml:space="preserve"> que puedan ofrecer sus </w:t>
+      </w:r>
+      <w:r>
+        <w:t xml:space="preserve"> hogares</w:t>
+      </w:r>
+      <w:r>
+        <w:t xml:space="preserve"> o lugares de </w:t>
+      </w:r>
+      <w:r>
+        <w:t>estudio.</w:t>
       </w:r>
     </w:p>
     <w:p>
@@ -1484,10 +1555,93 @@
         <w:ind w:left="708"/>
       </w:pPr>
       <w:r>
-        <w:t>Sin duda l</w:t>
-      </w:r>
-      <w:r>
-        <w:t>a tecnología siempre ha causado un gran impacto en la educación, la impresión de textos permitió la creación de libros como herramientas para el aprendizaje, y la sustitución de pizarras y tiza por lápiz y papel permitieron que se preservara nuestra escritura para trasmitir ese conocimiento de manera precisa. Actualmente, los esquemas están cambiando, las nuevas tecnologías están causando repercusión en el método de aprendizaje de los estudiantes, lo cual debería provocar transformaciones en la metodología de enseñanza, difusión del conocimiento.</w:t>
+        <w:t>Sabemos que existen diferentes Sistemas Informáticos que pueden dar soporte a plataformas de Educación Virtual (llamadas e-</w:t>
+      </w:r>
+      <w:proofErr w:type="spellStart"/>
+      <w:r>
+        <w:t>learning</w:t>
+      </w:r>
+      <w:proofErr w:type="spellEnd"/>
+      <w:r>
+        <w:t xml:space="preserve">), algunos gratuitos de código abierto como </w:t>
+      </w:r>
+      <w:proofErr w:type="spellStart"/>
+      <w:r>
+        <w:t>Claroline</w:t>
+      </w:r>
+      <w:proofErr w:type="spellEnd"/>
+      <w:r>
+        <w:t xml:space="preserve">, </w:t>
+      </w:r>
+      <w:proofErr w:type="spellStart"/>
+      <w:r>
+        <w:t>Bodington</w:t>
+      </w:r>
+      <w:proofErr w:type="spellEnd"/>
+      <w:r>
+        <w:t xml:space="preserve">, </w:t>
+      </w:r>
+      <w:proofErr w:type="spellStart"/>
+      <w:r>
+        <w:t>Sakai</w:t>
+      </w:r>
+      <w:proofErr w:type="spellEnd"/>
+      <w:r>
+        <w:t xml:space="preserve"> Project, </w:t>
+      </w:r>
+      <w:proofErr w:type="spellStart"/>
+      <w:r>
+        <w:t>LogiCampus</w:t>
+      </w:r>
+      <w:proofErr w:type="spellEnd"/>
+      <w:r>
+        <w:t xml:space="preserve">, </w:t>
+      </w:r>
+      <w:proofErr w:type="spellStart"/>
+      <w:r>
+        <w:t>Kewl</w:t>
+      </w:r>
+      <w:proofErr w:type="spellEnd"/>
+      <w:r>
+        <w:t>,</w:t>
+      </w:r>
+      <w:r>
+        <w:t xml:space="preserve"> </w:t>
+      </w:r>
+      <w:proofErr w:type="spellStart"/>
+      <w:r>
+        <w:t>Moodle</w:t>
+      </w:r>
+      <w:proofErr w:type="spellEnd"/>
+      <w:r>
+        <w:t xml:space="preserve">, </w:t>
+      </w:r>
+      <w:proofErr w:type="spellStart"/>
+      <w:r>
+        <w:t>Dokeos</w:t>
+      </w:r>
+      <w:proofErr w:type="spellEnd"/>
+      <w:r>
+        <w:t xml:space="preserve">, </w:t>
+      </w:r>
+      <w:proofErr w:type="spellStart"/>
+      <w:r>
+        <w:t>Ilias</w:t>
+      </w:r>
+      <w:proofErr w:type="spellEnd"/>
+      <w:r>
+        <w:t>,</w:t>
+      </w:r>
+      <w:r>
+        <w:t xml:space="preserve"> </w:t>
+      </w:r>
+      <w:proofErr w:type="spellStart"/>
+      <w:r>
+        <w:t>Efront</w:t>
+      </w:r>
+      <w:proofErr w:type="spellEnd"/>
+      <w:r>
+        <w:t xml:space="preserve">, etc., otros pagos y muchos desarrollados por diferentes instituciones educativas de acuerdo a sus diversas necesidades. </w:t>
       </w:r>
     </w:p>
     <w:p>
@@ -1496,22 +1650,7 @@
         <w:ind w:left="708"/>
       </w:pPr>
       <w:r>
-        <w:t>Gracias a los avances tecnológicos en las diferentes áreas del desarrollo web, es que de un tiempo a esta parte podemos ver cada vez más universidades, institutos educativos</w:t>
-      </w:r>
-      <w:r>
-        <w:t xml:space="preserve"> y centros de educación; brindar a sus alumnos un sinnúmero de herramientas web, que sirven de apoyo para mejorar el rendimiento académico, facilitando la difusión del conocimiento en la comodidad</w:t>
-      </w:r>
-      <w:r>
-        <w:t xml:space="preserve"> que puedan ofrecer sus </w:t>
-      </w:r>
-      <w:r>
-        <w:t xml:space="preserve"> hogares</w:t>
-      </w:r>
-      <w:r>
-        <w:t xml:space="preserve"> o lugares de trabajo y estudio</w:t>
-      </w:r>
-      <w:r>
-        <w:t>.</w:t>
+        <w:t>Esta modalidad basada en el uso de las nuevas tecnologías de la información y la comunicación, se define como una propuesta flexible, individualizada e interactiva, con el uso y combinación de diversos materiales, formatos y soportes de fácil actualización.</w:t>
       </w:r>
     </w:p>
     <w:p>
@@ -1520,112 +1659,13 @@
         <w:ind w:left="708"/>
       </w:pPr>
       <w:r>
-        <w:t>Sabemos que existen diferentes Sistemas Informáticos que pueden dar soporte a plataformas de Educación Virtual (llamadas e-</w:t>
-      </w:r>
-      <w:proofErr w:type="spellStart"/>
-      <w:r>
-        <w:t>learning</w:t>
-      </w:r>
-      <w:proofErr w:type="spellEnd"/>
-      <w:r>
-        <w:t xml:space="preserve">), algunos gratuitos de código abierto como </w:t>
-      </w:r>
-      <w:proofErr w:type="spellStart"/>
-      <w:r>
-        <w:t>Claroline</w:t>
-      </w:r>
-      <w:proofErr w:type="spellEnd"/>
-      <w:r>
-        <w:t xml:space="preserve">, </w:t>
-      </w:r>
-      <w:proofErr w:type="spellStart"/>
-      <w:r>
-        <w:t>Bodington</w:t>
-      </w:r>
-      <w:proofErr w:type="spellEnd"/>
-      <w:r>
-        <w:t xml:space="preserve">, </w:t>
-      </w:r>
-      <w:proofErr w:type="spellStart"/>
-      <w:r>
-        <w:t>Sakai</w:t>
-      </w:r>
-      <w:proofErr w:type="spellEnd"/>
-      <w:r>
-        <w:t xml:space="preserve"> Project, </w:t>
-      </w:r>
-      <w:proofErr w:type="spellStart"/>
-      <w:r>
-        <w:t>LogiCampus</w:t>
-      </w:r>
-      <w:proofErr w:type="spellEnd"/>
-      <w:r>
-        <w:t xml:space="preserve">, </w:t>
-      </w:r>
-      <w:proofErr w:type="spellStart"/>
-      <w:r>
-        <w:t>Kewl</w:t>
-      </w:r>
-      <w:proofErr w:type="spellEnd"/>
-      <w:r>
-        <w:t>,</w:t>
-      </w:r>
-      <w:r>
-        <w:t xml:space="preserve"> </w:t>
-      </w:r>
-      <w:proofErr w:type="spellStart"/>
-      <w:r>
-        <w:t>Moodle</w:t>
-      </w:r>
-      <w:proofErr w:type="spellEnd"/>
-      <w:r>
-        <w:t xml:space="preserve">, </w:t>
-      </w:r>
-      <w:proofErr w:type="spellStart"/>
-      <w:r>
-        <w:t>Dokeos</w:t>
-      </w:r>
-      <w:proofErr w:type="spellEnd"/>
-      <w:r>
-        <w:t xml:space="preserve">, </w:t>
-      </w:r>
-      <w:proofErr w:type="spellStart"/>
-      <w:r>
-        <w:t>Ilias</w:t>
-      </w:r>
-      <w:proofErr w:type="spellEnd"/>
-      <w:r>
-        <w:t>,</w:t>
-      </w:r>
-      <w:r>
-        <w:t xml:space="preserve"> </w:t>
-      </w:r>
-      <w:proofErr w:type="spellStart"/>
-      <w:r>
-        <w:t>Efront</w:t>
-      </w:r>
-      <w:proofErr w:type="spellEnd"/>
-      <w:r>
-        <w:t xml:space="preserve">, etc., otros pagos y muchos desarrollados por diferentes instituciones educativas de acuerdo a sus diversas necesidades. </w:t>
-      </w:r>
-    </w:p>
-    <w:p>
-      <w:pPr>
-        <w:spacing w:line="360" w:lineRule="auto"/>
-        <w:ind w:left="708"/>
-      </w:pPr>
-      <w:r>
-        <w:t>Esta modalidad basada en el uso de las nuevas tecnologías de la información y la comunicación, se define como una propuesta flexible, individualizada e interactiva, con el uso y combinación de diversos materiales, formatos y soportes de fácil e inmediata actualización.</w:t>
-      </w:r>
-    </w:p>
-    <w:p>
-      <w:pPr>
-        <w:spacing w:line="360" w:lineRule="auto"/>
-        <w:ind w:left="708"/>
-      </w:pPr>
-      <w:r>
-        <w:lastRenderedPageBreak/>
-        <w:t xml:space="preserve">Las plataformas virtuales o entornos de aprendizaje tienen la función de crear, administrar y gestionar de manera más flexible los contenidos vía Internet. La incorporación de estas plataformas en el ámbito educacional, no sólo debe centrarse en la inclusión de los materiales educativos, sino también en el trabajo colaborativo que fomentan estos entornos, así como las habilidades didácticas que podamos generar con su aplicación. Por otro lado, las herramientas de comunicación tanto entre profesor y alumno como entre usuarios, propician la retroalimentación y la interactividad, que se estimulan a través </w:t>
+        <w:t>Las plataformas virtuales o entornos de aprendizaje tienen la función de crear, administrar y gestionar de manera más flexible los contenidos vía Internet. La incorporación de estas plataformas en el ámbito educacional, no sólo debe centrarse en la inclusión de los materiales educativos, sino también en el trabajo colaborat</w:t>
+      </w:r>
+      <w:r>
+        <w:t xml:space="preserve">ivo que fomentan estos entornos. </w:t>
+      </w:r>
+      <w:r>
+        <w:t xml:space="preserve">Por otro lado, las herramientas de comunicación tanto entre profesor y alumno como entre usuarios, propician la retroalimentación y la interactividad, que se estimulan a través </w:t>
       </w:r>
       <w:r>
         <w:t xml:space="preserve">de </w:t>
@@ -1704,15 +1744,13 @@
         <w:spacing w:line="360" w:lineRule="auto"/>
       </w:pPr>
       <w:r>
-        <w:t xml:space="preserve">Herramientas de administración, como autorización, generación de respaldos o </w:t>
-      </w:r>
-      <w:proofErr w:type="spellStart"/>
-      <w:r>
-        <w:t>backups</w:t>
-      </w:r>
-      <w:proofErr w:type="spellEnd"/>
-      <w:r>
-        <w:t xml:space="preserve"> del sistema.</w:t>
+        <w:t>Herramientas de administración, como autorización</w:t>
+      </w:r>
+      <w:r>
+        <w:t xml:space="preserve"> y</w:t>
+      </w:r>
+      <w:r>
+        <w:t xml:space="preserve"> generación de respaldos</w:t>
       </w:r>
     </w:p>
     <w:p>
@@ -1748,6 +1786,7 @@
         <w:ind w:left="993" w:hanging="284"/>
       </w:pPr>
       <w:r>
+        <w:lastRenderedPageBreak/>
         <w:t>Plataformas Comerciales.- Son aquellas que para su adquisición hay que realizar un pago para su compra de licencia. No se puede realizar modificación alguna del programa.</w:t>
       </w:r>
     </w:p>
@@ -1779,11 +1818,7 @@
         <w:t xml:space="preserve">Plataformas de Software propio (o a medida).- Son aquellas que desarrollan e implementan dentro de la misma Institución Académica. Su finalidad no está dirigida a su comercialización. Se diferencian de las de software libre en que no están pensadas para su distribución masiva a un conjunto de usuarios. Las plataformas de desarrollo propio no persigue objetivos económicos, sino responden más a factores educativos y pedagógicos. </w:t>
       </w:r>
     </w:p>
-    <w:p>
-      <w:r>
-        <w:br w:type="page"/>
-      </w:r>
-    </w:p>
+    <w:p/>
     <w:p>
       <w:pPr>
         <w:pStyle w:val="Ttulo2"/>
@@ -1794,12 +1829,90 @@
         <w:spacing w:after="240" w:line="360" w:lineRule="auto"/>
         <w:ind w:left="709" w:hanging="567"/>
       </w:pPr>
-      <w:bookmarkStart w:id="3" w:name="_Toc412676421"/>
+      <w:bookmarkStart w:id="3" w:name="_Toc413015774"/>
+      <w:r>
+        <w:t>Antecedentes.</w:t>
+      </w:r>
+      <w:bookmarkEnd w:id="3"/>
+    </w:p>
+    <w:p>
+      <w:pPr>
+        <w:spacing w:line="360" w:lineRule="auto"/>
+        <w:ind w:left="708"/>
+      </w:pPr>
+      <w:r>
+        <w:t>Los primeros intentos por dejar de limitar la educación a un aula física</w:t>
+      </w:r>
+      <w:r>
+        <w:t xml:space="preserve">, aparecieron en </w:t>
+      </w:r>
+      <w:r>
+        <w:t xml:space="preserve"> casi a mediados del siglo pasado. </w:t>
+      </w:r>
+      <w:r>
+        <w:t>Una de las universidades de educación a distancia más antigua es el Instituto Federal de Capacitación del Magisterio de México, fundado en 1945 y considerado la escuela normal más grande del mundo pues</w:t>
+      </w:r>
+      <w:r>
+        <w:t xml:space="preserve"> por razones históricas para México, </w:t>
+      </w:r>
+      <w:r>
+        <w:t>tuvo que formar a más de 90.000 profesores de educación primaria en servicio que carecían del título</w:t>
+      </w:r>
+      <w:r>
+        <w:t xml:space="preserve">. Esta nueva modalidad de titulación rápidamente fue impulsada en todo el mundo por el éxito que tuvo y la inmediatez de resultados positivos para dicho </w:t>
+      </w:r>
+      <w:r>
+        <w:t>país</w:t>
+      </w:r>
+      <w:r>
+        <w:t>.</w:t>
+      </w:r>
+    </w:p>
+    <w:p>
+      <w:pPr>
+        <w:spacing w:line="360" w:lineRule="auto"/>
+        <w:ind w:left="708"/>
+      </w:pPr>
+      <w:r>
+        <w:t>C</w:t>
+      </w:r>
+      <w:r>
+        <w:t>on la llegada</w:t>
+      </w:r>
+      <w:r>
+        <w:t xml:space="preserve"> y popularización</w:t>
+      </w:r>
+      <w:r>
+        <w:t xml:space="preserve"> del in</w:t>
+      </w:r>
+      <w:r>
+        <w:t>ternet en los años 90, se produce un importante flujo de comunicación en todo el mundo, pronto todos estarían conectados a través de la red, esta tecnología desplazaría rápidamente a la comunicación por correo y por ende a la educación por correspondencia.</w:t>
+      </w:r>
+    </w:p>
+    <w:p>
+      <w:pPr>
+        <w:spacing w:line="360" w:lineRule="auto"/>
+        <w:ind w:left="708"/>
+      </w:pPr>
+      <w:r>
+        <w:t>No obstante esos años (1990 - 1998), la programación web se encontraba en pañales como para permitirse alojar una compleja plataforma que pudiera brindar los beneficios que brindan las actuales plataformas virtuales porque se seguía</w:t>
+      </w:r>
+      <w:r>
+        <w:t xml:space="preserve"> necesitando conocimientos avanzados de programación para crear un curso o un módulo didáctico, y por tanto estos cursos no son accesibles a todo el mundo. </w:t>
+      </w:r>
+    </w:p>
+    <w:p>
+      <w:pPr>
+        <w:spacing w:line="360" w:lineRule="auto"/>
+        <w:ind w:left="708"/>
+      </w:pPr>
       <w:r>
         <w:lastRenderedPageBreak/>
-        <w:t>Antecedentes.</w:t>
-      </w:r>
-      <w:bookmarkEnd w:id="3"/>
+        <w:t>Desde mediados de los años 90 empiezan a surgir plataformas didácticas que permiten la creación y la gestión de cursos completos para la web sin que sean necesarios conocimientos profundos de programación o de d</w:t>
+      </w:r>
+      <w:r>
+        <w:t>iseño gráfico y la tecnología.</w:t>
+      </w:r>
     </w:p>
     <w:p>
       <w:pPr>
@@ -1807,112 +1920,31 @@
         <w:ind w:left="708"/>
       </w:pPr>
       <w:r>
-        <w:t>Los primeros intentos por dejar de limitar la educación a un aula física</w:t>
-      </w:r>
-      <w:r>
-        <w:t xml:space="preserve">, aparecieron en </w:t>
-      </w:r>
-      <w:r>
-        <w:t xml:space="preserve"> casi a mediados del siglo pasado. </w:t>
-      </w:r>
-      <w:r>
-        <w:t>Una de las universidades de educación a distancia más antigua es el Instituto Federal de Capacitación del Magisterio de México, fundado en 1945 y considerado la escuela normal más grande del mundo pues</w:t>
-      </w:r>
-      <w:r>
-        <w:t xml:space="preserve"> por razones históricas para México, </w:t>
-      </w:r>
-      <w:r>
-        <w:t>tuvo que formar a más de 90.000 profesores de educación primaria en servicio que carecían del título</w:t>
-      </w:r>
-      <w:r>
-        <w:t xml:space="preserve">. Esta nueva modalidad de titulación rápidamente fue impulsada en todo el mundo por el éxito que tuvo y la inmediatez de resultados positivos para dicho </w:t>
-      </w:r>
-      <w:r>
-        <w:t>país</w:t>
-      </w:r>
-      <w:r>
-        <w:t>.</w:t>
-      </w:r>
-    </w:p>
-    <w:p>
-      <w:pPr>
-        <w:spacing w:line="360" w:lineRule="auto"/>
-        <w:ind w:left="708"/>
-      </w:pPr>
-      <w:r>
-        <w:t>C</w:t>
-      </w:r>
-      <w:r>
-        <w:t>on la llegada</w:t>
-      </w:r>
-      <w:r>
-        <w:t xml:space="preserve"> y popularización</w:t>
-      </w:r>
-      <w:r>
-        <w:t xml:space="preserve"> del in</w:t>
-      </w:r>
-      <w:r>
-        <w:t>ternet en los años 90, se produce un importante flujo de comunicación en todo el mundo, pronto todos estarían conectados a través de la red, esta tecnología desplazaría rápidamente a la comunicación por correo y por ende a la educación por correspondencia.</w:t>
-      </w:r>
-    </w:p>
-    <w:p>
-      <w:pPr>
-        <w:spacing w:line="360" w:lineRule="auto"/>
-        <w:ind w:left="708"/>
-      </w:pPr>
-      <w:r>
-        <w:t>No obstante esos años (1990 - 1998), la programación web se encontraba en pañales como para permitirse alojar una compleja plataforma que pudiera brindar los beneficios que brindan las actuales plataformas virtuales porque se seguía</w:t>
-      </w:r>
-      <w:r>
-        <w:t xml:space="preserve"> necesitando conocimientos avanzados de programación para crear un curso o un módulo didáctico, y por tanto estos cursos no son accesibles a todo el mundo. </w:t>
-      </w:r>
-    </w:p>
-    <w:p>
-      <w:pPr>
-        <w:spacing w:line="360" w:lineRule="auto"/>
-        <w:ind w:left="708"/>
-      </w:pPr>
-      <w:r>
-        <w:t>Desde mediados de los años 90 empiezan a surgir plataformas didácticas que permiten la creación y la gestión de cursos completos para la web sin que sean necesarios conocimientos profundos de programación o de d</w:t>
-      </w:r>
-      <w:r>
-        <w:t>iseño gráfico y la tecnología.</w:t>
-      </w:r>
-    </w:p>
-    <w:p>
-      <w:pPr>
-        <w:spacing w:line="360" w:lineRule="auto"/>
-        <w:ind w:left="708"/>
-      </w:pPr>
-      <w:r>
-        <w:t>La evolución de la tecnología y la programación web, ayudo en gran medida a facilitar la creación de plataformas más completas y con muchas más herramientas que ayuden a los usuarios de las plataformas virtuales, por ejemplo en los años 90 era difícil pensar en una conferencia que pueda ser transmitida en vivo vía internet a múltiples usuarios distribuidos en todas partes del mundo, ya que para ello hubiera sido necesario un complejo sistema de cámaras, micrófonos, recodificación de la señal para recién ser enviada a través de la red</w:t>
-      </w:r>
-      <w:r>
-        <w:t>,</w:t>
-      </w:r>
-      <w:r>
-        <w:t xml:space="preserve"> a esto se le suma las precarias conexiones y velocidades extremadamente bajas de esos años</w:t>
-      </w:r>
-      <w:r>
-        <w:t xml:space="preserve">, que volvían imposible </w:t>
+        <w:t xml:space="preserve">La evolución de la tecnología y la programación web, </w:t>
       </w:r>
       <w:proofErr w:type="spellStart"/>
       <w:r>
-        <w:t>el</w:t>
+        <w:t>permitio</w:t>
       </w:r>
       <w:proofErr w:type="spellEnd"/>
       <w:r>
-        <w:t xml:space="preserve"> envió de tanta información a través de la red</w:t>
-      </w:r>
-      <w:r>
-        <w:t>.</w:t>
-      </w:r>
-    </w:p>
-    <w:p>
-      <w:pPr>
-        <w:spacing w:line="360" w:lineRule="auto"/>
-        <w:ind w:left="708"/>
-      </w:pPr>
+        <w:t xml:space="preserve"> en gran medida a facilitar la creación de plataformas más completas y con muchas más herramientas que ayud</w:t>
+      </w:r>
+      <w:r>
+        <w:t>a</w:t>
+      </w:r>
+      <w:r>
+        <w:t xml:space="preserve">n </w:t>
+      </w:r>
+      <w:r>
+        <w:t xml:space="preserve"> brindando más opciones a sus </w:t>
+      </w:r>
+      <w:r>
+        <w:t>usuario</w:t>
+      </w:r>
+      <w:r>
+        <w:t>s.</w:t>
+      </w:r>
     </w:p>
     <w:p>
       <w:pPr>
@@ -1924,15 +1956,14 @@
         <w:spacing w:line="360" w:lineRule="auto"/>
         <w:ind w:left="709" w:hanging="567"/>
       </w:pPr>
-      <w:bookmarkStart w:id="4" w:name="_Toc412676422"/>
-      <w:r>
-        <w:lastRenderedPageBreak/>
+      <w:bookmarkStart w:id="4" w:name="_Toc413015775"/>
+      <w:r>
         <w:t>Descripción del Problema</w:t>
       </w:r>
+      <w:r>
+        <w:t>.</w:t>
+      </w:r>
       <w:bookmarkEnd w:id="4"/>
-      <w:r>
-        <w:t>.</w:t>
-      </w:r>
     </w:p>
     <w:p>
       <w:pPr>
@@ -1940,7 +1971,31 @@
         <w:ind w:left="708"/>
       </w:pPr>
       <w:r>
-        <w:t>La educación presencial enfrenta problemas que pueden ser superados a través de la implantación de una plataforma virtual, sin que esta necesariamente tenga que remplazarla, más bien complementándola. A continuación enumeramos estas dificultades:</w:t>
+        <w:t xml:space="preserve">La educación presencial enfrenta problemas que pueden ser superados a través de la implantación de una plataforma virtual, sin que </w:t>
+      </w:r>
+      <w:r>
+        <w:t xml:space="preserve">la misma </w:t>
+      </w:r>
+      <w:r>
+        <w:t>tenga que</w:t>
+      </w:r>
+      <w:r>
+        <w:t xml:space="preserve"> ser</w:t>
+      </w:r>
+      <w:r>
+        <w:t xml:space="preserve"> remplaza</w:t>
+      </w:r>
+      <w:r>
+        <w:t>da</w:t>
+      </w:r>
+      <w:r>
+        <w:t>, más bien complemen</w:t>
+      </w:r>
+      <w:r>
+        <w:t>tada</w:t>
+      </w:r>
+      <w:r>
+        <w:t>. A continuación enumeramos estas dificultades:</w:t>
       </w:r>
     </w:p>
     <w:p>
@@ -1953,7 +2008,13 @@
         <w:spacing w:line="360" w:lineRule="auto"/>
       </w:pPr>
       <w:r>
-        <w:t>Toda clase dictada en un aula física, irremediablemente tiene un límite de alumnos que pueden estar presentes, esto por el espacio físico limitado con el que se cuenta.</w:t>
+        <w:t>Toda c</w:t>
+      </w:r>
+      <w:r>
+        <w:t>lase dictada en un aula física, por el espacio físico limitado con el que se cuenta,</w:t>
+      </w:r>
+      <w:r>
+        <w:t xml:space="preserve"> tiene un límite de alumnos que pueden estar presentes</w:t>
       </w:r>
     </w:p>
     <w:p>
@@ -1966,13 +2027,25 @@
         <w:spacing w:line="360" w:lineRule="auto"/>
       </w:pPr>
       <w:r>
-        <w:t xml:space="preserve">Resulta complicado para los docentes evaluar a un grupo numeroso de alumnos, </w:t>
+        <w:t>Es</w:t>
+      </w:r>
+      <w:r>
+        <w:t xml:space="preserve"> complicado para los docentes evaluar a grupo</w:t>
+      </w:r>
+      <w:r>
+        <w:t>s</w:t>
+      </w:r>
+      <w:r>
+        <w:t xml:space="preserve"> numeroso de alumnos, </w:t>
       </w:r>
       <w:r>
         <w:t xml:space="preserve">y </w:t>
       </w:r>
       <w:r>
-        <w:t>esto se va complicando aún más en la medida que el grupo de alumnos es más numeroso</w:t>
+        <w:t xml:space="preserve">esto se va complicando más en la medida que el grupo de alumnos es más </w:t>
+      </w:r>
+      <w:r>
+        <w:t>grande</w:t>
       </w:r>
       <w:r>
         <w:t>.</w:t>
@@ -1988,7 +2061,25 @@
         <w:spacing w:line="360" w:lineRule="auto"/>
       </w:pPr>
       <w:r>
-        <w:t>El acceso limitado a la información necesaria para cursar las diversas materias ofertadas por las carreras de la facultad integral del chaco, hace que los alumnos desperdicien mucho tiempo buscando información específica que fácilmente podría estar centralizada y catalogada.</w:t>
+        <w:t xml:space="preserve">El acceso limitado a la información necesaria para cursar las diversas materias ofertadas por las carreras de la </w:t>
+      </w:r>
+      <w:r>
+        <w:t>F</w:t>
+      </w:r>
+      <w:r>
+        <w:t xml:space="preserve">acultad </w:t>
+      </w:r>
+      <w:r>
+        <w:t>I</w:t>
+      </w:r>
+      <w:r>
+        <w:t xml:space="preserve">ntegral del </w:t>
+      </w:r>
+      <w:r>
+        <w:t>C</w:t>
+      </w:r>
+      <w:r>
+        <w:t>haco, hace que los alumnos desperdicien mucho tiempo buscando información específica que fácilmente podría estar centralizada y catalogada.</w:t>
       </w:r>
     </w:p>
     <w:p>
@@ -2065,7 +2156,14 @@
         <w:spacing w:line="360" w:lineRule="auto"/>
       </w:pPr>
       <w:r>
-        <w:t>Existen materias que requieren de debates, foros, simposios, etc. Para enriquecer su avance. Pero lastimosamente no existen los medios necesarios para facilitar esto.</w:t>
+        <w:lastRenderedPageBreak/>
+        <w:t xml:space="preserve">Existen materias que requieren de debates, foros, simposios, etc. Para enriquecer su avance. </w:t>
+      </w:r>
+      <w:r>
+        <w:t>Actualmente</w:t>
+      </w:r>
+      <w:r>
+        <w:t xml:space="preserve"> no existen los medios necesarios para facilitar esto.</w:t>
       </w:r>
     </w:p>
     <w:p>
@@ -2078,7 +2176,6 @@
         <w:spacing w:line="360" w:lineRule="auto"/>
       </w:pPr>
       <w:r>
-        <w:lastRenderedPageBreak/>
         <w:t>Existen materias que requieren de datos estadísticos de un grupo de personas para diversos estudios, y no existe ninguna herramienta que facilite la recolección de dichos datos. Lo que hace que estos estudios se vuelvan tediosos y morosos.</w:t>
       </w:r>
     </w:p>
@@ -2092,14 +2189,14 @@
         <w:spacing w:line="360" w:lineRule="auto"/>
         <w:ind w:left="709" w:hanging="567"/>
       </w:pPr>
-      <w:bookmarkStart w:id="5" w:name="_Toc412676423"/>
+      <w:bookmarkStart w:id="5" w:name="_Toc413015776"/>
       <w:r>
         <w:t>Objetivos</w:t>
       </w:r>
+      <w:r>
+        <w:t>.</w:t>
+      </w:r>
       <w:bookmarkEnd w:id="5"/>
-      <w:r>
-        <w:t>.</w:t>
-      </w:r>
     </w:p>
     <w:p>
       <w:pPr>
@@ -2114,20 +2211,20 @@
           <w:b/>
         </w:rPr>
       </w:pPr>
-      <w:bookmarkStart w:id="6" w:name="_Toc412676424"/>
+      <w:bookmarkStart w:id="6" w:name="_Toc413015777"/>
       <w:r>
         <w:rPr>
           <w:b/>
         </w:rPr>
         <w:t>Objetivo General</w:t>
       </w:r>
+      <w:r>
+        <w:rPr>
+          <w:b/>
+        </w:rPr>
+        <w:t>.</w:t>
+      </w:r>
       <w:bookmarkEnd w:id="6"/>
-      <w:r>
-        <w:rPr>
-          <w:b/>
-        </w:rPr>
-        <w:t>.</w:t>
-      </w:r>
     </w:p>
     <w:p>
       <w:pPr>
@@ -2135,7 +2232,7 @@
         <w:ind w:left="708"/>
       </w:pPr>
       <w:r>
-        <w:t>Diseñar y Desarrollar una plataforma Virtual Educativa para la Facultad Integral del Chaco</w:t>
+        <w:t>Desarrollar una plataforma Virtual Educativa para la Facultad Integral del Chaco</w:t>
       </w:r>
       <w:r>
         <w:t>.</w:t>
@@ -2154,20 +2251,20 @@
           <w:b/>
         </w:rPr>
       </w:pPr>
-      <w:bookmarkStart w:id="7" w:name="_Toc412676425"/>
+      <w:bookmarkStart w:id="7" w:name="_Toc413015778"/>
       <w:r>
         <w:rPr>
           <w:b/>
         </w:rPr>
         <w:t>Objetivos Específicos</w:t>
       </w:r>
+      <w:r>
+        <w:rPr>
+          <w:b/>
+        </w:rPr>
+        <w:t>.</w:t>
+      </w:r>
       <w:bookmarkEnd w:id="7"/>
-      <w:r>
-        <w:rPr>
-          <w:b/>
-        </w:rPr>
-        <w:t>.</w:t>
-      </w:r>
     </w:p>
     <w:p>
       <w:pPr>
@@ -2175,13 +2272,29 @@
         <w:ind w:left="708"/>
       </w:pPr>
       <w:r>
-        <w:t xml:space="preserve">Para lograr realizar el diseño y el desarrollo de la plataforma virtual para la facultad integral del chaco, se plantean los siguientes pasos a seguir, aplicando la Metodología </w:t>
-      </w:r>
-      <w:proofErr w:type="spellStart"/>
-      <w:r>
-        <w:t>Agil</w:t>
-      </w:r>
-      <w:proofErr w:type="spellEnd"/>
+        <w:t xml:space="preserve">Para realizar el diseño y el desarrollo de la plataforma virtual para la </w:t>
+      </w:r>
+      <w:r>
+        <w:t>F</w:t>
+      </w:r>
+      <w:r>
+        <w:t xml:space="preserve">acultad </w:t>
+      </w:r>
+      <w:r>
+        <w:t>I</w:t>
+      </w:r>
+      <w:r>
+        <w:t xml:space="preserve">ntegral del </w:t>
+      </w:r>
+      <w:r>
+        <w:t>C</w:t>
+      </w:r>
+      <w:r>
+        <w:t xml:space="preserve">haco, se plantean los siguientes pasos a seguir, aplicando la Metodología </w:t>
+      </w:r>
+      <w:r>
+        <w:t>Ágil</w:t>
+      </w:r>
       <w:r>
         <w:t xml:space="preserve"> de Desarrollo de Software “</w:t>
       </w:r>
@@ -2206,33 +2319,46 @@
       <w:r>
         <w:t xml:space="preserve">Realizar una reunión de </w:t>
       </w:r>
+      <w:r>
+        <w:t>visión</w:t>
+      </w:r>
+      <w:r>
+        <w:t xml:space="preserve"> con docentes y autoridades de la FICH (</w:t>
+      </w:r>
       <w:proofErr w:type="spellStart"/>
       <w:r>
-        <w:t>vicion</w:t>
+        <w:t>stakeholders</w:t>
       </w:r>
       <w:proofErr w:type="spellEnd"/>
       <w:r>
-        <w:t xml:space="preserve"> con docentes y autoridades de la FICH (</w:t>
+        <w:t xml:space="preserve">) para consensuar los módulos y funcionalidades necesarias con las que deberá contar la plataforma virtual, Con lo que el Dueño del Producto podrá </w:t>
+      </w:r>
+      <w:r>
+        <w:t>g</w:t>
+      </w:r>
+      <w:r>
+        <w:t xml:space="preserve">enerar los </w:t>
+      </w:r>
+      <w:r>
+        <w:t>d</w:t>
+      </w:r>
+      <w:r>
+        <w:t xml:space="preserve">iferentes ítems del </w:t>
       </w:r>
       <w:proofErr w:type="spellStart"/>
       <w:r>
-        <w:t>stakeholders</w:t>
+        <w:t>Backlog</w:t>
       </w:r>
       <w:proofErr w:type="spellEnd"/>
       <w:r>
-        <w:t xml:space="preserve">) para consensuar los módulos y funcionalidades necesarias con las que deberá contar la plataforma virtual, Con lo que el Dueño del Producto podrá Generar los Diferentes ítems del </w:t>
+        <w:t xml:space="preserve">. A cada ítem del </w:t>
       </w:r>
       <w:proofErr w:type="spellStart"/>
       <w:r>
-        <w:t>Backlog</w:t>
-      </w:r>
-      <w:proofErr w:type="spellEnd"/>
-      <w:r>
-        <w:t xml:space="preserve">. A cada ítem del </w:t>
-      </w:r>
-      <w:proofErr w:type="spellStart"/>
-      <w:r>
-        <w:t>backlog</w:t>
+        <w:t>B</w:t>
+      </w:r>
+      <w:r>
+        <w:t>acklog</w:t>
       </w:r>
       <w:proofErr w:type="spellEnd"/>
       <w:r>
@@ -2251,11 +2377,9 @@
       <w:r>
         <w:t xml:space="preserve">El Dueño del Producto </w:t>
       </w:r>
-      <w:proofErr w:type="spellStart"/>
-      <w:r>
-        <w:t>expondra</w:t>
-      </w:r>
-      <w:proofErr w:type="spellEnd"/>
+      <w:r>
+        <w:t>expondrá</w:t>
+      </w:r>
       <w:r>
         <w:t xml:space="preserve"> su </w:t>
       </w:r>
@@ -2289,7 +2413,10 @@
         <w:spacing w:line="360" w:lineRule="auto"/>
       </w:pPr>
       <w:r>
-        <w:t>A partir de aquí se empezaran a planificar cada interacción o sprint, estimando su tiempo de duración con estimaciones realistas y sinceras de acuerdo a la capacidad del equipo</w:t>
+        <w:t>A partir de aquí se empezaran a planificar cada sprint, estimando su tiempo de duración con estimaciones realistas de acuerdo a la capacidad del equipo</w:t>
+      </w:r>
+      <w:r>
+        <w:t>.</w:t>
       </w:r>
     </w:p>
     <w:p>
@@ -2323,7 +2450,19 @@
         <w:spacing w:line="360" w:lineRule="auto"/>
       </w:pPr>
       <w:r>
-        <w:t>El ultimo día en que finaliza el sprint</w:t>
+        <w:t xml:space="preserve">El </w:t>
+      </w:r>
+      <w:r>
+        <w:t>último</w:t>
+      </w:r>
+      <w:r>
+        <w:t xml:space="preserve"> día en que </w:t>
+      </w:r>
+      <w:r>
+        <w:t xml:space="preserve">termine </w:t>
+      </w:r>
+      <w:r>
+        <w:t>el sprint</w:t>
       </w:r>
       <w:r>
         <w:t xml:space="preserve"> se realizaran pruebas</w:t>
@@ -2334,24 +2473,26 @@
       <w:r>
         <w:t xml:space="preserve">para verificar la calidad y funcionalidad del </w:t>
       </w:r>
-      <w:proofErr w:type="spellStart"/>
-      <w:r>
-        <w:t>item</w:t>
-      </w:r>
-      <w:proofErr w:type="spellEnd"/>
+      <w:r>
+        <w:t>ítem</w:t>
+      </w:r>
       <w:r>
         <w:t xml:space="preserve"> </w:t>
       </w:r>
       <w:r>
         <w:t xml:space="preserve">producido, para </w:t>
       </w:r>
-      <w:proofErr w:type="spellStart"/>
-      <w:r>
-        <w:t>asi</w:t>
-      </w:r>
-      <w:proofErr w:type="spellEnd"/>
-      <w:r>
-        <w:t xml:space="preserve"> pasar a reunirse con el Dueño del producto y analizar que ítem se seleccionara para el siguiente Sprint, volviendo a repetir el ciclo mencionado antes, hasta completar el proyecto</w:t>
+      <w:r>
+        <w:t>luego</w:t>
+      </w:r>
+      <w:r>
+        <w:t xml:space="preserve"> reunirse con el Dueño del producto y analizar </w:t>
+      </w:r>
+      <w:r>
+        <w:t>qué</w:t>
+      </w:r>
+      <w:r>
+        <w:t xml:space="preserve"> ítem se seleccionara para el siguiente Sprint, volviendo a repetir el ciclo, hasta completar el proyecto</w:t>
       </w:r>
     </w:p>
     <w:p>
@@ -2364,15 +2505,15 @@
         <w:spacing w:line="360" w:lineRule="auto"/>
         <w:ind w:left="709" w:hanging="567"/>
       </w:pPr>
-      <w:bookmarkStart w:id="8" w:name="_Toc412676426"/>
+      <w:bookmarkStart w:id="8" w:name="_Toc413015779"/>
       <w:r>
         <w:lastRenderedPageBreak/>
         <w:t>Justificación del Proyecto</w:t>
       </w:r>
+      <w:r>
+        <w:t>.</w:t>
+      </w:r>
       <w:bookmarkEnd w:id="8"/>
-      <w:r>
-        <w:t>.</w:t>
-      </w:r>
     </w:p>
     <w:p>
       <w:pPr>
@@ -2422,7 +2563,13 @@
         <w:spacing w:line="360" w:lineRule="auto"/>
       </w:pPr>
       <w:r>
-        <w:t>Poner a disposición de los alumnos un sinnúmero de material educativo audiovisual, debidamente catalogado, además de herramientas que faciliten las búsquedas, ayudando así a reducir el tiempo empleado para tener el material pertinente para cada materia a mano.</w:t>
+        <w:t>Poner a disposición de los alumnos</w:t>
+      </w:r>
+      <w:r>
+        <w:t xml:space="preserve"> y docentes </w:t>
+      </w:r>
+      <w:r>
+        <w:t>un sinnúmero de material educativo audiovisual, debidamente catalogado, además de herramientas que faciliten las búsquedas, ayudando así a reducir el tiempo empleado para tener el material pertinente para cada materia a mano.</w:t>
       </w:r>
     </w:p>
     <w:p>
@@ -2522,15 +2669,15 @@
         <w:spacing w:line="360" w:lineRule="auto"/>
         <w:ind w:left="709" w:hanging="567"/>
       </w:pPr>
-      <w:bookmarkStart w:id="9" w:name="_Toc412676427"/>
+      <w:bookmarkStart w:id="9" w:name="_Toc413015780"/>
       <w:r>
         <w:lastRenderedPageBreak/>
         <w:t>Metodología</w:t>
       </w:r>
+      <w:r>
+        <w:t>.</w:t>
+      </w:r>
       <w:bookmarkEnd w:id="9"/>
-      <w:r>
-        <w:t>.</w:t>
-      </w:r>
     </w:p>
     <w:p>
       <w:pPr>
@@ -2743,14 +2890,14 @@
         <w:spacing w:line="360" w:lineRule="auto"/>
         <w:ind w:left="709" w:hanging="567"/>
       </w:pPr>
-      <w:bookmarkStart w:id="10" w:name="_Toc412676428"/>
+      <w:bookmarkStart w:id="10" w:name="_Toc413015781"/>
       <w:r>
         <w:t>Cronograma</w:t>
       </w:r>
+      <w:r>
+        <w:t>.</w:t>
+      </w:r>
       <w:bookmarkEnd w:id="10"/>
-      <w:r>
-        <w:t>.</w:t>
-      </w:r>
     </w:p>
     <w:p>
       <w:r>
@@ -2885,7 +3032,7 @@
           <w:rPr>
             <w:noProof/>
           </w:rPr>
-          <w:t>8</w:t>
+          <w:t>2</w:t>
         </w:r>
         <w:r>
           <w:fldChar w:fldCharType="end"/>
@@ -4884,7 +5031,7 @@
 </file>
 
 <file path=customXml/itemProps1.xml><?xml version="1.0" encoding="utf-8"?>
-<ds:datastoreItem xmlns:ds="http://schemas.openxmlformats.org/officeDocument/2006/customXml" ds:itemID="{77D44583-0EAE-4E87-B376-8008D8CA2DA3}">
+<ds:datastoreItem xmlns:ds="http://schemas.openxmlformats.org/officeDocument/2006/customXml" ds:itemID="{158FA69A-389A-4CA5-BE04-F6F9BA65862C}">
   <ds:schemaRefs>
     <ds:schemaRef ds:uri="http://schemas.openxmlformats.org/officeDocument/2006/bibliography"/>
   </ds:schemaRefs>

</xml_diff>

<commit_message>
Mejora de Introduccion, antecedentes, objetivos generales y especificos
</commit_message>
<xml_diff>
--- a/documentacion/Documento.docx
+++ b/documentacion/Documento.docx
@@ -7,9 +7,9 @@
         <w:spacing w:after="0" w:line="240" w:lineRule="auto"/>
         <w:jc w:val="center"/>
         <w:rPr>
-          <w:rFonts w:ascii="Arial" w:hAnsi="Arial" w:cs="Arial"/>
-          <w:b/>
-          <w:sz w:val="16"/>
+          <w:rFonts w:ascii="Aharoni" w:hAnsi="Aharoni" w:cs="Aharoni"/>
+          <w:b/>
+          <w:sz w:val="18"/>
           <w:szCs w:val="34"/>
         </w:rPr>
       </w:pPr>
@@ -19,17 +19,17 @@
         <w:spacing w:after="0" w:line="276" w:lineRule="auto"/>
         <w:jc w:val="center"/>
         <w:rPr>
-          <w:rFonts w:ascii="Arial" w:hAnsi="Arial" w:cs="Arial"/>
-          <w:b/>
-          <w:sz w:val="34"/>
+          <w:rFonts w:ascii="Aharoni" w:hAnsi="Aharoni" w:cs="Aharoni"/>
+          <w:b/>
+          <w:sz w:val="36"/>
           <w:szCs w:val="34"/>
         </w:rPr>
       </w:pPr>
       <w:r>
         <w:rPr>
-          <w:rFonts w:ascii="Arial" w:hAnsi="Arial" w:cs="Arial"/>
-          <w:b/>
-          <w:sz w:val="34"/>
+          <w:rFonts w:ascii="Aharoni" w:hAnsi="Aharoni" w:cs="Aharoni"/>
+          <w:b/>
+          <w:sz w:val="36"/>
           <w:szCs w:val="34"/>
         </w:rPr>
         <w:t>UNIVERSIDAD AUTÓNOMA GABRIEL RENE MORENO</w:t>
@@ -40,17 +40,17 @@
         <w:spacing w:after="0" w:line="276" w:lineRule="auto"/>
         <w:jc w:val="center"/>
         <w:rPr>
-          <w:rFonts w:ascii="Arial" w:hAnsi="Arial" w:cs="Arial"/>
-          <w:b/>
-          <w:sz w:val="34"/>
+          <w:rFonts w:ascii="Aharoni" w:hAnsi="Aharoni" w:cs="Aharoni"/>
+          <w:b/>
+          <w:sz w:val="36"/>
           <w:szCs w:val="34"/>
         </w:rPr>
       </w:pPr>
       <w:r>
         <w:rPr>
-          <w:rFonts w:ascii="Arial" w:hAnsi="Arial" w:cs="Arial"/>
-          <w:b/>
-          <w:sz w:val="34"/>
+          <w:rFonts w:ascii="Aharoni" w:hAnsi="Aharoni" w:cs="Aharoni"/>
+          <w:b/>
+          <w:sz w:val="36"/>
           <w:szCs w:val="34"/>
         </w:rPr>
         <w:t>FACULTAD INTEGRAL DEL CHACO</w:t>
@@ -61,17 +61,17 @@
         <w:spacing w:after="0" w:line="276" w:lineRule="auto"/>
         <w:jc w:val="center"/>
         <w:rPr>
-          <w:rFonts w:ascii="Arial" w:hAnsi="Arial" w:cs="Arial"/>
-          <w:b/>
-          <w:sz w:val="32"/>
+          <w:rFonts w:ascii="Aharoni" w:hAnsi="Aharoni" w:cs="Aharoni"/>
+          <w:b/>
+          <w:sz w:val="36"/>
           <w:szCs w:val="28"/>
         </w:rPr>
       </w:pPr>
       <w:r>
         <w:rPr>
-          <w:rFonts w:ascii="Arial" w:hAnsi="Arial" w:cs="Arial"/>
-          <w:b/>
-          <w:sz w:val="34"/>
+          <w:rFonts w:ascii="Aharoni" w:hAnsi="Aharoni" w:cs="Aharoni"/>
+          <w:b/>
+          <w:sz w:val="36"/>
           <w:szCs w:val="34"/>
         </w:rPr>
         <w:t>INGENIERÍA INFORMÁTICA</w:t>
@@ -124,8 +124,8 @@
         </w:rPr>
         <w:drawing>
           <wp:inline distT="0" distB="0" distL="0" distR="0" wp14:anchorId="19B56944" wp14:editId="5F941F48">
-            <wp:extent cx="2933205" cy="4018910"/>
-            <wp:effectExtent l="0" t="0" r="635" b="1270"/>
+            <wp:extent cx="2761295" cy="3783369"/>
+            <wp:effectExtent l="0" t="0" r="1270" b="7620"/>
             <wp:docPr id="3" name="1 Imagen"/>
             <wp:cNvGraphicFramePr>
               <a:graphicFrameLocks xmlns:a="http://schemas.openxmlformats.org/drawingml/2006/main" noChangeAspect="1"/>
@@ -152,7 +152,7 @@
                   <pic:spPr bwMode="auto">
                     <a:xfrm>
                       <a:off x="0" y="0"/>
-                      <a:ext cx="2978895" cy="4081512"/>
+                      <a:ext cx="2809332" cy="3849187"/>
                     </a:xfrm>
                     <a:prstGeom prst="rect">
                       <a:avLst/>
@@ -189,65 +189,105 @@
       <w:pPr>
         <w:tabs>
           <w:tab w:val="left" w:pos="7513"/>
+          <w:tab w:val="left" w:pos="8364"/>
         </w:tabs>
-        <w:spacing w:after="0" w:line="360" w:lineRule="auto"/>
-        <w:ind w:left="851" w:right="616"/>
+        <w:spacing w:after="0" w:line="240" w:lineRule="auto"/>
+        <w:ind w:right="49"/>
         <w:jc w:val="center"/>
         <w:rPr>
-          <w:rFonts w:ascii="Arial" w:hAnsi="Arial" w:cs="Arial"/>
-          <w:b/>
-          <w:sz w:val="26"/>
+          <w:rFonts w:ascii="Arial Black" w:hAnsi="Arial Black" w:cs="Arial"/>
+          <w:b/>
+          <w:sz w:val="32"/>
           <w:szCs w:val="26"/>
-          <w:u w:val="single"/>
-        </w:rPr>
-      </w:pPr>
-      <w:r>
-        <w:rPr>
-          <w:rFonts w:ascii="Arial" w:hAnsi="Arial" w:cs="Arial"/>
-          <w:b/>
-          <w:sz w:val="26"/>
+        </w:rPr>
+      </w:pPr>
+      <w:r>
+        <w:rPr>
+          <w:rFonts w:ascii="Arial Black" w:hAnsi="Arial Black" w:cs="Arial"/>
+          <w:b/>
+          <w:sz w:val="32"/>
           <w:szCs w:val="26"/>
-          <w:u w:val="single"/>
-        </w:rPr>
-        <w:t xml:space="preserve">DESARROLLO DE UNA </w:t>
-      </w:r>
-      <w:r>
-        <w:rPr>
-          <w:rFonts w:ascii="Arial" w:hAnsi="Arial" w:cs="Arial"/>
-          <w:b/>
-          <w:sz w:val="26"/>
+        </w:rPr>
+        <w:t>DESARROLLO</w:t>
+      </w:r>
+      <w:r>
+        <w:rPr>
+          <w:rFonts w:ascii="Arial Black" w:hAnsi="Arial Black" w:cs="Arial"/>
+          <w:b/>
+          <w:sz w:val="32"/>
           <w:szCs w:val="26"/>
-          <w:u w:val="single"/>
+        </w:rPr>
+        <w:t xml:space="preserve"> E IMPLEMENTACION</w:t>
+      </w:r>
+      <w:r>
+        <w:rPr>
+          <w:rFonts w:ascii="Arial Black" w:hAnsi="Arial Black" w:cs="Arial"/>
+          <w:b/>
+          <w:sz w:val="32"/>
+          <w:szCs w:val="26"/>
+        </w:rPr>
+        <w:t xml:space="preserve"> DE UNA </w:t>
+      </w:r>
+      <w:r>
+        <w:rPr>
+          <w:rFonts w:ascii="Arial Black" w:hAnsi="Arial Black" w:cs="Arial"/>
+          <w:b/>
+          <w:sz w:val="32"/>
+          <w:szCs w:val="26"/>
         </w:rPr>
         <w:t>BIBLIOTECA</w:t>
       </w:r>
       <w:r>
         <w:rPr>
-          <w:rFonts w:ascii="Arial" w:hAnsi="Arial" w:cs="Arial"/>
-          <w:b/>
-          <w:sz w:val="26"/>
+          <w:rFonts w:ascii="Arial Black" w:hAnsi="Arial Black" w:cs="Arial"/>
+          <w:b/>
+          <w:sz w:val="32"/>
           <w:szCs w:val="26"/>
-          <w:u w:val="single"/>
         </w:rPr>
         <w:t xml:space="preserve"> VIRTUAL</w:t>
       </w:r>
       <w:r>
         <w:rPr>
-          <w:rFonts w:ascii="Arial" w:hAnsi="Arial" w:cs="Arial"/>
-          <w:b/>
-          <w:sz w:val="26"/>
+          <w:rFonts w:ascii="Arial Black" w:hAnsi="Arial Black" w:cs="Arial"/>
+          <w:b/>
+          <w:sz w:val="32"/>
           <w:szCs w:val="26"/>
-          <w:u w:val="single"/>
-        </w:rPr>
-        <w:t xml:space="preserve"> PARA </w:t>
-      </w:r>
-      <w:r>
-        <w:rPr>
-          <w:rFonts w:ascii="Arial" w:hAnsi="Arial" w:cs="Arial"/>
-          <w:b/>
-          <w:sz w:val="26"/>
+        </w:rPr>
+        <w:t xml:space="preserve"> MULTIMEDIA</w:t>
+      </w:r>
+      <w:r>
+        <w:rPr>
+          <w:rFonts w:ascii="Arial Black" w:hAnsi="Arial Black" w:cs="Arial"/>
+          <w:b/>
+          <w:sz w:val="32"/>
           <w:szCs w:val="26"/>
-          <w:u w:val="single"/>
+        </w:rPr>
+        <w:t xml:space="preserve"> </w:t>
+      </w:r>
+      <w:r>
+        <w:rPr>
+          <w:rFonts w:ascii="Arial Black" w:hAnsi="Arial Black" w:cs="Arial"/>
+          <w:b/>
+          <w:sz w:val="32"/>
+          <w:szCs w:val="26"/>
+        </w:rPr>
+        <w:t>EN</w:t>
+      </w:r>
+      <w:r>
+        <w:rPr>
+          <w:rFonts w:ascii="Arial Black" w:hAnsi="Arial Black" w:cs="Arial"/>
+          <w:b/>
+          <w:sz w:val="32"/>
+          <w:szCs w:val="26"/>
+        </w:rPr>
+        <w:t xml:space="preserve"> </w:t>
+      </w:r>
+      <w:r>
+        <w:rPr>
+          <w:rFonts w:ascii="Arial Black" w:hAnsi="Arial Black" w:cs="Arial"/>
+          <w:b/>
+          <w:sz w:val="32"/>
+          <w:szCs w:val="26"/>
         </w:rPr>
         <w:t>LA FACULTAD INTEGRAL DEL CHACO</w:t>
       </w:r>
@@ -1487,7 +1527,6 @@
       <w:pPr>
         <w:pStyle w:val="Ttulo2"/>
         <w:spacing w:after="240" w:line="360" w:lineRule="auto"/>
-        <w:ind w:left="709"/>
       </w:pPr>
       <w:bookmarkStart w:id="1" w:name="_Toc413302176"/>
       <w:r>
@@ -1503,22 +1542,6 @@
         <w:rPr>
           <w:lang w:val="es-MX"/>
         </w:rPr>
-        <w:sectPr>
-          <w:headerReference w:type="default" r:id="rId9"/>
-          <w:footerReference w:type="default" r:id="rId10"/>
-          <w:pgSz w:w="12240" w:h="15840" w:code="1"/>
-          <w:pgMar w:top="1418" w:right="1418" w:bottom="1418" w:left="1701" w:header="720" w:footer="720" w:gutter="0"/>
-          <w:pgBorders w:display="firstPage">
-            <w:top w:val="thinThickMediumGap" w:sz="24" w:space="1" w:color="auto"/>
-            <w:left w:val="thinThickMediumGap" w:sz="24" w:space="4" w:color="auto"/>
-            <w:bottom w:val="thickThinMediumGap" w:sz="24" w:space="1" w:color="auto"/>
-            <w:right w:val="thickThinMediumGap" w:sz="24" w:space="4" w:color="auto"/>
-          </w:pgBorders>
-          <w:pgNumType w:start="0"/>
-          <w:cols w:space="720"/>
-          <w:titlePg/>
-          <w:docGrid w:linePitch="360"/>
-        </w:sectPr>
       </w:pPr>
       <w:r>
         <w:rPr>
@@ -1536,43 +1559,103 @@
         <w:rPr>
           <w:lang w:val="es-MX"/>
         </w:rPr>
-        <w:t xml:space="preserve">, son y seguirán siendo los lugares en los que se concentra prácticamente todo el conocimiento del hombre. Históricamente el almacenamiento de tal cantidad de información se </w:t>
-      </w:r>
-      <w:r>
-        <w:rPr>
-          <w:lang w:val="es-MX"/>
-        </w:rPr>
-        <w:t xml:space="preserve">conseguía </w:t>
-      </w:r>
-      <w:r>
-        <w:rPr>
-          <w:lang w:val="es-MX"/>
-        </w:rPr>
-        <w:t>mediante el uso de libros impresos en papel, aunque gracias al desarrollo de las nuevas tecnologías en general y a la aparición del concept</w:t>
-      </w:r>
-      <w:r>
-        <w:rPr>
-          <w:lang w:val="es-MX"/>
-        </w:rPr>
-        <w:t xml:space="preserve">o multimedia en particular, pudo </w:t>
-      </w:r>
-      <w:r>
-        <w:rPr>
-          <w:lang w:val="es-MX"/>
-        </w:rPr>
-        <w:t>evoluciona</w:t>
-      </w:r>
-      <w:r>
-        <w:rPr>
-          <w:lang w:val="es-MX"/>
-        </w:rPr>
-        <w:t>r</w:t>
-      </w:r>
-      <w:r>
-        <w:rPr>
-          <w:lang w:val="es-MX"/>
-        </w:rPr>
-        <w:t xml:space="preserve"> con el transcurso de los años.</w:t>
+        <w:t xml:space="preserve">, son y seguirán siendo los lugares en los que se concentra prácticamente todo el conocimiento del hombre. Históricamente el almacenamiento de </w:t>
+      </w:r>
+      <w:r>
+        <w:rPr>
+          <w:lang w:val="es-MX"/>
+        </w:rPr>
+        <w:t xml:space="preserve">información se </w:t>
+      </w:r>
+      <w:r>
+        <w:rPr>
+          <w:lang w:val="es-MX"/>
+        </w:rPr>
+        <w:t>realizaba</w:t>
+      </w:r>
+      <w:r>
+        <w:rPr>
+          <w:lang w:val="es-MX"/>
+        </w:rPr>
+        <w:t xml:space="preserve"> en </w:t>
+      </w:r>
+      <w:r>
+        <w:rPr>
+          <w:lang w:val="es-MX"/>
+        </w:rPr>
+        <w:t>libros impresos en papel</w:t>
+      </w:r>
+      <w:r>
+        <w:rPr>
+          <w:lang w:val="es-MX"/>
+        </w:rPr>
+        <w:t xml:space="preserve"> o transcritos a mano</w:t>
+      </w:r>
+      <w:r>
+        <w:rPr>
+          <w:lang w:val="es-MX"/>
+        </w:rPr>
+        <w:t xml:space="preserve">, </w:t>
+      </w:r>
+      <w:r>
+        <w:rPr>
+          <w:lang w:val="es-MX"/>
+        </w:rPr>
+        <w:t xml:space="preserve">posteriormente </w:t>
+      </w:r>
+      <w:r>
+        <w:rPr>
+          <w:lang w:val="es-MX"/>
+        </w:rPr>
+        <w:t>gracias al desarrollo de las nuevas tecnologías en general y a la aparición del concept</w:t>
+      </w:r>
+      <w:r>
+        <w:rPr>
+          <w:lang w:val="es-MX"/>
+        </w:rPr>
+        <w:t>o multimedia en particular</w:t>
+      </w:r>
+      <w:r>
+        <w:rPr>
+          <w:lang w:val="es-MX"/>
+        </w:rPr>
+        <w:t>, es</w:t>
+      </w:r>
+      <w:r>
+        <w:rPr>
+          <w:lang w:val="es-MX"/>
+        </w:rPr>
+        <w:t xml:space="preserve"> </w:t>
+      </w:r>
+      <w:r>
+        <w:rPr>
+          <w:lang w:val="es-MX"/>
+        </w:rPr>
+        <w:t xml:space="preserve">se </w:t>
+      </w:r>
+      <w:r>
+        <w:rPr>
+          <w:lang w:val="es-MX"/>
+        </w:rPr>
+        <w:t xml:space="preserve">pudo </w:t>
+      </w:r>
+      <w:r>
+        <w:rPr>
+          <w:lang w:val="es-MX"/>
+        </w:rPr>
+        <w:t>concentrar gran cantidad de información de manera digital en pequeños dispositivos</w:t>
+      </w:r>
+      <w:r>
+        <w:rPr>
+          <w:lang w:val="es-MX"/>
+        </w:rPr>
+        <w:t xml:space="preserve"> magnéticos</w:t>
+      </w:r>
+      <w:r>
+        <w:rPr>
+          <w:lang w:val="es-MX"/>
+        </w:rPr>
+        <w:t>.</w:t>
       </w:r>
     </w:p>
     <w:p>
@@ -1588,14 +1671,13 @@
         <w:rPr>
           <w:lang w:val="es-MX"/>
         </w:rPr>
-        <w:lastRenderedPageBreak/>
-        <w:t>La edición en soportes multimedia permite recopilar grandes cantidades de información en un espacio re</w:t>
-      </w:r>
-      <w:r>
-        <w:rPr>
-          <w:lang w:val="es-MX"/>
-        </w:rPr>
-        <w:t xml:space="preserve">ducido, posibilitando además el manejo </w:t>
+        <w:t xml:space="preserve">La edición en soportes multimedia permite </w:t>
+      </w:r>
+      <w:r>
+        <w:rPr>
+          <w:lang w:val="es-MX"/>
+        </w:rPr>
+        <w:t xml:space="preserve">el manejo </w:t>
       </w:r>
       <w:r>
         <w:rPr>
@@ -1625,7 +1707,55 @@
         <w:rPr>
           <w:lang w:val="es-MX"/>
         </w:rPr>
-        <w:t>en la que se almacena la información en soporte digital.</w:t>
+        <w:t>en la que se</w:t>
+      </w:r>
+      <w:r>
+        <w:rPr>
+          <w:lang w:val="es-MX"/>
+        </w:rPr>
+        <w:t xml:space="preserve"> puede</w:t>
+      </w:r>
+      <w:r>
+        <w:rPr>
+          <w:lang w:val="es-MX"/>
+        </w:rPr>
+        <w:t xml:space="preserve"> almacena</w:t>
+      </w:r>
+      <w:r>
+        <w:rPr>
+          <w:lang w:val="es-MX"/>
+        </w:rPr>
+        <w:t>r</w:t>
+      </w:r>
+      <w:r>
+        <w:rPr>
+          <w:lang w:val="es-MX"/>
+        </w:rPr>
+        <w:t xml:space="preserve"> información en soporte digital</w:t>
+      </w:r>
+      <w:r>
+        <w:rPr>
+          <w:lang w:val="es-MX"/>
+        </w:rPr>
+        <w:t xml:space="preserve"> c</w:t>
+      </w:r>
+      <w:r>
+        <w:rPr>
+          <w:lang w:val="es-MX"/>
+        </w:rPr>
+        <w:t>omo ser libros</w:t>
+      </w:r>
+      <w:r>
+        <w:rPr>
+          <w:lang w:val="es-BO"/>
+        </w:rPr>
+        <w:t>:</w:t>
+      </w:r>
+      <w:r>
+        <w:rPr>
+          <w:lang w:val="es-MX"/>
+        </w:rPr>
+        <w:t xml:space="preserve"> electrónicos, videos, audios, archivos comprimidos, etc.</w:t>
       </w:r>
     </w:p>
     <w:p>
@@ -1641,102 +1771,71 @@
         <w:rPr>
           <w:lang w:val="es-MX"/>
         </w:rPr>
-        <w:t xml:space="preserve">Según el </w:t>
+        <w:t xml:space="preserve">De acuerdo con las </w:t>
       </w:r>
       <w:r>
         <w:rPr>
           <w:bCs/>
           <w:lang w:val="es-MX"/>
         </w:rPr>
-        <w:t xml:space="preserve">formato </w:t>
-      </w:r>
-      <w:r>
-        <w:rPr>
-          <w:lang w:val="es-MX"/>
-        </w:rPr>
-        <w:t xml:space="preserve">de los documentos, se pueden distinguir Bibliotecas Virtuales de </w:t>
+        <w:t>dimensiones geográficas</w:t>
+      </w:r>
+      <w:r>
+        <w:rPr>
+          <w:bCs/>
+          <w:lang w:val="es-MX"/>
+        </w:rPr>
+        <w:t xml:space="preserve"> </w:t>
+      </w:r>
+      <w:r>
+        <w:rPr>
+          <w:lang w:val="es-MX"/>
+        </w:rPr>
+        <w:t xml:space="preserve">de la red utilizada, se definen dos tipos de Biblioteca Virtual: las de </w:t>
       </w:r>
       <w:r>
         <w:rPr>
           <w:iCs/>
           <w:lang w:val="es-MX"/>
         </w:rPr>
-        <w:t>archivos de texto</w:t>
-      </w:r>
-      <w:r>
-        <w:rPr>
-          <w:lang w:val="es-MX"/>
-        </w:rPr>
-        <w:t xml:space="preserve">, </w:t>
+        <w:t>cobertura mundial</w:t>
+      </w:r>
+      <w:r>
+        <w:rPr>
+          <w:lang w:val="es-MX"/>
+        </w:rPr>
+        <w:t xml:space="preserve">, que fundamentan su implementación en el uso de Internet, y las de </w:t>
       </w:r>
       <w:r>
         <w:rPr>
           <w:iCs/>
           <w:lang w:val="es-MX"/>
         </w:rPr>
-        <w:t>archivos de audio</w:t>
-      </w:r>
-      <w:r>
-        <w:rPr>
-          <w:lang w:val="es-MX"/>
-        </w:rPr>
-        <w:t xml:space="preserve">, </w:t>
-      </w:r>
-      <w:r>
-        <w:rPr>
-          <w:iCs/>
-          <w:lang w:val="es-MX"/>
-        </w:rPr>
-        <w:t>archivos de imagen</w:t>
-      </w:r>
-      <w:r>
-        <w:rPr>
-          <w:lang w:val="es-MX"/>
-        </w:rPr>
-        <w:t xml:space="preserve">, </w:t>
-      </w:r>
-      <w:r>
-        <w:rPr>
-          <w:iCs/>
-          <w:lang w:val="es-MX"/>
-        </w:rPr>
-        <w:t xml:space="preserve">archivos de vídeo </w:t>
-      </w:r>
-      <w:r>
-        <w:rPr>
-          <w:lang w:val="es-MX"/>
-        </w:rPr>
-        <w:t>o combinaciones de ellos. La gran mayoría de Bibliotecas Virtuales ofrecen la i</w:t>
-      </w:r>
-      <w:r>
-        <w:rPr>
-          <w:lang w:val="es-MX"/>
-        </w:rPr>
-        <w:t>nformación en formato de texto con</w:t>
-      </w:r>
-      <w:r>
-        <w:rPr>
-          <w:lang w:val="es-MX"/>
-        </w:rPr>
-        <w:t xml:space="preserve"> imágenes</w:t>
-      </w:r>
-      <w:r>
-        <w:rPr>
-          <w:lang w:val="es-MX"/>
-        </w:rPr>
-        <w:t xml:space="preserve"> incluidas, los formatos soportados van </w:t>
-      </w:r>
-      <w:r>
-        <w:rPr>
-          <w:lang w:val="es-MX"/>
-        </w:rPr>
-        <w:t xml:space="preserve"> desde documentos Word, PDF o HTML, hasta di</w:t>
-      </w:r>
-      <w:r>
-        <w:rPr>
-          <w:lang w:val="es-MX"/>
-        </w:rPr>
-        <w:t>gitalizaciones de libros, mapas, etc.</w:t>
+        <w:t>cobertura local</w:t>
+      </w:r>
+      <w:r>
+        <w:rPr>
+          <w:lang w:val="es-MX"/>
+        </w:rPr>
+        <w:t>,</w:t>
+      </w:r>
+      <w:r>
+        <w:rPr>
+          <w:lang w:val="es-MX"/>
+        </w:rPr>
+        <w:t xml:space="preserve"> construidas sobre una Intranet</w:t>
+      </w:r>
+      <w:r>
+        <w:rPr>
+          <w:lang w:val="es-MX"/>
+        </w:rPr>
+        <w:t xml:space="preserve"> o red de mediana o pequeña dimensión y alcance</w:t>
+      </w:r>
+      <w:r>
+        <w:rPr>
+          <w:lang w:val="es-MX"/>
+        </w:rPr>
+        <w:t>.</w:t>
       </w:r>
     </w:p>
     <w:p>
@@ -1752,97 +1851,161 @@
         <w:rPr>
           <w:lang w:val="es-MX"/>
         </w:rPr>
-        <w:t>El servicio de la biblioteca es</w:t>
-      </w:r>
-      <w:r>
-        <w:rPr>
-          <w:lang w:val="es-MX"/>
-        </w:rPr>
-        <w:t xml:space="preserve"> muy importante porque apoya la formación</w:t>
-      </w:r>
-      <w:r>
-        <w:rPr>
-          <w:lang w:val="es-MX"/>
-        </w:rPr>
-        <w:t xml:space="preserve"> profesional y técnic</w:t>
-      </w:r>
-      <w:r>
-        <w:rPr>
-          <w:lang w:val="es-MX"/>
-        </w:rPr>
-        <w:t>a</w:t>
-      </w:r>
-      <w:r>
-        <w:rPr>
-          <w:lang w:val="es-MX"/>
-        </w:rPr>
-        <w:t xml:space="preserve"> de los estudiantes de las diferentes </w:t>
-      </w:r>
-      <w:r>
-        <w:rPr>
-          <w:lang w:val="es-MX"/>
-        </w:rPr>
-        <w:t>carreras</w:t>
-      </w:r>
-      <w:r>
-        <w:rPr>
-          <w:lang w:val="es-MX"/>
-        </w:rPr>
-        <w:t xml:space="preserve"> de la F</w:t>
-      </w:r>
-      <w:r>
-        <w:rPr>
-          <w:lang w:val="es-MX"/>
-        </w:rPr>
-        <w:t xml:space="preserve">acultad </w:t>
-      </w:r>
-      <w:r>
-        <w:rPr>
-          <w:lang w:val="es-MX"/>
-        </w:rPr>
-        <w:t>I</w:t>
-      </w:r>
-      <w:r>
-        <w:rPr>
-          <w:lang w:val="es-MX"/>
-        </w:rPr>
-        <w:t xml:space="preserve">ntegral del Chaco </w:t>
-      </w:r>
-      <w:r>
-        <w:rPr>
-          <w:lang w:val="es-MX"/>
-        </w:rPr>
-        <w:t>y proveerá</w:t>
-      </w:r>
-      <w:r>
-        <w:rPr>
-          <w:lang w:val="es-MX"/>
-        </w:rPr>
-        <w:t xml:space="preserve"> un servicio</w:t>
-      </w:r>
-      <w:r>
-        <w:rPr>
-          <w:lang w:val="es-MX"/>
-        </w:rPr>
-        <w:t xml:space="preserve"> amplio de referencia e información, cubriendo un variado rango de temas específicos requerido por el alumnado, dentro de las áreas del conocimiento</w:t>
-      </w:r>
-      <w:r>
-        <w:rPr>
-          <w:lang w:val="es-MX"/>
-        </w:rPr>
-        <w:t>.</w:t>
-      </w:r>
-    </w:p>
-    <w:p>
-      <w:r>
-        <w:br w:type="page"/>
-      </w:r>
-    </w:p>
+        <w:t xml:space="preserve">Según el </w:t>
+      </w:r>
+      <w:r>
+        <w:rPr>
+          <w:bCs/>
+          <w:lang w:val="es-MX"/>
+        </w:rPr>
+        <w:t xml:space="preserve">formato </w:t>
+      </w:r>
+      <w:r>
+        <w:rPr>
+          <w:lang w:val="es-MX"/>
+        </w:rPr>
+        <w:t xml:space="preserve">de los documentos, se pueden distinguir Bibliotecas Virtuales de </w:t>
+      </w:r>
+      <w:r>
+        <w:rPr>
+          <w:iCs/>
+          <w:lang w:val="es-MX"/>
+        </w:rPr>
+        <w:t>archivos de texto</w:t>
+      </w:r>
+      <w:r>
+        <w:rPr>
+          <w:lang w:val="es-MX"/>
+        </w:rPr>
+        <w:t xml:space="preserve">, </w:t>
+      </w:r>
+      <w:r>
+        <w:rPr>
+          <w:iCs/>
+          <w:lang w:val="es-MX"/>
+        </w:rPr>
+        <w:t>archivos de audio</w:t>
+      </w:r>
+      <w:r>
+        <w:rPr>
+          <w:lang w:val="es-MX"/>
+        </w:rPr>
+        <w:t xml:space="preserve">, </w:t>
+      </w:r>
+      <w:r>
+        <w:rPr>
+          <w:iCs/>
+          <w:lang w:val="es-MX"/>
+        </w:rPr>
+        <w:t>archivos de imagen</w:t>
+      </w:r>
+      <w:r>
+        <w:rPr>
+          <w:lang w:val="es-MX"/>
+        </w:rPr>
+        <w:t xml:space="preserve">, </w:t>
+      </w:r>
+      <w:r>
+        <w:rPr>
+          <w:iCs/>
+          <w:lang w:val="es-MX"/>
+        </w:rPr>
+        <w:t xml:space="preserve">archivos de vídeo </w:t>
+      </w:r>
+      <w:r>
+        <w:rPr>
+          <w:lang w:val="es-MX"/>
+        </w:rPr>
+        <w:t>o combinaciones de ellos. La gran mayoría de Bibliotecas Virtuales ofrecen la i</w:t>
+      </w:r>
+      <w:r>
+        <w:rPr>
+          <w:lang w:val="es-MX"/>
+        </w:rPr>
+        <w:t>nformación en formato de texto con</w:t>
+      </w:r>
+      <w:r>
+        <w:rPr>
+          <w:lang w:val="es-MX"/>
+        </w:rPr>
+        <w:t xml:space="preserve"> imágenes</w:t>
+      </w:r>
+      <w:r>
+        <w:rPr>
+          <w:lang w:val="es-MX"/>
+        </w:rPr>
+        <w:t xml:space="preserve"> incluidas, los formatos soportados van </w:t>
+      </w:r>
+      <w:r>
+        <w:rPr>
+          <w:lang w:val="es-MX"/>
+        </w:rPr>
+        <w:t xml:space="preserve"> desde documentos Word, PDF o HTML, hasta di</w:t>
+      </w:r>
+      <w:r>
+        <w:rPr>
+          <w:lang w:val="es-MX"/>
+        </w:rPr>
+        <w:t xml:space="preserve">gitalizaciones de libros, mapas, </w:t>
+      </w:r>
+      <w:r>
+        <w:rPr>
+          <w:lang w:val="es-MX"/>
+        </w:rPr>
+        <w:t xml:space="preserve">videos, mp3, </w:t>
+      </w:r>
+      <w:r>
+        <w:rPr>
+          <w:lang w:val="es-MX"/>
+        </w:rPr>
+        <w:t>etc.</w:t>
+      </w:r>
+    </w:p>
+    <w:p>
+      <w:pPr>
+        <w:pStyle w:val="Prrafodelista"/>
+        <w:spacing w:before="240" w:after="0" w:line="360" w:lineRule="auto"/>
+        <w:contextualSpacing w:val="0"/>
+        <w:rPr>
+          <w:lang w:val="es-MX"/>
+        </w:rPr>
+      </w:pPr>
+      <w:r>
+        <w:rPr>
+          <w:lang w:val="es-MX"/>
+        </w:rPr>
+        <w:t>Para que una biblioteca virtual sea de mayor utilidad, es imprescindible que el material que aloja esté debidamente catalogado, para lograr eso es necesario utilizar algunos estándares y métodos que faciliten normalizar la información descriptiva del contenido</w:t>
+      </w:r>
+      <w:r>
+        <w:rPr>
+          <w:lang w:val="es-MX"/>
+        </w:rPr>
+        <w:t xml:space="preserve"> de cada material</w:t>
+      </w:r>
+      <w:r>
+        <w:rPr>
+          <w:lang w:val="es-MX"/>
+        </w:rPr>
+        <w:t>, para</w:t>
+      </w:r>
+      <w:r>
+        <w:rPr>
+          <w:lang w:val="es-MX"/>
+        </w:rPr>
+        <w:t xml:space="preserve"> así</w:t>
+      </w:r>
+      <w:r>
+        <w:rPr>
+          <w:lang w:val="es-MX"/>
+        </w:rPr>
+        <w:t xml:space="preserve"> facilitar su búsqueda y que se puedan arrojar mejores resultados de dichas búsquedas. </w:t>
+      </w:r>
+    </w:p>
+    <w:p/>
     <w:p>
       <w:pPr>
         <w:pStyle w:val="Ttulo2"/>
         <w:spacing w:after="240" w:line="360" w:lineRule="auto"/>
-        <w:ind w:left="709"/>
       </w:pPr>
       <w:bookmarkStart w:id="2" w:name="_Toc413302177"/>
       <w:r>
@@ -1853,403 +2016,129 @@
     </w:p>
     <w:p>
       <w:pPr>
-        <w:pStyle w:val="Prrafodelista"/>
         <w:spacing w:line="360" w:lineRule="auto"/>
-        <w:contextualSpacing w:val="0"/>
-        <w:rPr>
-          <w:rFonts w:ascii="Arial" w:hAnsi="Arial" w:cs="Arial"/>
-        </w:rPr>
-      </w:pPr>
-      <w:r>
-        <w:rPr>
-          <w:rFonts w:ascii="Arial" w:hAnsi="Arial" w:cs="Arial"/>
-        </w:rPr>
-        <w:t>E</w:t>
-      </w:r>
-      <w:r>
-        <w:rPr>
-          <w:rFonts w:ascii="Arial" w:hAnsi="Arial" w:cs="Arial"/>
-        </w:rPr>
-        <w:t>l 1 de mayo del año 1967 a iniciativa de profesionales del Distrito Sur de Yacimientos Petrolíferos Fiscales Bolivianos (YPFB) se crea el Instituto Politécnico de Camiri (IPC), con el objetivo de profesionalizar a los trabajadores de la empresa Estatal del</w:t>
-      </w:r>
-      <w:r>
-        <w:rPr>
-          <w:rFonts w:ascii="Arial" w:hAnsi="Arial" w:cs="Arial"/>
-        </w:rPr>
-        <w:t xml:space="preserve"> Petróleo. Posteriormente m</w:t>
-      </w:r>
-      <w:r>
-        <w:rPr>
-          <w:rFonts w:ascii="Arial" w:hAnsi="Arial" w:cs="Arial"/>
-        </w:rPr>
-        <w:t>ediante Resolución 59/71 de 19 de abril de 1971, el Ilustre Consejo Universitario (ICU) de la U.A.G.R.M. incorpora al Instituto Politécnico de Camiri a la Estructura académica de la U.A.G.R.M.</w:t>
-      </w:r>
-    </w:p>
-    <w:p>
-      <w:pPr>
-        <w:pStyle w:val="Prrafodelista"/>
-        <w:spacing w:line="360" w:lineRule="auto"/>
-        <w:contextualSpacing w:val="0"/>
-        <w:rPr>
-          <w:rFonts w:ascii="Arial" w:hAnsi="Arial" w:cs="Arial"/>
-        </w:rPr>
-      </w:pPr>
-      <w:r>
-        <w:rPr>
-          <w:rFonts w:ascii="Arial" w:hAnsi="Arial" w:cs="Arial"/>
-        </w:rPr>
-        <w:t>El año 1983 m</w:t>
-      </w:r>
-      <w:r>
-        <w:rPr>
-          <w:rFonts w:ascii="Arial" w:hAnsi="Arial" w:cs="Arial"/>
-        </w:rPr>
-        <w:t>ediante Resolución 019/83 el Ilustre Consejo Universitario de la U.A.G.R.M. incorpora al IPC al régimen Académico, Económico, Financiero y Administrativo de la U.A.G.R.M., bajo la denominación de Instituto Politécnico Universitario Camiri (IPUC).</w:t>
-      </w:r>
-      <w:r>
-        <w:rPr>
-          <w:rFonts w:ascii="Arial" w:hAnsi="Arial" w:cs="Arial"/>
-        </w:rPr>
-        <w:t xml:space="preserve"> Posteriormente el </w:t>
-      </w:r>
-      <w:r>
-        <w:rPr>
-          <w:rFonts w:ascii="Arial" w:hAnsi="Arial" w:cs="Arial"/>
-        </w:rPr>
-        <w:t>22 de marzo de 1989</w:t>
-      </w:r>
-      <w:r>
-        <w:rPr>
-          <w:rFonts w:ascii="Arial" w:hAnsi="Arial" w:cs="Arial"/>
-        </w:rPr>
-        <w:t xml:space="preserve"> m</w:t>
-      </w:r>
-      <w:r>
-        <w:rPr>
-          <w:rFonts w:ascii="Arial" w:hAnsi="Arial" w:cs="Arial"/>
-        </w:rPr>
-        <w:t>ediante Resolución 021/89 de, el Ilustre Consejo Universitario de la U.A.G.R.M. elevó a rango de Facultad al hasta entonces Instituto Politécnico Universitario Camiri, pasando a denominarse a partir de esa fecha Facultad Politécnica de Camiri (F.P.C).</w:t>
-      </w:r>
-      <w:r>
-        <w:rPr>
-          <w:rFonts w:ascii="Arial" w:hAnsi="Arial" w:cs="Arial"/>
-        </w:rPr>
-        <w:t xml:space="preserve"> Finalmente m</w:t>
-      </w:r>
-      <w:r>
-        <w:rPr>
-          <w:rFonts w:ascii="Arial" w:hAnsi="Arial" w:cs="Arial"/>
-        </w:rPr>
-        <w:t>ediante Resolución 022/2000 de 17 de agosto de 2000, el Ilustre Consejo Universitario de la U.A.G.R.M. autoriza el cambio de nombre de Facultad Politécnica de Camiri por la de Facultad Integral del Chaco (FICH), nombre que actualmente ostenta.</w:t>
-      </w:r>
-    </w:p>
-    <w:p>
-      <w:pPr>
-        <w:pStyle w:val="Prrafodelista"/>
-        <w:spacing w:line="360" w:lineRule="auto"/>
-        <w:rPr>
-          <w:rFonts w:ascii="Arial" w:hAnsi="Arial" w:cs="Arial"/>
-        </w:rPr>
-      </w:pPr>
-      <w:r>
-        <w:rPr>
-          <w:rFonts w:ascii="Arial" w:hAnsi="Arial" w:cs="Arial"/>
-        </w:rPr>
-        <w:t>La Facultad Integral del Chaco alberga alrededor de 4 mil estudiantes de todas partes de Bolivia distribuidos en 9 carreras a nivel de licenciatura:</w:t>
-      </w:r>
-    </w:p>
-    <w:p>
-      <w:pPr>
-        <w:pStyle w:val="Prrafodelista"/>
-        <w:spacing w:line="360" w:lineRule="auto"/>
-        <w:rPr>
-          <w:rFonts w:ascii="Arial" w:hAnsi="Arial" w:cs="Arial"/>
-        </w:rPr>
-        <w:sectPr>
-          <w:footerReference w:type="default" r:id="rId11"/>
-          <w:type w:val="continuous"/>
-          <w:pgSz w:w="12240" w:h="15840" w:code="1"/>
-          <w:pgMar w:top="1418" w:right="1418" w:bottom="1418" w:left="1701" w:header="720" w:footer="720" w:gutter="0"/>
-          <w:pgNumType w:start="2"/>
-          <w:cols w:space="720"/>
-          <w:titlePg/>
-          <w:docGrid w:linePitch="360"/>
-        </w:sectPr>
-      </w:pPr>
-    </w:p>
-    <w:p>
-      <w:pPr>
-        <w:pStyle w:val="Prrafodelista"/>
-        <w:spacing w:line="360" w:lineRule="auto"/>
-        <w:rPr>
-          <w:rFonts w:ascii="Arial" w:hAnsi="Arial" w:cs="Arial"/>
-        </w:rPr>
-      </w:pPr>
-      <w:r>
-        <w:rPr>
-          <w:rFonts w:ascii="Arial" w:hAnsi="Arial" w:cs="Arial"/>
-        </w:rPr>
-        <w:lastRenderedPageBreak/>
-        <w:t>1.- Ingeniería del Petróleo y gas natural</w:t>
-      </w:r>
-    </w:p>
-    <w:p>
-      <w:pPr>
-        <w:pStyle w:val="Prrafodelista"/>
-        <w:spacing w:line="360" w:lineRule="auto"/>
-        <w:rPr>
-          <w:rFonts w:ascii="Arial" w:hAnsi="Arial" w:cs="Arial"/>
-        </w:rPr>
-      </w:pPr>
-      <w:r>
-        <w:rPr>
-          <w:rFonts w:ascii="Arial" w:hAnsi="Arial" w:cs="Arial"/>
-        </w:rPr>
-        <w:t>2.- Contaduría Pública</w:t>
-      </w:r>
-    </w:p>
-    <w:p>
-      <w:pPr>
-        <w:pStyle w:val="Prrafodelista"/>
-        <w:spacing w:line="360" w:lineRule="auto"/>
-        <w:rPr>
-          <w:rFonts w:ascii="Arial" w:hAnsi="Arial" w:cs="Arial"/>
-        </w:rPr>
-      </w:pPr>
-      <w:r>
-        <w:rPr>
-          <w:rFonts w:ascii="Arial" w:hAnsi="Arial" w:cs="Arial"/>
-        </w:rPr>
-        <w:t>3.- Ingeniería Agropecuaria</w:t>
-      </w:r>
-    </w:p>
-    <w:p>
-      <w:pPr>
-        <w:pStyle w:val="Prrafodelista"/>
-        <w:spacing w:line="360" w:lineRule="auto"/>
-        <w:rPr>
-          <w:rFonts w:ascii="Arial" w:hAnsi="Arial" w:cs="Arial"/>
-        </w:rPr>
-      </w:pPr>
-      <w:r>
-        <w:rPr>
-          <w:rFonts w:ascii="Arial" w:hAnsi="Arial" w:cs="Arial"/>
-        </w:rPr>
-        <w:t>4.- Ciencias de la Educación</w:t>
-      </w:r>
-    </w:p>
-    <w:p>
-      <w:pPr>
-        <w:pStyle w:val="Prrafodelista"/>
-        <w:spacing w:line="360" w:lineRule="auto"/>
-        <w:rPr>
-          <w:rFonts w:ascii="Arial" w:hAnsi="Arial" w:cs="Arial"/>
-        </w:rPr>
-      </w:pPr>
-      <w:r>
-        <w:rPr>
-          <w:rFonts w:ascii="Arial" w:hAnsi="Arial" w:cs="Arial"/>
-        </w:rPr>
-        <w:t>5.- Ingeniería Informática</w:t>
-      </w:r>
-    </w:p>
-    <w:p>
-      <w:pPr>
-        <w:pStyle w:val="Prrafodelista"/>
-        <w:spacing w:line="360" w:lineRule="auto"/>
-        <w:rPr>
-          <w:rFonts w:ascii="Arial" w:hAnsi="Arial" w:cs="Arial"/>
-        </w:rPr>
-      </w:pPr>
-      <w:r>
-        <w:rPr>
-          <w:rFonts w:ascii="Arial" w:hAnsi="Arial" w:cs="Arial"/>
-        </w:rPr>
-        <w:lastRenderedPageBreak/>
-        <w:t>6.- Derecho</w:t>
-      </w:r>
-    </w:p>
-    <w:p>
-      <w:pPr>
-        <w:pStyle w:val="Prrafodelista"/>
-        <w:spacing w:line="360" w:lineRule="auto"/>
-        <w:rPr>
-          <w:rFonts w:ascii="Arial" w:hAnsi="Arial" w:cs="Arial"/>
-        </w:rPr>
-      </w:pPr>
-      <w:r>
-        <w:rPr>
-          <w:rFonts w:ascii="Arial" w:hAnsi="Arial" w:cs="Arial"/>
-        </w:rPr>
-        <w:t>7.- Enfermería</w:t>
-      </w:r>
-    </w:p>
-    <w:p>
-      <w:pPr>
-        <w:pStyle w:val="Prrafodelista"/>
-        <w:spacing w:line="360" w:lineRule="auto"/>
-        <w:rPr>
-          <w:rFonts w:ascii="Arial" w:hAnsi="Arial" w:cs="Arial"/>
-        </w:rPr>
-      </w:pPr>
-      <w:r>
-        <w:rPr>
-          <w:rFonts w:ascii="Arial" w:hAnsi="Arial" w:cs="Arial"/>
-        </w:rPr>
-        <w:t>8.- Administración de Empresas</w:t>
-      </w:r>
-    </w:p>
-    <w:p>
-      <w:pPr>
-        <w:pStyle w:val="Prrafodelista"/>
-        <w:spacing w:line="360" w:lineRule="auto"/>
-        <w:rPr>
-          <w:rFonts w:ascii="Arial" w:hAnsi="Arial" w:cs="Arial"/>
-        </w:rPr>
-      </w:pPr>
-      <w:r>
-        <w:rPr>
-          <w:rFonts w:ascii="Arial" w:hAnsi="Arial" w:cs="Arial"/>
-        </w:rPr>
-        <w:t>9.- Odontología</w:t>
-      </w:r>
-    </w:p>
-    <w:p>
-      <w:pPr>
-        <w:pStyle w:val="Prrafodelista"/>
-        <w:spacing w:line="360" w:lineRule="auto"/>
-        <w:contextualSpacing w:val="0"/>
-        <w:rPr>
-          <w:rFonts w:ascii="Arial" w:hAnsi="Arial" w:cs="Arial"/>
-        </w:rPr>
-      </w:pPr>
-    </w:p>
-    <w:p>
-      <w:pPr>
-        <w:pStyle w:val="Prrafodelista"/>
-        <w:spacing w:line="360" w:lineRule="auto"/>
-        <w:contextualSpacing w:val="0"/>
-        <w:rPr>
-          <w:rFonts w:ascii="Arial" w:hAnsi="Arial" w:cs="Arial"/>
-        </w:rPr>
-        <w:sectPr>
-          <w:type w:val="continuous"/>
-          <w:pgSz w:w="12240" w:h="15840" w:code="1"/>
-          <w:pgMar w:top="1418" w:right="1418" w:bottom="1418" w:left="1701" w:header="720" w:footer="720" w:gutter="0"/>
-          <w:pgNumType w:start="2"/>
-          <w:cols w:num="2" w:space="49"/>
-          <w:titlePg/>
-          <w:docGrid w:linePitch="360"/>
-        </w:sectPr>
-      </w:pPr>
-    </w:p>
-    <w:p>
-      <w:pPr>
-        <w:pStyle w:val="Prrafodelista"/>
-        <w:spacing w:line="360" w:lineRule="auto"/>
-        <w:contextualSpacing w:val="0"/>
-        <w:rPr>
-          <w:rFonts w:ascii="Arial" w:hAnsi="Arial" w:cs="Arial"/>
-        </w:rPr>
-      </w:pPr>
-      <w:r>
-        <w:rPr>
-          <w:rFonts w:ascii="Arial" w:hAnsi="Arial" w:cs="Arial"/>
-        </w:rPr>
-        <w:lastRenderedPageBreak/>
-        <w:t xml:space="preserve">El 26 de junio de 2013, el Consejo Facultativo creo una nueva carrera a nivel Técnico Superior en “Monitoreo Socio-ambiental” que </w:t>
-      </w:r>
-      <w:r>
-        <w:rPr>
-          <w:rFonts w:ascii="Arial" w:hAnsi="Arial" w:cs="Arial"/>
-        </w:rPr>
-        <w:t>comenzó</w:t>
-      </w:r>
-      <w:r>
-        <w:rPr>
-          <w:rFonts w:ascii="Arial" w:hAnsi="Arial" w:cs="Arial"/>
-        </w:rPr>
-        <w:t xml:space="preserve"> sus actividades en la </w:t>
-      </w:r>
-      <w:r>
-        <w:rPr>
-          <w:rFonts w:ascii="Arial" w:hAnsi="Arial" w:cs="Arial"/>
-        </w:rPr>
-        <w:t>pasada gesti</w:t>
-      </w:r>
-      <w:r>
-        <w:rPr>
-          <w:rFonts w:ascii="Arial" w:hAnsi="Arial" w:cs="Arial"/>
-        </w:rPr>
-        <w:t>ón 2014.</w:t>
-      </w:r>
-    </w:p>
-    <w:p>
-      <w:pPr>
-        <w:pStyle w:val="Prrafodelista"/>
-        <w:spacing w:line="360" w:lineRule="auto"/>
-        <w:contextualSpacing w:val="0"/>
-        <w:rPr>
-          <w:rFonts w:ascii="Arial" w:hAnsi="Arial" w:cs="Arial"/>
-        </w:rPr>
-      </w:pPr>
-      <w:r>
-        <w:rPr>
-          <w:rFonts w:ascii="Arial" w:hAnsi="Arial" w:cs="Arial"/>
-        </w:rPr>
-        <w:t xml:space="preserve">La biblioteca de la “Facultad Integral del Chaco”, </w:t>
-      </w:r>
-      <w:r>
-        <w:rPr>
-          <w:rFonts w:ascii="Arial" w:hAnsi="Arial" w:cs="Arial"/>
-        </w:rPr>
-        <w:t xml:space="preserve">se encuentra </w:t>
-      </w:r>
-      <w:r>
-        <w:rPr>
-          <w:rFonts w:ascii="Arial" w:hAnsi="Arial" w:cs="Arial"/>
-        </w:rPr>
-        <w:t>ubicada en la Av. Humberto Suárez Roca, en las mismas instalaciones de esta casa</w:t>
-      </w:r>
-      <w:r>
-        <w:rPr>
-          <w:rFonts w:ascii="Arial" w:hAnsi="Arial" w:cs="Arial"/>
-        </w:rPr>
-        <w:t xml:space="preserve"> superior</w:t>
-      </w:r>
-      <w:r>
-        <w:rPr>
-          <w:rFonts w:ascii="Arial" w:hAnsi="Arial" w:cs="Arial"/>
-        </w:rPr>
-        <w:t xml:space="preserve"> de estudio y fue inaugurada un </w:t>
-      </w:r>
-      <w:r>
         <w:rPr>
           <w:rFonts w:ascii="Arial" w:hAnsi="Arial" w:cs="Arial"/>
           <w:color w:val="000000"/>
         </w:rPr>
-        <w:t>05 de marzo del año 1.982</w:t>
+      </w:pPr>
+      <w:bookmarkStart w:id="3" w:name="_Toc413302178"/>
+      <w:r>
+        <w:t xml:space="preserve">La Facultad Integral del Chaco, cuenta </w:t>
+      </w:r>
+      <w:r>
+        <w:t>con una</w:t>
+      </w:r>
+      <w:r>
+        <w:t xml:space="preserve"> biblioteca, que fue </w:t>
       </w:r>
       <w:r>
         <w:rPr>
           <w:rFonts w:ascii="Arial" w:hAnsi="Arial" w:cs="Arial"/>
         </w:rPr>
-        <w:t>, en las instalaciones del “Instituto Politécnico Camiri”</w:t>
+        <w:t xml:space="preserve">inaugurada </w:t>
       </w:r>
       <w:r>
         <w:rPr>
           <w:rFonts w:ascii="Arial" w:hAnsi="Arial" w:cs="Arial"/>
         </w:rPr>
-        <w:t xml:space="preserve">, donde funciono en sus inicios. </w:t>
+        <w:t xml:space="preserve">un </w:t>
+      </w:r>
+      <w:r>
+        <w:rPr>
+          <w:rFonts w:ascii="Arial" w:hAnsi="Arial" w:cs="Arial"/>
+          <w:color w:val="000000"/>
+        </w:rPr>
+        <w:t>05 de marzo del año 1</w:t>
+      </w:r>
+      <w:r>
+        <w:rPr>
+          <w:rFonts w:ascii="Arial" w:hAnsi="Arial" w:cs="Arial"/>
+          <w:color w:val="000000"/>
+        </w:rPr>
+        <w:t>.</w:t>
+      </w:r>
+      <w:r>
+        <w:rPr>
+          <w:rFonts w:ascii="Arial" w:hAnsi="Arial" w:cs="Arial"/>
+          <w:color w:val="000000"/>
+        </w:rPr>
+        <w:t>982</w:t>
+      </w:r>
+      <w:r>
+        <w:rPr>
+          <w:rFonts w:ascii="Arial" w:hAnsi="Arial" w:cs="Arial"/>
+          <w:color w:val="000000"/>
+        </w:rPr>
+        <w:t>, esta biblioteca pone a disposición de los estudiantes de la facultad integral del chaco, un aproximado de 5456 libros impresos, para las 10 carreras que se ofertan.</w:t>
+      </w:r>
+    </w:p>
+    <w:p>
+      <w:pPr>
+        <w:spacing w:line="360" w:lineRule="auto"/>
+      </w:pPr>
+      <w:r>
+        <w:t xml:space="preserve">El </w:t>
+      </w:r>
+      <w:r>
+        <w:t>a</w:t>
+      </w:r>
+      <w:r>
+        <w:t xml:space="preserve">ño 2004, </w:t>
+      </w:r>
+      <w:r>
+        <w:t>se implementó un sistema en la biblioteca, con el que se facilitaba las búsquedas, se catalogaba los libros y se los ordenaba, además este proyecto pretendía digitalizar los libros de la biblioteca para que puedan visualizarse a través de la web, esta última parte nunca pudo ser realizada, aunque el sistema para administrar la biblioteca sí estuvo en funcionamiento por un par de años, se perdió debido a fallos técnicos de hardware y no pudo ser recuperado.</w:t>
+      </w:r>
+    </w:p>
+    <w:p>
+      <w:pPr>
+        <w:spacing w:line="360" w:lineRule="auto"/>
+      </w:pPr>
+      <w:r>
+        <w:t>En la ciudad de Camiri, actualmente no existe ninguna biblioteca virtual funcionando, aunque existen bibliotecas convencionales o tradicionales, que son administradas por la alcaldía, por algunas iglesias y una que otra biblioteca en las diferentes unidades educativas</w:t>
+      </w:r>
+      <w:r>
+        <w:t>, equipadas principalmente para atender a un público compuesto mayormente por estudiantes de colegios y escuelas. Solamente la biblioteca de la Facultad Integral del Chaco y de la Universidad Salesiana de Bolivia, cuentan con material de utilidad para los estudiantes universitarios de Camiri, aunque como mencionamos antes son bibliotecas convencionales que solo brinda atención en sus mismas instalaciones.</w:t>
+      </w:r>
+    </w:p>
+    <w:p>
+      <w:pPr>
+        <w:spacing w:line="360" w:lineRule="auto"/>
+      </w:pPr>
+      <w:r>
+        <w:t xml:space="preserve">En nuestro departamento de Santa Cruz y en Bolivia mismo, existen muchas bibliotecas virtuales implementadas, </w:t>
+      </w:r>
+      <w:r>
+        <w:t>muchas de ellas utilizan internet como principal medio de acceso, otras están abiertas únicamente para una intranet o red local, limitada a una población o grupo específico de usuarios</w:t>
+      </w:r>
+      <w:r>
+        <w:t xml:space="preserve"> previamente registrados</w:t>
+      </w:r>
+      <w:r>
+        <w:t>.</w:t>
+      </w:r>
+    </w:p>
+    <w:p>
+      <w:pPr>
+        <w:spacing w:line="360" w:lineRule="auto"/>
+      </w:pPr>
+      <w:r>
+        <w:t xml:space="preserve">En lo referente al material, hasta hace unos años,  resultaba complicado encontrar  material digital, eran pocos los libros digitalizados y muy escasos los videos educativos, actualmente con los avances tecnológicos, resulta muy sencillo producir material de calidad, incluso con un simple teléfono móvil, se puede grabar videos en clases en los que se resuelvan ejercicios, videos explicativos, videos demostrativos, etc. </w:t>
+      </w:r>
+      <w:r>
+        <w:t>Lo que facilita mucho el enriquecimiento de contenidos para una Biblioteca Virtual Multimedia en la Facultad del Chaco.</w:t>
+      </w:r>
+    </w:p>
+    <w:p>
+      <w:r>
+        <w:br w:type="page"/>
       </w:r>
     </w:p>
     <w:p>
       <w:pPr>
         <w:pStyle w:val="Ttulo2"/>
         <w:spacing w:line="360" w:lineRule="auto"/>
-        <w:ind w:firstLine="567"/>
-      </w:pPr>
-      <w:bookmarkStart w:id="3" w:name="_Toc413302178"/>
+      </w:pPr>
       <w:r>
         <w:lastRenderedPageBreak/>
         <w:t>Descripción del Problema</w:t>
@@ -2265,7 +2154,13 @@
         <w:ind w:left="567"/>
       </w:pPr>
       <w:r>
-        <w:t>A continuación explicaremos algunos problemas que surgen de esta situación actual.</w:t>
+        <w:t>A continuación explicaremos algunos problemas que surgen de esta situación actual</w:t>
+      </w:r>
+      <w:r>
+        <w:t xml:space="preserve"> de la biblioteca de la Facultad Integral del Chaco</w:t>
+      </w:r>
+      <w:r>
+        <w:t>.</w:t>
       </w:r>
     </w:p>
     <w:p>
@@ -2303,7 +2198,13 @@
         <w:t>tener su material bibliográfico actualizado</w:t>
       </w:r>
       <w:r>
-        <w:t>, no se puede estar consiguiendo material nuevo todo el tiempo puesto que resulta muy tedioso e implica un gasto considerable para la universidad.</w:t>
+        <w:t>, no se puede estar consiguiendo material nuevo todo el tiempo</w:t>
+      </w:r>
+      <w:r>
+        <w:t>,</w:t>
+      </w:r>
+      <w:r>
+        <w:t xml:space="preserve"> puesto que resulta muy tedioso e implica un gasto considerable para la universidad.</w:t>
       </w:r>
     </w:p>
     <w:p>
@@ -2376,7 +2277,10 @@
         <w:t xml:space="preserve">- </w:t>
       </w:r>
       <w:r>
-        <w:t>Debido a que en algunos casos los</w:t>
+        <w:t>E</w:t>
+      </w:r>
+      <w:r>
+        <w:t>n algunos casos los</w:t>
       </w:r>
       <w:r>
         <w:t xml:space="preserve"> estudiantes no devuelven los libros y todo </w:t>
@@ -2420,7 +2324,13 @@
         <w:t>es limitado</w:t>
       </w:r>
       <w:r>
-        <w:t>, no puede estar disponible todo el tiempo para los alumnos</w:t>
+        <w:t xml:space="preserve">, </w:t>
+      </w:r>
+      <w:r>
+        <w:t xml:space="preserve">porque el administrador que atiende la biblioteca tiene un horario definido, por esto la biblioteca </w:t>
+      </w:r>
+      <w:r>
+        <w:t>no puede estar disponible todo el tiempo para los alumnos</w:t>
       </w:r>
       <w:r>
         <w:t>, Los libros únicamente son prestados para ser utilizados en los ambientes de la biblioteca y solamente fines de semana pueden ser prestados (bajo ciertos términos y condiciones) para ser llevados a sus casas</w:t>
@@ -2475,16 +2385,10 @@
         <w:t xml:space="preserve">- El espacio en donde funciona la biblioteca tiene sus ambientes limitados a una cierta cantidad de estudiantes, por la misma comodidad de los alumnos no se puede atender a más de </w:t>
       </w:r>
       <w:r>
-        <w:t>50</w:t>
-      </w:r>
-      <w:r>
-        <w:rPr>
-          <w:color w:val="FF0000"/>
-        </w:rPr>
-        <w:t xml:space="preserve"> </w:t>
-      </w:r>
-      <w:r>
-        <w:t>alumnos al  mismo tiempo, lo que representa una limitación en la atención al alumnado.</w:t>
+        <w:t xml:space="preserve">un número determinado de alumnos </w:t>
+      </w:r>
+      <w:r>
+        <w:t xml:space="preserve"> al  mismo tiempo, lo que representa una limitación en la atención al alumnado.</w:t>
       </w:r>
     </w:p>
     <w:p>
@@ -2550,9 +2454,8 @@
         <w:ind w:left="709"/>
       </w:pPr>
       <w:bookmarkStart w:id="4" w:name="_Toc413302179"/>
-      <w:bookmarkStart w:id="5" w:name="_GoBack"/>
-      <w:bookmarkEnd w:id="5"/>
-      <w:r>
+      <w:r>
+        <w:lastRenderedPageBreak/>
         <w:t>Objetivos</w:t>
       </w:r>
       <w:r>
@@ -2569,7 +2472,7 @@
           <w:b/>
         </w:rPr>
       </w:pPr>
-      <w:bookmarkStart w:id="6" w:name="_Toc413302180"/>
+      <w:bookmarkStart w:id="5" w:name="_Toc413302180"/>
       <w:r>
         <w:rPr>
           <w:b/>
@@ -2582,7 +2485,7 @@
         </w:rPr>
         <w:t>.</w:t>
       </w:r>
-      <w:bookmarkEnd w:id="6"/>
+      <w:bookmarkEnd w:id="5"/>
     </w:p>
     <w:p>
       <w:pPr>
@@ -2590,10 +2493,25 @@
         <w:ind w:left="708"/>
       </w:pPr>
       <w:r>
-        <w:t>Desarrollar una Biblioteca</w:t>
-      </w:r>
-      <w:r>
-        <w:t xml:space="preserve"> Virtual para la Facultad Integral del Chaco</w:t>
+        <w:t xml:space="preserve">Desarrollar </w:t>
+      </w:r>
+      <w:r>
+        <w:t xml:space="preserve">e implementar </w:t>
+      </w:r>
+      <w:r>
+        <w:t>una Biblioteca</w:t>
+      </w:r>
+      <w:r>
+        <w:t xml:space="preserve"> Virtual</w:t>
+      </w:r>
+      <w:r>
+        <w:t xml:space="preserve"> Multimedia</w:t>
+      </w:r>
+      <w:r>
+        <w:t xml:space="preserve"> para la Facultad Integral del Chaco</w:t>
+      </w:r>
+      <w:r>
+        <w:t xml:space="preserve"> que sirva a los alumnos para facilitar su formación integral y profesional</w:t>
       </w:r>
       <w:r>
         <w:t>.</w:t>
@@ -2608,12 +2526,11 @@
           <w:b/>
         </w:rPr>
       </w:pPr>
-      <w:bookmarkStart w:id="7" w:name="_Toc413302181"/>
-      <w:r>
-        <w:rPr>
-          <w:b/>
-        </w:rPr>
-        <w:lastRenderedPageBreak/>
+      <w:bookmarkStart w:id="6" w:name="_Toc413302181"/>
+      <w:r>
+        <w:rPr>
+          <w:b/>
+        </w:rPr>
         <w:t>Objetivos Específicos</w:t>
       </w:r>
       <w:r>
@@ -2622,317 +2539,14 @@
         </w:rPr>
         <w:t>.</w:t>
       </w:r>
+      <w:bookmarkEnd w:id="6"/>
+    </w:p>
+    <w:p>
+      <w:r>
+        <w:tab/>
+      </w:r>
+      <w:bookmarkStart w:id="7" w:name="_GoBack"/>
       <w:bookmarkEnd w:id="7"/>
-    </w:p>
-    <w:p>
-      <w:pPr>
-        <w:spacing w:line="360" w:lineRule="auto"/>
-        <w:ind w:left="708"/>
-      </w:pPr>
-      <w:r>
-        <w:t xml:space="preserve">Para realizar </w:t>
-      </w:r>
-      <w:r>
-        <w:t>el diseño y el desarrollo de la Biblioteca V</w:t>
-      </w:r>
-      <w:r>
-        <w:t xml:space="preserve">irtual para la </w:t>
-      </w:r>
-      <w:r>
-        <w:t>F</w:t>
-      </w:r>
-      <w:r>
-        <w:t xml:space="preserve">acultad </w:t>
-      </w:r>
-      <w:r>
-        <w:t>I</w:t>
-      </w:r>
-      <w:r>
-        <w:t xml:space="preserve">ntegral del </w:t>
-      </w:r>
-      <w:r>
-        <w:t>C</w:t>
-      </w:r>
-      <w:r>
-        <w:t xml:space="preserve">haco, se plantean los siguientes pasos a seguir, aplicando la Metodología </w:t>
-      </w:r>
-      <w:r>
-        <w:t>Ágil</w:t>
-      </w:r>
-      <w:r>
-        <w:t xml:space="preserve"> de Desarrollo de Software “Scrum”:</w:t>
-      </w:r>
-    </w:p>
-    <w:p>
-      <w:pPr>
-        <w:pStyle w:val="Prrafodelista"/>
-        <w:numPr>
-          <w:ilvl w:val="0"/>
-          <w:numId w:val="3"/>
-        </w:numPr>
-        <w:spacing w:line="360" w:lineRule="auto"/>
-      </w:pPr>
-      <w:r>
-        <w:t xml:space="preserve">Realizar una reunión de </w:t>
-      </w:r>
-      <w:r>
-        <w:t>visión</w:t>
-      </w:r>
-      <w:r>
-        <w:t xml:space="preserve"> con docentes y autoridades de la FICH (stakeholders</w:t>
-      </w:r>
-      <w:r>
-        <w:rPr>
-          <w:rStyle w:val="Refdenotaalpie"/>
-        </w:rPr>
-        <w:footnoteReference w:id="1"/>
-      </w:r>
-      <w:r>
-        <w:t xml:space="preserve">) para consensuar los módulos y funcionalidades necesarias con las que deberá contar la </w:t>
-      </w:r>
-      <w:r>
-        <w:t>Biblioteca V</w:t>
-      </w:r>
-      <w:r>
-        <w:t xml:space="preserve">irtual, Con lo que el </w:t>
-      </w:r>
-      <w:r>
-        <w:t>“</w:t>
-      </w:r>
-      <w:r>
-        <w:t>Dueño del Producto</w:t>
-      </w:r>
-      <w:r>
-        <w:rPr>
-          <w:rStyle w:val="Refdenotaalpie"/>
-        </w:rPr>
-        <w:footnoteReference w:id="2"/>
-      </w:r>
-      <w:r>
-        <w:t>”</w:t>
-      </w:r>
-      <w:r>
-        <w:t xml:space="preserve"> podrá </w:t>
-      </w:r>
-      <w:r>
-        <w:t>g</w:t>
-      </w:r>
-      <w:r>
-        <w:t xml:space="preserve">enerar los </w:t>
-      </w:r>
-      <w:r>
-        <w:t>d</w:t>
-      </w:r>
-      <w:r>
-        <w:t>iferentes ítems del Backlog</w:t>
-      </w:r>
-      <w:r>
-        <w:rPr>
-          <w:rStyle w:val="Refdenotaalpie"/>
-        </w:rPr>
-        <w:footnoteReference w:id="3"/>
-      </w:r>
-      <w:r>
-        <w:t xml:space="preserve">. A cada ítem del </w:t>
-      </w:r>
-      <w:r>
-        <w:t>B</w:t>
-      </w:r>
-      <w:r>
-        <w:t>acklog se lo identifica en una tarjeta con: Título, Breve descripción, Forma de validación, Importancia, Estimación</w:t>
-      </w:r>
-    </w:p>
-    <w:p>
-      <w:pPr>
-        <w:pStyle w:val="Prrafodelista"/>
-        <w:numPr>
-          <w:ilvl w:val="0"/>
-          <w:numId w:val="3"/>
-        </w:numPr>
-        <w:spacing w:line="360" w:lineRule="auto"/>
-      </w:pPr>
-      <w:r>
-        <w:t xml:space="preserve">El </w:t>
-      </w:r>
-      <w:r>
-        <w:t>“</w:t>
-      </w:r>
-      <w:r>
-        <w:t>Dueño del Producto</w:t>
-      </w:r>
-      <w:r>
-        <w:t>”</w:t>
-      </w:r>
-      <w:r>
-        <w:t xml:space="preserve"> </w:t>
-      </w:r>
-      <w:r>
-        <w:t>expondrá</w:t>
-      </w:r>
-      <w:r>
-        <w:t xml:space="preserve"> su </w:t>
-      </w:r>
-      <w:r>
-        <w:t xml:space="preserve">Backlog </w:t>
-      </w:r>
-      <w:r>
-        <w:t>d</w:t>
-      </w:r>
-      <w:r>
-        <w:t>el Producto</w:t>
-      </w:r>
-      <w:r>
-        <w:t>,</w:t>
-      </w:r>
-      <w:r>
-        <w:t xml:space="preserve"> el cual ha surgido de la </w:t>
-      </w:r>
-      <w:r>
-        <w:t>“R</w:t>
-      </w:r>
-      <w:r>
-        <w:t>eunión de Visión</w:t>
-      </w:r>
-      <w:r>
-        <w:rPr>
-          <w:rStyle w:val="Refdenotaalpie"/>
-        </w:rPr>
-        <w:footnoteReference w:id="4"/>
-      </w:r>
-      <w:r>
-        <w:t>”</w:t>
-      </w:r>
-      <w:r>
-        <w:t xml:space="preserve"> y de algunas reuniones que el mismo ha mantenido con los stakeholders de la organización.</w:t>
-      </w:r>
-    </w:p>
-    <w:p>
-      <w:pPr>
-        <w:pStyle w:val="Prrafodelista"/>
-        <w:numPr>
-          <w:ilvl w:val="0"/>
-          <w:numId w:val="3"/>
-        </w:numPr>
-        <w:spacing w:line="360" w:lineRule="auto"/>
-      </w:pPr>
-      <w:r>
-        <w:t>P</w:t>
-      </w:r>
-      <w:r>
-        <w:t>lanificar cada sprint</w:t>
-      </w:r>
-      <w:r>
-        <w:rPr>
-          <w:rStyle w:val="Refdenotaalpie"/>
-        </w:rPr>
-        <w:footnoteReference w:id="5"/>
-      </w:r>
-      <w:r>
-        <w:t>, estimando su tiempo de duración con estimaciones realistas de acuerdo a la capacidad del equipo</w:t>
-      </w:r>
-      <w:r>
-        <w:t>.</w:t>
-      </w:r>
-    </w:p>
-    <w:p>
-      <w:pPr>
-        <w:pStyle w:val="Prrafodelista"/>
-        <w:numPr>
-          <w:ilvl w:val="0"/>
-          <w:numId w:val="3"/>
-        </w:numPr>
-        <w:spacing w:line="360" w:lineRule="auto"/>
-      </w:pPr>
-      <w:r>
-        <w:t xml:space="preserve">Realizar </w:t>
-      </w:r>
-      <w:r>
-        <w:t>reuniones de Scrum</w:t>
-      </w:r>
-      <w:r>
-        <w:t xml:space="preserve"> diarias</w:t>
-      </w:r>
-      <w:r>
-        <w:t>, para una actualización diaria del seguimiento del Sprint, para continuar agregando funcionalidades al proyecto hasta completar el desarrollo del ítem planificado para el sprint</w:t>
-      </w:r>
-    </w:p>
-    <w:p>
-      <w:pPr>
-        <w:pStyle w:val="Prrafodelista"/>
-        <w:numPr>
-          <w:ilvl w:val="0"/>
-          <w:numId w:val="3"/>
-        </w:numPr>
-        <w:spacing w:line="360" w:lineRule="auto"/>
-      </w:pPr>
-      <w:r>
-        <w:t xml:space="preserve">El </w:t>
-      </w:r>
-      <w:r>
-        <w:t>último</w:t>
-      </w:r>
-      <w:r>
-        <w:t xml:space="preserve"> día en que </w:t>
-      </w:r>
-      <w:r>
-        <w:t xml:space="preserve">termine </w:t>
-      </w:r>
-      <w:r>
-        <w:t>el sprint</w:t>
-      </w:r>
-      <w:r>
-        <w:t xml:space="preserve"> se realizaran pruebas</w:t>
-      </w:r>
-      <w:r>
-        <w:t xml:space="preserve"> finales </w:t>
-      </w:r>
-      <w:r>
-        <w:t xml:space="preserve">para verificar la calidad y funcionalidad del </w:t>
-      </w:r>
-      <w:r>
-        <w:t>ítem</w:t>
-      </w:r>
-      <w:r>
-        <w:t xml:space="preserve"> </w:t>
-      </w:r>
-      <w:r>
-        <w:t xml:space="preserve">producido, para </w:t>
-      </w:r>
-      <w:r>
-        <w:t>luego</w:t>
-      </w:r>
-      <w:r>
-        <w:t xml:space="preserve"> reunirse con el </w:t>
-      </w:r>
-      <w:r>
-        <w:t>“</w:t>
-      </w:r>
-      <w:r>
-        <w:t xml:space="preserve">Dueño del </w:t>
-      </w:r>
-      <w:r>
-        <w:t>P</w:t>
-      </w:r>
-      <w:r>
-        <w:t>roducto</w:t>
-      </w:r>
-      <w:r>
-        <w:t>”</w:t>
-      </w:r>
-      <w:r>
-        <w:t xml:space="preserve"> y analizar </w:t>
-      </w:r>
-      <w:r>
-        <w:t>qué</w:t>
-      </w:r>
-      <w:r>
-        <w:t xml:space="preserve"> ítem se seleccionara para el siguiente Sprint, volviendo a repetir el ciclo, hasta completar el proyecto</w:t>
-      </w:r>
-    </w:p>
-    <w:p>
-      <w:r>
-        <w:br w:type="page"/>
-      </w:r>
     </w:p>
     <w:p>
       <w:pPr>
@@ -2942,7 +2556,6 @@
       </w:pPr>
       <w:bookmarkStart w:id="8" w:name="_Toc413302182"/>
       <w:r>
-        <w:lastRenderedPageBreak/>
         <w:t>Justificación del Proyecto</w:t>
       </w:r>
       <w:r>
@@ -3076,6 +2689,23 @@
     </w:p>
     <w:p>
       <w:pPr>
+        <w:pStyle w:val="Ttulo2"/>
+        <w:spacing w:line="360" w:lineRule="auto"/>
+        <w:ind w:left="360"/>
+      </w:pPr>
+      <w:bookmarkStart w:id="10" w:name="_Toc413302184"/>
+      <w:r>
+        <w:rPr>
+          <w:rFonts w:ascii="Arial" w:eastAsia="Times New Roman" w:hAnsi="Arial" w:cs="Arial"/>
+          <w:szCs w:val="24"/>
+          <w:lang w:eastAsia="es-BO"/>
+        </w:rPr>
+        <w:t>Justificación Social</w:t>
+      </w:r>
+      <w:bookmarkEnd w:id="10"/>
+    </w:p>
+    <w:p>
+      <w:pPr>
         <w:pStyle w:val="Prrafodelista"/>
         <w:numPr>
           <w:ilvl w:val="0"/>
@@ -3083,46 +2713,16 @@
         </w:numPr>
         <w:spacing w:after="200" w:line="360" w:lineRule="auto"/>
         <w:ind w:left="567" w:hanging="283"/>
-        <w:rPr>
-          <w:rFonts w:ascii="Arial" w:eastAsia="Times New Roman" w:hAnsi="Arial" w:cs="Arial"/>
-          <w:szCs w:val="24"/>
-          <w:lang w:eastAsia="es-BO"/>
-        </w:rPr>
-      </w:pPr>
-      <w:r>
-        <w:rPr>
-          <w:rFonts w:ascii="Arial" w:eastAsia="Times New Roman" w:hAnsi="Arial" w:cs="Arial"/>
-          <w:b/>
-          <w:szCs w:val="24"/>
-          <w:lang w:eastAsia="es-BO"/>
-        </w:rPr>
-        <w:t>Automatización del trabajo.</w:t>
-      </w:r>
-      <w:r>
-        <w:rPr>
-          <w:rFonts w:ascii="Arial" w:eastAsia="Times New Roman" w:hAnsi="Arial" w:cs="Arial"/>
-          <w:szCs w:val="24"/>
-          <w:lang w:eastAsia="es-BO"/>
-        </w:rPr>
-        <w:t>- Se pretende facilitar el trabajo a los administradores de la biblioteca, brindándoles una herramienta que les de soporte en el prestado, devolución y seguimiento de préstamos de libros</w:t>
-      </w:r>
-    </w:p>
-    <w:p>
-      <w:pPr>
-        <w:pStyle w:val="Ttulo2"/>
-        <w:spacing w:line="360" w:lineRule="auto"/>
-        <w:ind w:left="360"/>
-      </w:pPr>
-      <w:bookmarkStart w:id="10" w:name="_Toc413302184"/>
-      <w:r>
-        <w:rPr>
-          <w:rFonts w:ascii="Arial" w:eastAsia="Times New Roman" w:hAnsi="Arial" w:cs="Arial"/>
-          <w:szCs w:val="24"/>
-          <w:lang w:eastAsia="es-BO"/>
-        </w:rPr>
-        <w:t>Justificación Social</w:t>
-      </w:r>
-      <w:bookmarkEnd w:id="10"/>
+      </w:pPr>
+      <w:r>
+        <w:rPr>
+          <w:b/>
+        </w:rPr>
+        <w:t xml:space="preserve">Atención continua.- </w:t>
+      </w:r>
+      <w:r>
+        <w:t>La atención al público se realizara de manera continua, se podrá atender fines de semana, días feriados, e incluso fuera de horario de oficina, esto gracias a la atención automatizada brindada por el servicio web</w:t>
+      </w:r>
     </w:p>
     <w:p>
       <w:pPr>
@@ -3138,10 +2738,10 @@
         <w:rPr>
           <w:b/>
         </w:rPr>
-        <w:t xml:space="preserve">Atención continua.- </w:t>
-      </w:r>
-      <w:r>
-        <w:t>La atención al público se realizara de manera continua, se podrá atender fines de semana, días feriados, e incluso fuera de horario de oficina, esto gracias a la atención automatizada brindada por el servicio web</w:t>
+        <w:t>Disponibilidad permanente.</w:t>
+      </w:r>
+      <w:r>
+        <w:t>- La biblioteca virtual multimedia dará copias digitales de los materiales solicitados a sus visitantes, lo que permitirá que un mismo material pueda ser visto simultáneamente por cualquier cantidad de visitantes.</w:t>
       </w:r>
     </w:p>
     <w:p>
@@ -3158,10 +2758,13 @@
         <w:rPr>
           <w:b/>
         </w:rPr>
-        <w:t>Disponibilidad permanente.</w:t>
-      </w:r>
-      <w:r>
-        <w:t>- La biblioteca virtual multimedia dará copias digitales de los materiales solicitados a sus visitantes, lo que permitirá que un mismo material pueda ser visto simultáneamente por cualquier cantidad de visitantes.</w:t>
+        <w:t>Facilidad de Acceso.</w:t>
+      </w:r>
+      <w:r>
+        <w:t>- Al estar disponible en los diferentes  laboratorios de carrera, y contar con acceso a través de red WIFI en toda las instalaciones de la facultad, cualquier estudiante podrá acceder a la biblioteca desde su computadora portátil, desde su celular o en última instancia desde cualquier computadora de los laboratorios de las diferentes carreras</w:t>
+      </w:r>
+      <w:r>
+        <w:t>.</w:t>
       </w:r>
     </w:p>
     <w:p>
@@ -3178,29 +2781,7 @@
         <w:rPr>
           <w:b/>
         </w:rPr>
-        <w:t>Facilidad de Acceso.</w:t>
-      </w:r>
-      <w:r>
-        <w:t>- Al estar disponible en los diferentes  laboratorios de carrera, y contar con acceso a través de red WIFI en toda las instalaciones de la facultad, cualquier estudiante podrá acceder a la biblioteca desde su computadora portátil, desde su celular o en última instancia desde cualquier computadora de los laboratorios de las diferentes carreras</w:t>
-      </w:r>
-      <w:r>
-        <w:t>.</w:t>
-      </w:r>
-    </w:p>
-    <w:p>
-      <w:pPr>
-        <w:pStyle w:val="Prrafodelista"/>
-        <w:numPr>
-          <w:ilvl w:val="0"/>
-          <w:numId w:val="4"/>
-        </w:numPr>
-        <w:spacing w:after="200" w:line="360" w:lineRule="auto"/>
-        <w:ind w:left="567" w:hanging="283"/>
-      </w:pPr>
-      <w:r>
-        <w:rPr>
-          <w:b/>
-        </w:rPr>
+        <w:lastRenderedPageBreak/>
         <w:t>Agilidad en la atención.</w:t>
       </w:r>
       <w:r>
@@ -3215,7 +2796,6 @@
       </w:pPr>
       <w:bookmarkStart w:id="11" w:name="_Toc413302185"/>
       <w:r>
-        <w:lastRenderedPageBreak/>
         <w:t>Metodología</w:t>
       </w:r>
       <w:r>
@@ -3223,185 +2803,7 @@
       </w:r>
       <w:bookmarkEnd w:id="11"/>
     </w:p>
-    <w:p>
-      <w:pPr>
-        <w:spacing w:line="360" w:lineRule="auto"/>
-        <w:ind w:left="708"/>
-      </w:pPr>
-      <w:r>
-        <w:t xml:space="preserve">El sistema se desarrollara siguiendo la metodología de desarrollo </w:t>
-      </w:r>
-      <w:r>
-        <w:t>Ágil</w:t>
-      </w:r>
-      <w:r>
-        <w:t xml:space="preserve"> “Scrum”</w:t>
-      </w:r>
-      <w:r>
-        <w:t xml:space="preserve"> utilizando la notación estándar de UML</w:t>
-      </w:r>
-      <w:r>
-        <w:t>, ya que facilita el desarrollo de aplicaciones funcionales de manera rápida y precisa</w:t>
-      </w:r>
-      <w:r>
-        <w:t>. Para poder seguir esta metodología es necesario seguir los siguientes pasos:</w:t>
-      </w:r>
-    </w:p>
-    <w:p>
-      <w:pPr>
-        <w:pStyle w:val="Prrafodelista"/>
-        <w:numPr>
-          <w:ilvl w:val="0"/>
-          <w:numId w:val="3"/>
-        </w:numPr>
-        <w:spacing w:line="360" w:lineRule="auto"/>
-      </w:pPr>
-      <w:r>
-        <w:t>Reunión de Planificación con los stakeholders de la organización</w:t>
-      </w:r>
-    </w:p>
-    <w:p>
-      <w:pPr>
-        <w:pStyle w:val="Prrafodelista"/>
-        <w:numPr>
-          <w:ilvl w:val="0"/>
-          <w:numId w:val="3"/>
-        </w:numPr>
-        <w:spacing w:line="360" w:lineRule="auto"/>
-      </w:pPr>
-      <w:r>
-        <w:t>Ordenar pila de tareas del producto</w:t>
-      </w:r>
-    </w:p>
-    <w:p>
-      <w:pPr>
-        <w:pStyle w:val="Prrafodelista"/>
-        <w:numPr>
-          <w:ilvl w:val="0"/>
-          <w:numId w:val="3"/>
-        </w:numPr>
-        <w:spacing w:line="360" w:lineRule="auto"/>
-      </w:pPr>
-      <w:r>
-        <w:t>Estimar cada pila del producto final</w:t>
-      </w:r>
-    </w:p>
-    <w:p>
-      <w:pPr>
-        <w:pStyle w:val="Prrafodelista"/>
-        <w:numPr>
-          <w:ilvl w:val="0"/>
-          <w:numId w:val="3"/>
-        </w:numPr>
-        <w:spacing w:line="360" w:lineRule="auto"/>
-      </w:pPr>
-      <w:r>
-        <w:t>Seleccionar que ítem de la pila se empezara a desarrollar de acuerdo a la importancia del mismo para iniciar un Sprint</w:t>
-      </w:r>
-    </w:p>
-    <w:p>
-      <w:pPr>
-        <w:pStyle w:val="Prrafodelista"/>
-        <w:numPr>
-          <w:ilvl w:val="0"/>
-          <w:numId w:val="3"/>
-        </w:numPr>
-        <w:spacing w:line="360" w:lineRule="auto"/>
-      </w:pPr>
-      <w:r>
-        <w:t>Planificar los requisitos del sprint que se está realizando</w:t>
-      </w:r>
-    </w:p>
-    <w:p>
-      <w:pPr>
-        <w:pStyle w:val="Prrafodelista"/>
-        <w:numPr>
-          <w:ilvl w:val="0"/>
-          <w:numId w:val="3"/>
-        </w:numPr>
-        <w:spacing w:line="360" w:lineRule="auto"/>
-      </w:pPr>
-      <w:r>
-        <w:t>Planificar las tareas del sprint que se está realizando</w:t>
-      </w:r>
-    </w:p>
-    <w:p>
-      <w:pPr>
-        <w:pStyle w:val="Prrafodelista"/>
-        <w:numPr>
-          <w:ilvl w:val="0"/>
-          <w:numId w:val="3"/>
-        </w:numPr>
-        <w:spacing w:line="360" w:lineRule="auto"/>
-      </w:pPr>
-      <w:r>
-        <w:t>Crear un espacio de trabajo colaborativo con tareas bien asignadas y definidas</w:t>
-      </w:r>
-    </w:p>
-    <w:p>
-      <w:pPr>
-        <w:pStyle w:val="Prrafodelista"/>
-        <w:numPr>
-          <w:ilvl w:val="0"/>
-          <w:numId w:val="3"/>
-        </w:numPr>
-        <w:spacing w:line="360" w:lineRule="auto"/>
-      </w:pPr>
-      <w:r>
-        <w:t>Realizar el sprint y pruebas simultaneas de cada funcionalidad que se va agregando al ítem seleccionado para el sprint</w:t>
-      </w:r>
-    </w:p>
-    <w:p>
-      <w:pPr>
-        <w:pStyle w:val="Prrafodelista"/>
-        <w:numPr>
-          <w:ilvl w:val="0"/>
-          <w:numId w:val="3"/>
-        </w:numPr>
-        <w:spacing w:line="360" w:lineRule="auto"/>
-      </w:pPr>
-      <w:r>
-        <w:t>Medición del progreso de desarrollo del sprint</w:t>
-      </w:r>
-    </w:p>
-    <w:p>
-      <w:pPr>
-        <w:pStyle w:val="Prrafodelista"/>
-        <w:numPr>
-          <w:ilvl w:val="0"/>
-          <w:numId w:val="3"/>
-        </w:numPr>
-        <w:spacing w:line="360" w:lineRule="auto"/>
-      </w:pPr>
-      <w:r>
-        <w:t xml:space="preserve">Pruebas finales del </w:t>
-      </w:r>
-      <w:r>
-        <w:t>ítem</w:t>
-      </w:r>
-      <w:r>
-        <w:t xml:space="preserve"> creado en el sprint</w:t>
-      </w:r>
-    </w:p>
-    <w:p>
-      <w:pPr>
-        <w:pStyle w:val="Prrafodelista"/>
-        <w:numPr>
-          <w:ilvl w:val="0"/>
-          <w:numId w:val="3"/>
-        </w:numPr>
-        <w:spacing w:line="360" w:lineRule="auto"/>
-      </w:pPr>
-      <w:r>
-        <w:t xml:space="preserve">Selección </w:t>
-      </w:r>
-      <w:r>
-        <w:t>de</w:t>
-      </w:r>
-      <w:r>
-        <w:t xml:space="preserve"> un nuevo ítem para un nuevo sprint (esto hasta cubrir cada uno de los ítems de la pila del producto final)</w:t>
-      </w:r>
-    </w:p>
+    <w:p/>
     <w:p>
       <w:pPr>
         <w:pStyle w:val="Ttulo2"/>
@@ -3417,44 +2819,20 @@
       </w:r>
       <w:bookmarkEnd w:id="12"/>
     </w:p>
-    <w:p>
-      <w:r>
-        <w:rPr>
-          <w:noProof/>
-        </w:rPr>
-        <w:pict>
-          <v:shapetype id="_x0000_t75" coordsize="21600,21600" o:spt="75" o:preferrelative="t" path="m@4@5l@4@11@9@11@9@5xe" filled="f" stroked="f">
-            <v:stroke joinstyle="miter"/>
-            <v:formulas>
-              <v:f eqn="if lineDrawn pixelLineWidth 0"/>
-              <v:f eqn="sum @0 1 0"/>
-              <v:f eqn="sum 0 0 @1"/>
-              <v:f eqn="prod @2 1 2"/>
-              <v:f eqn="prod @3 21600 pixelWidth"/>
-              <v:f eqn="prod @3 21600 pixelHeight"/>
-              <v:f eqn="sum @0 0 1"/>
-              <v:f eqn="prod @6 1 2"/>
-              <v:f eqn="prod @7 21600 pixelWidth"/>
-              <v:f eqn="sum @8 21600 0"/>
-              <v:f eqn="prod @7 21600 pixelHeight"/>
-              <v:f eqn="sum @10 21600 0"/>
-            </v:formulas>
-            <v:path o:extrusionok="f" gradientshapeok="t" o:connecttype="rect"/>
-            <o:lock v:ext="edit" aspectratio="t"/>
-          </v:shapetype>
-          <v:shape id="_x0000_s1026" type="#_x0000_t75" style="position:absolute;left:0;text-align:left;margin-left:-32.95pt;margin-top:436.75pt;width:522.45pt;height:110pt;z-index:251659264;mso-position-horizontal-relative:margin;mso-position-vertical-relative:margin">
-            <v:imagedata r:id="rId12" o:title="Cronograma" croptop="11785f" cropleft="754f" cropright="11370f"/>
-            <w10:wrap type="square" anchorx="margin" anchory="margin"/>
-          </v:shape>
-        </w:pict>
-      </w:r>
-    </w:p>
+    <w:p/>
     <w:p/>
     <w:p/>
     <w:sectPr>
+      <w:footerReference w:type="default" r:id="rId9"/>
       <w:type w:val="continuous"/>
       <w:pgSz w:w="12240" w:h="15840" w:code="1"/>
       <w:pgMar w:top="1418" w:right="1418" w:bottom="1418" w:left="1701" w:header="720" w:footer="720" w:gutter="0"/>
+      <w:pgBorders w:display="firstPage" w:offsetFrom="page">
+        <w:top w:val="thinThickSmallGap" w:sz="24" w:space="24" w:color="auto"/>
+        <w:left w:val="thinThickSmallGap" w:sz="24" w:space="24" w:color="auto"/>
+        <w:bottom w:val="thickThinSmallGap" w:sz="24" w:space="24" w:color="auto"/>
+        <w:right w:val="thickThinSmallGap" w:sz="24" w:space="24" w:color="auto"/>
+      </w:pgBorders>
       <w:pgNumType w:start="2"/>
       <w:cols w:space="720"/>
       <w:titlePg/>
@@ -3490,52 +2868,6 @@
 </file>
 
 <file path=word/footer1.xml><?xml version="1.0" encoding="utf-8"?>
-<w:ftr xmlns:wpc="http://schemas.microsoft.com/office/word/2010/wordprocessingCanvas" xmlns:mc="http://schemas.openxmlformats.org/markup-compatibility/2006" xmlns:o="urn:schemas-microsoft-com:office:office" xmlns:r="http://schemas.openxmlformats.org/officeDocument/2006/relationships" xmlns:m="http://schemas.openxmlformats.org/officeDocument/2006/math" xmlns:v="urn:schemas-microsoft-com:vml" xmlns:wp14="http://schemas.microsoft.com/office/word/2010/wordprocessingDrawing" xmlns:wp="http://schemas.openxmlformats.org/drawingml/2006/wordprocessingDrawing" xmlns:w10="urn:schemas-microsoft-com:office:word" xmlns:w="http://schemas.openxmlformats.org/wordprocessingml/2006/main" xmlns:w14="http://schemas.microsoft.com/office/word/2010/wordml" xmlns:w15="http://schemas.microsoft.com/office/word/2012/wordml" xmlns:wpg="http://schemas.microsoft.com/office/word/2010/wordprocessingGroup" xmlns:wpi="http://schemas.microsoft.com/office/word/2010/wordprocessingInk" xmlns:wne="http://schemas.microsoft.com/office/word/2006/wordml" xmlns:wps="http://schemas.microsoft.com/office/word/2010/wordprocessingShape" mc:Ignorable="w14 w15 wp14">
-  <w:sdt>
-    <w:sdtPr>
-      <w:id w:val="1511490633"/>
-      <w:docPartObj>
-        <w:docPartGallery w:val="Page Numbers (Bottom of Page)"/>
-        <w:docPartUnique/>
-      </w:docPartObj>
-    </w:sdtPr>
-    <w:sdtEndPr/>
-    <w:sdtContent>
-      <w:p>
-        <w:pPr>
-          <w:pStyle w:val="Piedepgina"/>
-          <w:jc w:val="right"/>
-        </w:pPr>
-        <w:r>
-          <w:fldChar w:fldCharType="begin"/>
-        </w:r>
-        <w:r>
-          <w:instrText>PAGE   \* MERGEFORMAT</w:instrText>
-        </w:r>
-        <w:r>
-          <w:fldChar w:fldCharType="separate"/>
-        </w:r>
-        <w:r>
-          <w:rPr>
-            <w:noProof/>
-          </w:rPr>
-          <w:t>2</w:t>
-        </w:r>
-        <w:r>
-          <w:fldChar w:fldCharType="end"/>
-        </w:r>
-      </w:p>
-    </w:sdtContent>
-  </w:sdt>
-  <w:p>
-    <w:pPr>
-      <w:pStyle w:val="Piedepgina"/>
-    </w:pPr>
-  </w:p>
-</w:ftr>
-</file>
-
-<file path=word/footer2.xml><?xml version="1.0" encoding="utf-8"?>
 <w:ftr xmlns:wpc="http://schemas.microsoft.com/office/word/2010/wordprocessingCanvas" xmlns:mc="http://schemas.openxmlformats.org/markup-compatibility/2006" xmlns:o="urn:schemas-microsoft-com:office:office" xmlns:r="http://schemas.openxmlformats.org/officeDocument/2006/relationships" xmlns:m="http://schemas.openxmlformats.org/officeDocument/2006/math" xmlns:v="urn:schemas-microsoft-com:vml" xmlns:wp14="http://schemas.microsoft.com/office/word/2010/wordprocessingDrawing" xmlns:wp="http://schemas.openxmlformats.org/drawingml/2006/wordprocessingDrawing" xmlns:w10="urn:schemas-microsoft-com:office:word" xmlns:w="http://schemas.openxmlformats.org/wordprocessingml/2006/main" xmlns:w14="http://schemas.microsoft.com/office/word/2010/wordml" xmlns:w15="http://schemas.microsoft.com/office/word/2012/wordml" xmlns:wpg="http://schemas.microsoft.com/office/word/2010/wordprocessingGroup" xmlns:wpi="http://schemas.microsoft.com/office/word/2010/wordprocessingInk" xmlns:wne="http://schemas.microsoft.com/office/word/2006/wordml" xmlns:wps="http://schemas.microsoft.com/office/word/2010/wordprocessingShape" mc:Ignorable="w14 w15 wp14">
   <w:sdt>
     <w:sdtPr>
@@ -3565,7 +2897,7 @@
           <w:rPr>
             <w:noProof/>
           </w:rPr>
-          <w:t>6</w:t>
+          <w:t>7</w:t>
         </w:r>
         <w:r>
           <w:fldChar w:fldCharType="end"/>
@@ -3603,312 +2935,7 @@
       </w:r>
     </w:p>
   </w:footnote>
-  <w:footnote w:id="1">
-    <w:p>
-      <w:pPr>
-        <w:pStyle w:val="Textonotapie"/>
-        <w:rPr>
-          <w:lang w:val="es-BO"/>
-        </w:rPr>
-      </w:pPr>
-      <w:r>
-        <w:rPr>
-          <w:rStyle w:val="Refdenotaalpie"/>
-          <w:sz w:val="18"/>
-        </w:rPr>
-        <w:footnoteRef/>
-      </w:r>
-      <w:r>
-        <w:rPr>
-          <w:sz w:val="18"/>
-        </w:rPr>
-        <w:t xml:space="preserve"> Stakeholders: Personas que trabajan en la entidad para la que se pretende realizar el software y conocen como funciona el sistema actual</w:t>
-      </w:r>
-    </w:p>
-  </w:footnote>
-  <w:footnote w:id="2">
-    <w:p>
-      <w:pPr>
-        <w:pStyle w:val="Textonotapie"/>
-        <w:rPr>
-          <w:lang w:val="es-BO"/>
-        </w:rPr>
-      </w:pPr>
-      <w:r>
-        <w:rPr>
-          <w:rStyle w:val="Refdenotaalpie"/>
-        </w:rPr>
-        <w:footnoteRef/>
-      </w:r>
-      <w:r>
-        <w:t xml:space="preserve"> </w:t>
-      </w:r>
-      <w:r>
-        <w:rPr>
-          <w:sz w:val="18"/>
-          <w:lang w:val="es-BO"/>
-        </w:rPr>
-        <w:t>Dueño del Producto: Es el nombre con el que se refiere a la persona encargada de supervisar el proyecto y ver que se cumplan los requerimientos del sistema solicitado</w:t>
-      </w:r>
-    </w:p>
-  </w:footnote>
-  <w:footnote w:id="3">
-    <w:p>
-      <w:pPr>
-        <w:pStyle w:val="Textonotapie"/>
-        <w:rPr>
-          <w:sz w:val="18"/>
-          <w:lang w:val="es-BO"/>
-        </w:rPr>
-      </w:pPr>
-      <w:r>
-        <w:rPr>
-          <w:rStyle w:val="Refdenotaalpie"/>
-        </w:rPr>
-        <w:footnoteRef/>
-      </w:r>
-      <w:r>
-        <w:t xml:space="preserve"> </w:t>
-      </w:r>
-      <w:r>
-        <w:rPr>
-          <w:sz w:val="18"/>
-          <w:lang w:val="es-BO"/>
-        </w:rPr>
-        <w:t>BackLog: Es una lista en donde se anotan todas las tareas ordenadas que se deben ir realizando para desarrollar el software lo más funcional posible en el menor tiempo</w:t>
-      </w:r>
-    </w:p>
-  </w:footnote>
-  <w:footnote w:id="4">
-    <w:p>
-      <w:pPr>
-        <w:pStyle w:val="Textonotapie"/>
-        <w:rPr>
-          <w:lang w:val="es-BO"/>
-        </w:rPr>
-      </w:pPr>
-      <w:r>
-        <w:rPr>
-          <w:rStyle w:val="Refdenotaalpie"/>
-        </w:rPr>
-        <w:footnoteRef/>
-      </w:r>
-      <w:r>
-        <w:t xml:space="preserve"> </w:t>
-      </w:r>
-      <w:r>
-        <w:rPr>
-          <w:sz w:val="18"/>
-          <w:lang w:val="es-BO"/>
-        </w:rPr>
-        <w:t xml:space="preserve">Reunión de Visión: Es la </w:t>
-      </w:r>
-      <w:r>
-        <w:rPr>
-          <w:sz w:val="18"/>
-          <w:lang w:val="es-BO"/>
-        </w:rPr>
-        <w:t>primera reunión que se realiza para entender el funcionamiento del sistema actual y determinar los requerimientos del cliente</w:t>
-      </w:r>
-    </w:p>
-  </w:footnote>
-  <w:footnote w:id="5">
-    <w:p>
-      <w:pPr>
-        <w:pStyle w:val="Textonotapie"/>
-        <w:rPr>
-          <w:sz w:val="18"/>
-          <w:lang w:val="es-BO"/>
-        </w:rPr>
-      </w:pPr>
-      <w:r>
-        <w:rPr>
-          <w:rStyle w:val="Refdenotaalpie"/>
-          <w:sz w:val="18"/>
-        </w:rPr>
-        <w:footnoteRef/>
-      </w:r>
-      <w:r>
-        <w:rPr>
-          <w:sz w:val="18"/>
-        </w:rPr>
-        <w:t xml:space="preserve"> </w:t>
-      </w:r>
-      <w:r>
-        <w:rPr>
-          <w:sz w:val="18"/>
-          <w:lang w:val="es-BO"/>
-        </w:rPr>
-        <w:t>Sprint: Es el nombre que se le da a cada iteración o fase de trabajo según la metodología Scrum</w:t>
-      </w:r>
-    </w:p>
-  </w:footnote>
 </w:footnotes>
-</file>
-
-<file path=word/header1.xml><?xml version="1.0" encoding="utf-8"?>
-<w:hdr xmlns:wpc="http://schemas.microsoft.com/office/word/2010/wordprocessingCanvas" xmlns:mc="http://schemas.openxmlformats.org/markup-compatibility/2006" xmlns:o="urn:schemas-microsoft-com:office:office" xmlns:r="http://schemas.openxmlformats.org/officeDocument/2006/relationships" xmlns:m="http://schemas.openxmlformats.org/officeDocument/2006/math" xmlns:v="urn:schemas-microsoft-com:vml" xmlns:wp14="http://schemas.microsoft.com/office/word/2010/wordprocessingDrawing" xmlns:wp="http://schemas.openxmlformats.org/drawingml/2006/wordprocessingDrawing" xmlns:w10="urn:schemas-microsoft-com:office:word" xmlns:w="http://schemas.openxmlformats.org/wordprocessingml/2006/main" xmlns:w14="http://schemas.microsoft.com/office/word/2010/wordml" xmlns:w15="http://schemas.microsoft.com/office/word/2012/wordml" xmlns:wpg="http://schemas.microsoft.com/office/word/2010/wordprocessingGroup" xmlns:wpi="http://schemas.microsoft.com/office/word/2010/wordprocessingInk" xmlns:wne="http://schemas.microsoft.com/office/word/2006/wordml" xmlns:wps="http://schemas.microsoft.com/office/word/2010/wordprocessingShape" mc:Ignorable="w14 w15 wp14">
-  <w:p>
-    <w:pPr>
-      <w:pStyle w:val="Encabezado"/>
-      <w:spacing w:before="100" w:beforeAutospacing="1" w:after="120"/>
-      <w:rPr>
-        <w:b/>
-        <w:sz w:val="28"/>
-        <w:lang w:val="es-BO"/>
-        <w14:shadow w14:blurRad="50800" w14:dist="38100" w14:dir="8100000" w14:sx="100000" w14:sy="100000" w14:kx="0" w14:ky="0" w14:algn="tr">
-          <w14:srgbClr w14:val="000000">
-            <w14:alpha w14:val="60000"/>
-          </w14:srgbClr>
-        </w14:shadow>
-      </w:rPr>
-    </w:pPr>
-    <w:r>
-      <w:rPr>
-        <w:b/>
-        <w:noProof/>
-        <w:sz w:val="28"/>
-        <w:lang w:val="es-BO" w:eastAsia="es-BO"/>
-        <w14:shadow w14:blurRad="50800" w14:dist="38100" w14:dir="8100000" w14:sx="100000" w14:sy="100000" w14:kx="0" w14:ky="0" w14:algn="tr">
-          <w14:srgbClr w14:val="000000">
-            <w14:alpha w14:val="60000"/>
-          </w14:srgbClr>
-        </w14:shadow>
-      </w:rPr>
-      <mc:AlternateContent>
-        <mc:Choice Requires="wps">
-          <w:drawing>
-            <wp:anchor distT="0" distB="0" distL="114300" distR="114300" simplePos="0" relativeHeight="251659264" behindDoc="0" locked="0" layoutInCell="1" allowOverlap="1" wp14:anchorId="458A0598" wp14:editId="5B057009">
-              <wp:simplePos x="0" y="0"/>
-              <wp:positionH relativeFrom="margin">
-                <wp:align>center</wp:align>
-              </wp:positionH>
-              <wp:positionV relativeFrom="paragraph">
-                <wp:posOffset>339739</wp:posOffset>
-              </wp:positionV>
-              <wp:extent cx="6120000" cy="0"/>
-              <wp:effectExtent l="57150" t="38100" r="52705" b="95250"/>
-              <wp:wrapNone/>
-              <wp:docPr id="1" name="Conector recto 1"/>
-              <wp:cNvGraphicFramePr/>
-              <a:graphic xmlns:a="http://schemas.openxmlformats.org/drawingml/2006/main">
-                <a:graphicData uri="http://schemas.microsoft.com/office/word/2010/wordprocessingShape">
-                  <wps:wsp>
-                    <wps:cNvCnPr/>
-                    <wps:spPr>
-                      <a:xfrm flipV="1">
-                        <a:off x="0" y="0"/>
-                        <a:ext cx="6120000" cy="0"/>
-                      </a:xfrm>
-                      <a:prstGeom prst="line">
-                        <a:avLst/>
-                      </a:prstGeom>
-                    </wps:spPr>
-                    <wps:style>
-                      <a:lnRef idx="3">
-                        <a:schemeClr val="dk1"/>
-                      </a:lnRef>
-                      <a:fillRef idx="0">
-                        <a:schemeClr val="dk1"/>
-                      </a:fillRef>
-                      <a:effectRef idx="2">
-                        <a:schemeClr val="dk1"/>
-                      </a:effectRef>
-                      <a:fontRef idx="minor">
-                        <a:schemeClr val="tx1"/>
-                      </a:fontRef>
-                    </wps:style>
-                    <wps:bodyPr/>
-                  </wps:wsp>
-                </a:graphicData>
-              </a:graphic>
-              <wp14:sizeRelH relativeFrom="margin">
-                <wp14:pctWidth>0</wp14:pctWidth>
-              </wp14:sizeRelH>
-              <wp14:sizeRelV relativeFrom="margin">
-                <wp14:pctHeight>0</wp14:pctHeight>
-              </wp14:sizeRelV>
-            </wp:anchor>
-          </w:drawing>
-        </mc:Choice>
-        <mc:Fallback>
-          <w:pict>
-            <v:line w14:anchorId="7D3006EE" id="Conector recto 1" o:spid="_x0000_s1026" style="position:absolute;flip:y;z-index:251659264;visibility:visible;mso-wrap-style:square;mso-width-percent:0;mso-height-percent:0;mso-wrap-distance-left:9pt;mso-wrap-distance-top:0;mso-wrap-distance-right:9pt;mso-wrap-distance-bottom:0;mso-position-horizontal:center;mso-position-horizontal-relative:margin;mso-position-vertical:absolute;mso-position-vertical-relative:text;mso-width-percent:0;mso-height-percent:0;mso-width-relative:margin;mso-height-relative:margin" from="0,26.75pt" to="481.9pt,26.75pt" o:gfxdata="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" strokecolor="black [3200]" strokeweight="3pt">
-              <v:shadow on="t" color="black" opacity="22937f" origin=",.5" offset="0,.63889mm"/>
-              <w10:wrap anchorx="margin"/>
-            </v:line>
-          </w:pict>
-        </mc:Fallback>
-      </mc:AlternateContent>
-    </w:r>
-    <w:r>
-      <w:rPr>
-        <w:b/>
-        <w:sz w:val="28"/>
-        <w:lang w:val="es-BO"/>
-        <w14:shadow w14:blurRad="50800" w14:dist="38100" w14:dir="8100000" w14:sx="100000" w14:sy="100000" w14:kx="0" w14:ky="0" w14:algn="tr">
-          <w14:srgbClr w14:val="000000">
-            <w14:alpha w14:val="60000"/>
-          </w14:srgbClr>
-        </w14:shadow>
-      </w:rPr>
-      <w:t>Taller de Grado 1</w:t>
-    </w:r>
-    <w:r>
-      <w:rPr>
-        <w:b/>
-        <w:sz w:val="28"/>
-        <w:lang w:val="es-BO"/>
-        <w14:shadow w14:blurRad="50800" w14:dist="38100" w14:dir="8100000" w14:sx="100000" w14:sy="100000" w14:kx="0" w14:ky="0" w14:algn="tr">
-          <w14:srgbClr w14:val="000000">
-            <w14:alpha w14:val="60000"/>
-          </w14:srgbClr>
-        </w14:shadow>
-      </w:rPr>
-      <w:tab/>
-      <w:t xml:space="preserve">    </w:t>
-    </w:r>
-    <w:r>
-      <w:rPr>
-        <w:b/>
-        <w:sz w:val="28"/>
-        <w:lang w:val="es-BO"/>
-        <w14:shadow w14:blurRad="50800" w14:dist="38100" w14:dir="8100000" w14:sx="100000" w14:sy="100000" w14:kx="0" w14:ky="0" w14:algn="tr">
-          <w14:srgbClr w14:val="000000">
-            <w14:alpha w14:val="60000"/>
-          </w14:srgbClr>
-        </w14:shadow>
-      </w:rPr>
-      <w:tab/>
-    </w:r>
-    <w:r>
-      <w:rPr>
-        <w:b/>
-        <w:sz w:val="28"/>
-        <w:lang w:val="es-BO"/>
-        <w14:shadow w14:blurRad="50800" w14:dist="38100" w14:dir="8100000" w14:sx="100000" w14:sy="100000" w14:kx="0" w14:ky="0" w14:algn="tr">
-          <w14:srgbClr w14:val="000000">
-            <w14:alpha w14:val="60000"/>
-          </w14:srgbClr>
-        </w14:shadow>
-      </w:rPr>
-      <w:t xml:space="preserve">                       </w:t>
-    </w:r>
-    <w:r>
-      <w:rPr>
-        <w:b/>
-        <w:sz w:val="28"/>
-        <w:lang w:val="es-BO"/>
-        <w14:shadow w14:blurRad="50800" w14:dist="38100" w14:dir="8100000" w14:sx="100000" w14:sy="100000" w14:kx="0" w14:ky="0" w14:algn="tr">
-          <w14:srgbClr w14:val="000000">
-            <w14:alpha w14:val="60000"/>
-          </w14:srgbClr>
-        </w14:shadow>
-      </w:rPr>
-      <w:t>INF-511</w:t>
-    </w:r>
-  </w:p>
-</w:hdr>
 </file>
 
 <file path=word/numbering.xml><?xml version="1.0" encoding="utf-8"?>
@@ -6133,7 +5160,7 @@
 </file>
 
 <file path=customXml/itemProps1.xml><?xml version="1.0" encoding="utf-8"?>
-<ds:datastoreItem xmlns:ds="http://schemas.openxmlformats.org/officeDocument/2006/customXml" ds:itemID="{81E01BA8-33F1-4FE1-92E7-92438CD99C6D}">
+<ds:datastoreItem xmlns:ds="http://schemas.openxmlformats.org/officeDocument/2006/customXml" ds:itemID="{6D7A6FEC-12ED-445F-8028-BCE7372408DE}">
   <ds:schemaRefs>
     <ds:schemaRef ds:uri="http://schemas.openxmlformats.org/officeDocument/2006/bibliography"/>
   </ds:schemaRefs>

</xml_diff>

<commit_message>
Correcciones en la Introduccion, antecedentes, descripcion del problema y objetivos especificos. eliminado de la justificacion del problema, metodologia y cronograma
</commit_message>
<xml_diff>
--- a/documentacion/Documento.docx
+++ b/documentacion/Documento.docx
@@ -592,19 +592,25 @@
           <w:docPartUnique/>
         </w:docPartObj>
       </w:sdtPr>
-      <w:sdtEndPr/>
+      <w:sdtEndPr>
+        <w:rPr>
+          <w:rFonts w:asciiTheme="minorHAnsi" w:eastAsiaTheme="minorEastAsia" w:hAnsiTheme="minorHAnsi" w:cstheme="minorBidi"/>
+          <w:spacing w:val="0"/>
+          <w:sz w:val="22"/>
+          <w:szCs w:val="22"/>
+        </w:rPr>
+      </w:sdtEndPr>
       <w:sdtContent>
         <w:p>
           <w:pPr>
             <w:pStyle w:val="Ttulo6"/>
             <w:rPr>
-              <w:rStyle w:val="Referenciaintensa"/>
-              <w:i w:val="0"/>
+              <w:rStyle w:val="Ttulo2Car"/>
             </w:rPr>
           </w:pPr>
           <w:r>
             <w:rPr>
-              <w:i w:val="0"/>
+              <w:rStyle w:val="Ttulo2Car"/>
             </w:rPr>
             <w:t>INDICE</w:t>
           </w:r>
@@ -629,7 +635,7 @@
           <w:r>
             <w:fldChar w:fldCharType="separate"/>
           </w:r>
-          <w:hyperlink w:anchor="_Toc413302175" w:history="1">
+          <w:hyperlink w:anchor="_Toc415600941" w:history="1">
             <w:r>
               <w:rPr>
                 <w:rStyle w:val="Hipervnculo"/>
@@ -656,7 +662,7 @@
                 <w:noProof/>
                 <w:webHidden/>
               </w:rPr>
-              <w:instrText xml:space="preserve"> PAGEREF _Toc413302175 \h </w:instrText>
+              <w:instrText xml:space="preserve"> PAGEREF _Toc415600941 \h </w:instrText>
             </w:r>
             <w:r>
               <w:rPr>
@@ -698,7 +704,7 @@
               <w:lang w:val="es-BO" w:eastAsia="es-BO"/>
             </w:rPr>
           </w:pPr>
-          <w:hyperlink w:anchor="_Toc413302176" w:history="1">
+          <w:hyperlink w:anchor="_Toc415600942" w:history="1">
             <w:r>
               <w:rPr>
                 <w:rStyle w:val="Hipervnculo"/>
@@ -725,7 +731,7 @@
                 <w:noProof/>
                 <w:webHidden/>
               </w:rPr>
-              <w:instrText xml:space="preserve"> PAGEREF _Toc413302176 \h </w:instrText>
+              <w:instrText xml:space="preserve"> PAGEREF _Toc415600942 \h </w:instrText>
             </w:r>
             <w:r>
               <w:rPr>
@@ -767,7 +773,7 @@
               <w:lang w:val="es-BO" w:eastAsia="es-BO"/>
             </w:rPr>
           </w:pPr>
-          <w:hyperlink w:anchor="_Toc413302177" w:history="1">
+          <w:hyperlink w:anchor="_Toc415600943" w:history="1">
             <w:r>
               <w:rPr>
                 <w:rStyle w:val="Hipervnculo"/>
@@ -794,7 +800,7 @@
                 <w:noProof/>
                 <w:webHidden/>
               </w:rPr>
-              <w:instrText xml:space="preserve"> PAGEREF _Toc413302177 \h </w:instrText>
+              <w:instrText xml:space="preserve"> PAGEREF _Toc415600943 \h </w:instrText>
             </w:r>
             <w:r>
               <w:rPr>
@@ -836,7 +842,7 @@
               <w:lang w:val="es-BO" w:eastAsia="es-BO"/>
             </w:rPr>
           </w:pPr>
-          <w:hyperlink w:anchor="_Toc413302178" w:history="1">
+          <w:hyperlink w:anchor="_Toc415600944" w:history="1">
             <w:r>
               <w:rPr>
                 <w:rStyle w:val="Hipervnculo"/>
@@ -863,7 +869,7 @@
                 <w:noProof/>
                 <w:webHidden/>
               </w:rPr>
-              <w:instrText xml:space="preserve"> PAGEREF _Toc413302178 \h </w:instrText>
+              <w:instrText xml:space="preserve"> PAGEREF _Toc415600944 \h </w:instrText>
             </w:r>
             <w:r>
               <w:rPr>
@@ -905,7 +911,7 @@
               <w:lang w:val="es-BO" w:eastAsia="es-BO"/>
             </w:rPr>
           </w:pPr>
-          <w:hyperlink w:anchor="_Toc413302179" w:history="1">
+          <w:hyperlink w:anchor="_Toc415600945" w:history="1">
             <w:r>
               <w:rPr>
                 <w:rStyle w:val="Hipervnculo"/>
@@ -932,7 +938,7 @@
                 <w:noProof/>
                 <w:webHidden/>
               </w:rPr>
-              <w:instrText xml:space="preserve"> PAGEREF _Toc413302179 \h </w:instrText>
+              <w:instrText xml:space="preserve"> PAGEREF _Toc415600945 \h </w:instrText>
             </w:r>
             <w:r>
               <w:rPr>
@@ -974,7 +980,7 @@
               <w:lang w:val="es-BO" w:eastAsia="es-BO"/>
             </w:rPr>
           </w:pPr>
-          <w:hyperlink w:anchor="_Toc413302180" w:history="1">
+          <w:hyperlink w:anchor="_Toc415600946" w:history="1">
             <w:r>
               <w:rPr>
                 <w:rStyle w:val="Hipervnculo"/>
@@ -1002,7 +1008,7 @@
                 <w:noProof/>
                 <w:webHidden/>
               </w:rPr>
-              <w:instrText xml:space="preserve"> PAGEREF _Toc413302180 \h </w:instrText>
+              <w:instrText xml:space="preserve"> PAGEREF _Toc415600946 \h </w:instrText>
             </w:r>
             <w:r>
               <w:rPr>
@@ -1044,7 +1050,7 @@
               <w:lang w:val="es-BO" w:eastAsia="es-BO"/>
             </w:rPr>
           </w:pPr>
-          <w:hyperlink w:anchor="_Toc413302181" w:history="1">
+          <w:hyperlink w:anchor="_Toc415600947" w:history="1">
             <w:r>
               <w:rPr>
                 <w:rStyle w:val="Hipervnculo"/>
@@ -1072,7 +1078,7 @@
                 <w:noProof/>
                 <w:webHidden/>
               </w:rPr>
-              <w:instrText xml:space="preserve"> PAGEREF _Toc413302181 \h </w:instrText>
+              <w:instrText xml:space="preserve"> PAGEREF _Toc415600947 \h </w:instrText>
             </w:r>
             <w:r>
               <w:rPr>
@@ -1114,13 +1120,13 @@
               <w:lang w:val="es-BO" w:eastAsia="es-BO"/>
             </w:rPr>
           </w:pPr>
-          <w:hyperlink w:anchor="_Toc413302182" w:history="1">
+          <w:hyperlink w:anchor="_Toc415600948" w:history="1">
             <w:r>
               <w:rPr>
                 <w:rStyle w:val="Hipervnculo"/>
                 <w:noProof/>
               </w:rPr>
-              <w:t>Justificación del Proyecto.</w:t>
+              <w:t>Alcance.</w:t>
             </w:r>
             <w:r>
               <w:rPr>
@@ -1141,7 +1147,352 @@
                 <w:noProof/>
                 <w:webHidden/>
               </w:rPr>
-              <w:instrText xml:space="preserve"> PAGEREF _Toc413302182 \h </w:instrText>
+              <w:instrText xml:space="preserve"> PAGEREF _Toc415600948 \h </w:instrText>
+            </w:r>
+            <w:r>
+              <w:rPr>
+                <w:noProof/>
+                <w:webHidden/>
+              </w:rPr>
+            </w:r>
+            <w:r>
+              <w:rPr>
+                <w:noProof/>
+                <w:webHidden/>
+              </w:rPr>
+              <w:fldChar w:fldCharType="separate"/>
+            </w:r>
+            <w:r>
+              <w:rPr>
+                <w:noProof/>
+                <w:webHidden/>
+              </w:rPr>
+              <w:t>5</w:t>
+            </w:r>
+            <w:r>
+              <w:rPr>
+                <w:noProof/>
+                <w:webHidden/>
+              </w:rPr>
+              <w:fldChar w:fldCharType="end"/>
+            </w:r>
+          </w:hyperlink>
+        </w:p>
+        <w:p>
+          <w:pPr>
+            <w:pStyle w:val="TDC3"/>
+            <w:tabs>
+              <w:tab w:val="right" w:leader="dot" w:pos="9111"/>
+            </w:tabs>
+            <w:rPr>
+              <w:noProof/>
+              <w:lang w:val="es-BO" w:eastAsia="es-BO"/>
+            </w:rPr>
+          </w:pPr>
+          <w:hyperlink w:anchor="_Toc415600949" w:history="1">
+            <w:r>
+              <w:rPr>
+                <w:rStyle w:val="Hipervnculo"/>
+                <w:noProof/>
+              </w:rPr>
+              <w:t>Módulo de Gestión de Usuarios</w:t>
+            </w:r>
+            <w:r>
+              <w:rPr>
+                <w:noProof/>
+                <w:webHidden/>
+              </w:rPr>
+              <w:tab/>
+            </w:r>
+            <w:r>
+              <w:rPr>
+                <w:noProof/>
+                <w:webHidden/>
+              </w:rPr>
+              <w:fldChar w:fldCharType="begin"/>
+            </w:r>
+            <w:r>
+              <w:rPr>
+                <w:noProof/>
+                <w:webHidden/>
+              </w:rPr>
+              <w:instrText xml:space="preserve"> PAGEREF _Toc415600949 \h </w:instrText>
+            </w:r>
+            <w:r>
+              <w:rPr>
+                <w:noProof/>
+                <w:webHidden/>
+              </w:rPr>
+            </w:r>
+            <w:r>
+              <w:rPr>
+                <w:noProof/>
+                <w:webHidden/>
+              </w:rPr>
+              <w:fldChar w:fldCharType="separate"/>
+            </w:r>
+            <w:r>
+              <w:rPr>
+                <w:noProof/>
+                <w:webHidden/>
+              </w:rPr>
+              <w:t>5</w:t>
+            </w:r>
+            <w:r>
+              <w:rPr>
+                <w:noProof/>
+                <w:webHidden/>
+              </w:rPr>
+              <w:fldChar w:fldCharType="end"/>
+            </w:r>
+          </w:hyperlink>
+        </w:p>
+        <w:p>
+          <w:pPr>
+            <w:pStyle w:val="TDC3"/>
+            <w:tabs>
+              <w:tab w:val="right" w:leader="dot" w:pos="9111"/>
+            </w:tabs>
+            <w:rPr>
+              <w:noProof/>
+              <w:lang w:val="es-BO" w:eastAsia="es-BO"/>
+            </w:rPr>
+          </w:pPr>
+          <w:hyperlink w:anchor="_Toc415600950" w:history="1">
+            <w:r>
+              <w:rPr>
+                <w:rStyle w:val="Hipervnculo"/>
+                <w:noProof/>
+              </w:rPr>
+              <w:t>Módulo de Gestión de Categorías</w:t>
+            </w:r>
+            <w:r>
+              <w:rPr>
+                <w:noProof/>
+                <w:webHidden/>
+              </w:rPr>
+              <w:tab/>
+            </w:r>
+            <w:r>
+              <w:rPr>
+                <w:noProof/>
+                <w:webHidden/>
+              </w:rPr>
+              <w:fldChar w:fldCharType="begin"/>
+            </w:r>
+            <w:r>
+              <w:rPr>
+                <w:noProof/>
+                <w:webHidden/>
+              </w:rPr>
+              <w:instrText xml:space="preserve"> PAGEREF _Toc415600950 \h </w:instrText>
+            </w:r>
+            <w:r>
+              <w:rPr>
+                <w:noProof/>
+                <w:webHidden/>
+              </w:rPr>
+            </w:r>
+            <w:r>
+              <w:rPr>
+                <w:noProof/>
+                <w:webHidden/>
+              </w:rPr>
+              <w:fldChar w:fldCharType="separate"/>
+            </w:r>
+            <w:r>
+              <w:rPr>
+                <w:noProof/>
+                <w:webHidden/>
+              </w:rPr>
+              <w:t>5</w:t>
+            </w:r>
+            <w:r>
+              <w:rPr>
+                <w:noProof/>
+                <w:webHidden/>
+              </w:rPr>
+              <w:fldChar w:fldCharType="end"/>
+            </w:r>
+          </w:hyperlink>
+        </w:p>
+        <w:p>
+          <w:pPr>
+            <w:pStyle w:val="TDC3"/>
+            <w:tabs>
+              <w:tab w:val="right" w:leader="dot" w:pos="9111"/>
+            </w:tabs>
+            <w:rPr>
+              <w:noProof/>
+              <w:lang w:val="es-BO" w:eastAsia="es-BO"/>
+            </w:rPr>
+          </w:pPr>
+          <w:hyperlink w:anchor="_Toc415600951" w:history="1">
+            <w:r>
+              <w:rPr>
+                <w:rStyle w:val="Hipervnculo"/>
+                <w:noProof/>
+              </w:rPr>
+              <w:t>Módulo de Gestión de Material</w:t>
+            </w:r>
+            <w:r>
+              <w:rPr>
+                <w:noProof/>
+                <w:webHidden/>
+              </w:rPr>
+              <w:tab/>
+            </w:r>
+            <w:r>
+              <w:rPr>
+                <w:noProof/>
+                <w:webHidden/>
+              </w:rPr>
+              <w:fldChar w:fldCharType="begin"/>
+            </w:r>
+            <w:r>
+              <w:rPr>
+                <w:noProof/>
+                <w:webHidden/>
+              </w:rPr>
+              <w:instrText xml:space="preserve"> PAGEREF _Toc415600951 \h </w:instrText>
+            </w:r>
+            <w:r>
+              <w:rPr>
+                <w:noProof/>
+                <w:webHidden/>
+              </w:rPr>
+            </w:r>
+            <w:r>
+              <w:rPr>
+                <w:noProof/>
+                <w:webHidden/>
+              </w:rPr>
+              <w:fldChar w:fldCharType="separate"/>
+            </w:r>
+            <w:r>
+              <w:rPr>
+                <w:noProof/>
+                <w:webHidden/>
+              </w:rPr>
+              <w:t>6</w:t>
+            </w:r>
+            <w:r>
+              <w:rPr>
+                <w:noProof/>
+                <w:webHidden/>
+              </w:rPr>
+              <w:fldChar w:fldCharType="end"/>
+            </w:r>
+          </w:hyperlink>
+        </w:p>
+        <w:p>
+          <w:pPr>
+            <w:pStyle w:val="TDC3"/>
+            <w:tabs>
+              <w:tab w:val="right" w:leader="dot" w:pos="9111"/>
+            </w:tabs>
+            <w:rPr>
+              <w:noProof/>
+              <w:lang w:val="es-BO" w:eastAsia="es-BO"/>
+            </w:rPr>
+          </w:pPr>
+          <w:hyperlink w:anchor="_Toc415600952" w:history="1">
+            <w:r>
+              <w:rPr>
+                <w:rStyle w:val="Hipervnculo"/>
+                <w:noProof/>
+              </w:rPr>
+              <w:t>Módulo de Reportes.</w:t>
+            </w:r>
+            <w:r>
+              <w:rPr>
+                <w:noProof/>
+                <w:webHidden/>
+              </w:rPr>
+              <w:tab/>
+            </w:r>
+            <w:r>
+              <w:rPr>
+                <w:noProof/>
+                <w:webHidden/>
+              </w:rPr>
+              <w:fldChar w:fldCharType="begin"/>
+            </w:r>
+            <w:r>
+              <w:rPr>
+                <w:noProof/>
+                <w:webHidden/>
+              </w:rPr>
+              <w:instrText xml:space="preserve"> PAGEREF _Toc415600952 \h </w:instrText>
+            </w:r>
+            <w:r>
+              <w:rPr>
+                <w:noProof/>
+                <w:webHidden/>
+              </w:rPr>
+            </w:r>
+            <w:r>
+              <w:rPr>
+                <w:noProof/>
+                <w:webHidden/>
+              </w:rPr>
+              <w:fldChar w:fldCharType="separate"/>
+            </w:r>
+            <w:r>
+              <w:rPr>
+                <w:noProof/>
+                <w:webHidden/>
+              </w:rPr>
+              <w:t>6</w:t>
+            </w:r>
+            <w:r>
+              <w:rPr>
+                <w:noProof/>
+                <w:webHidden/>
+              </w:rPr>
+              <w:fldChar w:fldCharType="end"/>
+            </w:r>
+          </w:hyperlink>
+        </w:p>
+        <w:p>
+          <w:pPr>
+            <w:pStyle w:val="TDC3"/>
+            <w:tabs>
+              <w:tab w:val="right" w:leader="dot" w:pos="9111"/>
+            </w:tabs>
+            <w:rPr>
+              <w:noProof/>
+              <w:lang w:val="es-BO" w:eastAsia="es-BO"/>
+            </w:rPr>
+          </w:pPr>
+          <w:hyperlink w:anchor="_Toc415600953" w:history="1">
+            <w:r>
+              <w:rPr>
+                <w:rStyle w:val="Hipervnculo"/>
+                <w:noProof/>
+              </w:rPr>
+              <w:t>Módulo de Seguridad y Backups</w:t>
+            </w:r>
+            <w:r>
+              <w:rPr>
+                <w:noProof/>
+                <w:webHidden/>
+              </w:rPr>
+              <w:tab/>
+            </w:r>
+            <w:r>
+              <w:rPr>
+                <w:noProof/>
+                <w:webHidden/>
+              </w:rPr>
+              <w:fldChar w:fldCharType="begin"/>
+            </w:r>
+            <w:r>
+              <w:rPr>
+                <w:noProof/>
+                <w:webHidden/>
+              </w:rPr>
+              <w:instrText xml:space="preserve"> PAGEREF _Toc415600953 \h </w:instrText>
             </w:r>
             <w:r>
               <w:rPr>
@@ -1183,279 +1534,6 @@
               <w:lang w:val="es-BO" w:eastAsia="es-BO"/>
             </w:rPr>
           </w:pPr>
-          <w:hyperlink w:anchor="_Toc413302183" w:history="1">
-            <w:r>
-              <w:rPr>
-                <w:rStyle w:val="Hipervnculo"/>
-                <w:rFonts w:ascii="Arial" w:eastAsia="Times New Roman" w:hAnsi="Arial" w:cs="Arial"/>
-                <w:noProof/>
-                <w:lang w:eastAsia="es-BO"/>
-              </w:rPr>
-              <w:t>Justificación Técnica</w:t>
-            </w:r>
-            <w:r>
-              <w:rPr>
-                <w:noProof/>
-                <w:webHidden/>
-              </w:rPr>
-              <w:tab/>
-            </w:r>
-            <w:r>
-              <w:rPr>
-                <w:noProof/>
-                <w:webHidden/>
-              </w:rPr>
-              <w:fldChar w:fldCharType="begin"/>
-            </w:r>
-            <w:r>
-              <w:rPr>
-                <w:noProof/>
-                <w:webHidden/>
-              </w:rPr>
-              <w:instrText xml:space="preserve"> PAGEREF _Toc413302183 \h </w:instrText>
-            </w:r>
-            <w:r>
-              <w:rPr>
-                <w:noProof/>
-                <w:webHidden/>
-              </w:rPr>
-            </w:r>
-            <w:r>
-              <w:rPr>
-                <w:noProof/>
-                <w:webHidden/>
-              </w:rPr>
-              <w:fldChar w:fldCharType="separate"/>
-            </w:r>
-            <w:r>
-              <w:rPr>
-                <w:noProof/>
-                <w:webHidden/>
-              </w:rPr>
-              <w:t>6</w:t>
-            </w:r>
-            <w:r>
-              <w:rPr>
-                <w:noProof/>
-                <w:webHidden/>
-              </w:rPr>
-              <w:fldChar w:fldCharType="end"/>
-            </w:r>
-          </w:hyperlink>
-        </w:p>
-        <w:p>
-          <w:pPr>
-            <w:pStyle w:val="TDC2"/>
-            <w:tabs>
-              <w:tab w:val="right" w:leader="dot" w:pos="9111"/>
-            </w:tabs>
-            <w:rPr>
-              <w:noProof/>
-              <w:lang w:val="es-BO" w:eastAsia="es-BO"/>
-            </w:rPr>
-          </w:pPr>
-          <w:hyperlink w:anchor="_Toc413302184" w:history="1">
-            <w:r>
-              <w:rPr>
-                <w:rStyle w:val="Hipervnculo"/>
-                <w:rFonts w:ascii="Arial" w:eastAsia="Times New Roman" w:hAnsi="Arial" w:cs="Arial"/>
-                <w:noProof/>
-                <w:lang w:eastAsia="es-BO"/>
-              </w:rPr>
-              <w:t>Justificación Social</w:t>
-            </w:r>
-            <w:r>
-              <w:rPr>
-                <w:noProof/>
-                <w:webHidden/>
-              </w:rPr>
-              <w:tab/>
-            </w:r>
-            <w:r>
-              <w:rPr>
-                <w:noProof/>
-                <w:webHidden/>
-              </w:rPr>
-              <w:fldChar w:fldCharType="begin"/>
-            </w:r>
-            <w:r>
-              <w:rPr>
-                <w:noProof/>
-                <w:webHidden/>
-              </w:rPr>
-              <w:instrText xml:space="preserve"> PAGEREF _Toc413302184 \h </w:instrText>
-            </w:r>
-            <w:r>
-              <w:rPr>
-                <w:noProof/>
-                <w:webHidden/>
-              </w:rPr>
-            </w:r>
-            <w:r>
-              <w:rPr>
-                <w:noProof/>
-                <w:webHidden/>
-              </w:rPr>
-              <w:fldChar w:fldCharType="separate"/>
-            </w:r>
-            <w:r>
-              <w:rPr>
-                <w:noProof/>
-                <w:webHidden/>
-              </w:rPr>
-              <w:t>6</w:t>
-            </w:r>
-            <w:r>
-              <w:rPr>
-                <w:noProof/>
-                <w:webHidden/>
-              </w:rPr>
-              <w:fldChar w:fldCharType="end"/>
-            </w:r>
-          </w:hyperlink>
-        </w:p>
-        <w:p>
-          <w:pPr>
-            <w:pStyle w:val="TDC2"/>
-            <w:tabs>
-              <w:tab w:val="right" w:leader="dot" w:pos="9111"/>
-            </w:tabs>
-            <w:rPr>
-              <w:noProof/>
-              <w:lang w:val="es-BO" w:eastAsia="es-BO"/>
-            </w:rPr>
-          </w:pPr>
-          <w:hyperlink w:anchor="_Toc413302185" w:history="1">
-            <w:r>
-              <w:rPr>
-                <w:rStyle w:val="Hipervnculo"/>
-                <w:noProof/>
-              </w:rPr>
-              <w:t>Metodología.</w:t>
-            </w:r>
-            <w:r>
-              <w:rPr>
-                <w:noProof/>
-                <w:webHidden/>
-              </w:rPr>
-              <w:tab/>
-            </w:r>
-            <w:r>
-              <w:rPr>
-                <w:noProof/>
-                <w:webHidden/>
-              </w:rPr>
-              <w:fldChar w:fldCharType="begin"/>
-            </w:r>
-            <w:r>
-              <w:rPr>
-                <w:noProof/>
-                <w:webHidden/>
-              </w:rPr>
-              <w:instrText xml:space="preserve"> PAGEREF _Toc413302185 \h </w:instrText>
-            </w:r>
-            <w:r>
-              <w:rPr>
-                <w:noProof/>
-                <w:webHidden/>
-              </w:rPr>
-            </w:r>
-            <w:r>
-              <w:rPr>
-                <w:noProof/>
-                <w:webHidden/>
-              </w:rPr>
-              <w:fldChar w:fldCharType="separate"/>
-            </w:r>
-            <w:r>
-              <w:rPr>
-                <w:noProof/>
-                <w:webHidden/>
-              </w:rPr>
-              <w:t>7</w:t>
-            </w:r>
-            <w:r>
-              <w:rPr>
-                <w:noProof/>
-                <w:webHidden/>
-              </w:rPr>
-              <w:fldChar w:fldCharType="end"/>
-            </w:r>
-          </w:hyperlink>
-        </w:p>
-        <w:p>
-          <w:pPr>
-            <w:pStyle w:val="TDC2"/>
-            <w:tabs>
-              <w:tab w:val="right" w:leader="dot" w:pos="9111"/>
-            </w:tabs>
-            <w:rPr>
-              <w:noProof/>
-              <w:lang w:val="es-BO" w:eastAsia="es-BO"/>
-            </w:rPr>
-          </w:pPr>
-          <w:hyperlink w:anchor="_Toc413302186" w:history="1">
-            <w:r>
-              <w:rPr>
-                <w:rStyle w:val="Hipervnculo"/>
-                <w:noProof/>
-              </w:rPr>
-              <w:t>Cronograma.</w:t>
-            </w:r>
-            <w:r>
-              <w:rPr>
-                <w:noProof/>
-                <w:webHidden/>
-              </w:rPr>
-              <w:tab/>
-            </w:r>
-            <w:r>
-              <w:rPr>
-                <w:noProof/>
-                <w:webHidden/>
-              </w:rPr>
-              <w:fldChar w:fldCharType="begin"/>
-            </w:r>
-            <w:r>
-              <w:rPr>
-                <w:noProof/>
-                <w:webHidden/>
-              </w:rPr>
-              <w:instrText xml:space="preserve"> PAGEREF _Toc413302186 \h </w:instrText>
-            </w:r>
-            <w:r>
-              <w:rPr>
-                <w:noProof/>
-                <w:webHidden/>
-              </w:rPr>
-            </w:r>
-            <w:r>
-              <w:rPr>
-                <w:noProof/>
-                <w:webHidden/>
-              </w:rPr>
-              <w:fldChar w:fldCharType="separate"/>
-            </w:r>
-            <w:r>
-              <w:rPr>
-                <w:noProof/>
-                <w:webHidden/>
-              </w:rPr>
-              <w:t>7</w:t>
-            </w:r>
-            <w:r>
-              <w:rPr>
-                <w:noProof/>
-                <w:webHidden/>
-              </w:rPr>
-              <w:fldChar w:fldCharType="end"/>
-            </w:r>
-          </w:hyperlink>
-        </w:p>
-        <w:p>
-          <w:pPr>
-            <w:pStyle w:val="Ttulo3"/>
-          </w:pPr>
           <w:r>
             <w:fldChar w:fldCharType="end"/>
           </w:r>
@@ -1479,7 +1557,7 @@
           <w:iCs w:val="0"/>
         </w:rPr>
       </w:pPr>
-      <w:bookmarkStart w:id="0" w:name="_Toc413302175"/>
+      <w:bookmarkStart w:id="0" w:name="_Toc415600941"/>
       <w:r>
         <w:rPr>
           <w:rStyle w:val="nfasisintenso"/>
@@ -1528,7 +1606,7 @@
         <w:pStyle w:val="Ttulo2"/>
         <w:spacing w:after="240" w:line="360" w:lineRule="auto"/>
       </w:pPr>
-      <w:bookmarkStart w:id="1" w:name="_Toc413302176"/>
+      <w:bookmarkStart w:id="1" w:name="_Toc415600942"/>
       <w:r>
         <w:t>Introducción.</w:t>
       </w:r>
@@ -1536,30 +1614,22 @@
     </w:p>
     <w:p>
       <w:pPr>
-        <w:pStyle w:val="Prrafodelista"/>
         <w:spacing w:before="240" w:after="0" w:line="360" w:lineRule="auto"/>
-        <w:contextualSpacing w:val="0"/>
-        <w:rPr>
-          <w:lang w:val="es-MX"/>
-        </w:rPr>
-      </w:pPr>
-      <w:r>
-        <w:rPr>
-          <w:lang w:val="es-MX"/>
-        </w:rPr>
-        <w:t xml:space="preserve">Las bibliotecas </w:t>
-      </w:r>
-      <w:r>
-        <w:rPr>
-          <w:lang w:val="es-MX"/>
-        </w:rPr>
-        <w:t>fueron</w:t>
-      </w:r>
-      <w:r>
-        <w:rPr>
-          <w:lang w:val="es-MX"/>
-        </w:rPr>
-        <w:t xml:space="preserve">, son y seguirán siendo los lugares en los que se concentra prácticamente todo el conocimiento del hombre. Históricamente el almacenamiento de </w:t>
+        <w:rPr>
+          <w:lang w:val="es-MX"/>
+        </w:rPr>
+      </w:pPr>
+      <w:r>
+        <w:rPr>
+          <w:lang w:val="es-MX"/>
+        </w:rPr>
+        <w:t>Las bibliotecas cumplen un rol importante en la conservación y promoción del conocimiento, h</w:t>
+      </w:r>
+      <w:r>
+        <w:rPr>
+          <w:lang w:val="es-MX"/>
+        </w:rPr>
+        <w:t xml:space="preserve">istóricamente el almacenamiento de </w:t>
       </w:r>
       <w:r>
         <w:rPr>
@@ -1631,6 +1701,12 @@
         <w:rPr>
           <w:lang w:val="es-MX"/>
         </w:rPr>
+        <w:t xml:space="preserve">que </w:t>
+      </w:r>
+      <w:r>
+        <w:rPr>
+          <w:lang w:val="es-MX"/>
+        </w:rPr>
         <w:t xml:space="preserve">se </w:t>
       </w:r>
       <w:r>
@@ -1660,9 +1736,7 @@
     </w:p>
     <w:p>
       <w:pPr>
-        <w:pStyle w:val="Prrafodelista"/>
         <w:spacing w:before="240" w:after="0" w:line="360" w:lineRule="auto"/>
-        <w:contextualSpacing w:val="0"/>
         <w:rPr>
           <w:lang w:val="es-MX"/>
         </w:rPr>
@@ -1760,221 +1834,207 @@
     </w:p>
     <w:p>
       <w:pPr>
-        <w:pStyle w:val="Prrafodelista"/>
         <w:spacing w:before="240" w:after="0" w:line="360" w:lineRule="auto"/>
-        <w:contextualSpacing w:val="0"/>
-        <w:rPr>
-          <w:lang w:val="es-MX"/>
-        </w:rPr>
-      </w:pPr>
-      <w:r>
-        <w:rPr>
-          <w:lang w:val="es-MX"/>
-        </w:rPr>
-        <w:t xml:space="preserve">De acuerdo con las </w:t>
+        <w:rPr>
+          <w:lang w:val="es-MX"/>
+        </w:rPr>
+      </w:pPr>
+      <w:r>
+        <w:rPr>
+          <w:lang w:val="es-MX"/>
+        </w:rPr>
+        <w:t>De acuerdo con el espacio geográfico que abarca la red utilizada para acceder a la biblioteca</w:t>
+      </w:r>
+      <w:r>
+        <w:rPr>
+          <w:lang w:val="es-MX"/>
+        </w:rPr>
+        <w:t xml:space="preserve">, se definen dos tipos de Biblioteca Virtual: las de </w:t>
+      </w:r>
+      <w:r>
+        <w:rPr>
+          <w:iCs/>
+          <w:lang w:val="es-MX"/>
+        </w:rPr>
+        <w:t>cobertura mundial</w:t>
+      </w:r>
+      <w:r>
+        <w:rPr>
+          <w:lang w:val="es-MX"/>
+        </w:rPr>
+        <w:t xml:space="preserve">, que fundamentan su implementación en el uso de Internet, y las de </w:t>
+      </w:r>
+      <w:r>
+        <w:rPr>
+          <w:iCs/>
+          <w:lang w:val="es-MX"/>
+        </w:rPr>
+        <w:t>cobertura local</w:t>
+      </w:r>
+      <w:r>
+        <w:rPr>
+          <w:lang w:val="es-MX"/>
+        </w:rPr>
+        <w:t>, construidas sobre una Intranet o red de mediana o pequeña dimensión y alcance</w:t>
+      </w:r>
+      <w:r>
+        <w:rPr>
+          <w:lang w:val="es-MX"/>
+        </w:rPr>
+        <w:t xml:space="preserve"> que aunque no cuenta con una gran cobertura, puede tener mejores velocidades de acceso que las de cobertura mundial</w:t>
+      </w:r>
+      <w:r>
+        <w:rPr>
+          <w:lang w:val="es-MX"/>
+        </w:rPr>
+        <w:t>.</w:t>
+      </w:r>
+    </w:p>
+    <w:p>
+      <w:pPr>
+        <w:spacing w:before="240" w:after="0" w:line="360" w:lineRule="auto"/>
+        <w:rPr>
+          <w:lang w:val="es-MX"/>
+        </w:rPr>
+      </w:pPr>
+      <w:r>
+        <w:rPr>
+          <w:lang w:val="es-MX"/>
+        </w:rPr>
+        <w:t xml:space="preserve">Según el </w:t>
       </w:r>
       <w:r>
         <w:rPr>
           <w:bCs/>
           <w:lang w:val="es-MX"/>
         </w:rPr>
-        <w:t>dimensiones geográficas</w:t>
-      </w:r>
-      <w:r>
-        <w:rPr>
-          <w:bCs/>
-          <w:lang w:val="es-MX"/>
-        </w:rPr>
-        <w:t xml:space="preserve"> </w:t>
-      </w:r>
-      <w:r>
-        <w:rPr>
-          <w:lang w:val="es-MX"/>
-        </w:rPr>
-        <w:t xml:space="preserve">de la red utilizada, se definen dos tipos de Biblioteca Virtual: las de </w:t>
+        <w:t xml:space="preserve">formato </w:t>
+      </w:r>
+      <w:r>
+        <w:rPr>
+          <w:lang w:val="es-MX"/>
+        </w:rPr>
+        <w:t xml:space="preserve">de los documentos, se pueden distinguir Bibliotecas Virtuales de </w:t>
       </w:r>
       <w:r>
         <w:rPr>
           <w:iCs/>
           <w:lang w:val="es-MX"/>
         </w:rPr>
-        <w:t>cobertura mundial</w:t>
-      </w:r>
-      <w:r>
-        <w:rPr>
-          <w:lang w:val="es-MX"/>
-        </w:rPr>
-        <w:t xml:space="preserve">, que fundamentan su implementación en el uso de Internet, y las de </w:t>
+        <w:t>archivos de texto</w:t>
+      </w:r>
+      <w:r>
+        <w:rPr>
+          <w:lang w:val="es-MX"/>
+        </w:rPr>
+        <w:t xml:space="preserve">, </w:t>
       </w:r>
       <w:r>
         <w:rPr>
           <w:iCs/>
           <w:lang w:val="es-MX"/>
         </w:rPr>
-        <w:t>cobertura local</w:t>
-      </w:r>
-      <w:r>
-        <w:rPr>
-          <w:lang w:val="es-MX"/>
-        </w:rPr>
-        <w:t>,</w:t>
-      </w:r>
-      <w:r>
-        <w:rPr>
-          <w:lang w:val="es-MX"/>
-        </w:rPr>
-        <w:t xml:space="preserve"> construidas sobre una Intranet</w:t>
-      </w:r>
-      <w:r>
-        <w:rPr>
-          <w:lang w:val="es-MX"/>
-        </w:rPr>
-        <w:t xml:space="preserve"> o red de mediana o pequeña dimensión y alcance</w:t>
-      </w:r>
-      <w:r>
-        <w:rPr>
-          <w:lang w:val="es-MX"/>
-        </w:rPr>
-        <w:t>.</w:t>
-      </w:r>
-    </w:p>
-    <w:p>
-      <w:pPr>
-        <w:pStyle w:val="Prrafodelista"/>
+        <w:t>archivos de audio</w:t>
+      </w:r>
+      <w:r>
+        <w:rPr>
+          <w:lang w:val="es-MX"/>
+        </w:rPr>
+        <w:t xml:space="preserve">, </w:t>
+      </w:r>
+      <w:r>
+        <w:rPr>
+          <w:iCs/>
+          <w:lang w:val="es-MX"/>
+        </w:rPr>
+        <w:t>archivos de imagen</w:t>
+      </w:r>
+      <w:r>
+        <w:rPr>
+          <w:lang w:val="es-MX"/>
+        </w:rPr>
+        <w:t xml:space="preserve">, </w:t>
+      </w:r>
+      <w:r>
+        <w:rPr>
+          <w:iCs/>
+          <w:lang w:val="es-MX"/>
+        </w:rPr>
+        <w:t xml:space="preserve">archivos de vídeo </w:t>
+      </w:r>
+      <w:r>
+        <w:rPr>
+          <w:lang w:val="es-MX"/>
+        </w:rPr>
+        <w:t>o combinaciones de ellos. La gran mayoría de Bibliotecas Virtuales ofrecen la i</w:t>
+      </w:r>
+      <w:r>
+        <w:rPr>
+          <w:lang w:val="es-MX"/>
+        </w:rPr>
+        <w:t>nformación en formato de texto con</w:t>
+      </w:r>
+      <w:r>
+        <w:rPr>
+          <w:lang w:val="es-MX"/>
+        </w:rPr>
+        <w:t xml:space="preserve"> imágenes</w:t>
+      </w:r>
+      <w:r>
+        <w:rPr>
+          <w:lang w:val="es-MX"/>
+        </w:rPr>
+        <w:t xml:space="preserve"> incluidas, los formatos soportados van </w:t>
+      </w:r>
+      <w:r>
+        <w:rPr>
+          <w:lang w:val="es-MX"/>
+        </w:rPr>
+        <w:t xml:space="preserve"> desde documentos Word, PDF o HTML, hasta di</w:t>
+      </w:r>
+      <w:r>
+        <w:rPr>
+          <w:lang w:val="es-MX"/>
+        </w:rPr>
+        <w:t xml:space="preserve">gitalizaciones de libros, mapas, </w:t>
+      </w:r>
+      <w:r>
+        <w:rPr>
+          <w:lang w:val="es-MX"/>
+        </w:rPr>
+        <w:t xml:space="preserve">videos, mp3, </w:t>
+      </w:r>
+      <w:r>
+        <w:rPr>
+          <w:lang w:val="es-MX"/>
+        </w:rPr>
+        <w:t>etc.</w:t>
+      </w:r>
+    </w:p>
+    <w:p>
+      <w:pPr>
         <w:spacing w:before="240" w:after="0" w:line="360" w:lineRule="auto"/>
-        <w:contextualSpacing w:val="0"/>
-        <w:rPr>
-          <w:lang w:val="es-MX"/>
-        </w:rPr>
-      </w:pPr>
-      <w:r>
-        <w:rPr>
-          <w:lang w:val="es-MX"/>
-        </w:rPr>
-        <w:t xml:space="preserve">Según el </w:t>
-      </w:r>
-      <w:r>
-        <w:rPr>
-          <w:bCs/>
-          <w:lang w:val="es-MX"/>
-        </w:rPr>
-        <w:t xml:space="preserve">formato </w:t>
-      </w:r>
-      <w:r>
-        <w:rPr>
-          <w:lang w:val="es-MX"/>
-        </w:rPr>
-        <w:t xml:space="preserve">de los documentos, se pueden distinguir Bibliotecas Virtuales de </w:t>
-      </w:r>
-      <w:r>
-        <w:rPr>
-          <w:iCs/>
-          <w:lang w:val="es-MX"/>
-        </w:rPr>
-        <w:t>archivos de texto</w:t>
-      </w:r>
-      <w:r>
-        <w:rPr>
-          <w:lang w:val="es-MX"/>
-        </w:rPr>
-        <w:t xml:space="preserve">, </w:t>
-      </w:r>
-      <w:r>
-        <w:rPr>
-          <w:iCs/>
-          <w:lang w:val="es-MX"/>
-        </w:rPr>
-        <w:t>archivos de audio</w:t>
-      </w:r>
-      <w:r>
-        <w:rPr>
-          <w:lang w:val="es-MX"/>
-        </w:rPr>
-        <w:t xml:space="preserve">, </w:t>
-      </w:r>
-      <w:r>
-        <w:rPr>
-          <w:iCs/>
-          <w:lang w:val="es-MX"/>
-        </w:rPr>
-        <w:t>archivos de imagen</w:t>
-      </w:r>
-      <w:r>
-        <w:rPr>
-          <w:lang w:val="es-MX"/>
-        </w:rPr>
-        <w:t xml:space="preserve">, </w:t>
-      </w:r>
-      <w:r>
-        <w:rPr>
-          <w:iCs/>
-          <w:lang w:val="es-MX"/>
-        </w:rPr>
-        <w:t xml:space="preserve">archivos de vídeo </w:t>
-      </w:r>
-      <w:r>
-        <w:rPr>
-          <w:lang w:val="es-MX"/>
-        </w:rPr>
-        <w:t>o combinaciones de ellos. La gran mayoría de Bibliotecas Virtuales ofrecen la i</w:t>
-      </w:r>
-      <w:r>
-        <w:rPr>
-          <w:lang w:val="es-MX"/>
-        </w:rPr>
-        <w:t>nformación en formato de texto con</w:t>
-      </w:r>
-      <w:r>
-        <w:rPr>
-          <w:lang w:val="es-MX"/>
-        </w:rPr>
-        <w:t xml:space="preserve"> imágenes</w:t>
-      </w:r>
-      <w:r>
-        <w:rPr>
-          <w:lang w:val="es-MX"/>
-        </w:rPr>
-        <w:t xml:space="preserve"> incluidas, los formatos soportados van </w:t>
-      </w:r>
-      <w:r>
-        <w:rPr>
-          <w:lang w:val="es-MX"/>
-        </w:rPr>
-        <w:t xml:space="preserve"> desde documentos Word, PDF o HTML, hasta di</w:t>
-      </w:r>
-      <w:r>
-        <w:rPr>
-          <w:lang w:val="es-MX"/>
-        </w:rPr>
-        <w:t xml:space="preserve">gitalizaciones de libros, mapas, </w:t>
-      </w:r>
-      <w:r>
-        <w:rPr>
-          <w:lang w:val="es-MX"/>
-        </w:rPr>
-        <w:t xml:space="preserve">videos, mp3, </w:t>
-      </w:r>
-      <w:r>
-        <w:rPr>
-          <w:lang w:val="es-MX"/>
-        </w:rPr>
-        <w:t>etc.</w:t>
-      </w:r>
-    </w:p>
-    <w:p>
-      <w:pPr>
-        <w:pStyle w:val="Prrafodelista"/>
-        <w:spacing w:before="240" w:after="0" w:line="360" w:lineRule="auto"/>
-        <w:contextualSpacing w:val="0"/>
-        <w:rPr>
-          <w:lang w:val="es-MX"/>
-        </w:rPr>
-      </w:pPr>
-      <w:r>
-        <w:rPr>
-          <w:lang w:val="es-MX"/>
-        </w:rPr>
-        <w:t>Para que una biblioteca virtual sea de mayor utilidad, es imprescindible que el material que aloja esté debidamente catalogado, para lograr eso es necesario utilizar algunos estándares y métodos que faciliten normalizar la información descriptiva del contenido</w:t>
+        <w:rPr>
+          <w:lang w:val="es-MX"/>
+        </w:rPr>
+      </w:pPr>
+      <w:r>
+        <w:rPr>
+          <w:lang w:val="es-MX"/>
+        </w:rPr>
+        <w:t>Para que una biblioteca virtual sea de mayor utilidad, es imp</w:t>
+      </w:r>
+      <w:r>
+        <w:rPr>
+          <w:lang w:val="es-MX"/>
+        </w:rPr>
+        <w:t xml:space="preserve">rescindible que el material alojado </w:t>
+      </w:r>
+      <w:r>
+        <w:rPr>
+          <w:lang w:val="es-MX"/>
+        </w:rPr>
+        <w:t>esté debidamente catalogado, para lograr eso es necesario utilizar algunos estándares y métodos que faciliten normalizar la información descriptiva del contenido</w:t>
       </w:r>
       <w:r>
         <w:rPr>
@@ -1998,7 +2058,13 @@
         <w:rPr>
           <w:lang w:val="es-MX"/>
         </w:rPr>
-        <w:t xml:space="preserve"> facilitar su búsqueda y que se puedan arrojar mejores resultados de dichas búsquedas. </w:t>
+        <w:t xml:space="preserve"> facilitar su búsqueda y que se puedan arrojar mejores resultados </w:t>
+      </w:r>
+      <w:r>
+        <w:rPr>
+          <w:lang w:val="es-MX"/>
+        </w:rPr>
+        <w:t xml:space="preserve">cuando se consulte a la biblioteca en busca de un material específico. </w:t>
       </w:r>
     </w:p>
     <w:p/>
@@ -2007,7 +2073,7 @@
         <w:pStyle w:val="Ttulo2"/>
         <w:spacing w:after="240" w:line="360" w:lineRule="auto"/>
       </w:pPr>
-      <w:bookmarkStart w:id="2" w:name="_Toc413302177"/>
+      <w:bookmarkStart w:id="2" w:name="_Toc415600943"/>
       <w:r>
         <w:lastRenderedPageBreak/>
         <w:t>Antecedentes.</w:t>
@@ -2022,7 +2088,6 @@
           <w:color w:val="000000"/>
         </w:rPr>
       </w:pPr>
-      <w:bookmarkStart w:id="3" w:name="_Toc413302178"/>
       <w:r>
         <w:t xml:space="preserve">La Facultad Integral del Chaco, cuenta </w:t>
       </w:r>
@@ -2049,7 +2114,7 @@
           <w:rFonts w:ascii="Arial" w:hAnsi="Arial" w:cs="Arial"/>
           <w:color w:val="000000"/>
         </w:rPr>
-        <w:t>05 de marzo del año 1</w:t>
+        <w:t>5 de marzo del año 1</w:t>
       </w:r>
       <w:r>
         <w:rPr>
@@ -2070,7 +2135,35 @@
           <w:rFonts w:ascii="Arial" w:hAnsi="Arial" w:cs="Arial"/>
           <w:color w:val="000000"/>
         </w:rPr>
-        <w:t>, esta biblioteca pone a disposición de los estudiantes de la facultad integral del chaco, un aproximado de 5456 libros impresos, para las 10 carreras que se ofertan.</w:t>
+        <w:t>, esta biblioteca pone a disposición de los estudiantes de la facultad integral del chaco, un aproximado de 5</w:t>
+      </w:r>
+      <w:r>
+        <w:rPr>
+          <w:rFonts w:ascii="Arial" w:hAnsi="Arial" w:cs="Arial"/>
+          <w:color w:val="000000"/>
+        </w:rPr>
+        <w:t>500</w:t>
+      </w:r>
+      <w:r>
+        <w:rPr>
+          <w:rFonts w:ascii="Arial" w:hAnsi="Arial" w:cs="Arial"/>
+          <w:color w:val="000000"/>
+        </w:rPr>
+        <w:t xml:space="preserve"> libros impresos, para las 10 carreras </w:t>
+      </w:r>
+      <w:r>
+        <w:rPr>
+          <w:rFonts w:ascii="Arial" w:hAnsi="Arial" w:cs="Arial"/>
+          <w:color w:val="000000"/>
+        </w:rPr>
+        <w:t>ofertadas</w:t>
+      </w:r>
+      <w:r>
+        <w:rPr>
+          <w:rFonts w:ascii="Arial" w:hAnsi="Arial" w:cs="Arial"/>
+          <w:color w:val="000000"/>
+        </w:rPr>
+        <w:t>.</w:t>
       </w:r>
     </w:p>
     <w:p>
@@ -2087,7 +2180,19 @@
         <w:t xml:space="preserve">ño 2004, </w:t>
       </w:r>
       <w:r>
-        <w:t>se implementó un sistema en la biblioteca, con el que se facilitaba las búsquedas, se catalogaba los libros y se los ordenaba, además este proyecto pretendía digitalizar los libros de la biblioteca para que puedan visualizarse a través de la web, esta última parte nunca pudo ser realizada, aunque el sistema para administrar la biblioteca sí estuvo en funcionamiento por un par de años, se perdió debido a fallos técnicos de hardware y no pudo ser recuperado.</w:t>
+        <w:t xml:space="preserve">se implementó un sistema en la biblioteca, con el que se facilitaba las búsquedas, se catalogaba los libros y se los ordenaba, además este proyecto pretendía digitalizar los libros de la biblioteca para que puedan visualizarse a través de la web, esta última parte nunca pudo ser realizada, aunque el sistema para administrar la biblioteca sí estuvo en funcionamiento por un par de años, </w:t>
+      </w:r>
+      <w:r>
+        <w:t xml:space="preserve">posteriormente </w:t>
+      </w:r>
+      <w:r>
+        <w:t>se perdió debido a fallos técnicos de hardware y no pudo ser recuperado</w:t>
+      </w:r>
+      <w:r>
+        <w:t xml:space="preserve"> el sistema</w:t>
+      </w:r>
+      <w:r>
+        <w:t>.</w:t>
       </w:r>
     </w:p>
     <w:p>
@@ -2098,7 +2203,13 @@
         <w:t>En la ciudad de Camiri, actualmente no existe ninguna biblioteca virtual funcionando, aunque existen bibliotecas convencionales o tradicionales, que son administradas por la alcaldía, por algunas iglesias y una que otra biblioteca en las diferentes unidades educativas</w:t>
       </w:r>
       <w:r>
-        <w:t>, equipadas principalmente para atender a un público compuesto mayormente por estudiantes de colegios y escuelas. Solamente la biblioteca de la Facultad Integral del Chaco y de la Universidad Salesiana de Bolivia, cuentan con material de utilidad para los estudiantes universitarios de Camiri, aunque como mencionamos antes son bibliotecas convencionales que solo brinda atención en sus mismas instalaciones.</w:t>
+        <w:t>, equipadas principalmente para atender a un público compuesto mayormente por estudiantes de colegios y escuelas. Solamente la biblioteca de la Facultad Integral del Chaco y de la Universidad Salesiana de Bolivia, cuentan con material de utilidad para los estudiantes universitarios de Camiri, aunque como mencionamos antes son bibliotecas convencionales que solo brinda atención en sus mismas instalaciones</w:t>
+      </w:r>
+      <w:r>
+        <w:t xml:space="preserve"> en un horario determinado</w:t>
+      </w:r>
+      <w:r>
+        <w:t>.</w:t>
       </w:r>
     </w:p>
     <w:p>
@@ -2116,6 +2227,9 @@
       </w:r>
       <w:r>
         <w:t>.</w:t>
+      </w:r>
+      <w:r>
+        <w:t xml:space="preserve"> Las dificultades para el uso de estas bibliotecas surgen a partir de la velocidad de conexión a internet, que impide que se puedan acceder a libros de manera rápida y eficaz.</w:t>
       </w:r>
     </w:p>
     <w:p>
@@ -2139,6 +2253,7 @@
         <w:pStyle w:val="Ttulo2"/>
         <w:spacing w:line="360" w:lineRule="auto"/>
       </w:pPr>
+      <w:bookmarkStart w:id="3" w:name="_Toc415600944"/>
       <w:r>
         <w:lastRenderedPageBreak/>
         <w:t>Descripción del Problema</w:t>
@@ -2151,10 +2266,15 @@
     <w:p>
       <w:pPr>
         <w:spacing w:line="360" w:lineRule="auto"/>
-        <w:ind w:left="567"/>
-      </w:pPr>
-      <w:r>
-        <w:t>A continuación explicaremos algunos problemas que surgen de esta situación actual</w:t>
+      </w:pPr>
+      <w:r>
+        <w:t xml:space="preserve">A continuación explicaremos </w:t>
+      </w:r>
+      <w:r>
+        <w:t xml:space="preserve">algunos problemas que surgen la </w:t>
+      </w:r>
+      <w:r>
+        <w:t>situación actual</w:t>
       </w:r>
       <w:r>
         <w:t xml:space="preserve"> de la biblioteca de la Facultad Integral del Chaco</w:t>
@@ -2171,7 +2291,7 @@
           <w:numId w:val="5"/>
         </w:numPr>
         <w:spacing w:after="200" w:line="360" w:lineRule="auto"/>
-        <w:ind w:left="993" w:hanging="426"/>
+        <w:ind w:left="567" w:hanging="283"/>
       </w:pPr>
       <w:r>
         <w:rPr>
@@ -2215,7 +2335,7 @@
           <w:numId w:val="5"/>
         </w:numPr>
         <w:spacing w:after="200" w:line="360" w:lineRule="auto"/>
-        <w:ind w:left="993" w:hanging="426"/>
+        <w:ind w:left="567" w:hanging="283"/>
       </w:pPr>
       <w:r>
         <w:rPr>
@@ -2259,7 +2379,7 @@
           <w:numId w:val="5"/>
         </w:numPr>
         <w:spacing w:after="200" w:line="360" w:lineRule="auto"/>
-        <w:ind w:left="993" w:hanging="426"/>
+        <w:ind w:left="567" w:hanging="283"/>
       </w:pPr>
       <w:r>
         <w:rPr>
@@ -2300,7 +2420,7 @@
           <w:numId w:val="5"/>
         </w:numPr>
         <w:spacing w:after="200" w:line="360" w:lineRule="auto"/>
-        <w:ind w:left="993" w:hanging="426"/>
+        <w:ind w:left="567" w:hanging="283"/>
       </w:pPr>
       <w:r>
         <w:rPr>
@@ -2347,7 +2467,7 @@
           <w:numId w:val="5"/>
         </w:numPr>
         <w:spacing w:after="200" w:line="360" w:lineRule="auto"/>
-        <w:ind w:left="993" w:hanging="426"/>
+        <w:ind w:left="567" w:hanging="283"/>
       </w:pPr>
       <w:r>
         <w:rPr>
@@ -2373,7 +2493,7 @@
           <w:numId w:val="5"/>
         </w:numPr>
         <w:spacing w:after="200" w:line="360" w:lineRule="auto"/>
-        <w:ind w:left="993" w:hanging="426"/>
+        <w:ind w:left="567" w:hanging="283"/>
       </w:pPr>
       <w:r>
         <w:rPr>
@@ -2399,7 +2519,7 @@
           <w:numId w:val="5"/>
         </w:numPr>
         <w:spacing w:after="200" w:line="360" w:lineRule="auto"/>
-        <w:ind w:left="993" w:hanging="426"/>
+        <w:ind w:left="567" w:hanging="283"/>
       </w:pPr>
       <w:r>
         <w:rPr>
@@ -2451,9 +2571,8 @@
       <w:pPr>
         <w:pStyle w:val="Ttulo2"/>
         <w:spacing w:line="360" w:lineRule="auto"/>
-        <w:ind w:left="709"/>
-      </w:pPr>
-      <w:bookmarkStart w:id="4" w:name="_Toc413302179"/>
+      </w:pPr>
+      <w:bookmarkStart w:id="4" w:name="_Toc415600945"/>
       <w:r>
         <w:lastRenderedPageBreak/>
         <w:t>Objetivos</w:t>
@@ -2467,12 +2586,11 @@
       <w:pPr>
         <w:pStyle w:val="Ttulo3"/>
         <w:spacing w:line="360" w:lineRule="auto"/>
-        <w:ind w:firstLine="708"/>
         <w:rPr>
           <w:b/>
         </w:rPr>
       </w:pPr>
-      <w:bookmarkStart w:id="5" w:name="_Toc413302180"/>
+      <w:bookmarkStart w:id="5" w:name="_Toc415600946"/>
       <w:r>
         <w:rPr>
           <w:b/>
@@ -2490,7 +2608,6 @@
     <w:p>
       <w:pPr>
         <w:spacing w:line="360" w:lineRule="auto"/>
-        <w:ind w:left="708"/>
       </w:pPr>
       <w:r>
         <w:t xml:space="preserve">Desarrollar </w:t>
@@ -2521,12 +2638,11 @@
       <w:pPr>
         <w:pStyle w:val="Ttulo3"/>
         <w:spacing w:line="360" w:lineRule="auto"/>
-        <w:ind w:firstLine="708"/>
         <w:rPr>
           <w:b/>
         </w:rPr>
       </w:pPr>
-      <w:bookmarkStart w:id="6" w:name="_Toc413302181"/>
+      <w:bookmarkStart w:id="6" w:name="_Toc415600947"/>
       <w:r>
         <w:rPr>
           <w:b/>
@@ -2542,8 +2658,128 @@
       <w:bookmarkEnd w:id="6"/>
     </w:p>
     <w:p>
-      <w:r>
-        <w:tab/>
+      <w:pPr>
+        <w:spacing w:line="360" w:lineRule="auto"/>
+      </w:pPr>
+      <w:r>
+        <w:t xml:space="preserve">Hacer el levantamiento de </w:t>
+      </w:r>
+      <w:r>
+        <w:t xml:space="preserve">requisitos funcionales </w:t>
+      </w:r>
+      <w:r>
+        <w:t xml:space="preserve">que son necesarios para hacer funcionar </w:t>
+      </w:r>
+      <w:r>
+        <w:t>la biblioteca virtual multimedia</w:t>
+      </w:r>
+      <w:r>
+        <w:t xml:space="preserve"> de una manera más óptima</w:t>
+      </w:r>
+      <w:r>
+        <w:t xml:space="preserve"> y beneficiosa para el alumnado</w:t>
+      </w:r>
+      <w:r>
+        <w:t>.</w:t>
+      </w:r>
+      <w:r>
+        <w:t xml:space="preserve"> Por esto será necesario reunirse por separado con los diferentes directores de carrera y el encargado de la biblioteca de la F.I.C.H. para recolectar ideas y sugerencias que puedan representarse en casos de uso</w:t>
+      </w:r>
+    </w:p>
+    <w:p>
+      <w:pPr>
+        <w:spacing w:line="360" w:lineRule="auto"/>
+      </w:pPr>
+      <w:r>
+        <w:t xml:space="preserve">Realizar un análisis de los requisitos que se obtuvieron para crear un modelo que pueda </w:t>
+      </w:r>
+      <w:r>
+        <w:t xml:space="preserve">cubrir todas las necesidades de una biblioteca virtual </w:t>
+      </w:r>
+      <w:r>
+        <w:t>a medida</w:t>
+      </w:r>
+      <w:r>
+        <w:t>.</w:t>
+      </w:r>
+      <w:r>
+        <w:t xml:space="preserve"> Este análisis debe ser plasmado en los diversos diagramas</w:t>
+      </w:r>
+      <w:r>
+        <w:t xml:space="preserve"> UML</w:t>
+      </w:r>
+      <w:r>
+        <w:t xml:space="preserve"> que </w:t>
+      </w:r>
+      <w:r>
+        <w:t>puedan servir</w:t>
+      </w:r>
+      <w:r>
+        <w:t xml:space="preserve"> para representar el funcionamiento interno de la Biblioteca Virtual Multimedia</w:t>
+      </w:r>
+      <w:r>
+        <w:t>.</w:t>
+      </w:r>
+    </w:p>
+    <w:p>
+      <w:pPr>
+        <w:spacing w:line="360" w:lineRule="auto"/>
+      </w:pPr>
+      <w:r>
+        <w:t xml:space="preserve">Implementar la arquitectura </w:t>
+      </w:r>
+      <w:r>
+        <w:t>y diseños generados durante la fase de análisis</w:t>
+      </w:r>
+      <w:r>
+        <w:t>,</w:t>
+      </w:r>
+      <w:r>
+        <w:t xml:space="preserve"> genera</w:t>
+      </w:r>
+      <w:r>
+        <w:t>ndo así</w:t>
+      </w:r>
+      <w:r>
+        <w:t xml:space="preserve"> modelos de usuarios,</w:t>
+      </w:r>
+      <w:r>
+        <w:t xml:space="preserve"> las diferentes</w:t>
+      </w:r>
+      <w:r>
+        <w:t xml:space="preserve"> interfa</w:t>
+      </w:r>
+      <w:r>
+        <w:t>ces</w:t>
+      </w:r>
+      <w:r>
+        <w:t xml:space="preserve"> del sistema  </w:t>
+      </w:r>
+      <w:r>
+        <w:t>expresadas en prototipos que con el cumplimiento de las fases de desarrollo llegaran a convertirse en el producto final.</w:t>
+      </w:r>
+    </w:p>
+    <w:p>
+      <w:pPr>
+        <w:spacing w:line="360" w:lineRule="auto"/>
+      </w:pPr>
+      <w:r>
+        <w:t>Realizar pruebas de rigor para garantizar la calidad del software generado</w:t>
+      </w:r>
+      <w:r>
+        <w:t xml:space="preserve"> e ir depurando errores que se pudieron haber presentado</w:t>
+      </w:r>
+      <w:r>
+        <w:t xml:space="preserve"> durante la fase de </w:t>
+      </w:r>
+      <w:r>
+        <w:t>implementación</w:t>
+      </w:r>
+      <w:r>
+        <w:t>.</w:t>
+      </w:r>
+      <w:r>
+        <w:t xml:space="preserve"> De esta manera nuestro producto pasará de ser una versión Beta a ser una versión Final lista para ponerla en funcionamiento en la Facultad Integral del Chaco</w:t>
       </w:r>
       <w:bookmarkStart w:id="7" w:name="_GoBack"/>
       <w:bookmarkEnd w:id="7"/>
@@ -2551,74 +2787,68 @@
     <w:p>
       <w:pPr>
         <w:pStyle w:val="Ttulo2"/>
+        <w:spacing w:after="240"/>
+      </w:pPr>
+      <w:bookmarkStart w:id="8" w:name="_Toc415600948"/>
+      <w:r>
+        <w:t>Alcance.</w:t>
+      </w:r>
+      <w:bookmarkEnd w:id="8"/>
+    </w:p>
+    <w:p>
+      <w:pPr>
         <w:spacing w:line="360" w:lineRule="auto"/>
-        <w:ind w:firstLine="360"/>
-      </w:pPr>
-      <w:bookmarkStart w:id="8" w:name="_Toc413302182"/>
-      <w:r>
-        <w:t>Justificación del Proyecto</w:t>
-      </w:r>
-      <w:r>
-        <w:t>.</w:t>
-      </w:r>
-      <w:bookmarkEnd w:id="8"/>
-    </w:p>
-    <w:p>
-      <w:pPr>
-        <w:pStyle w:val="Ttulo2"/>
-        <w:spacing w:line="360" w:lineRule="auto"/>
-        <w:ind w:left="360"/>
-      </w:pPr>
-      <w:bookmarkStart w:id="9" w:name="_Toc413302183"/>
-      <w:r>
-        <w:rPr>
-          <w:rFonts w:ascii="Arial" w:eastAsia="Times New Roman" w:hAnsi="Arial" w:cs="Arial"/>
-          <w:szCs w:val="24"/>
-          <w:lang w:eastAsia="es-BO"/>
-        </w:rPr>
-        <w:t>Justificación Técnica</w:t>
+      </w:pPr>
+      <w:r>
+        <w:t xml:space="preserve">Para </w:t>
+      </w:r>
+      <w:r>
+        <w:t>establecer</w:t>
+      </w:r>
+      <w:r>
+        <w:t xml:space="preserve"> el alcance de nuestro</w:t>
+      </w:r>
+      <w:r>
+        <w:t xml:space="preserve"> proyecto</w:t>
+      </w:r>
+      <w:r>
+        <w:t xml:space="preserve">, </w:t>
+      </w:r>
+      <w:r>
+        <w:t>es necesario definir</w:t>
+      </w:r>
+      <w:r>
+        <w:t xml:space="preserve"> los siguientes módulos</w:t>
+      </w:r>
+      <w:r>
+        <w:t xml:space="preserve"> en el sistema</w:t>
+      </w:r>
+      <w:r>
+        <w:t>:</w:t>
+      </w:r>
+    </w:p>
+    <w:p>
+      <w:pPr>
+        <w:pStyle w:val="Ttulo3"/>
+        <w:spacing w:after="240"/>
+      </w:pPr>
+      <w:bookmarkStart w:id="9" w:name="_Toc415600949"/>
+      <w:r>
+        <w:t>Módulo de Gestión de Usuarios</w:t>
       </w:r>
       <w:bookmarkEnd w:id="9"/>
-      <w:r>
-        <w:rPr>
-          <w:rFonts w:ascii="Arial" w:eastAsia="Times New Roman" w:hAnsi="Arial" w:cs="Arial"/>
-          <w:szCs w:val="24"/>
-          <w:lang w:eastAsia="es-BO"/>
-        </w:rPr>
-        <w:t xml:space="preserve"> </w:t>
-      </w:r>
     </w:p>
     <w:p>
       <w:pPr>
         <w:pStyle w:val="Prrafodelista"/>
         <w:numPr>
           <w:ilvl w:val="0"/>
-          <w:numId w:val="4"/>
+          <w:numId w:val="8"/>
         </w:numPr>
-        <w:spacing w:after="200" w:line="360" w:lineRule="auto"/>
-        <w:ind w:left="567" w:hanging="283"/>
-        <w:rPr>
-          <w:rFonts w:ascii="Arial" w:eastAsia="Times New Roman" w:hAnsi="Arial" w:cs="Arial"/>
-          <w:szCs w:val="24"/>
-          <w:lang w:eastAsia="es-BO"/>
-        </w:rPr>
-      </w:pPr>
-      <w:r>
-        <w:rPr>
-          <w:rFonts w:ascii="Arial" w:eastAsia="Times New Roman" w:hAnsi="Arial" w:cs="Arial"/>
-          <w:b/>
-          <w:szCs w:val="24"/>
-          <w:lang w:eastAsia="es-BO"/>
-        </w:rPr>
-        <w:t>Mayor Alcance del Servicio.</w:t>
-      </w:r>
-      <w:r>
-        <w:rPr>
-          <w:rFonts w:ascii="Arial" w:eastAsia="Times New Roman" w:hAnsi="Arial" w:cs="Arial"/>
-          <w:szCs w:val="24"/>
-          <w:lang w:eastAsia="es-BO"/>
-        </w:rPr>
-        <w:t>- La biblioteca virtual multimedia puede atender a un mayor número de visitantes simultáneamente, esto gracias a que todo el material está digitalizado y puede estar disponible para muchas personas al mismo tiempo.</w:t>
+        <w:spacing w:line="360" w:lineRule="auto"/>
+      </w:pPr>
+      <w:r>
+        <w:t>Registrar Usuarios</w:t>
       </w:r>
     </w:p>
     <w:p>
@@ -2626,32 +2856,15 @@
         <w:pStyle w:val="Prrafodelista"/>
         <w:numPr>
           <w:ilvl w:val="0"/>
-          <w:numId w:val="4"/>
+          <w:numId w:val="8"/>
         </w:numPr>
-        <w:spacing w:after="200" w:line="360" w:lineRule="auto"/>
-        <w:ind w:left="567" w:hanging="283"/>
-        <w:rPr>
-          <w:rFonts w:ascii="Arial" w:eastAsia="Times New Roman" w:hAnsi="Arial" w:cs="Arial"/>
-          <w:szCs w:val="24"/>
-          <w:lang w:eastAsia="es-BO"/>
-        </w:rPr>
-      </w:pPr>
-      <w:r>
-        <w:rPr>
-          <w:rFonts w:ascii="Arial" w:eastAsia="Times New Roman" w:hAnsi="Arial" w:cs="Arial"/>
-          <w:b/>
-          <w:szCs w:val="24"/>
-          <w:lang w:eastAsia="es-BO"/>
-        </w:rPr>
-        <w:t>Facilidad de Enriquecimiento de Contenidos.</w:t>
-      </w:r>
-      <w:r>
-        <w:rPr>
-          <w:rFonts w:ascii="Arial" w:eastAsia="Times New Roman" w:hAnsi="Arial" w:cs="Arial"/>
-          <w:szCs w:val="24"/>
-          <w:lang w:eastAsia="es-BO"/>
-        </w:rPr>
-        <w:t xml:space="preserve">- La biblioteca virtual permitirá a un grupo determinado de colaboradores subir constantemente materiales nuevos a la biblioteca, lo que ayudará a que los contenidos siempre puedan estar actualizados </w:t>
+        <w:spacing w:line="360" w:lineRule="auto"/>
+      </w:pPr>
+      <w:r>
+        <w:t>Modificar</w:t>
+      </w:r>
+      <w:r>
+        <w:t xml:space="preserve"> Usuarios</w:t>
       </w:r>
     </w:p>
     <w:p>
@@ -2659,89 +2872,53 @@
         <w:pStyle w:val="Prrafodelista"/>
         <w:numPr>
           <w:ilvl w:val="0"/>
-          <w:numId w:val="4"/>
+          <w:numId w:val="8"/>
         </w:numPr>
-        <w:spacing w:after="200" w:line="360" w:lineRule="auto"/>
-        <w:ind w:left="567" w:hanging="283"/>
-        <w:rPr>
-          <w:rFonts w:ascii="Arial" w:eastAsia="Times New Roman" w:hAnsi="Arial" w:cs="Arial"/>
-          <w:szCs w:val="24"/>
-          <w:lang w:eastAsia="es-BO"/>
-        </w:rPr>
-      </w:pPr>
-      <w:r>
-        <w:rPr>
-          <w:rFonts w:ascii="Arial" w:eastAsia="Times New Roman" w:hAnsi="Arial" w:cs="Arial"/>
-          <w:b/>
-          <w:szCs w:val="24"/>
-          <w:lang w:eastAsia="es-BO"/>
-        </w:rPr>
-        <w:t xml:space="preserve">Generación Automática de datos Estadísticos.- </w:t>
-      </w:r>
-      <w:r>
-        <w:rPr>
-          <w:rFonts w:ascii="Arial" w:eastAsia="Times New Roman" w:hAnsi="Arial" w:cs="Arial"/>
-          <w:szCs w:val="24"/>
-          <w:lang w:eastAsia="es-BO"/>
-        </w:rPr>
-        <w:t>El sistema permitirá que se pueda consultar datos estadísticos de visitas, temas más buscados, etc. Esto será de mucha utilidad para facilitar cualquier estudio que se quisiera realizar posteriormente, en los que se requieran datos de visitas a la biblioteca.</w:t>
-      </w:r>
-    </w:p>
-    <w:p>
-      <w:pPr>
-        <w:pStyle w:val="Ttulo2"/>
         <w:spacing w:line="360" w:lineRule="auto"/>
-        <w:ind w:left="360"/>
-      </w:pPr>
-      <w:bookmarkStart w:id="10" w:name="_Toc413302184"/>
-      <w:r>
-        <w:rPr>
-          <w:rFonts w:ascii="Arial" w:eastAsia="Times New Roman" w:hAnsi="Arial" w:cs="Arial"/>
-          <w:szCs w:val="24"/>
-          <w:lang w:eastAsia="es-BO"/>
-        </w:rPr>
-        <w:t>Justificación Social</w:t>
-      </w:r>
-      <w:bookmarkEnd w:id="10"/>
+      </w:pPr>
+      <w:r>
+        <w:t>Gestionar Permisos de Usuarios</w:t>
+      </w:r>
     </w:p>
     <w:p>
       <w:pPr>
         <w:pStyle w:val="Prrafodelista"/>
         <w:numPr>
           <w:ilvl w:val="0"/>
-          <w:numId w:val="4"/>
+          <w:numId w:val="8"/>
         </w:numPr>
-        <w:spacing w:after="200" w:line="360" w:lineRule="auto"/>
-        <w:ind w:left="567" w:hanging="283"/>
-      </w:pPr>
-      <w:r>
-        <w:rPr>
-          <w:b/>
-        </w:rPr>
-        <w:t xml:space="preserve">Atención continua.- </w:t>
-      </w:r>
-      <w:r>
-        <w:t>La atención al público se realizara de manera continua, se podrá atender fines de semana, días feriados, e incluso fuera de horario de oficina, esto gracias a la atención automatizada brindada por el servicio web</w:t>
-      </w:r>
+        <w:spacing w:line="360" w:lineRule="auto"/>
+      </w:pPr>
+      <w:r>
+        <w:t>Bloquear Usuarios</w:t>
+      </w:r>
+    </w:p>
+    <w:p>
+      <w:pPr>
+        <w:pStyle w:val="Ttulo3"/>
+        <w:spacing w:after="240"/>
+      </w:pPr>
+      <w:bookmarkStart w:id="10" w:name="_Toc415600950"/>
+      <w:r>
+        <w:lastRenderedPageBreak/>
+        <w:t xml:space="preserve">Módulo de Gestión de </w:t>
+      </w:r>
+      <w:r>
+        <w:t>Categorías</w:t>
+      </w:r>
+      <w:bookmarkEnd w:id="10"/>
     </w:p>
     <w:p>
       <w:pPr>
         <w:pStyle w:val="Prrafodelista"/>
         <w:numPr>
           <w:ilvl w:val="0"/>
-          <w:numId w:val="4"/>
+          <w:numId w:val="8"/>
         </w:numPr>
-        <w:spacing w:after="200" w:line="360" w:lineRule="auto"/>
-        <w:ind w:left="567" w:hanging="283"/>
-      </w:pPr>
-      <w:r>
-        <w:rPr>
-          <w:b/>
-        </w:rPr>
-        <w:t>Disponibilidad permanente.</w:t>
-      </w:r>
-      <w:r>
-        <w:t>- La biblioteca virtual multimedia dará copias digitales de los materiales solicitados a sus visitantes, lo que permitirá que un mismo material pueda ser visto simultáneamente por cualquier cantidad de visitantes.</w:t>
+        <w:spacing w:line="360" w:lineRule="auto"/>
+      </w:pPr>
+      <w:r>
+        <w:t xml:space="preserve">Registrar Categoría </w:t>
       </w:r>
     </w:p>
     <w:p>
@@ -2749,22 +2926,12 @@
         <w:pStyle w:val="Prrafodelista"/>
         <w:numPr>
           <w:ilvl w:val="0"/>
-          <w:numId w:val="4"/>
+          <w:numId w:val="8"/>
         </w:numPr>
-        <w:spacing w:after="200" w:line="360" w:lineRule="auto"/>
-        <w:ind w:left="567" w:hanging="283"/>
-      </w:pPr>
-      <w:r>
-        <w:rPr>
-          <w:b/>
-        </w:rPr>
-        <w:t>Facilidad de Acceso.</w:t>
-      </w:r>
-      <w:r>
-        <w:t>- Al estar disponible en los diferentes  laboratorios de carrera, y contar con acceso a través de red WIFI en toda las instalaciones de la facultad, cualquier estudiante podrá acceder a la biblioteca desde su computadora portátil, desde su celular o en última instancia desde cualquier computadora de los laboratorios de las diferentes carreras</w:t>
-      </w:r>
-      <w:r>
-        <w:t>.</w:t>
+        <w:spacing w:line="360" w:lineRule="auto"/>
+      </w:pPr>
+      <w:r>
+        <w:t xml:space="preserve">Modificar Categoría </w:t>
       </w:r>
     </w:p>
     <w:p>
@@ -2772,55 +2939,237 @@
         <w:pStyle w:val="Prrafodelista"/>
         <w:numPr>
           <w:ilvl w:val="0"/>
-          <w:numId w:val="4"/>
+          <w:numId w:val="8"/>
         </w:numPr>
-        <w:spacing w:after="200" w:line="360" w:lineRule="auto"/>
-        <w:ind w:left="567" w:hanging="283"/>
-      </w:pPr>
-      <w:r>
-        <w:rPr>
-          <w:b/>
-        </w:rPr>
-        <w:lastRenderedPageBreak/>
-        <w:t>Agilidad en la atención.</w:t>
-      </w:r>
-      <w:r>
-        <w:t>- Se pretende reducir los tiempos de atención a los usuarios, eso gracias a la implementación de herramientas que ayuden a realizar búsquedas más rápidas y precisas</w:t>
-      </w:r>
-    </w:p>
-    <w:p>
-      <w:pPr>
-        <w:pStyle w:val="Ttulo2"/>
         <w:spacing w:line="360" w:lineRule="auto"/>
-        <w:ind w:left="709"/>
-      </w:pPr>
-      <w:bookmarkStart w:id="11" w:name="_Toc413302185"/>
-      <w:r>
-        <w:t>Metodología</w:t>
-      </w:r>
-      <w:r>
-        <w:t>.</w:t>
+      </w:pPr>
+      <w:r>
+        <w:t>Relacionar Categorías</w:t>
+      </w:r>
+    </w:p>
+    <w:p>
+      <w:pPr>
+        <w:pStyle w:val="Prrafodelista"/>
+        <w:numPr>
+          <w:ilvl w:val="0"/>
+          <w:numId w:val="8"/>
+        </w:numPr>
+        <w:spacing w:line="360" w:lineRule="auto"/>
+      </w:pPr>
+      <w:r>
+        <w:t xml:space="preserve">Gestionar Permisos de </w:t>
+      </w:r>
+      <w:r>
+        <w:t>C</w:t>
+      </w:r>
+      <w:r>
+        <w:t>ategorías</w:t>
+      </w:r>
+    </w:p>
+    <w:p>
+      <w:pPr>
+        <w:pStyle w:val="Prrafodelista"/>
+        <w:numPr>
+          <w:ilvl w:val="0"/>
+          <w:numId w:val="8"/>
+        </w:numPr>
+        <w:spacing w:line="360" w:lineRule="auto"/>
+      </w:pPr>
+      <w:r>
+        <w:t>Anidar Categorías</w:t>
+      </w:r>
+    </w:p>
+    <w:p>
+      <w:pPr>
+        <w:pStyle w:val="Prrafodelista"/>
+        <w:numPr>
+          <w:ilvl w:val="0"/>
+          <w:numId w:val="8"/>
+        </w:numPr>
+        <w:spacing w:line="360" w:lineRule="auto"/>
+      </w:pPr>
+      <w:r>
+        <w:t xml:space="preserve">Buscar </w:t>
+      </w:r>
+      <w:r>
+        <w:t>C</w:t>
+      </w:r>
+      <w:r>
+        <w:t>ategorías</w:t>
+      </w:r>
+    </w:p>
+    <w:p>
+      <w:pPr>
+        <w:pStyle w:val="Ttulo3"/>
+        <w:spacing w:after="240"/>
+      </w:pPr>
+      <w:bookmarkStart w:id="11" w:name="_Toc415600951"/>
+      <w:r>
+        <w:t>Módulo de Gestión de Material</w:t>
       </w:r>
       <w:bookmarkEnd w:id="11"/>
     </w:p>
-    <w:p/>
-    <w:p>
-      <w:pPr>
-        <w:pStyle w:val="Ttulo2"/>
+    <w:p>
+      <w:pPr>
+        <w:pStyle w:val="Prrafodelista"/>
+        <w:numPr>
+          <w:ilvl w:val="0"/>
+          <w:numId w:val="8"/>
+        </w:numPr>
         <w:spacing w:line="360" w:lineRule="auto"/>
-        <w:ind w:left="709"/>
-      </w:pPr>
-      <w:bookmarkStart w:id="12" w:name="_Toc413302186"/>
-      <w:r>
-        <w:t>Cronograma</w:t>
-      </w:r>
-      <w:r>
-        <w:t>.</w:t>
+      </w:pPr>
+      <w:r>
+        <w:t>Registrar Material</w:t>
+      </w:r>
+    </w:p>
+    <w:p>
+      <w:pPr>
+        <w:pStyle w:val="Prrafodelista"/>
+        <w:numPr>
+          <w:ilvl w:val="0"/>
+          <w:numId w:val="8"/>
+        </w:numPr>
+        <w:spacing w:line="360" w:lineRule="auto"/>
+      </w:pPr>
+      <w:r>
+        <w:t>Catalogar Material</w:t>
+      </w:r>
+    </w:p>
+    <w:p>
+      <w:pPr>
+        <w:pStyle w:val="Prrafodelista"/>
+        <w:numPr>
+          <w:ilvl w:val="0"/>
+          <w:numId w:val="8"/>
+        </w:numPr>
+        <w:spacing w:line="360" w:lineRule="auto"/>
+      </w:pPr>
+      <w:r>
+        <w:t>Modificar Material</w:t>
+      </w:r>
+    </w:p>
+    <w:p>
+      <w:pPr>
+        <w:pStyle w:val="Prrafodelista"/>
+        <w:numPr>
+          <w:ilvl w:val="0"/>
+          <w:numId w:val="8"/>
+        </w:numPr>
+        <w:spacing w:line="360" w:lineRule="auto"/>
+      </w:pPr>
+      <w:r>
+        <w:t>Buscar Material</w:t>
+      </w:r>
+    </w:p>
+    <w:p>
+      <w:pPr>
+        <w:pStyle w:val="Prrafodelista"/>
+        <w:numPr>
+          <w:ilvl w:val="0"/>
+          <w:numId w:val="8"/>
+        </w:numPr>
+        <w:spacing w:line="360" w:lineRule="auto"/>
+      </w:pPr>
+      <w:r>
+        <w:t>Descargar Material</w:t>
+      </w:r>
+    </w:p>
+    <w:p>
+      <w:pPr>
+        <w:pStyle w:val="Ttulo3"/>
+        <w:spacing w:after="240"/>
+      </w:pPr>
+      <w:bookmarkStart w:id="12" w:name="_Toc415600952"/>
+      <w:r>
+        <w:t>Módulo de Reportes.</w:t>
       </w:r>
       <w:bookmarkEnd w:id="12"/>
     </w:p>
-    <w:p/>
-    <w:p/>
+    <w:p>
+      <w:pPr>
+        <w:pStyle w:val="Prrafodelista"/>
+        <w:numPr>
+          <w:ilvl w:val="0"/>
+          <w:numId w:val="8"/>
+        </w:numPr>
+        <w:spacing w:line="360" w:lineRule="auto"/>
+      </w:pPr>
+      <w:r>
+        <w:t xml:space="preserve">Reporte de </w:t>
+      </w:r>
+      <w:r>
+        <w:t xml:space="preserve"> Visitas por categorías</w:t>
+      </w:r>
+    </w:p>
+    <w:p>
+      <w:pPr>
+        <w:pStyle w:val="Prrafodelista"/>
+        <w:numPr>
+          <w:ilvl w:val="0"/>
+          <w:numId w:val="8"/>
+        </w:numPr>
+        <w:spacing w:line="360" w:lineRule="auto"/>
+      </w:pPr>
+      <w:r>
+        <w:t>Reporte de</w:t>
+      </w:r>
+      <w:r>
+        <w:t xml:space="preserve"> Materiales más buscados</w:t>
+      </w:r>
+    </w:p>
+    <w:p>
+      <w:pPr>
+        <w:pStyle w:val="Prrafodelista"/>
+        <w:numPr>
+          <w:ilvl w:val="0"/>
+          <w:numId w:val="8"/>
+        </w:numPr>
+        <w:spacing w:line="360" w:lineRule="auto"/>
+      </w:pPr>
+      <w:r>
+        <w:t>Reporte de</w:t>
+      </w:r>
+      <w:r>
+        <w:t xml:space="preserve"> Actividad por Usuario</w:t>
+      </w:r>
+    </w:p>
+    <w:p>
+      <w:pPr>
+        <w:pStyle w:val="Ttulo3"/>
+        <w:spacing w:after="240"/>
+      </w:pPr>
+      <w:bookmarkStart w:id="13" w:name="_Toc415600953"/>
+      <w:r>
+        <w:t>Módulo de Seguridad y Backups</w:t>
+      </w:r>
+      <w:bookmarkEnd w:id="13"/>
+    </w:p>
+    <w:p>
+      <w:pPr>
+        <w:pStyle w:val="Prrafodelista"/>
+        <w:numPr>
+          <w:ilvl w:val="0"/>
+          <w:numId w:val="8"/>
+        </w:numPr>
+        <w:spacing w:line="360" w:lineRule="auto"/>
+      </w:pPr>
+      <w:r>
+        <w:t>Generar Backup</w:t>
+      </w:r>
+    </w:p>
+    <w:p>
+      <w:pPr>
+        <w:pStyle w:val="Prrafodelista"/>
+        <w:numPr>
+          <w:ilvl w:val="0"/>
+          <w:numId w:val="8"/>
+        </w:numPr>
+        <w:spacing w:line="360" w:lineRule="auto"/>
+      </w:pPr>
+      <w:r>
+        <w:t>Realizar RollBack</w:t>
+      </w:r>
+    </w:p>
     <w:p/>
     <w:sectPr>
       <w:footerReference w:type="default" r:id="rId9"/>
@@ -2833,7 +3182,7 @@
         <w:bottom w:val="thickThinSmallGap" w:sz="24" w:space="24" w:color="auto"/>
         <w:right w:val="thickThinSmallGap" w:sz="24" w:space="24" w:color="auto"/>
       </w:pgBorders>
-      <w:pgNumType w:start="2"/>
+      <w:pgNumType w:start="0"/>
       <w:cols w:space="720"/>
       <w:titlePg/>
       <w:docGrid w:linePitch="360"/>
@@ -2897,7 +3246,7 @@
           <w:rPr>
             <w:noProof/>
           </w:rPr>
-          <w:t>7</w:t>
+          <w:t>6</w:t>
         </w:r>
         <w:r>
           <w:fldChar w:fldCharType="end"/>
@@ -3517,6 +3866,230 @@
     </w:lvl>
   </w:abstractNum>
   <w:abstractNum w:abstractNumId="5">
+    <w:nsid w:val="49114260"/>
+    <w:multiLevelType w:val="hybridMultilevel"/>
+    <w:tmpl w:val="4AE6C770"/>
+    <w:lvl w:ilvl="0" w:tplc="6FB62F0C">
+      <w:numFmt w:val="bullet"/>
+      <w:lvlText w:val=""/>
+      <w:lvlJc w:val="left"/>
+      <w:pPr>
+        <w:ind w:left="1065" w:hanging="360"/>
+      </w:pPr>
+      <w:rPr>
+        <w:rFonts w:ascii="Symbol" w:eastAsiaTheme="minorEastAsia" w:hAnsi="Symbol" w:cstheme="minorBidi" w:hint="default"/>
+      </w:rPr>
+    </w:lvl>
+    <w:lvl w:ilvl="1" w:tplc="400A0003" w:tentative="1">
+      <w:start w:val="1"/>
+      <w:numFmt w:val="bullet"/>
+      <w:lvlText w:val="o"/>
+      <w:lvlJc w:val="left"/>
+      <w:pPr>
+        <w:ind w:left="1785" w:hanging="360"/>
+      </w:pPr>
+      <w:rPr>
+        <w:rFonts w:ascii="Courier New" w:hAnsi="Courier New" w:cs="Courier New" w:hint="default"/>
+      </w:rPr>
+    </w:lvl>
+    <w:lvl w:ilvl="2" w:tplc="400A0005" w:tentative="1">
+      <w:start w:val="1"/>
+      <w:numFmt w:val="bullet"/>
+      <w:lvlText w:val=""/>
+      <w:lvlJc w:val="left"/>
+      <w:pPr>
+        <w:ind w:left="2505" w:hanging="360"/>
+      </w:pPr>
+      <w:rPr>
+        <w:rFonts w:ascii="Wingdings" w:hAnsi="Wingdings" w:hint="default"/>
+      </w:rPr>
+    </w:lvl>
+    <w:lvl w:ilvl="3" w:tplc="400A0001" w:tentative="1">
+      <w:start w:val="1"/>
+      <w:numFmt w:val="bullet"/>
+      <w:lvlText w:val=""/>
+      <w:lvlJc w:val="left"/>
+      <w:pPr>
+        <w:ind w:left="3225" w:hanging="360"/>
+      </w:pPr>
+      <w:rPr>
+        <w:rFonts w:ascii="Symbol" w:hAnsi="Symbol" w:hint="default"/>
+      </w:rPr>
+    </w:lvl>
+    <w:lvl w:ilvl="4" w:tplc="400A0003" w:tentative="1">
+      <w:start w:val="1"/>
+      <w:numFmt w:val="bullet"/>
+      <w:lvlText w:val="o"/>
+      <w:lvlJc w:val="left"/>
+      <w:pPr>
+        <w:ind w:left="3945" w:hanging="360"/>
+      </w:pPr>
+      <w:rPr>
+        <w:rFonts w:ascii="Courier New" w:hAnsi="Courier New" w:cs="Courier New" w:hint="default"/>
+      </w:rPr>
+    </w:lvl>
+    <w:lvl w:ilvl="5" w:tplc="400A0005" w:tentative="1">
+      <w:start w:val="1"/>
+      <w:numFmt w:val="bullet"/>
+      <w:lvlText w:val=""/>
+      <w:lvlJc w:val="left"/>
+      <w:pPr>
+        <w:ind w:left="4665" w:hanging="360"/>
+      </w:pPr>
+      <w:rPr>
+        <w:rFonts w:ascii="Wingdings" w:hAnsi="Wingdings" w:hint="default"/>
+      </w:rPr>
+    </w:lvl>
+    <w:lvl w:ilvl="6" w:tplc="400A0001" w:tentative="1">
+      <w:start w:val="1"/>
+      <w:numFmt w:val="bullet"/>
+      <w:lvlText w:val=""/>
+      <w:lvlJc w:val="left"/>
+      <w:pPr>
+        <w:ind w:left="5385" w:hanging="360"/>
+      </w:pPr>
+      <w:rPr>
+        <w:rFonts w:ascii="Symbol" w:hAnsi="Symbol" w:hint="default"/>
+      </w:rPr>
+    </w:lvl>
+    <w:lvl w:ilvl="7" w:tplc="400A0003" w:tentative="1">
+      <w:start w:val="1"/>
+      <w:numFmt w:val="bullet"/>
+      <w:lvlText w:val="o"/>
+      <w:lvlJc w:val="left"/>
+      <w:pPr>
+        <w:ind w:left="6105" w:hanging="360"/>
+      </w:pPr>
+      <w:rPr>
+        <w:rFonts w:ascii="Courier New" w:hAnsi="Courier New" w:cs="Courier New" w:hint="default"/>
+      </w:rPr>
+    </w:lvl>
+    <w:lvl w:ilvl="8" w:tplc="400A0005" w:tentative="1">
+      <w:start w:val="1"/>
+      <w:numFmt w:val="bullet"/>
+      <w:lvlText w:val=""/>
+      <w:lvlJc w:val="left"/>
+      <w:pPr>
+        <w:ind w:left="6825" w:hanging="360"/>
+      </w:pPr>
+      <w:rPr>
+        <w:rFonts w:ascii="Wingdings" w:hAnsi="Wingdings" w:hint="default"/>
+      </w:rPr>
+    </w:lvl>
+  </w:abstractNum>
+  <w:abstractNum w:abstractNumId="6">
+    <w:nsid w:val="672D6E53"/>
+    <w:multiLevelType w:val="hybridMultilevel"/>
+    <w:tmpl w:val="C212E782"/>
+    <w:lvl w:ilvl="0" w:tplc="23921186">
+      <w:numFmt w:val="bullet"/>
+      <w:lvlText w:val=""/>
+      <w:lvlJc w:val="left"/>
+      <w:pPr>
+        <w:ind w:left="720" w:hanging="360"/>
+      </w:pPr>
+      <w:rPr>
+        <w:rFonts w:ascii="Symbol" w:eastAsiaTheme="minorEastAsia" w:hAnsi="Symbol" w:cstheme="minorBidi" w:hint="default"/>
+      </w:rPr>
+    </w:lvl>
+    <w:lvl w:ilvl="1" w:tplc="400A0003" w:tentative="1">
+      <w:start w:val="1"/>
+      <w:numFmt w:val="bullet"/>
+      <w:lvlText w:val="o"/>
+      <w:lvlJc w:val="left"/>
+      <w:pPr>
+        <w:ind w:left="1440" w:hanging="360"/>
+      </w:pPr>
+      <w:rPr>
+        <w:rFonts w:ascii="Courier New" w:hAnsi="Courier New" w:cs="Courier New" w:hint="default"/>
+      </w:rPr>
+    </w:lvl>
+    <w:lvl w:ilvl="2" w:tplc="400A0005" w:tentative="1">
+      <w:start w:val="1"/>
+      <w:numFmt w:val="bullet"/>
+      <w:lvlText w:val=""/>
+      <w:lvlJc w:val="left"/>
+      <w:pPr>
+        <w:ind w:left="2160" w:hanging="360"/>
+      </w:pPr>
+      <w:rPr>
+        <w:rFonts w:ascii="Wingdings" w:hAnsi="Wingdings" w:hint="default"/>
+      </w:rPr>
+    </w:lvl>
+    <w:lvl w:ilvl="3" w:tplc="400A0001" w:tentative="1">
+      <w:start w:val="1"/>
+      <w:numFmt w:val="bullet"/>
+      <w:lvlText w:val=""/>
+      <w:lvlJc w:val="left"/>
+      <w:pPr>
+        <w:ind w:left="2880" w:hanging="360"/>
+      </w:pPr>
+      <w:rPr>
+        <w:rFonts w:ascii="Symbol" w:hAnsi="Symbol" w:hint="default"/>
+      </w:rPr>
+    </w:lvl>
+    <w:lvl w:ilvl="4" w:tplc="400A0003" w:tentative="1">
+      <w:start w:val="1"/>
+      <w:numFmt w:val="bullet"/>
+      <w:lvlText w:val="o"/>
+      <w:lvlJc w:val="left"/>
+      <w:pPr>
+        <w:ind w:left="3600" w:hanging="360"/>
+      </w:pPr>
+      <w:rPr>
+        <w:rFonts w:ascii="Courier New" w:hAnsi="Courier New" w:cs="Courier New" w:hint="default"/>
+      </w:rPr>
+    </w:lvl>
+    <w:lvl w:ilvl="5" w:tplc="400A0005" w:tentative="1">
+      <w:start w:val="1"/>
+      <w:numFmt w:val="bullet"/>
+      <w:lvlText w:val=""/>
+      <w:lvlJc w:val="left"/>
+      <w:pPr>
+        <w:ind w:left="4320" w:hanging="360"/>
+      </w:pPr>
+      <w:rPr>
+        <w:rFonts w:ascii="Wingdings" w:hAnsi="Wingdings" w:hint="default"/>
+      </w:rPr>
+    </w:lvl>
+    <w:lvl w:ilvl="6" w:tplc="400A0001" w:tentative="1">
+      <w:start w:val="1"/>
+      <w:numFmt w:val="bullet"/>
+      <w:lvlText w:val=""/>
+      <w:lvlJc w:val="left"/>
+      <w:pPr>
+        <w:ind w:left="5040" w:hanging="360"/>
+      </w:pPr>
+      <w:rPr>
+        <w:rFonts w:ascii="Symbol" w:hAnsi="Symbol" w:hint="default"/>
+      </w:rPr>
+    </w:lvl>
+    <w:lvl w:ilvl="7" w:tplc="400A0003" w:tentative="1">
+      <w:start w:val="1"/>
+      <w:numFmt w:val="bullet"/>
+      <w:lvlText w:val="o"/>
+      <w:lvlJc w:val="left"/>
+      <w:pPr>
+        <w:ind w:left="5760" w:hanging="360"/>
+      </w:pPr>
+      <w:rPr>
+        <w:rFonts w:ascii="Courier New" w:hAnsi="Courier New" w:cs="Courier New" w:hint="default"/>
+      </w:rPr>
+    </w:lvl>
+    <w:lvl w:ilvl="8" w:tplc="400A0005" w:tentative="1">
+      <w:start w:val="1"/>
+      <w:numFmt w:val="bullet"/>
+      <w:lvlText w:val=""/>
+      <w:lvlJc w:val="left"/>
+      <w:pPr>
+        <w:ind w:left="6480" w:hanging="360"/>
+      </w:pPr>
+      <w:rPr>
+        <w:rFonts w:ascii="Wingdings" w:hAnsi="Wingdings" w:hint="default"/>
+      </w:rPr>
+    </w:lvl>
+  </w:abstractNum>
+  <w:abstractNum w:abstractNumId="7">
     <w:nsid w:val="7EE90DD8"/>
     <w:multiLevelType w:val="hybridMultilevel"/>
     <w:tmpl w:val="5C0CCFDE"/>
@@ -3636,7 +4209,7 @@
     <w:abstractNumId w:val="0"/>
   </w:num>
   <w:num w:numId="3">
-    <w:abstractNumId w:val="5"/>
+    <w:abstractNumId w:val="7"/>
   </w:num>
   <w:num w:numId="4">
     <w:abstractNumId w:val="3"/>
@@ -3646,6 +4219,12 @@
   </w:num>
   <w:num w:numId="6">
     <w:abstractNumId w:val="1"/>
+  </w:num>
+  <w:num w:numId="7">
+    <w:abstractNumId w:val="5"/>
+  </w:num>
+  <w:num w:numId="8">
+    <w:abstractNumId w:val="6"/>
   </w:num>
 </w:numbering>
 </file>
@@ -5160,7 +5739,7 @@
 </file>
 
 <file path=customXml/itemProps1.xml><?xml version="1.0" encoding="utf-8"?>
-<ds:datastoreItem xmlns:ds="http://schemas.openxmlformats.org/officeDocument/2006/customXml" ds:itemID="{6D7A6FEC-12ED-445F-8028-BCE7372408DE}">
+<ds:datastoreItem xmlns:ds="http://schemas.openxmlformats.org/officeDocument/2006/customXml" ds:itemID="{3D0EEF66-1558-4419-A8D0-9AD7C6C3687A}">
   <ds:schemaRefs>
     <ds:schemaRef ds:uri="http://schemas.openxmlformats.org/officeDocument/2006/bibliography"/>
   </ds:schemaRefs>

</xml_diff>

<commit_message>
Agregando Metodologia para el proyecto
</commit_message>
<xml_diff>
--- a/documentacion/Documento.docx
+++ b/documentacion/Documento.docx
@@ -578,6 +578,7 @@
     <w:sdt>
       <w:sdtPr>
         <w:rPr>
+          <w:rFonts w:asciiTheme="minorHAnsi" w:eastAsiaTheme="minorEastAsia" w:hAnsiTheme="minorHAnsi" w:cstheme="minorBidi"/>
           <w:b w:val="0"/>
           <w:bCs w:val="0"/>
           <w:i w:val="0"/>
@@ -594,7 +595,6 @@
       </w:sdtPr>
       <w:sdtEndPr>
         <w:rPr>
-          <w:rFonts w:asciiTheme="minorHAnsi" w:eastAsiaTheme="minorEastAsia" w:hAnsiTheme="minorHAnsi" w:cstheme="minorBidi"/>
           <w:spacing w:val="0"/>
           <w:sz w:val="22"/>
           <w:szCs w:val="22"/>
@@ -1548,7 +1548,6 @@
     <w:p>
       <w:pPr>
         <w:pStyle w:val="Ttulo1"/>
-        <w:spacing w:line="360" w:lineRule="auto"/>
         <w:rPr>
           <w:rStyle w:val="nfasisintenso"/>
           <w:b/>
@@ -2281,6 +2280,51 @@
       </w:r>
       <w:r>
         <w:t>.</w:t>
+      </w:r>
+    </w:p>
+    <w:p>
+      <w:pPr>
+        <w:pStyle w:val="Prrafodelista"/>
+        <w:numPr>
+          <w:ilvl w:val="0"/>
+          <w:numId w:val="5"/>
+        </w:numPr>
+        <w:spacing w:before="240" w:after="200" w:line="360" w:lineRule="auto"/>
+        <w:ind w:left="568" w:hanging="284"/>
+        <w:contextualSpacing w:val="0"/>
+      </w:pPr>
+      <w:r>
+        <w:rPr>
+          <w:b/>
+        </w:rPr>
+        <w:t xml:space="preserve">Material </w:t>
+      </w:r>
+      <w:r>
+        <w:rPr>
+          <w:b/>
+        </w:rPr>
+        <w:t xml:space="preserve">Bibliográfico </w:t>
+      </w:r>
+      <w:r>
+        <w:rPr>
+          <w:b/>
+        </w:rPr>
+        <w:t xml:space="preserve">Desactualizado.- </w:t>
+      </w:r>
+      <w:r>
+        <w:t xml:space="preserve">Resulta muy difícil que la biblioteca pueda </w:t>
+      </w:r>
+      <w:r>
+        <w:t>tener su material bibliográfico actualizado</w:t>
+      </w:r>
+      <w:r>
+        <w:t>, no se puede estar consiguiendo material nuevo todo el tiempo</w:t>
+      </w:r>
+      <w:r>
+        <w:t>,</w:t>
+      </w:r>
+      <w:r>
+        <w:t xml:space="preserve"> puesto que resulta muy tedioso e implica un gasto considerable para la universidad.</w:t>
       </w:r>
     </w:p>
     <w:p>
@@ -2291,40 +2335,41 @@
           <w:numId w:val="5"/>
         </w:numPr>
         <w:spacing w:after="200" w:line="360" w:lineRule="auto"/>
-        <w:ind w:left="567" w:hanging="283"/>
+        <w:ind w:left="568" w:hanging="284"/>
+        <w:contextualSpacing w:val="0"/>
       </w:pPr>
       <w:r>
         <w:rPr>
           <w:b/>
         </w:rPr>
-        <w:t xml:space="preserve">Material </w:t>
-      </w:r>
-      <w:r>
-        <w:rPr>
-          <w:b/>
-        </w:rPr>
-        <w:t xml:space="preserve">Bibliográfico </w:t>
-      </w:r>
-      <w:r>
-        <w:rPr>
-          <w:b/>
-        </w:rPr>
-        <w:t xml:space="preserve">Desactualizado.- </w:t>
-      </w:r>
-      <w:r>
-        <w:t xml:space="preserve">Resulta muy difícil que la biblioteca pueda </w:t>
-      </w:r>
-      <w:r>
-        <w:t>tener su material bibliográfico actualizado</w:t>
-      </w:r>
-      <w:r>
-        <w:t>, no se puede estar consiguiendo material nuevo todo el tiempo</w:t>
-      </w:r>
-      <w:r>
-        <w:t>,</w:t>
-      </w:r>
-      <w:r>
-        <w:t xml:space="preserve"> puesto que resulta muy tedioso e implica un gasto considerable para la universidad.</w:t>
+        <w:t xml:space="preserve">Desgaste de Libros.- </w:t>
+      </w:r>
+      <w:r>
+        <w:t>Es innegable que todo libro se va deteriorando con el tiempo,</w:t>
+      </w:r>
+      <w:r>
+        <w:t xml:space="preserve"> ya sea por el buen o mal uso,</w:t>
+      </w:r>
+      <w:r>
+        <w:t xml:space="preserve"> </w:t>
+      </w:r>
+      <w:r>
+        <w:t>sabemos que los libros</w:t>
+      </w:r>
+      <w:r>
+        <w:t xml:space="preserve"> p</w:t>
+      </w:r>
+      <w:r>
+        <w:t>asan de mano en mano día a día</w:t>
+      </w:r>
+      <w:r>
+        <w:t xml:space="preserve">, </w:t>
+      </w:r>
+      <w:r>
+        <w:t xml:space="preserve">en algunos casos se </w:t>
+      </w:r>
+      <w:r>
+        <w:t xml:space="preserve">ajan las hojas, se los garabatea, se los ensucia, etc. </w:t>
       </w:r>
     </w:p>
     <w:p>
@@ -2335,40 +2380,38 @@
           <w:numId w:val="5"/>
         </w:numPr>
         <w:spacing w:after="200" w:line="360" w:lineRule="auto"/>
-        <w:ind w:left="567" w:hanging="283"/>
+        <w:ind w:left="568" w:hanging="284"/>
+        <w:contextualSpacing w:val="0"/>
       </w:pPr>
       <w:r>
         <w:rPr>
           <w:b/>
         </w:rPr>
-        <w:t xml:space="preserve">Desgaste de Libros.- </w:t>
-      </w:r>
-      <w:r>
-        <w:t>Es innegable que todo libro se va deteriorando con el tiempo,</w:t>
-      </w:r>
-      <w:r>
-        <w:t xml:space="preserve"> ya sea por el buen o mal uso,</w:t>
-      </w:r>
-      <w:r>
-        <w:t xml:space="preserve"> </w:t>
-      </w:r>
-      <w:r>
-        <w:t>sabemos que los libros</w:t>
-      </w:r>
-      <w:r>
-        <w:t xml:space="preserve"> p</w:t>
-      </w:r>
-      <w:r>
-        <w:t>asan de mano en mano día a día</w:t>
-      </w:r>
-      <w:r>
-        <w:t xml:space="preserve">, </w:t>
-      </w:r>
-      <w:r>
-        <w:t xml:space="preserve">en algunos casos se </w:t>
-      </w:r>
-      <w:r>
-        <w:t xml:space="preserve">ajan las hojas, se los garabatea, se los ensucia, etc. </w:t>
+        <w:t>Pérdida</w:t>
+      </w:r>
+      <w:r>
+        <w:rPr>
+          <w:b/>
+        </w:rPr>
+        <w:t xml:space="preserve"> de Material.</w:t>
+      </w:r>
+      <w:r>
+        <w:t xml:space="preserve">- </w:t>
+      </w:r>
+      <w:r>
+        <w:t>E</w:t>
+      </w:r>
+      <w:r>
+        <w:t>n algunos casos los</w:t>
+      </w:r>
+      <w:r>
+        <w:t xml:space="preserve"> estudiantes no devuelven los libros y todo </w:t>
+      </w:r>
+      <w:r>
+        <w:t>libro</w:t>
+      </w:r>
+      <w:r>
+        <w:t xml:space="preserve"> perdido representa una gran pérdida para la biblioteca</w:t>
       </w:r>
     </w:p>
     <w:p>
@@ -2379,37 +2422,44 @@
           <w:numId w:val="5"/>
         </w:numPr>
         <w:spacing w:after="200" w:line="360" w:lineRule="auto"/>
-        <w:ind w:left="567" w:hanging="283"/>
+        <w:ind w:left="568" w:hanging="284"/>
+        <w:contextualSpacing w:val="0"/>
       </w:pPr>
       <w:r>
         <w:rPr>
           <w:b/>
         </w:rPr>
-        <w:t>Pérdida</w:t>
+        <w:t>Horario de Atención</w:t>
       </w:r>
       <w:r>
         <w:rPr>
           <w:b/>
         </w:rPr>
-        <w:t xml:space="preserve"> de Material.</w:t>
-      </w:r>
-      <w:r>
-        <w:t xml:space="preserve">- </w:t>
-      </w:r>
-      <w:r>
-        <w:t>E</w:t>
-      </w:r>
-      <w:r>
-        <w:t>n algunos casos los</w:t>
-      </w:r>
-      <w:r>
-        <w:t xml:space="preserve"> estudiantes no devuelven los libros y todo </w:t>
-      </w:r>
-      <w:r>
-        <w:t>libro</w:t>
-      </w:r>
-      <w:r>
-        <w:t xml:space="preserve"> perdido representa una gran pérdida para la biblioteca</w:t>
+        <w:t xml:space="preserve">.- </w:t>
+      </w:r>
+      <w:r>
+        <w:t>El</w:t>
+      </w:r>
+      <w:r>
+        <w:t xml:space="preserve"> horario de atención </w:t>
+      </w:r>
+      <w:r>
+        <w:t>es limitado</w:t>
+      </w:r>
+      <w:r>
+        <w:t xml:space="preserve">, </w:t>
+      </w:r>
+      <w:r>
+        <w:t xml:space="preserve">porque el administrador que atiende la biblioteca tiene un horario definido, por esto la biblioteca </w:t>
+      </w:r>
+      <w:r>
+        <w:t>no puede estar disponible todo el tiempo para los alumnos</w:t>
+      </w:r>
+      <w:r>
+        <w:t>, Los libros únicamente son prestados para ser utilizados en los ambientes de la biblioteca y solamente fines de semana pueden ser prestados (bajo ciertos términos y condiciones) para ser llevados a sus casas</w:t>
+      </w:r>
+      <w:r>
+        <w:t>.</w:t>
       </w:r>
     </w:p>
     <w:p>
@@ -2420,43 +2470,23 @@
           <w:numId w:val="5"/>
         </w:numPr>
         <w:spacing w:after="200" w:line="360" w:lineRule="auto"/>
-        <w:ind w:left="567" w:hanging="283"/>
+        <w:ind w:left="568" w:hanging="284"/>
+        <w:contextualSpacing w:val="0"/>
       </w:pPr>
       <w:r>
         <w:rPr>
           <w:b/>
         </w:rPr>
-        <w:t>Horario de Atención</w:t>
+        <w:t>Préstamo</w:t>
       </w:r>
       <w:r>
         <w:rPr>
           <w:b/>
         </w:rPr>
-        <w:t xml:space="preserve">.- </w:t>
-      </w:r>
-      <w:r>
-        <w:t>El</w:t>
-      </w:r>
-      <w:r>
-        <w:t xml:space="preserve"> horario de atención </w:t>
-      </w:r>
-      <w:r>
-        <w:t>es limitado</w:t>
-      </w:r>
-      <w:r>
-        <w:t xml:space="preserve">, </w:t>
-      </w:r>
-      <w:r>
-        <w:t xml:space="preserve">porque el administrador que atiende la biblioteca tiene un horario definido, por esto la biblioteca </w:t>
-      </w:r>
-      <w:r>
-        <w:t>no puede estar disponible todo el tiempo para los alumnos</w:t>
-      </w:r>
-      <w:r>
-        <w:t>, Los libros únicamente son prestados para ser utilizados en los ambientes de la biblioteca y solamente fines de semana pueden ser prestados (bajo ciertos términos y condiciones) para ser llevados a sus casas</w:t>
-      </w:r>
-      <w:r>
-        <w:t>.</w:t>
+        <w:t xml:space="preserve"> de libros.</w:t>
+      </w:r>
+      <w:r>
+        <w:t>-  Está claro que un mismo libro no puede prestarse a más de un alumno a la vez, por lo que los alumnos deben esperar a que se desocupe un libro especifico, para recién poder hacer uso del mismo.</w:t>
       </w:r>
     </w:p>
     <w:p>
@@ -2467,22 +2497,23 @@
           <w:numId w:val="5"/>
         </w:numPr>
         <w:spacing w:after="200" w:line="360" w:lineRule="auto"/>
-        <w:ind w:left="567" w:hanging="283"/>
+        <w:ind w:left="568" w:hanging="284"/>
+        <w:contextualSpacing w:val="0"/>
       </w:pPr>
       <w:r>
         <w:rPr>
           <w:b/>
         </w:rPr>
-        <w:t>Préstamo</w:t>
-      </w:r>
-      <w:r>
-        <w:rPr>
-          <w:b/>
-        </w:rPr>
-        <w:t xml:space="preserve"> de libros.</w:t>
-      </w:r>
-      <w:r>
-        <w:t>-  Está claro que un mismo libro no puede prestarse a más de un alumno a la vez, por lo que los alumnos deben esperar a que se desocupe un libro especifico, para recién poder hacer uso del mismo.</w:t>
+        <w:t>Ambiente.</w:t>
+      </w:r>
+      <w:r>
+        <w:t xml:space="preserve">- El espacio en donde funciona la biblioteca tiene sus ambientes limitados a una cierta cantidad de estudiantes, por la misma comodidad de los alumnos no se puede atender a más de </w:t>
+      </w:r>
+      <w:r>
+        <w:t xml:space="preserve">un número determinado de alumnos </w:t>
+      </w:r>
+      <w:r>
+        <w:t xml:space="preserve"> al  mismo tiempo, lo que representa una limitación en la atención al alumnado.</w:t>
       </w:r>
     </w:p>
     <w:p>
@@ -2493,33 +2524,8 @@
           <w:numId w:val="5"/>
         </w:numPr>
         <w:spacing w:after="200" w:line="360" w:lineRule="auto"/>
-        <w:ind w:left="567" w:hanging="283"/>
-      </w:pPr>
-      <w:r>
-        <w:rPr>
-          <w:b/>
-        </w:rPr>
-        <w:t>Ambiente.</w:t>
-      </w:r>
-      <w:r>
-        <w:t xml:space="preserve">- El espacio en donde funciona la biblioteca tiene sus ambientes limitados a una cierta cantidad de estudiantes, por la misma comodidad de los alumnos no se puede atender a más de </w:t>
-      </w:r>
-      <w:r>
-        <w:t xml:space="preserve">un número determinado de alumnos </w:t>
-      </w:r>
-      <w:r>
-        <w:t xml:space="preserve"> al  mismo tiempo, lo que representa una limitación en la atención al alumnado.</w:t>
-      </w:r>
-    </w:p>
-    <w:p>
-      <w:pPr>
-        <w:pStyle w:val="Prrafodelista"/>
-        <w:numPr>
-          <w:ilvl w:val="0"/>
-          <w:numId w:val="5"/>
-        </w:numPr>
-        <w:spacing w:after="200" w:line="360" w:lineRule="auto"/>
-        <w:ind w:left="567" w:hanging="283"/>
+        <w:ind w:left="568" w:hanging="284"/>
+        <w:contextualSpacing w:val="0"/>
       </w:pPr>
       <w:r>
         <w:rPr>
@@ -2781,19 +2787,32 @@
       <w:r>
         <w:t xml:space="preserve"> De esta manera nuestro producto pasará de ser una versión Beta a ser una versión Final lista para ponerla en funcionamiento en la Facultad Integral del Chaco</w:t>
       </w:r>
-      <w:bookmarkStart w:id="7" w:name="_GoBack"/>
-      <w:bookmarkEnd w:id="7"/>
+    </w:p>
+    <w:p>
+      <w:pPr>
+        <w:rPr>
+          <w:rFonts w:asciiTheme="majorHAnsi" w:eastAsiaTheme="majorEastAsia" w:hAnsiTheme="majorHAnsi" w:cstheme="majorBidi"/>
+          <w:b/>
+          <w:bCs/>
+          <w:sz w:val="28"/>
+          <w:szCs w:val="28"/>
+        </w:rPr>
+      </w:pPr>
+      <w:bookmarkStart w:id="7" w:name="_Toc415600948"/>
+      <w:r>
+        <w:br w:type="page"/>
+      </w:r>
     </w:p>
     <w:p>
       <w:pPr>
         <w:pStyle w:val="Ttulo2"/>
         <w:spacing w:after="240"/>
       </w:pPr>
-      <w:bookmarkStart w:id="8" w:name="_Toc415600948"/>
-      <w:r>
+      <w:r>
+        <w:lastRenderedPageBreak/>
         <w:t>Alcance.</w:t>
       </w:r>
-      <w:bookmarkEnd w:id="8"/>
+      <w:bookmarkEnd w:id="7"/>
     </w:p>
     <w:p>
       <w:pPr>
@@ -2832,11 +2851,11 @@
         <w:pStyle w:val="Ttulo3"/>
         <w:spacing w:after="240"/>
       </w:pPr>
-      <w:bookmarkStart w:id="9" w:name="_Toc415600949"/>
+      <w:bookmarkStart w:id="8" w:name="_Toc415600949"/>
       <w:r>
         <w:t>Módulo de Gestión de Usuarios</w:t>
       </w:r>
-      <w:bookmarkEnd w:id="9"/>
+      <w:bookmarkEnd w:id="8"/>
     </w:p>
     <w:p>
       <w:pPr>
@@ -2898,15 +2917,14 @@
         <w:pStyle w:val="Ttulo3"/>
         <w:spacing w:after="240"/>
       </w:pPr>
-      <w:bookmarkStart w:id="10" w:name="_Toc415600950"/>
-      <w:r>
-        <w:lastRenderedPageBreak/>
+      <w:bookmarkStart w:id="9" w:name="_Toc415600950"/>
+      <w:r>
         <w:t xml:space="preserve">Módulo de Gestión de </w:t>
       </w:r>
       <w:r>
         <w:t>Categorías</w:t>
       </w:r>
-      <w:bookmarkEnd w:id="10"/>
+      <w:bookmarkEnd w:id="9"/>
     </w:p>
     <w:p>
       <w:pPr>
@@ -3003,11 +3021,11 @@
         <w:pStyle w:val="Ttulo3"/>
         <w:spacing w:after="240"/>
       </w:pPr>
-      <w:bookmarkStart w:id="11" w:name="_Toc415600951"/>
+      <w:bookmarkStart w:id="10" w:name="_Toc415600951"/>
       <w:r>
         <w:t>Módulo de Gestión de Material</w:t>
       </w:r>
-      <w:bookmarkEnd w:id="11"/>
+      <w:bookmarkEnd w:id="10"/>
     </w:p>
     <w:p>
       <w:pPr>
@@ -3079,11 +3097,11 @@
         <w:pStyle w:val="Ttulo3"/>
         <w:spacing w:after="240"/>
       </w:pPr>
-      <w:bookmarkStart w:id="12" w:name="_Toc415600952"/>
+      <w:bookmarkStart w:id="11" w:name="_Toc415600952"/>
       <w:r>
         <w:t>Módulo de Reportes.</w:t>
       </w:r>
-      <w:bookmarkEnd w:id="12"/>
+      <w:bookmarkEnd w:id="11"/>
     </w:p>
     <w:p>
       <w:pPr>
@@ -3138,11 +3156,11 @@
         <w:pStyle w:val="Ttulo3"/>
         <w:spacing w:after="240"/>
       </w:pPr>
-      <w:bookmarkStart w:id="13" w:name="_Toc415600953"/>
+      <w:bookmarkStart w:id="12" w:name="_Toc415600953"/>
       <w:r>
         <w:t>Módulo de Seguridad y Backups</w:t>
       </w:r>
-      <w:bookmarkEnd w:id="13"/>
+      <w:bookmarkEnd w:id="12"/>
     </w:p>
     <w:p>
       <w:pPr>
@@ -3154,8 +3172,13 @@
         <w:spacing w:line="360" w:lineRule="auto"/>
       </w:pPr>
       <w:r>
-        <w:t>Generar Backup</w:t>
-      </w:r>
+        <w:t xml:space="preserve">Generar </w:t>
+      </w:r>
+      <w:proofErr w:type="spellStart"/>
+      <w:r>
+        <w:t>Backup</w:t>
+      </w:r>
+      <w:proofErr w:type="spellEnd"/>
     </w:p>
     <w:p>
       <w:pPr>
@@ -3167,10 +3190,198 @@
         <w:spacing w:line="360" w:lineRule="auto"/>
       </w:pPr>
       <w:r>
-        <w:t>Realizar RollBack</w:t>
-      </w:r>
-    </w:p>
-    <w:p/>
+        <w:t xml:space="preserve">Realizar </w:t>
+      </w:r>
+      <w:proofErr w:type="spellStart"/>
+      <w:r>
+        <w:t>RollBack</w:t>
+      </w:r>
+      <w:proofErr w:type="spellEnd"/>
+    </w:p>
+    <w:p>
+      <w:pPr>
+        <w:pStyle w:val="Ttulo2"/>
+        <w:spacing w:after="240"/>
+      </w:pPr>
+      <w:bookmarkStart w:id="13" w:name="_GoBack"/>
+      <w:bookmarkEnd w:id="13"/>
+      <w:r>
+        <w:lastRenderedPageBreak/>
+        <w:t>Metodología.</w:t>
+      </w:r>
+    </w:p>
+    <w:p>
+      <w:pPr>
+        <w:spacing w:line="360" w:lineRule="auto"/>
+      </w:pPr>
+      <w:r>
+        <w:t>La metodología que aplicaremos para realizar el presente proyecto, es la metodología UWE</w:t>
+      </w:r>
+      <w:r>
+        <w:t xml:space="preserve"> (</w:t>
+      </w:r>
+      <w:r>
+        <w:t>UML-</w:t>
+      </w:r>
+      <w:proofErr w:type="spellStart"/>
+      <w:r>
+        <w:t>Based</w:t>
+      </w:r>
+      <w:proofErr w:type="spellEnd"/>
+      <w:r>
+        <w:t xml:space="preserve"> Web </w:t>
+      </w:r>
+      <w:proofErr w:type="spellStart"/>
+      <w:r>
+        <w:t>Engineering</w:t>
+      </w:r>
+      <w:proofErr w:type="spellEnd"/>
+      <w:r>
+        <w:t>)</w:t>
+      </w:r>
+      <w:r>
+        <w:t>, que es una metodología especializada en el desarrollo de aplicaciones web y usa UML como principal herramienta para el diseño de sus diferentes</w:t>
+      </w:r>
+      <w:r>
+        <w:t xml:space="preserve"> diagramas. Esta metodología presta principal atención en la personalización (Sistemas Adaptativos) y sistematización </w:t>
+      </w:r>
+    </w:p>
+    <w:p>
+      <w:pPr>
+        <w:spacing w:line="360" w:lineRule="auto"/>
+      </w:pPr>
+      <w:r>
+        <w:t xml:space="preserve">Las fases de desarrollo de UWE, son muy parecidas a las del Proceso Unificado de Desarrollo de Software, ya que es una propuesta basada en </w:t>
+      </w:r>
+      <w:proofErr w:type="spellStart"/>
+      <w:r>
+        <w:t>en</w:t>
+      </w:r>
+      <w:proofErr w:type="spellEnd"/>
+      <w:r>
+        <w:t xml:space="preserve"> esta metodología de desarrollo. </w:t>
+      </w:r>
+      <w:r>
+        <w:t>En requisitos</w:t>
+      </w:r>
+      <w:r>
+        <w:t>,</w:t>
+      </w:r>
+      <w:r>
+        <w:t xml:space="preserve"> </w:t>
+      </w:r>
+      <w:r>
+        <w:t xml:space="preserve">UWE </w:t>
+      </w:r>
+      <w:r>
+        <w:t>separa las fases de captura, definición y validación. Hace además una clasificación y un tratamiento especial dependiendo del carácter de cada requisito.</w:t>
+      </w:r>
+    </w:p>
+    <w:p>
+      <w:pPr>
+        <w:spacing w:line="360" w:lineRule="auto"/>
+      </w:pPr>
+      <w:r>
+        <w:t>C</w:t>
+      </w:r>
+      <w:r>
+        <w:t>onsiste en una notación y en un método.</w:t>
+      </w:r>
+    </w:p>
+    <w:p>
+      <w:pPr>
+        <w:spacing w:line="360" w:lineRule="auto"/>
+      </w:pPr>
+      <w:r>
+        <w:t>La notación se basa en UML (OMG, 2003): para aplicaciones Web en general y para aplicaciones adaptativas en particular.</w:t>
+      </w:r>
+    </w:p>
+    <w:p>
+      <w:pPr>
+        <w:spacing w:line="360" w:lineRule="auto"/>
+      </w:pPr>
+      <w:r>
+        <w:t>El método consta de seis modelos:</w:t>
+      </w:r>
+    </w:p>
+    <w:p>
+      <w:pPr>
+        <w:pStyle w:val="Prrafodelista"/>
+        <w:numPr>
+          <w:ilvl w:val="0"/>
+          <w:numId w:val="9"/>
+        </w:numPr>
+        <w:spacing w:line="360" w:lineRule="auto"/>
+      </w:pPr>
+      <w:r>
+        <w:t>Modelo de casos de uso para capturar los requisitos del sistema.</w:t>
+      </w:r>
+    </w:p>
+    <w:p>
+      <w:pPr>
+        <w:pStyle w:val="Prrafodelista"/>
+        <w:numPr>
+          <w:ilvl w:val="0"/>
+          <w:numId w:val="9"/>
+        </w:numPr>
+        <w:spacing w:line="360" w:lineRule="auto"/>
+      </w:pPr>
+      <w:r>
+        <w:t>Modelo conceptual para el contenido (modelo del dominio).</w:t>
+      </w:r>
+    </w:p>
+    <w:p>
+      <w:pPr>
+        <w:pStyle w:val="Prrafodelista"/>
+        <w:numPr>
+          <w:ilvl w:val="0"/>
+          <w:numId w:val="9"/>
+        </w:numPr>
+        <w:spacing w:line="360" w:lineRule="auto"/>
+      </w:pPr>
+      <w:r>
+        <w:t>Modelo de usuario: modelo de navegación que incluye modelos estáticos y dinámicos.</w:t>
+      </w:r>
+    </w:p>
+    <w:p>
+      <w:pPr>
+        <w:pStyle w:val="Prrafodelista"/>
+        <w:numPr>
+          <w:ilvl w:val="0"/>
+          <w:numId w:val="9"/>
+        </w:numPr>
+        <w:spacing w:line="360" w:lineRule="auto"/>
+      </w:pPr>
+      <w:r>
+        <w:t>Modelo de estructura de presentación, modelo de flujo de presentación.</w:t>
+      </w:r>
+    </w:p>
+    <w:p>
+      <w:pPr>
+        <w:pStyle w:val="Prrafodelista"/>
+        <w:numPr>
+          <w:ilvl w:val="0"/>
+          <w:numId w:val="9"/>
+        </w:numPr>
+        <w:spacing w:line="360" w:lineRule="auto"/>
+      </w:pPr>
+      <w:r>
+        <w:t>Modelo abstracto de interfaz de usuario y modelo de ciclo de vida del objeto.</w:t>
+      </w:r>
+    </w:p>
+    <w:p>
+      <w:pPr>
+        <w:pStyle w:val="Prrafodelista"/>
+        <w:numPr>
+          <w:ilvl w:val="0"/>
+          <w:numId w:val="9"/>
+        </w:numPr>
+        <w:spacing w:line="360" w:lineRule="auto"/>
+      </w:pPr>
+      <w:r>
+        <w:t>Modelo de adaptación.</w:t>
+      </w:r>
+    </w:p>
     <w:sectPr>
       <w:footerReference w:type="default" r:id="rId9"/>
       <w:type w:val="continuous"/>
@@ -3246,7 +3457,7 @@
           <w:rPr>
             <w:noProof/>
           </w:rPr>
-          <w:t>6</w:t>
+          <w:t>7</w:t>
         </w:r>
         <w:r>
           <w:fldChar w:fldCharType="end"/>
@@ -3520,6 +3731,119 @@
     </w:lvl>
   </w:abstractNum>
   <w:abstractNum w:abstractNumId="2">
+    <w:nsid w:val="1B6F2242"/>
+    <w:multiLevelType w:val="hybridMultilevel"/>
+    <w:tmpl w:val="D47C20AA"/>
+    <w:lvl w:ilvl="0" w:tplc="400A0001">
+      <w:start w:val="1"/>
+      <w:numFmt w:val="bullet"/>
+      <w:lvlText w:val=""/>
+      <w:lvlJc w:val="left"/>
+      <w:pPr>
+        <w:ind w:left="720" w:hanging="360"/>
+      </w:pPr>
+      <w:rPr>
+        <w:rFonts w:ascii="Symbol" w:hAnsi="Symbol" w:hint="default"/>
+      </w:rPr>
+    </w:lvl>
+    <w:lvl w:ilvl="1" w:tplc="400A0003" w:tentative="1">
+      <w:start w:val="1"/>
+      <w:numFmt w:val="bullet"/>
+      <w:lvlText w:val="o"/>
+      <w:lvlJc w:val="left"/>
+      <w:pPr>
+        <w:ind w:left="1440" w:hanging="360"/>
+      </w:pPr>
+      <w:rPr>
+        <w:rFonts w:ascii="Courier New" w:hAnsi="Courier New" w:cs="Courier New" w:hint="default"/>
+      </w:rPr>
+    </w:lvl>
+    <w:lvl w:ilvl="2" w:tplc="400A0005" w:tentative="1">
+      <w:start w:val="1"/>
+      <w:numFmt w:val="bullet"/>
+      <w:lvlText w:val=""/>
+      <w:lvlJc w:val="left"/>
+      <w:pPr>
+        <w:ind w:left="2160" w:hanging="360"/>
+      </w:pPr>
+      <w:rPr>
+        <w:rFonts w:ascii="Wingdings" w:hAnsi="Wingdings" w:hint="default"/>
+      </w:rPr>
+    </w:lvl>
+    <w:lvl w:ilvl="3" w:tplc="400A0001" w:tentative="1">
+      <w:start w:val="1"/>
+      <w:numFmt w:val="bullet"/>
+      <w:lvlText w:val=""/>
+      <w:lvlJc w:val="left"/>
+      <w:pPr>
+        <w:ind w:left="2880" w:hanging="360"/>
+      </w:pPr>
+      <w:rPr>
+        <w:rFonts w:ascii="Symbol" w:hAnsi="Symbol" w:hint="default"/>
+      </w:rPr>
+    </w:lvl>
+    <w:lvl w:ilvl="4" w:tplc="400A0003" w:tentative="1">
+      <w:start w:val="1"/>
+      <w:numFmt w:val="bullet"/>
+      <w:lvlText w:val="o"/>
+      <w:lvlJc w:val="left"/>
+      <w:pPr>
+        <w:ind w:left="3600" w:hanging="360"/>
+      </w:pPr>
+      <w:rPr>
+        <w:rFonts w:ascii="Courier New" w:hAnsi="Courier New" w:cs="Courier New" w:hint="default"/>
+      </w:rPr>
+    </w:lvl>
+    <w:lvl w:ilvl="5" w:tplc="400A0005" w:tentative="1">
+      <w:start w:val="1"/>
+      <w:numFmt w:val="bullet"/>
+      <w:lvlText w:val=""/>
+      <w:lvlJc w:val="left"/>
+      <w:pPr>
+        <w:ind w:left="4320" w:hanging="360"/>
+      </w:pPr>
+      <w:rPr>
+        <w:rFonts w:ascii="Wingdings" w:hAnsi="Wingdings" w:hint="default"/>
+      </w:rPr>
+    </w:lvl>
+    <w:lvl w:ilvl="6" w:tplc="400A0001" w:tentative="1">
+      <w:start w:val="1"/>
+      <w:numFmt w:val="bullet"/>
+      <w:lvlText w:val=""/>
+      <w:lvlJc w:val="left"/>
+      <w:pPr>
+        <w:ind w:left="5040" w:hanging="360"/>
+      </w:pPr>
+      <w:rPr>
+        <w:rFonts w:ascii="Symbol" w:hAnsi="Symbol" w:hint="default"/>
+      </w:rPr>
+    </w:lvl>
+    <w:lvl w:ilvl="7" w:tplc="400A0003" w:tentative="1">
+      <w:start w:val="1"/>
+      <w:numFmt w:val="bullet"/>
+      <w:lvlText w:val="o"/>
+      <w:lvlJc w:val="left"/>
+      <w:pPr>
+        <w:ind w:left="5760" w:hanging="360"/>
+      </w:pPr>
+      <w:rPr>
+        <w:rFonts w:ascii="Courier New" w:hAnsi="Courier New" w:cs="Courier New" w:hint="default"/>
+      </w:rPr>
+    </w:lvl>
+    <w:lvl w:ilvl="8" w:tplc="400A0005" w:tentative="1">
+      <w:start w:val="1"/>
+      <w:numFmt w:val="bullet"/>
+      <w:lvlText w:val=""/>
+      <w:lvlJc w:val="left"/>
+      <w:pPr>
+        <w:ind w:left="6480" w:hanging="360"/>
+      </w:pPr>
+      <w:rPr>
+        <w:rFonts w:ascii="Wingdings" w:hAnsi="Wingdings" w:hint="default"/>
+      </w:rPr>
+    </w:lvl>
+  </w:abstractNum>
+  <w:abstractNum w:abstractNumId="3">
     <w:nsid w:val="1BCE5410"/>
     <w:multiLevelType w:val="multilevel"/>
     <w:tmpl w:val="B64855A0"/>
@@ -3640,7 +3964,7 @@
       </w:rPr>
     </w:lvl>
   </w:abstractNum>
-  <w:abstractNum w:abstractNumId="3">
+  <w:abstractNum w:abstractNumId="4">
     <w:nsid w:val="3FDC2438"/>
     <w:multiLevelType w:val="hybridMultilevel"/>
     <w:tmpl w:val="17D0E728"/>
@@ -3752,7 +4076,7 @@
       </w:rPr>
     </w:lvl>
   </w:abstractNum>
-  <w:abstractNum w:abstractNumId="4">
+  <w:abstractNum w:abstractNumId="5">
     <w:nsid w:val="44A77BA6"/>
     <w:multiLevelType w:val="hybridMultilevel"/>
     <w:tmpl w:val="EA1A8CEC"/>
@@ -3865,7 +4189,7 @@
       </w:rPr>
     </w:lvl>
   </w:abstractNum>
-  <w:abstractNum w:abstractNumId="5">
+  <w:abstractNum w:abstractNumId="6">
     <w:nsid w:val="49114260"/>
     <w:multiLevelType w:val="hybridMultilevel"/>
     <w:tmpl w:val="4AE6C770"/>
@@ -3977,7 +4301,7 @@
       </w:rPr>
     </w:lvl>
   </w:abstractNum>
-  <w:abstractNum w:abstractNumId="6">
+  <w:abstractNum w:abstractNumId="7">
     <w:nsid w:val="672D6E53"/>
     <w:multiLevelType w:val="hybridMultilevel"/>
     <w:tmpl w:val="C212E782"/>
@@ -4089,7 +4413,7 @@
       </w:rPr>
     </w:lvl>
   </w:abstractNum>
-  <w:abstractNum w:abstractNumId="7">
+  <w:abstractNum w:abstractNumId="8">
     <w:nsid w:val="7EE90DD8"/>
     <w:multiLevelType w:val="hybridMultilevel"/>
     <w:tmpl w:val="5C0CCFDE"/>
@@ -4203,28 +4527,31 @@
     </w:lvl>
   </w:abstractNum>
   <w:num w:numId="1">
-    <w:abstractNumId w:val="2"/>
+    <w:abstractNumId w:val="3"/>
   </w:num>
   <w:num w:numId="2">
     <w:abstractNumId w:val="0"/>
   </w:num>
   <w:num w:numId="3">
-    <w:abstractNumId w:val="7"/>
+    <w:abstractNumId w:val="8"/>
   </w:num>
   <w:num w:numId="4">
-    <w:abstractNumId w:val="3"/>
+    <w:abstractNumId w:val="4"/>
   </w:num>
   <w:num w:numId="5">
-    <w:abstractNumId w:val="4"/>
+    <w:abstractNumId w:val="5"/>
   </w:num>
   <w:num w:numId="6">
     <w:abstractNumId w:val="1"/>
   </w:num>
   <w:num w:numId="7">
-    <w:abstractNumId w:val="5"/>
+    <w:abstractNumId w:val="6"/>
   </w:num>
   <w:num w:numId="8">
-    <w:abstractNumId w:val="6"/>
+    <w:abstractNumId w:val="7"/>
+  </w:num>
+  <w:num w:numId="9">
+    <w:abstractNumId w:val="2"/>
   </w:num>
 </w:numbering>
 </file>
@@ -5739,7 +6066,7 @@
 </file>
 
 <file path=customXml/itemProps1.xml><?xml version="1.0" encoding="utf-8"?>
-<ds:datastoreItem xmlns:ds="http://schemas.openxmlformats.org/officeDocument/2006/customXml" ds:itemID="{3D0EEF66-1558-4419-A8D0-9AD7C6C3687A}">
+<ds:datastoreItem xmlns:ds="http://schemas.openxmlformats.org/officeDocument/2006/customXml" ds:itemID="{E041955D-28E4-475F-94BD-0B22695BB65E}">
   <ds:schemaRefs>
     <ds:schemaRef ds:uri="http://schemas.openxmlformats.org/officeDocument/2006/bibliography"/>
   </ds:schemaRefs>

</xml_diff>

<commit_message>
Creando y agregando nuevo cronograma al proyecto
</commit_message>
<xml_diff>
--- a/documentacion/Documento.docx
+++ b/documentacion/Documento.docx
@@ -3203,8 +3203,6 @@
         <w:pStyle w:val="Ttulo2"/>
         <w:spacing w:after="240"/>
       </w:pPr>
-      <w:bookmarkStart w:id="13" w:name="_GoBack"/>
-      <w:bookmarkEnd w:id="13"/>
       <w:r>
         <w:lastRenderedPageBreak/>
         <w:t>Metodología.</w:t>
@@ -3218,10 +3216,7 @@
         <w:t>La metodología que aplicaremos para realizar el presente proyecto, es la metodología UWE</w:t>
       </w:r>
       <w:r>
-        <w:t xml:space="preserve"> (</w:t>
-      </w:r>
-      <w:r>
-        <w:t>UML-</w:t>
+        <w:t xml:space="preserve"> (UML-</w:t>
       </w:r>
       <w:proofErr w:type="spellStart"/>
       <w:r>
@@ -3282,10 +3277,7 @@
         <w:spacing w:line="360" w:lineRule="auto"/>
       </w:pPr>
       <w:r>
-        <w:t>C</w:t>
-      </w:r>
-      <w:r>
-        <w:t>onsiste en una notación y en un método.</w:t>
+        <w:t>Consiste en una notación y en un método.</w:t>
       </w:r>
     </w:p>
     <w:p>
@@ -3382,8 +3374,49 @@
         <w:t>Modelo de adaptación.</w:t>
       </w:r>
     </w:p>
+    <w:p>
+      <w:pPr>
+        <w:pStyle w:val="Ttulo2"/>
+      </w:pPr>
+      <w:r>
+        <w:t>Cronograma</w:t>
+      </w:r>
+    </w:p>
+    <w:p>
+      <w:bookmarkStart w:id="13" w:name="_GoBack"/>
+      <w:r>
+        <w:rPr>
+          <w:noProof/>
+        </w:rPr>
+        <w:pict>
+          <v:shapetype id="_x0000_t75" coordsize="21600,21600" o:spt="75" o:preferrelative="t" path="m@4@5l@4@11@9@11@9@5xe" filled="f" stroked="f">
+            <v:stroke joinstyle="miter"/>
+            <v:formulas>
+              <v:f eqn="if lineDrawn pixelLineWidth 0"/>
+              <v:f eqn="sum @0 1 0"/>
+              <v:f eqn="sum 0 0 @1"/>
+              <v:f eqn="prod @2 1 2"/>
+              <v:f eqn="prod @3 21600 pixelWidth"/>
+              <v:f eqn="prod @3 21600 pixelHeight"/>
+              <v:f eqn="sum @0 0 1"/>
+              <v:f eqn="prod @6 1 2"/>
+              <v:f eqn="prod @7 21600 pixelWidth"/>
+              <v:f eqn="sum @8 21600 0"/>
+              <v:f eqn="prod @7 21600 pixelHeight"/>
+              <v:f eqn="sum @10 21600 0"/>
+            </v:formulas>
+            <v:path o:extrusionok="f" gradientshapeok="t" o:connecttype="rect"/>
+            <o:lock v:ext="edit" aspectratio="t"/>
+          </v:shapetype>
+          <v:shape id="_x0000_s1026" type="#_x0000_t75" style="position:absolute;left:0;text-align:left;margin-left:-31.8pt;margin-top:8.15pt;width:523.4pt;height:102.7pt;z-index:-251657216;mso-position-horizontal-relative:text;mso-position-vertical-relative:text;mso-width-relative:page;mso-height-relative:page">
+            <v:imagedata r:id="rId9" o:title="Cronograma"/>
+          </v:shape>
+        </w:pict>
+      </w:r>
+      <w:bookmarkEnd w:id="13"/>
+    </w:p>
     <w:sectPr>
-      <w:footerReference w:type="default" r:id="rId9"/>
+      <w:footerReference w:type="default" r:id="rId10"/>
       <w:type w:val="continuous"/>
       <w:pgSz w:w="12240" w:h="15840" w:code="1"/>
       <w:pgMar w:top="1418" w:right="1418" w:bottom="1418" w:left="1701" w:header="720" w:footer="720" w:gutter="0"/>
@@ -6066,7 +6099,7 @@
 </file>
 
 <file path=customXml/itemProps1.xml><?xml version="1.0" encoding="utf-8"?>
-<ds:datastoreItem xmlns:ds="http://schemas.openxmlformats.org/officeDocument/2006/customXml" ds:itemID="{E041955D-28E4-475F-94BD-0B22695BB65E}">
+<ds:datastoreItem xmlns:ds="http://schemas.openxmlformats.org/officeDocument/2006/customXml" ds:itemID="{D8881356-DC01-45EC-A817-7062FB963B72}">
   <ds:schemaRefs>
     <ds:schemaRef ds:uri="http://schemas.openxmlformats.org/officeDocument/2006/bibliography"/>
   </ds:schemaRefs>

</xml_diff>

<commit_message>
Agregando Cronograma y actualizando cantidad de alumnos por carrera
</commit_message>
<xml_diff>
--- a/documentacion/Documento.docx
+++ b/documentacion/Documento.docx
@@ -5485,12 +5485,7 @@
       </w:pPr>
       <w:bookmarkStart w:id="1" w:name="_Toc420704979"/>
       <w:r>
-        <w:t>Introd</w:t>
-      </w:r>
-      <w:bookmarkStart w:id="2" w:name="_GoBack"/>
-      <w:bookmarkEnd w:id="2"/>
-      <w:r>
-        <w:t>ucción.</w:t>
+        <w:t>Introducción.</w:t>
       </w:r>
       <w:bookmarkEnd w:id="1"/>
     </w:p>
@@ -6026,11 +6021,11 @@
         <w:spacing w:after="240" w:line="360" w:lineRule="auto"/>
         <w:ind w:left="709" w:hanging="709"/>
       </w:pPr>
-      <w:bookmarkStart w:id="3" w:name="_Toc420704980"/>
+      <w:bookmarkStart w:id="2" w:name="_Toc420704980"/>
       <w:r>
         <w:t>Antecedentes.</w:t>
       </w:r>
-      <w:bookmarkEnd w:id="3"/>
+      <w:bookmarkEnd w:id="2"/>
     </w:p>
     <w:p>
       <w:pPr>
@@ -6249,14 +6244,14 @@
         <w:spacing w:line="360" w:lineRule="auto"/>
         <w:ind w:left="851" w:hanging="851"/>
       </w:pPr>
-      <w:bookmarkStart w:id="4" w:name="_Toc420704981"/>
+      <w:bookmarkStart w:id="3" w:name="_Toc420704981"/>
       <w:r>
         <w:t>Descripción del Problema</w:t>
       </w:r>
       <w:r>
         <w:t>.</w:t>
       </w:r>
-      <w:bookmarkEnd w:id="4"/>
+      <w:bookmarkEnd w:id="3"/>
     </w:p>
     <w:p>
       <w:pPr>
@@ -6617,14 +6612,14 @@
         <w:spacing w:line="360" w:lineRule="auto"/>
         <w:ind w:left="851" w:hanging="851"/>
       </w:pPr>
-      <w:bookmarkStart w:id="5" w:name="_Toc420704982"/>
+      <w:bookmarkStart w:id="4" w:name="_Toc420704982"/>
       <w:r>
         <w:t>Objetivos</w:t>
       </w:r>
       <w:r>
         <w:t>.</w:t>
       </w:r>
-      <w:bookmarkEnd w:id="5"/>
+      <w:bookmarkEnd w:id="4"/>
     </w:p>
     <w:p>
       <w:pPr>
@@ -6636,14 +6631,14 @@
         <w:spacing w:line="360" w:lineRule="auto"/>
         <w:ind w:left="851" w:hanging="851"/>
       </w:pPr>
-      <w:bookmarkStart w:id="6" w:name="_Toc420704983"/>
+      <w:bookmarkStart w:id="5" w:name="_Toc420704983"/>
       <w:r>
         <w:t>Objetivo General</w:t>
       </w:r>
       <w:r>
         <w:t>.</w:t>
       </w:r>
-      <w:bookmarkEnd w:id="6"/>
+      <w:bookmarkEnd w:id="5"/>
     </w:p>
     <w:p>
       <w:pPr>
@@ -6669,14 +6664,14 @@
         <w:spacing w:line="360" w:lineRule="auto"/>
         <w:ind w:left="851" w:hanging="851"/>
       </w:pPr>
-      <w:bookmarkStart w:id="7" w:name="_Toc420704984"/>
+      <w:bookmarkStart w:id="6" w:name="_Toc420704984"/>
       <w:r>
         <w:t>Objetivos Específicos</w:t>
       </w:r>
       <w:r>
         <w:t>.</w:t>
       </w:r>
-      <w:bookmarkEnd w:id="7"/>
+      <w:bookmarkEnd w:id="6"/>
     </w:p>
     <w:p>
       <w:pPr>
@@ -6844,7 +6839,7 @@
           <w:szCs w:val="24"/>
         </w:rPr>
       </w:pPr>
-      <w:bookmarkStart w:id="8" w:name="_Toc420704985"/>
+      <w:bookmarkStart w:id="7" w:name="_Toc420704985"/>
       <w:r>
         <w:rPr>
           <w:sz w:val="24"/>
@@ -6852,7 +6847,7 @@
         </w:rPr>
         <w:t>Alcance.</w:t>
       </w:r>
-      <w:bookmarkEnd w:id="8"/>
+      <w:bookmarkEnd w:id="7"/>
     </w:p>
     <w:p>
       <w:pPr>
@@ -7375,11 +7370,11 @@
         <w:spacing w:after="240"/>
         <w:ind w:left="709" w:hanging="709"/>
       </w:pPr>
-      <w:bookmarkStart w:id="9" w:name="_Toc420704986"/>
+      <w:bookmarkStart w:id="8" w:name="_Toc420704986"/>
       <w:r>
         <w:t>Metodología.</w:t>
       </w:r>
-      <w:bookmarkEnd w:id="9"/>
+      <w:bookmarkEnd w:id="8"/>
     </w:p>
     <w:p>
       <w:pPr>
@@ -7388,11 +7383,12 @@
       <w:r>
         <w:rPr>
           <w:noProof/>
+          <w:lang w:val="es-BO" w:eastAsia="es-BO"/>
         </w:rPr>
         <mc:AlternateContent>
           <mc:Choice Requires="wps">
             <w:drawing>
-              <wp:anchor distT="0" distB="0" distL="114300" distR="114300" simplePos="0" relativeHeight="251665920" behindDoc="0" locked="0" layoutInCell="1" allowOverlap="1" wp14:anchorId="4338D8E4" wp14:editId="2518E952">
+              <wp:anchor distT="0" distB="0" distL="114300" distR="114300" simplePos="0" relativeHeight="251656704" behindDoc="0" locked="0" layoutInCell="1" allowOverlap="1" wp14:anchorId="4338D8E4" wp14:editId="2518E952">
                 <wp:simplePos x="0" y="0"/>
                 <wp:positionH relativeFrom="column">
                   <wp:posOffset>-279400</wp:posOffset>
@@ -7436,7 +7432,7 @@
                                 <w:color w:val="002060"/>
                               </w:rPr>
                             </w:pPr>
-                            <w:bookmarkStart w:id="10" w:name="_Toc420705019"/>
+                            <w:bookmarkStart w:id="9" w:name="_Toc420705019"/>
                             <w:r>
                               <w:rPr>
                                 <w:color w:val="002060"/>
@@ -7486,7 +7482,7 @@
                               </w:rPr>
                               <w:t>UDS</w:t>
                             </w:r>
-                            <w:bookmarkEnd w:id="10"/>
+                            <w:bookmarkEnd w:id="9"/>
                           </w:p>
                         </w:txbxContent>
                       </wps:txbx>
@@ -7586,7 +7582,7 @@
           <w:lang w:val="es-BO" w:eastAsia="es-BO"/>
         </w:rPr>
         <w:drawing>
-          <wp:anchor distT="0" distB="0" distL="114300" distR="114300" simplePos="0" relativeHeight="251651584" behindDoc="0" locked="0" layoutInCell="1" allowOverlap="1" wp14:anchorId="69775C3B" wp14:editId="1C0BA131">
+          <wp:anchor distT="0" distB="0" distL="114300" distR="114300" simplePos="0" relativeHeight="251650560" behindDoc="0" locked="0" layoutInCell="1" allowOverlap="1" wp14:anchorId="69775C3B" wp14:editId="2CA837DF">
             <wp:simplePos x="0" y="0"/>
             <wp:positionH relativeFrom="margin">
               <wp:align>center</wp:align>
@@ -7692,21 +7688,22 @@
         </w:numPr>
         <w:ind w:left="709" w:hanging="709"/>
       </w:pPr>
-      <w:bookmarkStart w:id="12" w:name="_Toc420704987"/>
+      <w:bookmarkStart w:id="10" w:name="_Toc420704987"/>
       <w:r>
         <w:t>Cronograma</w:t>
       </w:r>
-      <w:bookmarkEnd w:id="12"/>
+      <w:bookmarkEnd w:id="10"/>
     </w:p>
     <w:p>
       <w:r>
         <w:rPr>
           <w:noProof/>
+          <w:lang w:val="es-BO" w:eastAsia="es-BO"/>
         </w:rPr>
         <mc:AlternateContent>
           <mc:Choice Requires="wps">
             <w:drawing>
-              <wp:anchor distT="0" distB="0" distL="114300" distR="114300" simplePos="0" relativeHeight="251667968" behindDoc="0" locked="0" layoutInCell="1" allowOverlap="1" wp14:anchorId="2F17F640" wp14:editId="01C03151">
+              <wp:anchor distT="0" distB="0" distL="114300" distR="114300" simplePos="0" relativeHeight="251657728" behindDoc="0" locked="0" layoutInCell="1" allowOverlap="1" wp14:anchorId="2F17F640" wp14:editId="4C742819">
                 <wp:simplePos x="0" y="0"/>
                 <wp:positionH relativeFrom="margin">
                   <wp:align>center</wp:align>
@@ -7750,7 +7747,7 @@
                                 <w:color w:val="002060"/>
                               </w:rPr>
                             </w:pPr>
-                            <w:bookmarkStart w:id="13" w:name="_Toc420705020"/>
+                            <w:bookmarkStart w:id="11" w:name="_Toc420705020"/>
                             <w:r>
                               <w:rPr>
                                 <w:color w:val="002060"/>
@@ -7794,7 +7791,7 @@
                               </w:rPr>
                               <w:t>.- Cronograma de Actividades</w:t>
                             </w:r>
-                            <w:bookmarkEnd w:id="13"/>
+                            <w:bookmarkEnd w:id="11"/>
                           </w:p>
                         </w:txbxContent>
                       </wps:txbx>
@@ -7815,7 +7812,11 @@
           </mc:Choice>
           <mc:Fallback>
             <w:pict>
-              <v:shape w14:anchorId="2F17F640" id="Cuadro de texto 11" o:spid="_x0000_s1027" type="#_x0000_t202" style="position:absolute;left:0;text-align:left;margin-left:0;margin-top:19.1pt;width:552.8pt;height:12.5pt;z-index:251667968;visibility:visible;mso-wrap-style:square;mso-height-percent:0;mso-wrap-distance-left:9pt;mso-wrap-distance-top:0;mso-wrap-distance-right:9pt;mso-wrap-distance-bottom:0;mso-position-horizontal:center;mso-position-horizontal-relative:margin;mso-position-vertical:absolute;mso-position-vertical-relative:text;mso-height-percent:0;mso-height-relative:margin;v-text-anchor:top" o:gfxdata="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" stroked="f">
+              <v:shapetype w14:anchorId="2F17F640" id="_x0000_t202" coordsize="21600,21600" o:spt="202" path="m,l,21600r21600,l21600,xe">
+                <v:stroke joinstyle="miter"/>
+                <v:path gradientshapeok="t" o:connecttype="rect"/>
+              </v:shapetype>
+              <v:shape id="Cuadro de texto 11" o:spid="_x0000_s1027" type="#_x0000_t202" style="position:absolute;left:0;text-align:left;margin-left:0;margin-top:19.1pt;width:552.8pt;height:12.5pt;z-index:251657728;visibility:visible;mso-wrap-style:square;mso-height-percent:0;mso-wrap-distance-left:9pt;mso-wrap-distance-top:0;mso-wrap-distance-right:9pt;mso-wrap-distance-bottom:0;mso-position-horizontal:center;mso-position-horizontal-relative:margin;mso-position-vertical:absolute;mso-position-vertical-relative:text;mso-height-percent:0;mso-height-relative:margin;v-text-anchor:top" o:gfxdata="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" stroked="f">
                 <v:textbox inset="0,0,0,0">
                   <w:txbxContent>
                     <w:p>
@@ -7827,7 +7828,7 @@
                           <w:color w:val="002060"/>
                         </w:rPr>
                       </w:pPr>
-                      <w:bookmarkStart w:id="14" w:name="_Toc420705020"/>
+                      <w:bookmarkStart w:id="12" w:name="_Toc420705020"/>
                       <w:r>
                         <w:rPr>
                           <w:color w:val="002060"/>
@@ -7871,7 +7872,7 @@
                         </w:rPr>
                         <w:t>.- Cronograma de Actividades</w:t>
                       </w:r>
-                      <w:bookmarkEnd w:id="14"/>
+                      <w:bookmarkEnd w:id="12"/>
                     </w:p>
                   </w:txbxContent>
                 </v:textbox>
@@ -7927,16 +7928,16 @@
         </w:numPr>
         <w:ind w:left="426" w:hanging="426"/>
       </w:pPr>
-      <w:bookmarkStart w:id="15" w:name="_Toc405662002"/>
-      <w:bookmarkStart w:id="16" w:name="_Toc420704988"/>
+      <w:bookmarkStart w:id="13" w:name="_Toc405662002"/>
+      <w:bookmarkStart w:id="14" w:name="_Toc420704988"/>
       <w:r>
         <w:t xml:space="preserve">CAPITULO 2: </w:t>
       </w:r>
-      <w:bookmarkEnd w:id="15"/>
+      <w:bookmarkEnd w:id="13"/>
       <w:r>
         <w:t>Biblioteca Facultad Integral del Chaco</w:t>
       </w:r>
-      <w:bookmarkEnd w:id="16"/>
+      <w:bookmarkEnd w:id="14"/>
     </w:p>
     <w:p>
       <w:pPr>
@@ -7948,11 +7949,11 @@
         <w:spacing w:after="240" w:line="360" w:lineRule="auto"/>
         <w:ind w:left="709" w:hanging="709"/>
       </w:pPr>
-      <w:bookmarkStart w:id="17" w:name="_Toc420704989"/>
+      <w:bookmarkStart w:id="15" w:name="_Toc420704989"/>
       <w:r>
         <w:t>Descripción de la organización y/o entorno afectado por el proyecto</w:t>
       </w:r>
-      <w:bookmarkEnd w:id="17"/>
+      <w:bookmarkEnd w:id="15"/>
     </w:p>
     <w:p>
       <w:pPr>
@@ -7978,18 +7979,17 @@
         <w:spacing w:after="240"/>
         <w:ind w:left="709" w:hanging="709"/>
       </w:pPr>
-      <w:bookmarkStart w:id="18" w:name="_Toc405662003"/>
-      <w:bookmarkStart w:id="19" w:name="_Toc420704990"/>
+      <w:bookmarkStart w:id="16" w:name="_Toc405662003"/>
+      <w:bookmarkStart w:id="17" w:name="_Toc420704990"/>
       <w:r>
         <w:t>Descripción de la unidad o departamento</w:t>
       </w:r>
-      <w:bookmarkEnd w:id="18"/>
-      <w:bookmarkEnd w:id="19"/>
+      <w:bookmarkEnd w:id="16"/>
+      <w:bookmarkEnd w:id="17"/>
     </w:p>
     <w:p>
       <w:pPr>
         <w:spacing w:line="360" w:lineRule="auto"/>
-        <w:ind w:left="567"/>
         <w:rPr>
           <w:rFonts w:ascii="Arial" w:hAnsi="Arial" w:cs="Arial"/>
         </w:rPr>
@@ -8051,22 +8051,23 @@
         <w:spacing w:after="240"/>
         <w:ind w:left="709" w:hanging="709"/>
       </w:pPr>
-      <w:bookmarkStart w:id="20" w:name="_Toc405662004"/>
-      <w:bookmarkStart w:id="21" w:name="_Toc420704991"/>
+      <w:bookmarkStart w:id="18" w:name="_Toc405662004"/>
+      <w:bookmarkStart w:id="19" w:name="_Toc420704991"/>
       <w:r>
         <w:rPr>
           <w:noProof/>
+          <w:lang w:val="es-BO" w:eastAsia="es-BO"/>
         </w:rPr>
         <mc:AlternateContent>
           <mc:Choice Requires="wps">
             <w:drawing>
-              <wp:anchor distT="0" distB="0" distL="114300" distR="114300" simplePos="0" relativeHeight="251671040" behindDoc="0" locked="0" layoutInCell="1" allowOverlap="1" wp14:anchorId="24A178B3" wp14:editId="6EDEC13D">
+              <wp:anchor distT="0" distB="0" distL="114300" distR="114300" simplePos="0" relativeHeight="251659776" behindDoc="0" locked="0" layoutInCell="1" allowOverlap="1" wp14:anchorId="24A178B3" wp14:editId="4BD8FCC5">
                 <wp:simplePos x="0" y="0"/>
                 <wp:positionH relativeFrom="margin">
                   <wp:align>right</wp:align>
                 </wp:positionH>
                 <wp:positionV relativeFrom="paragraph">
-                  <wp:posOffset>363076</wp:posOffset>
+                  <wp:posOffset>370398</wp:posOffset>
                 </wp:positionV>
                 <wp:extent cx="5796951" cy="172528"/>
                 <wp:effectExtent l="0" t="0" r="0" b="0"/>
@@ -8107,7 +8108,7 @@
                                 <w:u w:val="single"/>
                               </w:rPr>
                             </w:pPr>
-                            <w:bookmarkStart w:id="22" w:name="_Toc420705021"/>
+                            <w:bookmarkStart w:id="20" w:name="_Toc420705021"/>
                             <w:r>
                               <w:rPr>
                                 <w:color w:val="002060"/>
@@ -8151,7 +8152,7 @@
                               </w:rPr>
                               <w:t>.- Organigrama de la Biblioteca</w:t>
                             </w:r>
-                            <w:bookmarkEnd w:id="22"/>
+                            <w:bookmarkEnd w:id="20"/>
                           </w:p>
                         </w:txbxContent>
                       </wps:txbx>
@@ -8175,7 +8176,7 @@
           </mc:Choice>
           <mc:Fallback>
             <w:pict>
-              <v:shape w14:anchorId="24A178B3" id="Cuadro de texto 12" o:spid="_x0000_s1028" type="#_x0000_t202" style="position:absolute;left:0;text-align:left;margin-left:405.25pt;margin-top:28.6pt;width:456.45pt;height:13.6pt;z-index:251671040;visibility:visible;mso-wrap-style:square;mso-width-percent:0;mso-height-percent:0;mso-wrap-distance-left:9pt;mso-wrap-distance-top:0;mso-wrap-distance-right:9pt;mso-wrap-distance-bottom:0;mso-position-horizontal:right;mso-position-horizontal-relative:margin;mso-position-vertical:absolute;mso-position-vertical-relative:text;mso-width-percent:0;mso-height-percent:0;mso-width-relative:margin;mso-height-relative:margin;v-text-anchor:top" o:gfxdata="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" stroked="f">
+              <v:shape w14:anchorId="24A178B3" id="Cuadro de texto 12" o:spid="_x0000_s1028" type="#_x0000_t202" style="position:absolute;left:0;text-align:left;margin-left:405.25pt;margin-top:29.15pt;width:456.45pt;height:13.6pt;z-index:251659776;visibility:visible;mso-wrap-style:square;mso-width-percent:0;mso-height-percent:0;mso-wrap-distance-left:9pt;mso-wrap-distance-top:0;mso-wrap-distance-right:9pt;mso-wrap-distance-bottom:0;mso-position-horizontal:right;mso-position-horizontal-relative:margin;mso-position-vertical:absolute;mso-position-vertical-relative:text;mso-width-percent:0;mso-height-percent:0;mso-width-relative:margin;mso-height-relative:margin;v-text-anchor:top" o:gfxdata="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" stroked="f">
                 <v:textbox inset="0,0,0,0">
                   <w:txbxContent>
                     <w:p>
@@ -8190,7 +8191,7 @@
                           <w:u w:val="single"/>
                         </w:rPr>
                       </w:pPr>
-                      <w:bookmarkStart w:id="23" w:name="_Toc420705021"/>
+                      <w:bookmarkStart w:id="21" w:name="_Toc420705021"/>
                       <w:r>
                         <w:rPr>
                           <w:color w:val="002060"/>
@@ -8234,7 +8235,7 @@
                         </w:rPr>
                         <w:t>.- Organigrama de la Biblioteca</w:t>
                       </w:r>
-                      <w:bookmarkEnd w:id="23"/>
+                      <w:bookmarkEnd w:id="21"/>
                     </w:p>
                   </w:txbxContent>
                 </v:textbox>
@@ -8247,413 +8248,98 @@
       <w:r>
         <w:t>Organigrama de la biblioteca</w:t>
       </w:r>
-      <w:bookmarkEnd w:id="20"/>
-      <w:bookmarkEnd w:id="21"/>
+      <w:bookmarkEnd w:id="18"/>
+      <w:bookmarkEnd w:id="19"/>
+    </w:p>
+    <w:p/>
+    <w:p>
+      <w:pPr>
+        <w:ind w:firstLine="360"/>
+        <w:jc w:val="center"/>
+      </w:pPr>
+      <w:r>
+        <w:pict w14:anchorId="3AA53955">
+          <v:shape id="_x0000_i1027" type="#_x0000_t75" style="width:395.15pt;height:219.5pt;mso-position-horizontal-relative:text;mso-position-vertical-relative:text;mso-width-relative:page;mso-height-relative:page">
+            <v:imagedata r:id="rId17" o:title="Orgranigrama"/>
+          </v:shape>
+        </w:pict>
+      </w:r>
     </w:p>
     <w:p>
       <w:pPr>
-        <w:ind w:firstLine="360"/>
+        <w:spacing w:line="360" w:lineRule="auto"/>
         <w:rPr>
           <w:rFonts w:ascii="Arial" w:hAnsi="Arial" w:cs="Arial"/>
-          <w:b/>
           <w:szCs w:val="24"/>
         </w:rPr>
       </w:pPr>
+      <w:r>
+        <w:rPr>
+          <w:rFonts w:ascii="Arial" w:hAnsi="Arial" w:cs="Arial"/>
+          <w:szCs w:val="24"/>
+        </w:rPr>
+        <w:t xml:space="preserve">La institución tiene como misión fundamental el </w:t>
+      </w:r>
+      <w:r>
+        <w:rPr>
+          <w:rFonts w:ascii="Arial" w:hAnsi="Arial" w:cs="Arial"/>
+          <w:szCs w:val="24"/>
+        </w:rPr>
+        <w:t>realizar</w:t>
+      </w:r>
+      <w:r>
+        <w:rPr>
+          <w:rFonts w:ascii="Arial" w:hAnsi="Arial" w:cs="Arial"/>
+          <w:szCs w:val="24"/>
+        </w:rPr>
+        <w:t xml:space="preserve"> prestaciones de libros a toda la comunidad estudiantil de la F.I.CH., con el único fin de </w:t>
+      </w:r>
+      <w:r>
+        <w:rPr>
+          <w:rFonts w:ascii="Arial" w:hAnsi="Arial" w:cs="Arial"/>
+          <w:szCs w:val="24"/>
+        </w:rPr>
+        <w:t>facilitar</w:t>
+      </w:r>
+      <w:r>
+        <w:rPr>
+          <w:rFonts w:ascii="Arial" w:hAnsi="Arial" w:cs="Arial"/>
+          <w:szCs w:val="24"/>
+        </w:rPr>
+        <w:t xml:space="preserve"> </w:t>
+      </w:r>
+      <w:r>
+        <w:rPr>
+          <w:rFonts w:ascii="Arial" w:hAnsi="Arial" w:cs="Arial"/>
+          <w:szCs w:val="24"/>
+        </w:rPr>
+        <w:t xml:space="preserve">material para </w:t>
+      </w:r>
+      <w:r>
+        <w:rPr>
+          <w:rFonts w:ascii="Arial" w:hAnsi="Arial" w:cs="Arial"/>
+          <w:szCs w:val="24"/>
+        </w:rPr>
+        <w:t>el aprendizaje del estudiante, brindando una variedad de libros</w:t>
+      </w:r>
+      <w:r>
+        <w:rPr>
+          <w:rFonts w:ascii="Arial" w:hAnsi="Arial" w:cs="Arial"/>
+          <w:szCs w:val="24"/>
+        </w:rPr>
+        <w:t xml:space="preserve"> acorde a las distintas materias y carreras ofertadas por la FICH</w:t>
+      </w:r>
+      <w:r>
+        <w:rPr>
+          <w:rFonts w:ascii="Arial" w:hAnsi="Arial" w:cs="Arial"/>
+          <w:szCs w:val="24"/>
+        </w:rPr>
+        <w:t xml:space="preserve">. </w:t>
+      </w:r>
     </w:p>
     <w:p>
       <w:pPr>
         <w:spacing w:line="360" w:lineRule="auto"/>
-        <w:ind w:left="1247"/>
-        <w:rPr>
-          <w:rFonts w:ascii="Arial" w:hAnsi="Arial" w:cs="Arial"/>
-          <w:b/>
-          <w:szCs w:val="24"/>
-          <w:u w:val="single"/>
-        </w:rPr>
-      </w:pPr>
-      <w:r>
-        <w:rPr>
-          <w:rFonts w:ascii="Arial" w:hAnsi="Arial" w:cs="Arial"/>
-          <w:b/>
-          <w:noProof/>
-          <w:szCs w:val="24"/>
-          <w:u w:val="single"/>
-          <w:lang w:val="es-BO" w:eastAsia="es-BO"/>
-        </w:rPr>
-        <mc:AlternateContent>
-          <mc:Choice Requires="wpg">
-            <w:drawing>
-              <wp:anchor distT="0" distB="0" distL="114300" distR="114300" simplePos="0" relativeHeight="251657728" behindDoc="0" locked="0" layoutInCell="1" allowOverlap="1" wp14:anchorId="406A1CA4" wp14:editId="41D994EC">
-                <wp:simplePos x="0" y="0"/>
-                <wp:positionH relativeFrom="column">
-                  <wp:posOffset>1973616</wp:posOffset>
-                </wp:positionH>
-                <wp:positionV relativeFrom="paragraph">
-                  <wp:posOffset>52202</wp:posOffset>
-                </wp:positionV>
-                <wp:extent cx="1802765" cy="1189973"/>
-                <wp:effectExtent l="0" t="76200" r="102235" b="10795"/>
-                <wp:wrapNone/>
-                <wp:docPr id="331" name="Grupo 1"/>
-                <wp:cNvGraphicFramePr>
-                  <a:graphicFrameLocks xmlns:a="http://schemas.openxmlformats.org/drawingml/2006/main"/>
-                </wp:cNvGraphicFramePr>
-                <a:graphic xmlns:a="http://schemas.openxmlformats.org/drawingml/2006/main">
-                  <a:graphicData uri="http://schemas.microsoft.com/office/word/2010/wordprocessingGroup">
-                    <wpg:wgp>
-                      <wpg:cNvGrpSpPr>
-                        <a:grpSpLocks/>
-                      </wpg:cNvGrpSpPr>
-                      <wpg:grpSpPr bwMode="auto">
-                        <a:xfrm>
-                          <a:off x="0" y="0"/>
-                          <a:ext cx="1802765" cy="1189973"/>
-                          <a:chOff x="4565" y="8650"/>
-                          <a:chExt cx="2839" cy="1711"/>
-                        </a:xfrm>
-                      </wpg:grpSpPr>
-                      <wps:wsp>
-                        <wps:cNvPr id="332" name="AutoShape 3"/>
-                        <wps:cNvSpPr>
-                          <a:spLocks noChangeArrowheads="1"/>
-                        </wps:cNvSpPr>
-                        <wps:spPr bwMode="auto">
-                          <a:xfrm>
-                            <a:off x="4565" y="8650"/>
-                            <a:ext cx="2839" cy="533"/>
-                          </a:xfrm>
-                          <a:prstGeom prst="roundRect">
-                            <a:avLst>
-                              <a:gd name="adj" fmla="val 16667"/>
-                            </a:avLst>
-                          </a:prstGeom>
-                          <a:gradFill rotWithShape="0">
-                            <a:gsLst>
-                              <a:gs pos="0">
-                                <a:srgbClr val="FFFFFF"/>
-                              </a:gs>
-                              <a:gs pos="100000">
-                                <a:srgbClr val="B8CCE4"/>
-                              </a:gs>
-                            </a:gsLst>
-                            <a:lin ang="5400000" scaled="1"/>
-                          </a:gradFill>
-                          <a:ln w="12700">
-                            <a:solidFill>
-                              <a:srgbClr val="95B3D7"/>
-                            </a:solidFill>
-                            <a:round/>
-                            <a:headEnd/>
-                            <a:tailEnd/>
-                          </a:ln>
-                          <a:effectLst>
-                            <a:outerShdw dist="107763" dir="18900000" algn="ctr" rotWithShape="0">
-                              <a:srgbClr val="0070C0">
-                                <a:alpha val="50000"/>
-                              </a:srgbClr>
-                            </a:outerShdw>
-                          </a:effectLst>
-                        </wps:spPr>
-                        <wps:txbx>
-                          <w:txbxContent>
-                            <w:p>
-                              <w:pPr>
-                                <w:jc w:val="center"/>
-                                <w:rPr>
-                                  <w:lang w:val="es-BO"/>
-                                </w:rPr>
-                              </w:pPr>
-                              <w:r>
-                                <w:rPr>
-                                  <w:lang w:val="es-BO"/>
-                                </w:rPr>
-                                <w:t>PENDIENTE</w:t>
-                              </w:r>
-                            </w:p>
-                          </w:txbxContent>
-                        </wps:txbx>
-                        <wps:bodyPr rot="0" vert="horz" wrap="square" lIns="91440" tIns="45720" rIns="91440" bIns="45720" anchor="t" anchorCtr="0" upright="1">
-                          <a:noAutofit/>
-                        </wps:bodyPr>
-                      </wps:wsp>
-                      <wps:wsp>
-                        <wps:cNvPr id="333" name="AutoShape 4"/>
-                        <wps:cNvSpPr>
-                          <a:spLocks noChangeArrowheads="1"/>
-                        </wps:cNvSpPr>
-                        <wps:spPr bwMode="auto">
-                          <a:xfrm>
-                            <a:off x="4850" y="9801"/>
-                            <a:ext cx="2282" cy="560"/>
-                          </a:xfrm>
-                          <a:prstGeom prst="roundRect">
-                            <a:avLst>
-                              <a:gd name="adj" fmla="val 16667"/>
-                            </a:avLst>
-                          </a:prstGeom>
-                          <a:gradFill rotWithShape="0">
-                            <a:gsLst>
-                              <a:gs pos="0">
-                                <a:srgbClr val="FFFFFF"/>
-                              </a:gs>
-                              <a:gs pos="100000">
-                                <a:srgbClr val="B8CCE4"/>
-                              </a:gs>
-                            </a:gsLst>
-                            <a:lin ang="5400000" scaled="1"/>
-                          </a:gradFill>
-                          <a:ln w="12700">
-                            <a:solidFill>
-                              <a:srgbClr val="95B3D7"/>
-                            </a:solidFill>
-                            <a:round/>
-                            <a:headEnd/>
-                            <a:tailEnd/>
-                          </a:ln>
-                          <a:effectLst>
-                            <a:outerShdw dist="107763" dir="18900000" algn="ctr" rotWithShape="0">
-                              <a:srgbClr val="0070C0">
-                                <a:alpha val="50000"/>
-                              </a:srgbClr>
-                            </a:outerShdw>
-                          </a:effectLst>
-                        </wps:spPr>
-                        <wps:txbx>
-                          <w:txbxContent>
-                            <w:p/>
-                          </w:txbxContent>
-                        </wps:txbx>
-                        <wps:bodyPr rot="0" vert="horz" wrap="square" lIns="91440" tIns="45720" rIns="91440" bIns="45720" anchor="t" anchorCtr="0" upright="1">
-                          <a:noAutofit/>
-                        </wps:bodyPr>
-                      </wps:wsp>
-                    </wpg:wgp>
-                  </a:graphicData>
-                </a:graphic>
-              </wp:anchor>
-            </w:drawing>
-          </mc:Choice>
-          <mc:Fallback>
-            <w:pict>
-              <v:group w14:anchorId="406A1CA4" id="Grupo 1" o:spid="_x0000_s1029" style="position:absolute;left:0;text-align:left;margin-left:155.4pt;margin-top:4.1pt;width:141.95pt;height:93.7pt;z-index:251657728" coordorigin="4565,8650" coordsize="2839,1711" o:gfxdata="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">
-                <v:roundrect id="AutoShape 3" o:spid="_x0000_s1030" style="position:absolute;left:4565;top:8650;width:2839;height:533;visibility:visible;mso-wrap-style:square;v-text-anchor:top" arcsize="10923f" o:gfxdata="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" strokecolor="#95b3d7" strokeweight="1pt">
-                  <v:fill color2="#b8cce4" focus="100%" type="gradient"/>
-                  <v:shadow on="t" color="#0070c0" opacity=".5" offset="6pt,-6pt"/>
-                  <v:textbox>
-                    <w:txbxContent>
-                      <w:p>
-                        <w:pPr>
-                          <w:jc w:val="center"/>
-                          <w:rPr>
-                            <w:lang w:val="es-BO"/>
-                          </w:rPr>
-                        </w:pPr>
-                        <w:r>
-                          <w:rPr>
-                            <w:lang w:val="es-BO"/>
-                          </w:rPr>
-                          <w:t>PENDIENTE</w:t>
-                        </w:r>
-                      </w:p>
-                    </w:txbxContent>
-                  </v:textbox>
-                </v:roundrect>
-                <v:roundrect id="AutoShape 4" o:spid="_x0000_s1031" style="position:absolute;left:4850;top:9801;width:2282;height:560;visibility:visible;mso-wrap-style:square;v-text-anchor:top" arcsize="10923f" o:gfxdata="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" strokecolor="#95b3d7" strokeweight="1pt">
-                  <v:fill color2="#b8cce4" focus="100%" type="gradient"/>
-                  <v:shadow on="t" color="#0070c0" opacity=".5" offset="6pt,-6pt"/>
-                  <v:textbox>
-                    <w:txbxContent>
-                      <w:p/>
-                    </w:txbxContent>
-                  </v:textbox>
-                </v:roundrect>
-              </v:group>
-            </w:pict>
-          </mc:Fallback>
-        </mc:AlternateContent>
-      </w:r>
-    </w:p>
-    <w:p>
-      <w:pPr>
-        <w:spacing w:line="360" w:lineRule="auto"/>
-        <w:rPr>
-          <w:rFonts w:ascii="Arial" w:hAnsi="Arial" w:cs="Arial"/>
-          <w:b/>
-          <w:szCs w:val="24"/>
-          <w:u w:val="single"/>
-        </w:rPr>
-      </w:pPr>
-      <w:r>
-        <w:rPr>
-          <w:rFonts w:ascii="Arial" w:hAnsi="Arial" w:cs="Arial"/>
-          <w:b/>
-          <w:noProof/>
-          <w:szCs w:val="24"/>
-          <w:u w:val="single"/>
-          <w:lang w:val="es-BO" w:eastAsia="es-BO"/>
-        </w:rPr>
-        <mc:AlternateContent>
-          <mc:Choice Requires="wps">
-            <w:drawing>
-              <wp:anchor distT="0" distB="0" distL="114300" distR="114300" simplePos="0" relativeHeight="251658752" behindDoc="0" locked="0" layoutInCell="1" allowOverlap="1" wp14:anchorId="5332F74D" wp14:editId="65462F72">
-                <wp:simplePos x="0" y="0"/>
-                <wp:positionH relativeFrom="column">
-                  <wp:posOffset>2879389</wp:posOffset>
-                </wp:positionH>
-                <wp:positionV relativeFrom="paragraph">
-                  <wp:posOffset>80873</wp:posOffset>
-                </wp:positionV>
-                <wp:extent cx="0" cy="369311"/>
-                <wp:effectExtent l="0" t="0" r="19050" b="31115"/>
-                <wp:wrapNone/>
-                <wp:docPr id="2162" name="2162 Conector recto"/>
-                <wp:cNvGraphicFramePr/>
-                <a:graphic xmlns:a="http://schemas.openxmlformats.org/drawingml/2006/main">
-                  <a:graphicData uri="http://schemas.microsoft.com/office/word/2010/wordprocessingShape">
-                    <wps:wsp>
-                      <wps:cNvCnPr/>
-                      <wps:spPr>
-                        <a:xfrm>
-                          <a:off x="0" y="0"/>
-                          <a:ext cx="0" cy="369311"/>
-                        </a:xfrm>
-                        <a:prstGeom prst="line">
-                          <a:avLst/>
-                        </a:prstGeom>
-                      </wps:spPr>
-                      <wps:style>
-                        <a:lnRef idx="1">
-                          <a:schemeClr val="accent1"/>
-                        </a:lnRef>
-                        <a:fillRef idx="0">
-                          <a:schemeClr val="accent1"/>
-                        </a:fillRef>
-                        <a:effectRef idx="0">
-                          <a:schemeClr val="accent1"/>
-                        </a:effectRef>
-                        <a:fontRef idx="minor">
-                          <a:schemeClr val="tx1"/>
-                        </a:fontRef>
-                      </wps:style>
-                      <wps:bodyPr/>
-                    </wps:wsp>
-                  </a:graphicData>
-                </a:graphic>
-              </wp:anchor>
-            </w:drawing>
-          </mc:Choice>
-          <mc:Fallback>
-            <w:pict>
-              <v:line w14:anchorId="730F1390" id="2162 Conector recto" o:spid="_x0000_s1026" style="position:absolute;z-index:251682304;visibility:visible;mso-wrap-style:square;mso-wrap-distance-left:9pt;mso-wrap-distance-top:0;mso-wrap-distance-right:9pt;mso-wrap-distance-bottom:0;mso-position-horizontal:absolute;mso-position-horizontal-relative:text;mso-position-vertical:absolute;mso-position-vertical-relative:text" from="226.7pt,6.35pt" to="226.7pt,35.45pt" o:gfxdata="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" strokecolor="#4579b8 [3044]"/>
-            </w:pict>
-          </mc:Fallback>
-        </mc:AlternateContent>
-      </w:r>
-    </w:p>
-    <w:p>
-      <w:pPr>
-        <w:spacing w:line="360" w:lineRule="auto"/>
-        <w:rPr>
-          <w:rFonts w:ascii="Arial" w:hAnsi="Arial" w:cs="Arial"/>
-          <w:szCs w:val="24"/>
-        </w:rPr>
-      </w:pPr>
-    </w:p>
-    <w:p>
-      <w:pPr>
-        <w:spacing w:line="360" w:lineRule="auto"/>
-        <w:rPr>
-          <w:rFonts w:ascii="Arial" w:hAnsi="Arial" w:cs="Arial"/>
-          <w:szCs w:val="24"/>
-        </w:rPr>
-      </w:pPr>
-    </w:p>
-    <w:p>
-      <w:pPr>
-        <w:spacing w:line="360" w:lineRule="auto"/>
-        <w:rPr>
-          <w:rFonts w:ascii="Arial" w:hAnsi="Arial" w:cs="Arial"/>
-          <w:szCs w:val="24"/>
-        </w:rPr>
-      </w:pPr>
-    </w:p>
-    <w:p>
-      <w:pPr>
-        <w:spacing w:line="360" w:lineRule="auto"/>
-        <w:ind w:left="567"/>
-        <w:rPr>
-          <w:rFonts w:ascii="Arial" w:hAnsi="Arial" w:cs="Arial"/>
-          <w:szCs w:val="24"/>
-        </w:rPr>
-      </w:pPr>
-      <w:r>
-        <w:rPr>
-          <w:rFonts w:ascii="Arial" w:hAnsi="Arial" w:cs="Arial"/>
-          <w:szCs w:val="24"/>
-        </w:rPr>
-        <w:t xml:space="preserve">La institución tiene como misión fundamental el </w:t>
-      </w:r>
-      <w:r>
-        <w:rPr>
-          <w:rFonts w:ascii="Arial" w:hAnsi="Arial" w:cs="Arial"/>
-          <w:szCs w:val="24"/>
-        </w:rPr>
-        <w:t>realizar</w:t>
-      </w:r>
-      <w:r>
-        <w:rPr>
-          <w:rFonts w:ascii="Arial" w:hAnsi="Arial" w:cs="Arial"/>
-          <w:szCs w:val="24"/>
-        </w:rPr>
-        <w:t xml:space="preserve"> prestaciones de libros a toda la comunidad estudiantil de la F.I.CH., con el único fin de </w:t>
-      </w:r>
-      <w:r>
-        <w:rPr>
-          <w:rFonts w:ascii="Arial" w:hAnsi="Arial" w:cs="Arial"/>
-          <w:szCs w:val="24"/>
-        </w:rPr>
-        <w:t>facilitar</w:t>
-      </w:r>
-      <w:r>
-        <w:rPr>
-          <w:rFonts w:ascii="Arial" w:hAnsi="Arial" w:cs="Arial"/>
-          <w:szCs w:val="24"/>
-        </w:rPr>
-        <w:t xml:space="preserve"> </w:t>
-      </w:r>
-      <w:r>
-        <w:rPr>
-          <w:rFonts w:ascii="Arial" w:hAnsi="Arial" w:cs="Arial"/>
-          <w:szCs w:val="24"/>
-        </w:rPr>
-        <w:t xml:space="preserve">material para </w:t>
-      </w:r>
-      <w:r>
-        <w:rPr>
-          <w:rFonts w:ascii="Arial" w:hAnsi="Arial" w:cs="Arial"/>
-          <w:szCs w:val="24"/>
-        </w:rPr>
-        <w:t>el aprendizaje del estudiante, brindando una variedad de libros</w:t>
-      </w:r>
-      <w:r>
-        <w:rPr>
-          <w:rFonts w:ascii="Arial" w:hAnsi="Arial" w:cs="Arial"/>
-          <w:szCs w:val="24"/>
-        </w:rPr>
-        <w:t xml:space="preserve"> acorde a las distintas materias y carreras ofertadas por la FICH</w:t>
-      </w:r>
-      <w:r>
-        <w:rPr>
-          <w:rFonts w:ascii="Arial" w:hAnsi="Arial" w:cs="Arial"/>
-          <w:szCs w:val="24"/>
-        </w:rPr>
-        <w:t xml:space="preserve">. </w:t>
-      </w:r>
-    </w:p>
-    <w:p>
-      <w:pPr>
-        <w:spacing w:line="360" w:lineRule="auto"/>
-        <w:ind w:left="567"/>
         <w:rPr>
           <w:rFonts w:ascii="Arial" w:hAnsi="Arial" w:cs="Arial"/>
           <w:szCs w:val="24"/>
@@ -8733,16 +8419,15 @@
         <w:spacing w:line="360" w:lineRule="auto"/>
         <w:ind w:left="709" w:hanging="709"/>
       </w:pPr>
-      <w:bookmarkStart w:id="24" w:name="_Toc420704992"/>
+      <w:bookmarkStart w:id="22" w:name="_Toc420704992"/>
       <w:r>
         <w:t>Cantidad de Alumnado de la Facultad Integral del Chaco</w:t>
       </w:r>
-      <w:bookmarkEnd w:id="24"/>
+      <w:bookmarkEnd w:id="22"/>
     </w:p>
     <w:p>
       <w:pPr>
         <w:spacing w:line="360" w:lineRule="auto"/>
-        <w:ind w:left="567"/>
         <w:rPr>
           <w:rFonts w:ascii="Arial" w:hAnsi="Arial" w:cs="Arial"/>
           <w:szCs w:val="24"/>
@@ -8998,11 +8683,12 @@
             </w:pPr>
             <w:r>
               <w:rPr>
-                <w:rFonts w:ascii="Arial" w:eastAsia="Times New Roman" w:hAnsi="Arial" w:cs="Arial"/>
-                <w:color w:val="000000"/>
-                <w:lang w:eastAsia="es-ES"/>
-              </w:rPr>
-              <w:t>550</w:t>
+                <w:rFonts w:ascii="Arial" w:hAnsi="Arial" w:cs="Arial"/>
+                <w:sz w:val="24"/>
+                <w:szCs w:val="24"/>
+                <w:lang w:val="es-ES_tradnl"/>
+              </w:rPr>
+              <w:t>605</w:t>
             </w:r>
           </w:p>
         </w:tc>
@@ -9105,11 +8791,12 @@
             </w:pPr>
             <w:r>
               <w:rPr>
-                <w:rFonts w:ascii="Arial" w:eastAsia="Times New Roman" w:hAnsi="Arial" w:cs="Arial"/>
-                <w:color w:val="000000"/>
-                <w:lang w:eastAsia="es-ES"/>
-              </w:rPr>
-              <w:t>180</w:t>
+                <w:rFonts w:ascii="Arial" w:hAnsi="Arial" w:cs="Arial"/>
+                <w:sz w:val="24"/>
+                <w:szCs w:val="24"/>
+                <w:lang w:val="es-ES_tradnl"/>
+              </w:rPr>
+              <w:t>229</w:t>
             </w:r>
           </w:p>
         </w:tc>
@@ -9212,11 +8899,12 @@
             </w:pPr>
             <w:r>
               <w:rPr>
-                <w:rFonts w:ascii="Arial" w:eastAsia="Times New Roman" w:hAnsi="Arial" w:cs="Arial"/>
-                <w:color w:val="000000"/>
-                <w:lang w:eastAsia="es-ES"/>
-              </w:rPr>
-              <w:t>1055</w:t>
+                <w:rFonts w:ascii="Arial" w:hAnsi="Arial" w:cs="Arial"/>
+                <w:sz w:val="24"/>
+                <w:szCs w:val="24"/>
+                <w:lang w:val="es-ES_tradnl"/>
+              </w:rPr>
+              <w:t>1118</w:t>
             </w:r>
           </w:p>
         </w:tc>
@@ -9319,11 +9007,12 @@
             </w:pPr>
             <w:r>
               <w:rPr>
-                <w:rFonts w:ascii="Arial" w:eastAsia="Times New Roman" w:hAnsi="Arial" w:cs="Arial"/>
-                <w:color w:val="000000"/>
-                <w:lang w:eastAsia="es-ES"/>
-              </w:rPr>
-              <w:t>462</w:t>
+                <w:rFonts w:ascii="Arial" w:hAnsi="Arial" w:cs="Arial"/>
+                <w:sz w:val="24"/>
+                <w:szCs w:val="24"/>
+                <w:lang w:val="es-ES_tradnl"/>
+              </w:rPr>
+              <w:t>397</w:t>
             </w:r>
           </w:p>
         </w:tc>
@@ -9426,11 +9115,12 @@
             </w:pPr>
             <w:r>
               <w:rPr>
-                <w:rFonts w:ascii="Arial" w:eastAsia="Times New Roman" w:hAnsi="Arial" w:cs="Arial"/>
-                <w:color w:val="000000"/>
-                <w:lang w:eastAsia="es-ES"/>
-              </w:rPr>
-              <w:t>156</w:t>
+                <w:rFonts w:ascii="Arial" w:hAnsi="Arial" w:cs="Arial"/>
+                <w:sz w:val="24"/>
+                <w:szCs w:val="24"/>
+                <w:lang w:val="es-ES_tradnl"/>
+              </w:rPr>
+              <w:t>312</w:t>
             </w:r>
           </w:p>
         </w:tc>
@@ -9533,11 +9223,12 @@
             </w:pPr>
             <w:r>
               <w:rPr>
-                <w:rFonts w:ascii="Arial" w:eastAsia="Times New Roman" w:hAnsi="Arial" w:cs="Arial"/>
-                <w:color w:val="000000"/>
-                <w:lang w:eastAsia="es-ES"/>
-              </w:rPr>
-              <w:t>153</w:t>
+                <w:rFonts w:ascii="Arial" w:hAnsi="Arial" w:cs="Arial"/>
+                <w:sz w:val="24"/>
+                <w:szCs w:val="24"/>
+                <w:lang w:val="es-ES_tradnl"/>
+              </w:rPr>
+              <w:t>255</w:t>
             </w:r>
           </w:p>
         </w:tc>
@@ -9640,11 +9331,12 @@
             </w:pPr>
             <w:r>
               <w:rPr>
-                <w:rFonts w:ascii="Arial" w:eastAsia="Times New Roman" w:hAnsi="Arial" w:cs="Arial"/>
-                <w:color w:val="000000"/>
-                <w:lang w:eastAsia="es-ES"/>
-              </w:rPr>
-              <w:t>145</w:t>
+                <w:rFonts w:ascii="Arial" w:hAnsi="Arial" w:cs="Arial"/>
+                <w:sz w:val="24"/>
+                <w:szCs w:val="24"/>
+                <w:lang w:val="es-ES_tradnl"/>
+              </w:rPr>
+              <w:t>152</w:t>
             </w:r>
           </w:p>
         </w:tc>
@@ -9681,7 +9373,15 @@
                 <w:color w:val="000000"/>
                 <w:lang w:eastAsia="es-ES"/>
               </w:rPr>
-              <w:t>Administración Contable</w:t>
+              <w:t xml:space="preserve">Administración </w:t>
+            </w:r>
+            <w:r>
+              <w:rPr>
+                <w:rFonts w:ascii="Arial" w:eastAsia="Times New Roman" w:hAnsi="Arial" w:cs="Arial"/>
+                <w:color w:val="000000"/>
+                <w:lang w:eastAsia="es-ES"/>
+              </w:rPr>
+              <w:t>De Empresas</w:t>
             </w:r>
           </w:p>
         </w:tc>
@@ -9747,11 +9447,12 @@
             </w:pPr>
             <w:r>
               <w:rPr>
-                <w:rFonts w:ascii="Arial" w:eastAsia="Times New Roman" w:hAnsi="Arial" w:cs="Arial"/>
-                <w:color w:val="000000"/>
-                <w:lang w:eastAsia="es-ES"/>
-              </w:rPr>
-              <w:t>298</w:t>
+                <w:rFonts w:ascii="Arial" w:hAnsi="Arial" w:cs="Arial"/>
+                <w:sz w:val="24"/>
+                <w:szCs w:val="24"/>
+                <w:lang w:val="es-ES_tradnl"/>
+              </w:rPr>
+              <w:t>348</w:t>
             </w:r>
           </w:p>
         </w:tc>
@@ -9854,11 +9555,12 @@
             </w:pPr>
             <w:r>
               <w:rPr>
-                <w:rFonts w:ascii="Arial" w:eastAsia="Times New Roman" w:hAnsi="Arial" w:cs="Arial"/>
-                <w:color w:val="000000"/>
-                <w:lang w:eastAsia="es-ES"/>
-              </w:rPr>
-              <w:t>207</w:t>
+                <w:rFonts w:ascii="Arial" w:hAnsi="Arial" w:cs="Arial"/>
+                <w:sz w:val="24"/>
+                <w:szCs w:val="24"/>
+                <w:lang w:val="es-ES_tradnl"/>
+              </w:rPr>
+              <w:t>259</w:t>
             </w:r>
           </w:p>
         </w:tc>
@@ -9961,11 +9663,12 @@
             </w:pPr>
             <w:r>
               <w:rPr>
-                <w:rFonts w:ascii="Arial" w:eastAsia="Times New Roman" w:hAnsi="Arial" w:cs="Arial"/>
-                <w:color w:val="000000"/>
-                <w:lang w:eastAsia="es-ES"/>
-              </w:rPr>
-              <w:t>349</w:t>
+                <w:rFonts w:ascii="Arial" w:hAnsi="Arial" w:cs="Arial"/>
+                <w:sz w:val="24"/>
+                <w:szCs w:val="24"/>
+                <w:lang w:val="es-ES_tradnl"/>
+              </w:rPr>
+              <w:t>277</w:t>
             </w:r>
           </w:p>
         </w:tc>
@@ -10056,11 +9759,13 @@
             </w:pPr>
             <w:r>
               <w:rPr>
-                <w:rFonts w:ascii="Arial" w:eastAsia="Times New Roman" w:hAnsi="Arial" w:cs="Arial"/>
-                <w:color w:val="000000"/>
-                <w:lang w:eastAsia="es-ES"/>
-              </w:rPr>
-              <w:t>3697</w:t>
+                <w:rFonts w:ascii="Arial" w:hAnsi="Arial" w:cs="Arial"/>
+                <w:b/>
+                <w:sz w:val="24"/>
+                <w:szCs w:val="24"/>
+                <w:lang w:val="es-ES_tradnl"/>
+              </w:rPr>
+              <w:t>4064</w:t>
             </w:r>
           </w:p>
         </w:tc>
@@ -10076,7 +9781,7 @@
           <w:szCs w:val="24"/>
         </w:rPr>
       </w:pPr>
-      <w:bookmarkStart w:id="25" w:name="_Toc420709324"/>
+      <w:bookmarkStart w:id="23" w:name="_Toc420709324"/>
       <w:r>
         <w:rPr>
           <w:color w:val="002060"/>
@@ -10120,7 +9825,7 @@
         </w:rPr>
         <w:t>.- Alumnos por Carrera</w:t>
       </w:r>
-      <w:bookmarkEnd w:id="25"/>
+      <w:bookmarkEnd w:id="23"/>
       <w:r>
         <w:rPr>
           <w:color w:val="002060"/>
@@ -10147,16 +9852,16 @@
         <w:spacing w:line="360" w:lineRule="auto"/>
         <w:ind w:left="709" w:hanging="709"/>
       </w:pPr>
-      <w:bookmarkStart w:id="26" w:name="_Toc405662005"/>
-      <w:bookmarkStart w:id="27" w:name="_Toc420704993"/>
+      <w:bookmarkStart w:id="24" w:name="_Toc405662005"/>
+      <w:bookmarkStart w:id="25" w:name="_Toc420704993"/>
       <w:r>
         <w:t xml:space="preserve">Horario de </w:t>
       </w:r>
-      <w:bookmarkEnd w:id="26"/>
+      <w:bookmarkEnd w:id="24"/>
       <w:r>
         <w:t>atención</w:t>
       </w:r>
-      <w:bookmarkEnd w:id="27"/>
+      <w:bookmarkEnd w:id="25"/>
     </w:p>
     <w:p>
       <w:pPr>
@@ -10401,7 +10106,39 @@
                 <w:color w:val="000000"/>
                 <w:lang w:eastAsia="es-ES"/>
               </w:rPr>
-              <w:t>de 7:00 a 21:00 hrs.</w:t>
+              <w:t xml:space="preserve">de 7:00 a 21:00 </w:t>
+            </w:r>
+            <w:r>
+              <w:rPr>
+                <w:rFonts w:asciiTheme="majorHAnsi" w:eastAsia="Times New Roman" w:hAnsiTheme="majorHAnsi" w:cstheme="majorHAnsi"/>
+                <w:color w:val="000000"/>
+                <w:lang w:eastAsia="es-ES"/>
+              </w:rPr>
+              <w:t>Ho</w:t>
+            </w:r>
+            <w:r>
+              <w:rPr>
+                <w:rFonts w:asciiTheme="majorHAnsi" w:eastAsia="Times New Roman" w:hAnsiTheme="majorHAnsi" w:cstheme="majorHAnsi"/>
+                <w:color w:val="000000"/>
+                <w:lang w:eastAsia="es-ES"/>
+              </w:rPr>
+              <w:t>r</w:t>
+            </w:r>
+            <w:r>
+              <w:rPr>
+                <w:rFonts w:asciiTheme="majorHAnsi" w:eastAsia="Times New Roman" w:hAnsiTheme="majorHAnsi" w:cstheme="majorHAnsi"/>
+                <w:color w:val="000000"/>
+                <w:lang w:eastAsia="es-ES"/>
+              </w:rPr>
+              <w:t>a</w:t>
+            </w:r>
+            <w:r>
+              <w:rPr>
+                <w:rFonts w:asciiTheme="majorHAnsi" w:eastAsia="Times New Roman" w:hAnsiTheme="majorHAnsi" w:cstheme="majorHAnsi"/>
+                <w:color w:val="000000"/>
+                <w:lang w:eastAsia="es-ES"/>
+              </w:rPr>
+              <w:t>s</w:t>
             </w:r>
           </w:p>
         </w:tc>
@@ -10504,8 +10241,42 @@
                 <w:color w:val="000000"/>
                 <w:lang w:eastAsia="es-ES"/>
               </w:rPr>
-              <w:t>de 7:00 a 21:00 hrs.</w:t>
-            </w:r>
+              <w:t xml:space="preserve">de 7:00 a 21:00 </w:t>
+            </w:r>
+            <w:r>
+              <w:rPr>
+                <w:rFonts w:asciiTheme="majorHAnsi" w:eastAsia="Times New Roman" w:hAnsiTheme="majorHAnsi" w:cstheme="majorHAnsi"/>
+                <w:color w:val="000000"/>
+                <w:lang w:eastAsia="es-ES"/>
+              </w:rPr>
+              <w:t>Ho</w:t>
+            </w:r>
+            <w:r>
+              <w:rPr>
+                <w:rFonts w:asciiTheme="majorHAnsi" w:eastAsia="Times New Roman" w:hAnsiTheme="majorHAnsi" w:cstheme="majorHAnsi"/>
+                <w:color w:val="000000"/>
+                <w:lang w:eastAsia="es-ES"/>
+              </w:rPr>
+              <w:t>r</w:t>
+            </w:r>
+            <w:r>
+              <w:rPr>
+                <w:rFonts w:asciiTheme="majorHAnsi" w:eastAsia="Times New Roman" w:hAnsiTheme="majorHAnsi" w:cstheme="majorHAnsi"/>
+                <w:color w:val="000000"/>
+                <w:lang w:eastAsia="es-ES"/>
+              </w:rPr>
+              <w:t>a</w:t>
+            </w:r>
+            <w:r>
+              <w:rPr>
+                <w:rFonts w:asciiTheme="majorHAnsi" w:eastAsia="Times New Roman" w:hAnsiTheme="majorHAnsi" w:cstheme="majorHAnsi"/>
+                <w:color w:val="000000"/>
+                <w:lang w:eastAsia="es-ES"/>
+              </w:rPr>
+              <w:t>s</w:t>
+            </w:r>
+            <w:bookmarkStart w:id="26" w:name="_GoBack"/>
+            <w:bookmarkEnd w:id="26"/>
           </w:p>
         </w:tc>
       </w:tr>
@@ -10518,8 +10289,8 @@
           <w:color w:val="002060"/>
         </w:rPr>
       </w:pPr>
+      <w:bookmarkStart w:id="27" w:name="_Toc420709325"/>
       <w:bookmarkStart w:id="28" w:name="_Toc405662006"/>
-      <w:bookmarkStart w:id="29" w:name="_Toc420709325"/>
       <w:r>
         <w:rPr>
           <w:color w:val="002060"/>
@@ -10563,7 +10334,7 @@
         </w:rPr>
         <w:t>.- Horarios de Atención Biblioteca FICH</w:t>
       </w:r>
-      <w:bookmarkEnd w:id="29"/>
+      <w:bookmarkEnd w:id="27"/>
     </w:p>
     <w:p>
       <w:pPr>
@@ -10575,12 +10346,12 @@
         <w:spacing w:line="360" w:lineRule="auto"/>
         <w:ind w:left="709" w:hanging="709"/>
       </w:pPr>
-      <w:bookmarkStart w:id="30" w:name="_Toc420704994"/>
+      <w:bookmarkStart w:id="29" w:name="_Toc420704994"/>
       <w:r>
         <w:t>Registro de usuarios</w:t>
       </w:r>
       <w:bookmarkEnd w:id="28"/>
-      <w:bookmarkEnd w:id="30"/>
+      <w:bookmarkEnd w:id="29"/>
     </w:p>
     <w:p>
       <w:pPr>
@@ -10884,8 +10655,20 @@
           <w:sz w:val="22"/>
           <w:szCs w:val="21"/>
         </w:rPr>
-        <w:t>VI.- Por encontrarse culpable de alguna mutilación de material bibliohemerográfico</w:t>
-      </w:r>
+        <w:t xml:space="preserve">VI.- Por encontrarse culpable de alguna mutilación de material </w:t>
+      </w:r>
+      <w:proofErr w:type="spellStart"/>
+      <w:r>
+        <w:rPr>
+          <w:rFonts w:ascii="Arial" w:hAnsi="Arial" w:cs="Arial"/>
+          <w:bCs/>
+          <w:color w:val="000000"/>
+          <w:sz w:val="22"/>
+          <w:szCs w:val="21"/>
+        </w:rPr>
+        <w:t>bibliohemerográfico</w:t>
+      </w:r>
+      <w:proofErr w:type="spellEnd"/>
     </w:p>
     <w:p>
       <w:pPr>
@@ -11007,11 +10790,11 @@
           <w:szCs w:val="21"/>
         </w:rPr>
       </w:pPr>
-      <w:bookmarkStart w:id="31" w:name="_Toc420704995"/>
+      <w:bookmarkStart w:id="30" w:name="_Toc420704995"/>
       <w:r>
         <w:t>Infraestructura</w:t>
       </w:r>
-      <w:bookmarkEnd w:id="31"/>
+      <w:bookmarkEnd w:id="30"/>
     </w:p>
     <w:p>
       <w:pPr>
@@ -11255,7 +11038,7 @@
         <mc:AlternateContent>
           <mc:Choice Requires="wpg">
             <w:drawing>
-              <wp:anchor distT="0" distB="0" distL="114300" distR="114300" simplePos="0" relativeHeight="251654656" behindDoc="0" locked="0" layoutInCell="1" allowOverlap="1" wp14:anchorId="27F540CC" wp14:editId="790E334A">
+              <wp:anchor distT="0" distB="0" distL="114300" distR="114300" simplePos="0" relativeHeight="251651584" behindDoc="0" locked="0" layoutInCell="1" allowOverlap="1" wp14:anchorId="27F540CC" wp14:editId="740275B3">
                 <wp:simplePos x="0" y="0"/>
                 <wp:positionH relativeFrom="margin">
                   <wp:align>right</wp:align>
@@ -11288,7 +11071,7 @@
                           </pic:cNvPicPr>
                         </pic:nvPicPr>
                         <pic:blipFill>
-                          <a:blip r:embed="rId17">
+                          <a:blip r:embed="rId18">
                             <a:extLst>
                               <a:ext uri="{28A0092B-C50C-407E-A947-70E740481C1C}">
                                 <a14:useLocalDpi xmlns:a14="http://schemas.microsoft.com/office/drawing/2010/main" val="0"/>
@@ -11322,7 +11105,7 @@
                           </pic:cNvPicPr>
                         </pic:nvPicPr>
                         <pic:blipFill>
-                          <a:blip r:embed="rId18">
+                          <a:blip r:embed="rId19">
                             <a:extLst>
                               <a:ext uri="{28A0092B-C50C-407E-A947-70E740481C1C}">
                                 <a14:useLocalDpi xmlns:a14="http://schemas.microsoft.com/office/drawing/2010/main" val="0"/>
@@ -11362,13 +11145,13 @@
           </mc:Choice>
           <mc:Fallback>
             <w:pict>
-              <v:group w14:anchorId="27728A75" id="Grupo 6" o:spid="_x0000_s1026" style="position:absolute;margin-left:405.9pt;margin-top:80.6pt;width:457.1pt;height:206.45pt;z-index:251654656;mso-position-horizontal:right;mso-position-horizontal-relative:margin;mso-width-relative:margin;mso-height-relative:margin" coordsize="64998,30210" o:gfxdata="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">
+              <v:group w14:anchorId="56E1CC86" id="Grupo 6" o:spid="_x0000_s1026" style="position:absolute;margin-left:405.9pt;margin-top:80.6pt;width:457.1pt;height:206.45pt;z-index:251651584;mso-position-horizontal:right;mso-position-horizontal-relative:margin;mso-width-relative:margin;mso-height-relative:margin" coordsize="64998,30210" o:gfxdata="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">
                 <v:shape id="Imagen 27" o:spid="_x0000_s1027" type="#_x0000_t75" style="position:absolute;top:86;width:31718;height:30124;visibility:visible;mso-wrap-style:square" o:gfxdata="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">
-                  <v:imagedata r:id="rId19" o:title="DSC01410"/>
+                  <v:imagedata r:id="rId20" o:title="DSC01410"/>
                   <v:path arrowok="t"/>
                 </v:shape>
                 <v:shape id="Imagen 39" o:spid="_x0000_s1028" type="#_x0000_t75" style="position:absolute;left:33470;width:31528;height:29946;visibility:visible;mso-wrap-style:square" o:gfxdata="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">
-                  <v:imagedata r:id="rId20" o:title="DSC01419"/>
+                  <v:imagedata r:id="rId21" o:title="DSC01419"/>
                   <v:path arrowok="t"/>
                 </v:shape>
                 <w10:wrap type="square" anchorx="margin"/>
@@ -11380,11 +11163,12 @@
       <w:r>
         <w:rPr>
           <w:noProof/>
+          <w:lang w:val="es-BO" w:eastAsia="es-BO"/>
         </w:rPr>
         <mc:AlternateContent>
           <mc:Choice Requires="wps">
             <w:drawing>
-              <wp:anchor distT="0" distB="0" distL="114300" distR="114300" simplePos="0" relativeHeight="251673088" behindDoc="0" locked="0" layoutInCell="1" allowOverlap="1" wp14:anchorId="7E192E92" wp14:editId="0AD21934">
+              <wp:anchor distT="0" distB="0" distL="114300" distR="114300" simplePos="0" relativeHeight="251660800" behindDoc="0" locked="0" layoutInCell="1" allowOverlap="1" wp14:anchorId="7E192E92" wp14:editId="1D6A507C">
                 <wp:simplePos x="0" y="0"/>
                 <wp:positionH relativeFrom="margin">
                   <wp:align>right</wp:align>
@@ -11430,7 +11214,7 @@
                                 <w:szCs w:val="24"/>
                               </w:rPr>
                             </w:pPr>
-                            <w:bookmarkStart w:id="32" w:name="_Toc420705022"/>
+                            <w:bookmarkStart w:id="31" w:name="_Toc420705022"/>
                             <w:r>
                               <w:rPr>
                                 <w:color w:val="002060"/>
@@ -11474,7 +11258,7 @@
                               </w:rPr>
                               <w:t>.- Fotografías Interiores Biblioteca FICH</w:t>
                             </w:r>
-                            <w:bookmarkEnd w:id="32"/>
+                            <w:bookmarkEnd w:id="31"/>
                           </w:p>
                         </w:txbxContent>
                       </wps:txbx>
@@ -11495,7 +11279,7 @@
           </mc:Choice>
           <mc:Fallback>
             <w:pict>
-              <v:shape w14:anchorId="7E192E92" id="Cuadro de texto 13" o:spid="_x0000_s1032" type="#_x0000_t202" style="position:absolute;left:0;text-align:left;margin-left:405.9pt;margin-top:58pt;width:457.1pt;height:18.4pt;z-index:251673088;visibility:visible;mso-wrap-style:square;mso-height-percent:0;mso-wrap-distance-left:9pt;mso-wrap-distance-top:0;mso-wrap-distance-right:9pt;mso-wrap-distance-bottom:0;mso-position-horizontal:right;mso-position-horizontal-relative:margin;mso-position-vertical:absolute;mso-position-vertical-relative:text;mso-height-percent:0;mso-height-relative:margin;v-text-anchor:top" o:gfxdata="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" stroked="f">
+              <v:shape w14:anchorId="7E192E92" id="Cuadro de texto 13" o:spid="_x0000_s1029" type="#_x0000_t202" style="position:absolute;left:0;text-align:left;margin-left:405.9pt;margin-top:58pt;width:457.1pt;height:18.4pt;z-index:251660800;visibility:visible;mso-wrap-style:square;mso-height-percent:0;mso-wrap-distance-left:9pt;mso-wrap-distance-top:0;mso-wrap-distance-right:9pt;mso-wrap-distance-bottom:0;mso-position-horizontal:right;mso-position-horizontal-relative:margin;mso-position-vertical:absolute;mso-position-vertical-relative:text;mso-height-percent:0;mso-height-relative:margin;v-text-anchor:top" o:gfxdata="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" stroked="f">
                 <v:textbox inset="0,0,0,0">
                   <w:txbxContent>
                     <w:p>
@@ -11509,7 +11293,7 @@
                           <w:szCs w:val="24"/>
                         </w:rPr>
                       </w:pPr>
-                      <w:bookmarkStart w:id="33" w:name="_Toc420705022"/>
+                      <w:bookmarkStart w:id="32" w:name="_Toc420705022"/>
                       <w:r>
                         <w:rPr>
                           <w:color w:val="002060"/>
@@ -11553,7 +11337,7 @@
                         </w:rPr>
                         <w:t>.- Fotografías Interiores Biblioteca FICH</w:t>
                       </w:r>
-                      <w:bookmarkEnd w:id="33"/>
+                      <w:bookmarkEnd w:id="32"/>
                     </w:p>
                   </w:txbxContent>
                 </v:textbox>
@@ -11626,11 +11410,12 @@
       <w:r>
         <w:rPr>
           <w:noProof/>
+          <w:lang w:val="es-BO" w:eastAsia="es-BO"/>
         </w:rPr>
         <mc:AlternateContent>
           <mc:Choice Requires="wps">
             <w:drawing>
-              <wp:anchor distT="0" distB="0" distL="114300" distR="114300" simplePos="0" relativeHeight="251675136" behindDoc="0" locked="0" layoutInCell="1" allowOverlap="1" wp14:anchorId="44A6DDB5" wp14:editId="39F42022">
+              <wp:anchor distT="0" distB="0" distL="114300" distR="114300" simplePos="0" relativeHeight="251661824" behindDoc="0" locked="0" layoutInCell="1" allowOverlap="1" wp14:anchorId="44A6DDB5" wp14:editId="129E73A6">
                 <wp:simplePos x="0" y="0"/>
                 <wp:positionH relativeFrom="margin">
                   <wp:posOffset>25400</wp:posOffset>
@@ -11676,7 +11461,7 @@
                                 <w:szCs w:val="24"/>
                               </w:rPr>
                             </w:pPr>
-                            <w:bookmarkStart w:id="34" w:name="_Toc420705023"/>
+                            <w:bookmarkStart w:id="33" w:name="_Toc420705023"/>
                             <w:r>
                               <w:rPr>
                                 <w:color w:val="002060"/>
@@ -11720,7 +11505,7 @@
                               </w:rPr>
                               <w:t>.- Plano Biblioteca FICH</w:t>
                             </w:r>
-                            <w:bookmarkEnd w:id="34"/>
+                            <w:bookmarkEnd w:id="33"/>
                           </w:p>
                         </w:txbxContent>
                       </wps:txbx>
@@ -11741,7 +11526,7 @@
           </mc:Choice>
           <mc:Fallback>
             <w:pict>
-              <v:shape w14:anchorId="44A6DDB5" id="Cuadro de texto 14" o:spid="_x0000_s1033" type="#_x0000_t202" style="position:absolute;left:0;text-align:left;margin-left:2pt;margin-top:285.95pt;width:451.2pt;height:20.9pt;z-index:251675136;visibility:visible;mso-wrap-style:square;mso-height-percent:0;mso-wrap-distance-left:9pt;mso-wrap-distance-top:0;mso-wrap-distance-right:9pt;mso-wrap-distance-bottom:0;mso-position-horizontal:absolute;mso-position-horizontal-relative:margin;mso-position-vertical:absolute;mso-position-vertical-relative:text;mso-height-percent:0;mso-height-relative:margin;v-text-anchor:top" o:gfxdata="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" stroked="f">
+              <v:shape w14:anchorId="44A6DDB5" id="Cuadro de texto 14" o:spid="_x0000_s1030" type="#_x0000_t202" style="position:absolute;left:0;text-align:left;margin-left:2pt;margin-top:285.95pt;width:451.2pt;height:20.9pt;z-index:251661824;visibility:visible;mso-wrap-style:square;mso-height-percent:0;mso-wrap-distance-left:9pt;mso-wrap-distance-top:0;mso-wrap-distance-right:9pt;mso-wrap-distance-bottom:0;mso-position-horizontal:absolute;mso-position-horizontal-relative:margin;mso-position-vertical:absolute;mso-position-vertical-relative:text;mso-height-percent:0;mso-height-relative:margin;v-text-anchor:top" o:gfxdata="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" stroked="f">
                 <v:textbox inset="0,0,0,0">
                   <w:txbxContent>
                     <w:p>
@@ -11755,7 +11540,7 @@
                           <w:szCs w:val="24"/>
                         </w:rPr>
                       </w:pPr>
-                      <w:bookmarkStart w:id="35" w:name="_Toc420705023"/>
+                      <w:bookmarkStart w:id="34" w:name="_Toc420705023"/>
                       <w:r>
                         <w:rPr>
                           <w:color w:val="002060"/>
@@ -11799,7 +11584,7 @@
                         </w:rPr>
                         <w:t>.- Plano Biblioteca FICH</w:t>
                       </w:r>
-                      <w:bookmarkEnd w:id="35"/>
+                      <w:bookmarkEnd w:id="34"/>
                     </w:p>
                   </w:txbxContent>
                 </v:textbox>
@@ -11817,7 +11602,7 @@
           <w:lang w:val="es-BO" w:eastAsia="es-BO"/>
         </w:rPr>
         <w:drawing>
-          <wp:anchor distT="0" distB="0" distL="114300" distR="114300" simplePos="0" relativeHeight="251668992" behindDoc="0" locked="0" layoutInCell="1" allowOverlap="1" wp14:anchorId="52FC4CF1" wp14:editId="44A03450">
+          <wp:anchor distT="0" distB="0" distL="114300" distR="114300" simplePos="0" relativeHeight="251658752" behindDoc="0" locked="0" layoutInCell="1" allowOverlap="1" wp14:anchorId="52FC4CF1" wp14:editId="63C76F89">
             <wp:simplePos x="0" y="0"/>
             <wp:positionH relativeFrom="margin">
               <wp:align>left</wp:align>
@@ -11842,7 +11627,7 @@
                     </pic:cNvPicPr>
                   </pic:nvPicPr>
                   <pic:blipFill>
-                    <a:blip r:embed="rId21">
+                    <a:blip r:embed="rId22">
                       <a:extLst>
                         <a:ext uri="{28A0092B-C50C-407E-A947-70E740481C1C}">
                           <a14:useLocalDpi xmlns:a14="http://schemas.microsoft.com/office/drawing/2010/main" val="0"/>
@@ -11900,11 +11685,12 @@
       <w:r>
         <w:rPr>
           <w:noProof/>
+          <w:lang w:val="es-BO" w:eastAsia="es-BO"/>
         </w:rPr>
         <mc:AlternateContent>
           <mc:Choice Requires="wps">
             <w:drawing>
-              <wp:anchor distT="0" distB="0" distL="114300" distR="114300" simplePos="0" relativeHeight="251677184" behindDoc="0" locked="0" layoutInCell="1" allowOverlap="1" wp14:anchorId="411DC798" wp14:editId="09A23B9D">
+              <wp:anchor distT="0" distB="0" distL="114300" distR="114300" simplePos="0" relativeHeight="251662848" behindDoc="0" locked="0" layoutInCell="1" allowOverlap="1" wp14:anchorId="411DC798" wp14:editId="750EB880">
                 <wp:simplePos x="0" y="0"/>
                 <wp:positionH relativeFrom="margin">
                   <wp:align>right</wp:align>
@@ -11951,7 +11737,7 @@
                                 <w:szCs w:val="48"/>
                               </w:rPr>
                             </w:pPr>
-                            <w:bookmarkStart w:id="36" w:name="_Toc420705024"/>
+                            <w:bookmarkStart w:id="35" w:name="_Toc420705024"/>
                             <w:r>
                               <w:rPr>
                                 <w:color w:val="002060"/>
@@ -11995,7 +11781,7 @@
                               </w:rPr>
                               <w:t>.- Fotos Estantes de libros Biblioteca FICH</w:t>
                             </w:r>
-                            <w:bookmarkEnd w:id="36"/>
+                            <w:bookmarkEnd w:id="35"/>
                           </w:p>
                         </w:txbxContent>
                       </wps:txbx>
@@ -12016,7 +11802,7 @@
           </mc:Choice>
           <mc:Fallback>
             <w:pict>
-              <v:shape w14:anchorId="411DC798" id="Cuadro de texto 15" o:spid="_x0000_s1034" type="#_x0000_t202" style="position:absolute;left:0;text-align:left;margin-left:402.3pt;margin-top:149pt;width:453.5pt;height:15.4pt;z-index:251677184;visibility:visible;mso-wrap-style:square;mso-height-percent:0;mso-wrap-distance-left:9pt;mso-wrap-distance-top:0;mso-wrap-distance-right:9pt;mso-wrap-distance-bottom:0;mso-position-horizontal:right;mso-position-horizontal-relative:margin;mso-position-vertical:absolute;mso-position-vertical-relative:text;mso-height-percent:0;mso-height-relative:margin;v-text-anchor:top" o:gfxdata="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" stroked="f">
+              <v:shape w14:anchorId="411DC798" id="Cuadro de texto 15" o:spid="_x0000_s1031" type="#_x0000_t202" style="position:absolute;left:0;text-align:left;margin-left:402.3pt;margin-top:149pt;width:453.5pt;height:15.4pt;z-index:251662848;visibility:visible;mso-wrap-style:square;mso-height-percent:0;mso-wrap-distance-left:9pt;mso-wrap-distance-top:0;mso-wrap-distance-right:9pt;mso-wrap-distance-bottom:0;mso-position-horizontal:right;mso-position-horizontal-relative:margin;mso-position-vertical:absolute;mso-position-vertical-relative:text;mso-height-percent:0;mso-height-relative:margin;v-text-anchor:top" o:gfxdata="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" stroked="f">
                 <v:textbox inset="0,0,0,0">
                   <w:txbxContent>
                     <w:p>
@@ -12031,7 +11817,7 @@
                           <w:szCs w:val="48"/>
                         </w:rPr>
                       </w:pPr>
-                      <w:bookmarkStart w:id="37" w:name="_Toc420705024"/>
+                      <w:bookmarkStart w:id="36" w:name="_Toc420705024"/>
                       <w:r>
                         <w:rPr>
                           <w:color w:val="002060"/>
@@ -12075,7 +11861,7 @@
                         </w:rPr>
                         <w:t>.- Fotos Estantes de libros Biblioteca FICH</w:t>
                       </w:r>
-                      <w:bookmarkEnd w:id="37"/>
+                      <w:bookmarkEnd w:id="36"/>
                     </w:p>
                   </w:txbxContent>
                 </v:textbox>
@@ -12096,7 +11882,7 @@
         <mc:AlternateContent>
           <mc:Choice Requires="wpg">
             <w:drawing>
-              <wp:anchor distT="0" distB="0" distL="114300" distR="114300" simplePos="0" relativeHeight="251656704" behindDoc="0" locked="0" layoutInCell="1" allowOverlap="1" wp14:anchorId="1B3231C8" wp14:editId="2AE781B6">
+              <wp:anchor distT="0" distB="0" distL="114300" distR="114300" simplePos="0" relativeHeight="251652608" behindDoc="0" locked="0" layoutInCell="1" allowOverlap="1" wp14:anchorId="1B3231C8" wp14:editId="50C90F9E">
                 <wp:simplePos x="0" y="0"/>
                 <wp:positionH relativeFrom="margin">
                   <wp:posOffset>32385</wp:posOffset>
@@ -12129,7 +11915,7 @@
                           </pic:cNvPicPr>
                         </pic:nvPicPr>
                         <pic:blipFill>
-                          <a:blip r:embed="rId22">
+                          <a:blip r:embed="rId23">
                             <a:extLst>
                               <a:ext uri="{28A0092B-C50C-407E-A947-70E740481C1C}">
                                 <a14:useLocalDpi xmlns:a14="http://schemas.microsoft.com/office/drawing/2010/main" val="0"/>
@@ -12163,7 +11949,7 @@
                           </pic:cNvPicPr>
                         </pic:nvPicPr>
                         <pic:blipFill>
-                          <a:blip r:embed="rId23" cstate="print">
+                          <a:blip r:embed="rId24" cstate="print">
                             <a:extLst>
                               <a:ext uri="{28A0092B-C50C-407E-A947-70E740481C1C}">
                                 <a14:useLocalDpi xmlns:a14="http://schemas.microsoft.com/office/drawing/2010/main" val="0"/>
@@ -12203,13 +11989,13 @@
           </mc:Choice>
           <mc:Fallback>
             <w:pict>
-              <v:group w14:anchorId="5D88ED82" id="Grupo 9" o:spid="_x0000_s1026" style="position:absolute;margin-left:2.55pt;margin-top:169.8pt;width:453.5pt;height:302pt;z-index:251656704;mso-position-horizontal-relative:margin;mso-width-relative:margin;mso-height-relative:margin" coordsize="65634,48378" o:gfxdata="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">
+              <v:group w14:anchorId="674B4D3B" id="Grupo 9" o:spid="_x0000_s1026" style="position:absolute;margin-left:2.55pt;margin-top:169.8pt;width:453.5pt;height:302pt;z-index:251652608;mso-position-horizontal-relative:margin;mso-width-relative:margin;mso-height-relative:margin" coordsize="65634,48378" o:gfxdata="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